<commit_message>
supplement wqtrnds by week added
</commit_message>
<xml_diff>
--- a/supplement.docx
+++ b/supplement.docx
@@ -797,12 +797,12 @@
           <wp:inline>
             <wp:extent cx="5943600" cy="5094514"/>
             <wp:effectExtent b="0" l="0" r="0" t="0"/>
-            <wp:docPr descr="Figure 1: Wind rose plots for 2021 by month. Data are from St. Petersburg, Florida. Wind roses show relative counts of six minute observations in directional (30 degree bins, north is vertical) and speed (m/s) categories." title="" id="1" name="Picture"/>
+            <wp:docPr descr="Figure 1: Sampled water quality data by week for April to September 2021 in response to wastewater discharge from Piney Point for (a) total ammonia nitogen (mg/L), (b) orthophosphate (mg/L), (c) total phosphorus (mg/L), (d) dissolved oxygen saturation (%), (e) turbidity (NTU), and (f) salinity (ppt). Observations are aggregated by week and within assessment areas shown in Figure 1a. Normal ranges for the month of observation (monthly baseline) and area are shown by the blue shaded areas. Normal ranges are defined as within +/-1 standard deviation of the mean for the month of observation from 2006 to 2020 for values collected at long-term monitoring sites within each area (Figure 1a). Values below detection limits are not shown." title="" id="1" name="Picture"/>
             <a:graphic>
               <a:graphicData uri="http://schemas.openxmlformats.org/drawingml/2006/picture">
                 <pic:pic>
                   <pic:nvPicPr>
-                    <pic:cNvPr descr="figs/windroses.jpeg" id="0" name="Picture"/>
+                    <pic:cNvPr descr="figs/wqtrnds-supp.jpeg" id="0" name="Picture"/>
                     <pic:cNvPicPr>
                       <a:picLocks noChangeArrowheads="1" noChangeAspect="1"/>
                     </pic:cNvPicPr>
@@ -840,7 +840,62 @@
         <w:pStyle w:val="ImageCaption"/>
       </w:pPr>
       <w:r>
-        <w:t xml:space="preserve">Figure 1: Wind rose plots for 2021 by month. Data are from St. Petersburg, Florida. Wind roses show relative counts of six minute observations in directional (30 degree bins, north is vertical) and speed (m/s) categories.</w:t>
+        <w:t xml:space="preserve">Figure 1: Sampled water quality data by week for April to September 2021 in response to wastewater discharge from Piney Point for (a) total ammonia nitogen (mg/L), (b) orthophosphate (mg/L), (c) total phosphorus (mg/L), (d) dissolved oxygen saturation (%), (e) turbidity (NTU), and (f) salinity (ppt). Observations are aggregated by week and within assessment areas shown in Figure 1a. Normal ranges for the month of observation (monthly baseline) and area are shown by the blue shaded areas. Normal ranges are defined as within +/-1 standard deviation of the mean for the month of observation from 2006 to 2020 for values collected at long-term monitoring sites within each area (Figure 1a). Values below detection limits are not shown.</w:t>
+      </w:r>
+    </w:p>
+    <w:p>
+      <w:pPr>
+        <w:pStyle w:val="CaptionedFigure"/>
+      </w:pPr>
+      <w:r>
+        <w:drawing>
+          <wp:inline>
+            <wp:extent cx="5943600" cy="5094514"/>
+            <wp:effectExtent b="0" l="0" r="0" t="0"/>
+            <wp:docPr descr="Figure 2: Wind rose plots for 2021 by month. Data are from St. Petersburg, Florida. Wind roses show relative counts of six minute observations in directional (30 degree bins, north is vertical) and speed (m/s) categories." title="" id="1" name="Picture"/>
+            <a:graphic>
+              <a:graphicData uri="http://schemas.openxmlformats.org/drawingml/2006/picture">
+                <pic:pic>
+                  <pic:nvPicPr>
+                    <pic:cNvPr descr="figs/windroses.jpeg" id="0" name="Picture"/>
+                    <pic:cNvPicPr>
+                      <a:picLocks noChangeArrowheads="1" noChangeAspect="1"/>
+                    </pic:cNvPicPr>
+                  </pic:nvPicPr>
+                  <pic:blipFill>
+                    <a:blip r:embed="rId43"/>
+                    <a:stretch>
+                      <a:fillRect/>
+                    </a:stretch>
+                  </pic:blipFill>
+                  <pic:spPr bwMode="auto">
+                    <a:xfrm>
+                      <a:off x="0" y="0"/>
+                      <a:ext cx="5943600" cy="5094514"/>
+                    </a:xfrm>
+                    <a:prstGeom prst="rect">
+                      <a:avLst/>
+                    </a:prstGeom>
+                    <a:noFill/>
+                    <a:ln w="9525">
+                      <a:noFill/>
+                      <a:headEnd/>
+                      <a:tailEnd/>
+                    </a:ln>
+                  </pic:spPr>
+                </pic:pic>
+              </a:graphicData>
+            </a:graphic>
+          </wp:inline>
+        </w:drawing>
+      </w:r>
+    </w:p>
+    <w:p>
+      <w:pPr>
+        <w:pStyle w:val="ImageCaption"/>
+      </w:pPr>
+      <w:r>
+        <w:t xml:space="preserve">Figure 2: Wind rose plots for 2021 by month. Data are from St. Petersburg, Florida. Wind roses show relative counts of six minute observations in directional (30 degree bins, north is vertical) and speed (m/s) categories.</w:t>
       </w:r>
     </w:p>
     <w:sectPr>

</xml_diff>

<commit_message>
nutrient flow figure and supp fo figure done
</commit_message>
<xml_diff>
--- a/supplement.docx
+++ b/supplement.docx
@@ -896,6 +896,100 @@
       </w:pPr>
       <w:r>
         <w:t xml:space="preserve">Figure 2: Wind rose plots for 2021 by month. Data are from St. Petersburg, Florida. Wind roses show relative counts of six minute observations in directional (30 degree bins, north is vertical) and speed (m/s) categories.</w:t>
+      </w:r>
+    </w:p>
+    <w:p>
+      <w:pPr>
+        <w:pStyle w:val="CaptionedFigure"/>
+      </w:pPr>
+      <w:r>
+        <w:drawing>
+          <wp:inline>
+            <wp:extent cx="5943600" cy="4245428"/>
+            <wp:effectExtent b="0" l="0" r="0" t="0"/>
+            <wp:docPr descr="Figure 3: Frequency occurrence estimates for (a) phytoplankton (diatoms and K. brevis) and (b) macroalgae groups. Frequency occurrence estimates are aggregated by week of observation based on all sample locations where a phytoplankton or macroalgal taxa was observed divided by all sample locations in a week. Estimates are not additive and are specific to each taxa. Sample dates are noted by vertical grey lines in each plot. Diatoms are based on presence/absense of Asterionellopsis sp. and Skeletonema sp. Note that frequency occurrence is not a precise measure of cell concentrations." title="" id="1" name="Picture"/>
+            <a:graphic>
+              <a:graphicData uri="http://schemas.openxmlformats.org/drawingml/2006/picture">
+                <pic:pic>
+                  <pic:nvPicPr>
+                    <pic:cNvPr descr="figs/phymcrfoest.jpeg" id="0" name="Picture"/>
+                    <pic:cNvPicPr>
+                      <a:picLocks noChangeArrowheads="1" noChangeAspect="1"/>
+                    </pic:cNvPicPr>
+                  </pic:nvPicPr>
+                  <pic:blipFill>
+                    <a:blip r:embed="rId44"/>
+                    <a:stretch>
+                      <a:fillRect/>
+                    </a:stretch>
+                  </pic:blipFill>
+                  <pic:spPr bwMode="auto">
+                    <a:xfrm>
+                      <a:off x="0" y="0"/>
+                      <a:ext cx="5943600" cy="4245428"/>
+                    </a:xfrm>
+                    <a:prstGeom prst="rect">
+                      <a:avLst/>
+                    </a:prstGeom>
+                    <a:noFill/>
+                    <a:ln w="9525">
+                      <a:noFill/>
+                      <a:headEnd/>
+                      <a:tailEnd/>
+                    </a:ln>
+                  </pic:spPr>
+                </pic:pic>
+              </a:graphicData>
+            </a:graphic>
+          </wp:inline>
+        </w:drawing>
+      </w:r>
+    </w:p>
+    <w:p>
+      <w:pPr>
+        <w:pStyle w:val="ImageCaption"/>
+      </w:pPr>
+      <w:r>
+        <w:t xml:space="preserve">Figure 3: Frequency occurrence estimates for (a) phytoplankton (diatoms and</w:t>
+      </w:r>
+      <w:r>
+        <w:t xml:space="preserve"> </w:t>
+      </w:r>
+      <w:r>
+        <w:rPr>
+          <w:iCs/>
+          <w:i/>
+        </w:rPr>
+        <w:t xml:space="preserve">K. brevis</w:t>
+      </w:r>
+      <w:r>
+        <w:t xml:space="preserve">) and (b) macroalgae groups. Frequency occurrence estimates are aggregated by week of observation based on all sample locations where a phytoplankton or macroalgal taxa was observed divided by all sample locations in a week. Estimates are not additive and are specific to each taxa. Sample dates are noted by vertical grey lines in each plot. Diatoms are based on presence/absense of</w:t>
+      </w:r>
+      <w:r>
+        <w:t xml:space="preserve"> </w:t>
+      </w:r>
+      <w:r>
+        <w:rPr>
+          <w:iCs/>
+          <w:i/>
+        </w:rPr>
+        <w:t xml:space="preserve">Asterionellopsis sp</w:t>
+      </w:r>
+      <w:r>
+        <w:t xml:space="preserve">. and</w:t>
+      </w:r>
+      <w:r>
+        <w:t xml:space="preserve"> </w:t>
+      </w:r>
+      <w:r>
+        <w:rPr>
+          <w:iCs/>
+          <w:i/>
+        </w:rPr>
+        <w:t xml:space="preserve">Skeletonema sp</w:t>
+      </w:r>
+      <w:r>
+        <w:t xml:space="preserve">. Note that frequency occurrence is not a precise measure of cell concentrations.</w:t>
       </w:r>
     </w:p>
     <w:sectPr>

</xml_diff>

<commit_message>
gam seasonal estimate supplement plot added
</commit_message>
<xml_diff>
--- a/supplement.docx
+++ b/supplement.docx
@@ -797,7 +797,7 @@
           <wp:inline>
             <wp:extent cx="5943600" cy="5094514"/>
             <wp:effectExtent b="0" l="0" r="0" t="0"/>
-            <wp:docPr descr="Figure 1: Sampled water quality data by week for April to September 2021 in response to wastewater discharge from Piney Point for (a) total ammonia nitogen (mg/L), (b) orthophosphate (mg/L), (c) total phosphorus (mg/L), (d) dissolved oxygen saturation (%), (e) turbidity (NTU), and (f) salinity (ppt). Observations are aggregated by week and within assessment areas shown in Figure 1a. Normal ranges for the month of observation (monthly baseline) and area are shown by the blue shaded areas. Normal ranges are defined as within +/-1 standard deviation of the mean for the month of observation from 2006 to 2020 for values collected at long-term monitoring sites within each area (Figure 1a). Values below detection limits are not shown." title="" id="1" name="Picture"/>
+            <wp:docPr descr="Figure 1: Sampled water quality data by week for April to September 2021 in response to wastewater discharge from Piney Point for (a) total ammonia nitogen (mg/L), (b) orthophosphate (mg/L), (c) total phosphorus (mg/L), (d) dissolved oxygen saturation (%), (e) turbidity (NTU), and (f) salinity (ppt). Observations are aggregated by week and within assessment areas shown in Figure 1a. Normal ranges for the month of observation (monthly baseline) and area are shown by the blue shaded areas. Normal ranges are defined as within +/-1 standard deviation of the mean for the month of observation from 2006 to 2020 for values collected at long-term monitoring sites within each area (Figure 1a)." title="" id="1" name="Picture"/>
             <a:graphic>
               <a:graphicData uri="http://schemas.openxmlformats.org/drawingml/2006/picture">
                 <pic:pic>
@@ -840,7 +840,7 @@
         <w:pStyle w:val="ImageCaption"/>
       </w:pPr>
       <w:r>
-        <w:t xml:space="preserve">Figure 1: Sampled water quality data by week for April to September 2021 in response to wastewater discharge from Piney Point for (a) total ammonia nitogen (mg/L), (b) orthophosphate (mg/L), (c) total phosphorus (mg/L), (d) dissolved oxygen saturation (%), (e) turbidity (NTU), and (f) salinity (ppt). Observations are aggregated by week and within assessment areas shown in Figure 1a. Normal ranges for the month of observation (monthly baseline) and area are shown by the blue shaded areas. Normal ranges are defined as within +/-1 standard deviation of the mean for the month of observation from 2006 to 2020 for values collected at long-term monitoring sites within each area (Figure 1a). Values below detection limits are not shown.</w:t>
+        <w:t xml:space="preserve">Figure 1: Sampled water quality data by week for April to September 2021 in response to wastewater discharge from Piney Point for (a) total ammonia nitogen (mg/L), (b) orthophosphate (mg/L), (c) total phosphorus (mg/L), (d) dissolved oxygen saturation (%), (e) turbidity (NTU), and (f) salinity (ppt). Observations are aggregated by week and within assessment areas shown in Figure 1a. Normal ranges for the month of observation (monthly baseline) and area are shown by the blue shaded areas. Normal ranges are defined as within +/-1 standard deviation of the mean for the month of observation from 2006 to 2020 for values collected at long-term monitoring sites within each area (Figure 1a).</w:t>
       </w:r>
     </w:p>
     <w:p>
@@ -852,12 +852,12 @@
           <wp:inline>
             <wp:extent cx="5943600" cy="5094514"/>
             <wp:effectExtent b="0" l="0" r="0" t="0"/>
-            <wp:docPr descr="Figure 2: Wind rose plots for 2021 by month. Data are from St. Petersburg, Florida. Wind roses show relative counts of six minute observations in directional (30 degree bins, north is vertical) and speed (m/s) categories." title="" id="1" name="Picture"/>
+            <wp:docPr descr="Figure 2: Predicted (a) total ammonia nitogen (mg/L), (b) orthophosphate (mg/L), (c) total phosphorus (mg/L), (d) dissolved oxygen saturation (%), (e) turbidity (NTU), and (f) salinity (ppt) by area based on historal seasonal models. Estimated trends are based on Generalized Additve Models fit to historical basline data from 2006 to early 2021. Predicted trends from the historical models for dates during and after the Piney Point discharge are shown in thick lines (+/- 95% confidence), with observed samples overlaid on the plots. Results are grouped by assessment areas shown in Figure 1a." title="" id="1" name="Picture"/>
             <a:graphic>
               <a:graphicData uri="http://schemas.openxmlformats.org/drawingml/2006/picture">
                 <pic:pic>
                   <pic:nvPicPr>
-                    <pic:cNvPr descr="figs/windroses.jpeg" id="0" name="Picture"/>
+                    <pic:cNvPr descr="figs/wqgamtrnds-supp.jpeg" id="0" name="Picture"/>
                     <pic:cNvPicPr>
                       <a:picLocks noChangeArrowheads="1" noChangeAspect="1"/>
                     </pic:cNvPicPr>
@@ -895,7 +895,62 @@
         <w:pStyle w:val="ImageCaption"/>
       </w:pPr>
       <w:r>
-        <w:t xml:space="preserve">Figure 2: Wind rose plots for 2021 by month. Data are from St. Petersburg, Florida. Wind roses show relative counts of six minute observations in directional (30 degree bins, north is vertical) and speed (m/s) categories.</w:t>
+        <w:t xml:space="preserve">Figure 2: Predicted (a) total ammonia nitogen (mg/L), (b) orthophosphate (mg/L), (c) total phosphorus (mg/L), (d) dissolved oxygen saturation (%), (e) turbidity (NTU), and (f) salinity (ppt) by area based on historal seasonal models. Estimated trends are based on Generalized Additve Models fit to historical basline data from 2006 to early 2021. Predicted trends from the historical models for dates during and after the Piney Point discharge are shown in thick lines (+/- 95% confidence), with observed samples overlaid on the plots. Results are grouped by assessment areas shown in Figure 1a.</w:t>
+      </w:r>
+    </w:p>
+    <w:p>
+      <w:pPr>
+        <w:pStyle w:val="CaptionedFigure"/>
+      </w:pPr>
+      <w:r>
+        <w:drawing>
+          <wp:inline>
+            <wp:extent cx="5943600" cy="5094514"/>
+            <wp:effectExtent b="0" l="0" r="0" t="0"/>
+            <wp:docPr descr="Figure 3: Wind rose plots for 2021 by month. Data are from St. Petersburg, Florida. Wind roses show relative counts of six minute observations in directional (30 degree bins, north is vertical) and speed (m/s) categories." title="" id="1" name="Picture"/>
+            <a:graphic>
+              <a:graphicData uri="http://schemas.openxmlformats.org/drawingml/2006/picture">
+                <pic:pic>
+                  <pic:nvPicPr>
+                    <pic:cNvPr descr="figs/windroses.jpeg" id="0" name="Picture"/>
+                    <pic:cNvPicPr>
+                      <a:picLocks noChangeArrowheads="1" noChangeAspect="1"/>
+                    </pic:cNvPicPr>
+                  </pic:nvPicPr>
+                  <pic:blipFill>
+                    <a:blip r:embed="rId44"/>
+                    <a:stretch>
+                      <a:fillRect/>
+                    </a:stretch>
+                  </pic:blipFill>
+                  <pic:spPr bwMode="auto">
+                    <a:xfrm>
+                      <a:off x="0" y="0"/>
+                      <a:ext cx="5943600" cy="5094514"/>
+                    </a:xfrm>
+                    <a:prstGeom prst="rect">
+                      <a:avLst/>
+                    </a:prstGeom>
+                    <a:noFill/>
+                    <a:ln w="9525">
+                      <a:noFill/>
+                      <a:headEnd/>
+                      <a:tailEnd/>
+                    </a:ln>
+                  </pic:spPr>
+                </pic:pic>
+              </a:graphicData>
+            </a:graphic>
+          </wp:inline>
+        </w:drawing>
+      </w:r>
+    </w:p>
+    <w:p>
+      <w:pPr>
+        <w:pStyle w:val="ImageCaption"/>
+      </w:pPr>
+      <w:r>
+        <w:t xml:space="preserve">Figure 3: Wind rose plots for 2021 by month. Data are from St. Petersburg, Florida. Wind roses show relative counts of six minute observations in directional (30 degree bins, north is vertical) and speed (m/s) categories.</w:t>
       </w:r>
     </w:p>
     <w:p>
@@ -907,7 +962,7 @@
           <wp:inline>
             <wp:extent cx="5943600" cy="4245428"/>
             <wp:effectExtent b="0" l="0" r="0" t="0"/>
-            <wp:docPr descr="Figure 3: Frequency occurrence estimates for (a) phytoplankton (diatoms and K. brevis) and (b) macroalgae groups. Frequency occurrence estimates are aggregated by week of observation based on all sample locations where a phytoplankton or macroalgal taxa was observed divided by all sample locations in a week. Estimates are not additive and are specific to each taxa. Sample dates are noted by vertical grey lines in each plot. Diatoms are based on presence/absense of Asterionellopsis sp. and Skeletonema sp. Note that frequency occurrence is not a precise measure of cell concentrations." title="" id="1" name="Picture"/>
+            <wp:docPr descr="Figure 4: Frequency occurrence estimates for (a) phytoplankton (diatoms and K. brevis) and (b) macroalgae groups. Frequency occurrence estimates are aggregated by week of observation based on all sample locations where a phytoplankton or macroalgal taxa was observed divided by all sample locations in a week. Estimates are not additive and are specific to each taxa. Sample dates are noted by vertical grey lines in each plot. Diatoms are based on presence/absense of Asterionellopsis sp. and Skeletonema sp. Note that frequency occurrence is not a precise measure of cell concentrations." title="" id="1" name="Picture"/>
             <a:graphic>
               <a:graphicData uri="http://schemas.openxmlformats.org/drawingml/2006/picture">
                 <pic:pic>
@@ -918,7 +973,7 @@
                     </pic:cNvPicPr>
                   </pic:nvPicPr>
                   <pic:blipFill>
-                    <a:blip r:embed="rId44"/>
+                    <a:blip r:embed="rId45"/>
                     <a:stretch>
                       <a:fillRect/>
                     </a:stretch>
@@ -950,7 +1005,7 @@
         <w:pStyle w:val="ImageCaption"/>
       </w:pPr>
       <w:r>
-        <w:t xml:space="preserve">Figure 3: Frequency occurrence estimates for (a) phytoplankton (diatoms and</w:t>
+        <w:t xml:space="preserve">Figure 4: Frequency occurrence estimates for (a) phytoplankton (diatoms and</w:t>
       </w:r>
       <w:r>
         <w:t xml:space="preserve"> </w:t>

</xml_diff>

<commit_message>
added sg and macro abundance tables and figures
</commit_message>
<xml_diff>
--- a/supplement.docx
+++ b/supplement.docx
@@ -786,6 +786,15 @@
       </w:hyperlink>
       <w:r>
         <w:t xml:space="preserve">)</w:t>
+      </w:r>
+    </w:p>
+    <w:bookmarkStart w:id="47" w:name="figures"/>
+    <w:p>
+      <w:pPr>
+        <w:pStyle w:val="Heading1"/>
+      </w:pPr>
+      <w:r>
+        <w:t xml:space="preserve">Figures</w:t>
       </w:r>
     </w:p>
     <w:p>
@@ -905,9 +914,64 @@
       <w:r>
         <w:drawing>
           <wp:inline>
+            <wp:extent cx="5943600" cy="3962400"/>
+            <wp:effectExtent b="0" l="0" r="0" t="0"/>
+            <wp:docPr descr="Figure 3: Abundance estimates (+/- 95% confidence) for (a) area 1 and (b) area 3 (Figure 1a) for seagrass (top) and macroalgae (bottom) rapid response transect surveys across all transects (n = 38) near Piney Point. Estimates are grouped by sample months in 2021. Points are offset slightly for readability." title="" id="1" name="Picture"/>
+            <a:graphic>
+              <a:graphicData uri="http://schemas.openxmlformats.org/drawingml/2006/picture">
+                <pic:pic>
+                  <pic:nvPicPr>
+                    <pic:cNvPr descr="C:/proj/piney-point-manu/figs/trnabu.jpeg" id="0" name="Picture"/>
+                    <pic:cNvPicPr>
+                      <a:picLocks noChangeArrowheads="1" noChangeAspect="1"/>
+                    </pic:cNvPicPr>
+                  </pic:nvPicPr>
+                  <pic:blipFill>
+                    <a:blip r:embed="rId44"/>
+                    <a:stretch>
+                      <a:fillRect/>
+                    </a:stretch>
+                  </pic:blipFill>
+                  <pic:spPr bwMode="auto">
+                    <a:xfrm>
+                      <a:off x="0" y="0"/>
+                      <a:ext cx="5943600" cy="3962400"/>
+                    </a:xfrm>
+                    <a:prstGeom prst="rect">
+                      <a:avLst/>
+                    </a:prstGeom>
+                    <a:noFill/>
+                    <a:ln w="9525">
+                      <a:noFill/>
+                      <a:headEnd/>
+                      <a:tailEnd/>
+                    </a:ln>
+                  </pic:spPr>
+                </pic:pic>
+              </a:graphicData>
+            </a:graphic>
+          </wp:inline>
+        </w:drawing>
+      </w:r>
+    </w:p>
+    <w:p>
+      <w:pPr>
+        <w:pStyle w:val="ImageCaption"/>
+      </w:pPr>
+      <w:r>
+        <w:t xml:space="preserve">Figure 3: Abundance estimates (+/- 95% confidence) for (a) area 1 and (b) area 3 (Figure 1a) for seagrass (top) and macroalgae (bottom) rapid response transect surveys across all transects (n = 38) near Piney Point. Estimates are grouped by sample months in 2021. Points are offset slightly for readability.</w:t>
+      </w:r>
+    </w:p>
+    <w:p>
+      <w:pPr>
+        <w:pStyle w:val="CaptionedFigure"/>
+      </w:pPr>
+      <w:r>
+        <w:drawing>
+          <wp:inline>
             <wp:extent cx="5943600" cy="5094514"/>
             <wp:effectExtent b="0" l="0" r="0" t="0"/>
-            <wp:docPr descr="Figure 3: Wind rose plots for 2021 by month. Data are from St. Petersburg, Florida. Wind roses show relative counts of six minute observations in directional (30 degree bins, north is vertical) and speed (m/s) categories." title="" id="1" name="Picture"/>
+            <wp:docPr descr="Figure 4: Wind rose plots for 2021 by month. Data are from St. Petersburg, Florida. Wind roses show relative counts of six minute observations in directional (30 degree bins, north is vertical) and speed (m/s) categories." title="" id="1" name="Picture"/>
             <a:graphic>
               <a:graphicData uri="http://schemas.openxmlformats.org/drawingml/2006/picture">
                 <pic:pic>
@@ -918,7 +982,7 @@
                     </pic:cNvPicPr>
                   </pic:nvPicPr>
                   <pic:blipFill>
-                    <a:blip r:embed="rId44"/>
+                    <a:blip r:embed="rId45"/>
                     <a:stretch>
                       <a:fillRect/>
                     </a:stretch>
@@ -950,7 +1014,7 @@
         <w:pStyle w:val="ImageCaption"/>
       </w:pPr>
       <w:r>
-        <w:t xml:space="preserve">Figure 3: Wind rose plots for 2021 by month. Data are from St. Petersburg, Florida. Wind roses show relative counts of six minute observations in directional (30 degree bins, north is vertical) and speed (m/s) categories.</w:t>
+        <w:t xml:space="preserve">Figure 4: Wind rose plots for 2021 by month. Data are from St. Petersburg, Florida. Wind roses show relative counts of six minute observations in directional (30 degree bins, north is vertical) and speed (m/s) categories.</w:t>
       </w:r>
     </w:p>
     <w:p>
@@ -962,7 +1026,7 @@
           <wp:inline>
             <wp:extent cx="5943600" cy="4245428"/>
             <wp:effectExtent b="0" l="0" r="0" t="0"/>
-            <wp:docPr descr="Figure 4: Frequency occurrence estimates for (a) phytoplankton (diatoms and K. brevis) and (b) macroalgae groups. Frequency occurrence estimates are aggregated by week of observation based on all sample locations where a phytoplankton or macroalgal taxa was observed divided by all sample locations in a week. Estimates are not additive and are specific to each taxa. Sample dates are noted by vertical grey lines in each plot. Diatoms are based on presence/absense of Asterionellopsis sp. and Skeletonema sp. Note that frequency occurrence is not a precise measure of cell concentrations." title="" id="1" name="Picture"/>
+            <wp:docPr descr="Figure 5: Frequency occurrence estimates for (a) phytoplankton (diatoms and K. brevis) and (b) macroalgae groups. Frequency occurrence estimates are aggregated by week of observation based on all sample locations where a phytoplankton or macroalgal taxa was observed divided by all sample locations in a week. Estimates are not additive and are specific to each taxa. Sample dates are noted by vertical grey lines in each plot. Diatoms are based on presence/absense of Asterionellopsis sp. and Skeletonema sp. Note that frequency occurrence is not a precise measure of cell concentrations." title="" id="1" name="Picture"/>
             <a:graphic>
               <a:graphicData uri="http://schemas.openxmlformats.org/drawingml/2006/picture">
                 <pic:pic>
@@ -973,7 +1037,7 @@
                     </pic:cNvPicPr>
                   </pic:nvPicPr>
                   <pic:blipFill>
-                    <a:blip r:embed="rId45"/>
+                    <a:blip r:embed="rId46"/>
                     <a:stretch>
                       <a:fillRect/>
                     </a:stretch>
@@ -1005,7 +1069,7 @@
         <w:pStyle w:val="ImageCaption"/>
       </w:pPr>
       <w:r>
-        <w:t xml:space="preserve">Figure 4: Frequency occurrence estimates for (a) phytoplankton (diatoms and</w:t>
+        <w:t xml:space="preserve">Figure 5: Frequency occurrence estimates for (a) phytoplankton (diatoms and</w:t>
       </w:r>
       <w:r>
         <w:t xml:space="preserve"> </w:t>
@@ -1047,6 +1111,4514 @@
         <w:t xml:space="preserve">. Note that frequency occurrence is not a precise measure of cell concentrations.</w:t>
       </w:r>
     </w:p>
+    <w:bookmarkEnd w:id="47"/>
+    <w:bookmarkStart w:id="50" w:name="tables"/>
+    <w:p>
+      <w:pPr>
+        <w:pStyle w:val="Heading1"/>
+      </w:pPr>
+      <w:r>
+        <w:t xml:space="preserve">Tables</w:t>
+      </w:r>
+    </w:p>
+    <w:p>
+      <w:pPr>
+        <w:pStyle w:val="TableCaption"/>
+      </w:pPr>
+      <w:r>
+        <w:t xml:space="preserve">Table 1: Comparison of macroalgae Braun-Blanquet abundances by areas of interest (Figure</w:t>
+      </w:r>
+      <w:r>
+        <w:t xml:space="preserve"> </w:t>
+      </w:r>
+      <w:r>
+        <w:t xml:space="preserve">??</w:t>
+      </w:r>
+      <w:r>
+        <w:t xml:space="preserve">a) and month. Overall signifance of differences of abundances between months for macroalgae groups and area combination are shown with Chi-squared statistics based on Kruskall-Wallis rank sum tests. Multiple comparisons with Mann-Whitney U tests (Comp. column) were used to evaluate pairwise monthly abundances for each macroalgae group in each area. Rows that share a letter within each area and macroalgae group combination have abundances that are not significantly different between month pairs. Probability values were adjusted for the pairwise comparisons using the Bonferroni method in</w:t>
+      </w:r>
+      <w:r>
+        <w:t xml:space="preserve"> </w:t>
+      </w:r>
+      <w:hyperlink w:anchor="ref-Holm79">
+        <w:r>
+          <w:rPr>
+            <w:rStyle w:val="Hyperlink"/>
+          </w:rPr>
+          <w:t xml:space="preserve">Holm</w:t>
+        </w:r>
+      </w:hyperlink>
+      <w:r>
+        <w:t xml:space="preserve"> </w:t>
+      </w:r>
+      <w:r>
+        <w:t xml:space="preserve">(</w:t>
+      </w:r>
+      <w:hyperlink w:anchor="ref-Holm79">
+        <w:r>
+          <w:rPr>
+            <w:rStyle w:val="Hyperlink"/>
+          </w:rPr>
+          <w:t xml:space="preserve">1979</w:t>
+        </w:r>
+      </w:hyperlink>
+      <w:r>
+        <w:t xml:space="preserve">)</w:t>
+      </w:r>
+      <w:r>
+        <w:t xml:space="preserve">. ** p &lt; 0.005, * p &lt; 0.05, blank is not significant at</w:t>
+      </w:r>
+      <w:r>
+        <w:t xml:space="preserve"> </w:t>
+      </w:r>
+      <m:oMath>
+        <m:r>
+          <m:t>α</m:t>
+        </m:r>
+      </m:oMath>
+      <w:r>
+        <w:t xml:space="preserve"> </w:t>
+      </w:r>
+      <w:r>
+        <w:t xml:space="preserve">= 0.05.</w:t>
+      </w:r>
+    </w:p>
+    <w:tbl>
+      <w:tblPr>
+        <w:tblStyle w:val="Table"/>
+        <w:tblW w:type="pct" w:w="0.0"/>
+        <w:tblLook w:firstRow="1" w:lastRow="0" w:firstColumn="0" w:lastColumn="0" w:noHBand="0" w:noVBand="0" w:val="0020"/>
+        <w:tblCaption w:val="Table 1: Comparison of macroalgae Braun-Blanquet abundances by areas of interest (Figure ??a) and month. Overall signifance of differences of abundances between months for macroalgae groups and area combination are shown with Chi-squared statistics based on Kruskall-Wallis rank sum tests. Multiple comparisons with Mann-Whitney U tests (Comp. column) were used to evaluate pairwise monthly abundances for each macroalgae group in each area. Rows that share a letter within each area and macroalgae group combination have abundances that are not significantly different between month pairs. Probability values were adjusted for the pairwise comparisons using the Bonferroni method in Holm (1979). ** p &lt; 0.005, * p &lt; 0.05, blank is not significant at \alpha = 0.05."/>
+      </w:tblPr>
+      <w:tblGrid/>
+      <w:tr>
+        <w:tc>
+          <w:p>
+            <w:pPr>
+              <w:pStyle w:val="Compact"/>
+              <w:jc w:val="left"/>
+            </w:pPr>
+            <w:r>
+              <w:t xml:space="preserve">Area</w:t>
+            </w:r>
+          </w:p>
+        </w:tc>
+        <w:tc>
+          <w:p>
+            <w:pPr>
+              <w:pStyle w:val="Compact"/>
+              <w:jc w:val="left"/>
+            </w:pPr>
+            <w:r>
+              <w:t xml:space="preserve">Macroalgae group</w:t>
+            </w:r>
+          </w:p>
+        </w:tc>
+        <w:tc>
+          <w:p>
+            <w:pPr>
+              <w:pStyle w:val="Compact"/>
+              <w:jc w:val="left"/>
+            </w:pPr>
+            <w:r>
+              <w:t xml:space="preserve">Chi-Sq.</w:t>
+            </w:r>
+          </w:p>
+        </w:tc>
+        <w:tc>
+          <w:p>
+            <w:pPr>
+              <w:pStyle w:val="Compact"/>
+              <w:jc w:val="left"/>
+            </w:pPr>
+            <w:r>
+              <w:t xml:space="preserve">Comp.</w:t>
+            </w:r>
+          </w:p>
+        </w:tc>
+        <w:tc>
+          <w:p>
+            <w:pPr>
+              <w:pStyle w:val="Compact"/>
+              <w:jc w:val="left"/>
+            </w:pPr>
+            <w:r>
+              <w:t xml:space="preserve">Month</w:t>
+            </w:r>
+          </w:p>
+        </w:tc>
+        <w:tc>
+          <w:p>
+            <w:pPr>
+              <w:pStyle w:val="Compact"/>
+              <w:jc w:val="right"/>
+            </w:pPr>
+            <w:r>
+              <w:t xml:space="preserve">N obs.</w:t>
+            </w:r>
+          </w:p>
+        </w:tc>
+        <w:tc>
+          <w:p>
+            <w:pPr>
+              <w:pStyle w:val="Compact"/>
+              <w:jc w:val="left"/>
+            </w:pPr>
+            <w:r>
+              <w:t xml:space="preserve">Med. (Min., Max.)</w:t>
+            </w:r>
+          </w:p>
+        </w:tc>
+      </w:tr>
+      <w:tr>
+        <w:tc>
+          <w:p>
+            <w:pPr>
+              <w:pStyle w:val="Compact"/>
+              <w:jc w:val="left"/>
+            </w:pPr>
+            <w:r>
+              <w:t xml:space="preserve">1</w:t>
+            </w:r>
+          </w:p>
+        </w:tc>
+        <w:tc>
+          <w:p>
+            <w:pPr>
+              <w:pStyle w:val="Compact"/>
+              <w:jc w:val="left"/>
+            </w:pPr>
+            <w:r>
+              <w:t xml:space="preserve">Red</w:t>
+            </w:r>
+          </w:p>
+        </w:tc>
+        <w:tc>
+          <w:p>
+            <w:pPr>
+              <w:pStyle w:val="Compact"/>
+              <w:jc w:val="left"/>
+            </w:pPr>
+            <w:r>
+              <w:t xml:space="preserve">61.85**</w:t>
+            </w:r>
+          </w:p>
+        </w:tc>
+        <w:tc>
+          <w:p>
+            <w:pPr>
+              <w:pStyle w:val="Compact"/>
+              <w:jc w:val="left"/>
+            </w:pPr>
+            <w:r>
+              <w:t xml:space="preserve">a</w:t>
+            </w:r>
+          </w:p>
+        </w:tc>
+        <w:tc>
+          <w:p>
+            <w:pPr>
+              <w:pStyle w:val="Compact"/>
+              <w:jc w:val="left"/>
+            </w:pPr>
+            <w:r>
+              <w:t xml:space="preserve">Apr</w:t>
+            </w:r>
+          </w:p>
+        </w:tc>
+        <w:tc>
+          <w:p>
+            <w:pPr>
+              <w:pStyle w:val="Compact"/>
+              <w:jc w:val="right"/>
+            </w:pPr>
+            <w:r>
+              <w:t xml:space="preserve">45</w:t>
+            </w:r>
+          </w:p>
+        </w:tc>
+        <w:tc>
+          <w:p>
+            <w:pPr>
+              <w:pStyle w:val="Compact"/>
+              <w:jc w:val="left"/>
+            </w:pPr>
+            <w:r>
+              <w:t xml:space="preserve">3.333 (0, 5)</w:t>
+            </w:r>
+          </w:p>
+        </w:tc>
+      </w:tr>
+      <w:tr>
+        <w:tc>
+          <w:p/>
+        </w:tc>
+        <w:tc>
+          <w:p/>
+        </w:tc>
+        <w:tc>
+          <w:p/>
+        </w:tc>
+        <w:tc>
+          <w:p>
+            <w:pPr>
+              <w:pStyle w:val="Compact"/>
+              <w:jc w:val="left"/>
+            </w:pPr>
+            <w:r>
+              <w:t xml:space="preserve">b</w:t>
+            </w:r>
+          </w:p>
+        </w:tc>
+        <w:tc>
+          <w:p>
+            <w:pPr>
+              <w:pStyle w:val="Compact"/>
+              <w:jc w:val="left"/>
+            </w:pPr>
+            <w:r>
+              <w:t xml:space="preserve">May</w:t>
+            </w:r>
+          </w:p>
+        </w:tc>
+        <w:tc>
+          <w:p>
+            <w:pPr>
+              <w:pStyle w:val="Compact"/>
+              <w:jc w:val="right"/>
+            </w:pPr>
+            <w:r>
+              <w:t xml:space="preserve">46</w:t>
+            </w:r>
+          </w:p>
+        </w:tc>
+        <w:tc>
+          <w:p>
+            <w:pPr>
+              <w:pStyle w:val="Compact"/>
+              <w:jc w:val="left"/>
+            </w:pPr>
+            <w:r>
+              <w:t xml:space="preserve">1.833 (0, 4.286)</w:t>
+            </w:r>
+          </w:p>
+        </w:tc>
+      </w:tr>
+      <w:tr>
+        <w:tc>
+          <w:p/>
+        </w:tc>
+        <w:tc>
+          <w:p/>
+        </w:tc>
+        <w:tc>
+          <w:p/>
+        </w:tc>
+        <w:tc>
+          <w:p>
+            <w:pPr>
+              <w:pStyle w:val="Compact"/>
+              <w:jc w:val="left"/>
+            </w:pPr>
+            <w:r>
+              <w:t xml:space="preserve">c</w:t>
+            </w:r>
+          </w:p>
+        </w:tc>
+        <w:tc>
+          <w:p>
+            <w:pPr>
+              <w:pStyle w:val="Compact"/>
+              <w:jc w:val="left"/>
+            </w:pPr>
+            <w:r>
+              <w:t xml:space="preserve">Jun</w:t>
+            </w:r>
+          </w:p>
+        </w:tc>
+        <w:tc>
+          <w:p>
+            <w:pPr>
+              <w:pStyle w:val="Compact"/>
+              <w:jc w:val="right"/>
+            </w:pPr>
+            <w:r>
+              <w:t xml:space="preserve">45</w:t>
+            </w:r>
+          </w:p>
+        </w:tc>
+        <w:tc>
+          <w:p>
+            <w:pPr>
+              <w:pStyle w:val="Compact"/>
+              <w:jc w:val="left"/>
+            </w:pPr>
+            <w:r>
+              <w:t xml:space="preserve">0.286 (0, 3)</w:t>
+            </w:r>
+          </w:p>
+        </w:tc>
+      </w:tr>
+      <w:tr>
+        <w:tc>
+          <w:p/>
+        </w:tc>
+        <w:tc>
+          <w:p/>
+        </w:tc>
+        <w:tc>
+          <w:p/>
+        </w:tc>
+        <w:tc>
+          <w:p>
+            <w:pPr>
+              <w:pStyle w:val="Compact"/>
+              <w:jc w:val="left"/>
+            </w:pPr>
+            <w:r>
+              <w:t xml:space="preserve">c</w:t>
+            </w:r>
+          </w:p>
+        </w:tc>
+        <w:tc>
+          <w:p>
+            <w:pPr>
+              <w:pStyle w:val="Compact"/>
+              <w:jc w:val="left"/>
+            </w:pPr>
+            <w:r>
+              <w:t xml:space="preserve">Jul</w:t>
+            </w:r>
+          </w:p>
+        </w:tc>
+        <w:tc>
+          <w:p>
+            <w:pPr>
+              <w:pStyle w:val="Compact"/>
+              <w:jc w:val="right"/>
+            </w:pPr>
+            <w:r>
+              <w:t xml:space="preserve">22</w:t>
+            </w:r>
+          </w:p>
+        </w:tc>
+        <w:tc>
+          <w:p>
+            <w:pPr>
+              <w:pStyle w:val="Compact"/>
+              <w:jc w:val="left"/>
+            </w:pPr>
+            <w:r>
+              <w:t xml:space="preserve">0.464 (0, 1.833)</w:t>
+            </w:r>
+          </w:p>
+        </w:tc>
+      </w:tr>
+      <w:tr>
+        <w:tc>
+          <w:p/>
+        </w:tc>
+        <w:tc>
+          <w:p/>
+        </w:tc>
+        <w:tc>
+          <w:p/>
+        </w:tc>
+        <w:tc>
+          <w:p>
+            <w:pPr>
+              <w:pStyle w:val="Compact"/>
+              <w:jc w:val="left"/>
+            </w:pPr>
+            <w:r>
+              <w:t xml:space="preserve">c</w:t>
+            </w:r>
+          </w:p>
+        </w:tc>
+        <w:tc>
+          <w:p>
+            <w:pPr>
+              <w:pStyle w:val="Compact"/>
+              <w:jc w:val="left"/>
+            </w:pPr>
+            <w:r>
+              <w:t xml:space="preserve">Aug</w:t>
+            </w:r>
+          </w:p>
+        </w:tc>
+        <w:tc>
+          <w:p>
+            <w:pPr>
+              <w:pStyle w:val="Compact"/>
+              <w:jc w:val="right"/>
+            </w:pPr>
+            <w:r>
+              <w:t xml:space="preserve">31</w:t>
+            </w:r>
+          </w:p>
+        </w:tc>
+        <w:tc>
+          <w:p>
+            <w:pPr>
+              <w:pStyle w:val="Compact"/>
+              <w:jc w:val="left"/>
+            </w:pPr>
+            <w:r>
+              <w:t xml:space="preserve">0.857 (0, 3)</w:t>
+            </w:r>
+          </w:p>
+        </w:tc>
+      </w:tr>
+      <w:tr>
+        <w:tc>
+          <w:p/>
+        </w:tc>
+        <w:tc>
+          <w:p/>
+        </w:tc>
+        <w:tc>
+          <w:p/>
+        </w:tc>
+        <w:tc>
+          <w:p>
+            <w:pPr>
+              <w:pStyle w:val="Compact"/>
+              <w:jc w:val="left"/>
+            </w:pPr>
+            <w:r>
+              <w:t xml:space="preserve">bc</w:t>
+            </w:r>
+          </w:p>
+        </w:tc>
+        <w:tc>
+          <w:p>
+            <w:pPr>
+              <w:pStyle w:val="Compact"/>
+              <w:jc w:val="left"/>
+            </w:pPr>
+            <w:r>
+              <w:t xml:space="preserve">Sep</w:t>
+            </w:r>
+          </w:p>
+        </w:tc>
+        <w:tc>
+          <w:p>
+            <w:pPr>
+              <w:pStyle w:val="Compact"/>
+              <w:jc w:val="right"/>
+            </w:pPr>
+            <w:r>
+              <w:t xml:space="preserve">31</w:t>
+            </w:r>
+          </w:p>
+        </w:tc>
+        <w:tc>
+          <w:p>
+            <w:pPr>
+              <w:pStyle w:val="Compact"/>
+              <w:jc w:val="left"/>
+            </w:pPr>
+            <w:r>
+              <w:t xml:space="preserve">1.333 (0, 3.444)</w:t>
+            </w:r>
+          </w:p>
+        </w:tc>
+      </w:tr>
+      <w:tr>
+        <w:tc>
+          <w:p/>
+        </w:tc>
+        <w:tc>
+          <w:p>
+            <w:pPr>
+              <w:pStyle w:val="Compact"/>
+              <w:jc w:val="left"/>
+            </w:pPr>
+            <w:r>
+              <w:t xml:space="preserve">Green</w:t>
+            </w:r>
+          </w:p>
+        </w:tc>
+        <w:tc>
+          <w:p>
+            <w:pPr>
+              <w:pStyle w:val="Compact"/>
+              <w:jc w:val="left"/>
+            </w:pPr>
+            <w:r>
+              <w:t xml:space="preserve">6.66</w:t>
+            </w:r>
+          </w:p>
+        </w:tc>
+        <w:tc>
+          <w:p>
+            <w:pPr>
+              <w:pStyle w:val="Compact"/>
+              <w:jc w:val="left"/>
+            </w:pPr>
+            <w:r>
+              <w:t xml:space="preserve">a</w:t>
+            </w:r>
+          </w:p>
+        </w:tc>
+        <w:tc>
+          <w:p>
+            <w:pPr>
+              <w:pStyle w:val="Compact"/>
+              <w:jc w:val="left"/>
+            </w:pPr>
+            <w:r>
+              <w:t xml:space="preserve">Apr</w:t>
+            </w:r>
+          </w:p>
+        </w:tc>
+        <w:tc>
+          <w:p>
+            <w:pPr>
+              <w:pStyle w:val="Compact"/>
+              <w:jc w:val="right"/>
+            </w:pPr>
+            <w:r>
+              <w:t xml:space="preserve">45</w:t>
+            </w:r>
+          </w:p>
+        </w:tc>
+        <w:tc>
+          <w:p>
+            <w:pPr>
+              <w:pStyle w:val="Compact"/>
+              <w:jc w:val="left"/>
+            </w:pPr>
+            <w:r>
+              <w:t xml:space="preserve">0 (0, 2.167)</w:t>
+            </w:r>
+          </w:p>
+        </w:tc>
+      </w:tr>
+      <w:tr>
+        <w:tc>
+          <w:p/>
+        </w:tc>
+        <w:tc>
+          <w:p/>
+        </w:tc>
+        <w:tc>
+          <w:p/>
+        </w:tc>
+        <w:tc>
+          <w:p>
+            <w:pPr>
+              <w:pStyle w:val="Compact"/>
+              <w:jc w:val="left"/>
+            </w:pPr>
+            <w:r>
+              <w:t xml:space="preserve">a</w:t>
+            </w:r>
+          </w:p>
+        </w:tc>
+        <w:tc>
+          <w:p>
+            <w:pPr>
+              <w:pStyle w:val="Compact"/>
+              <w:jc w:val="left"/>
+            </w:pPr>
+            <w:r>
+              <w:t xml:space="preserve">May</w:t>
+            </w:r>
+          </w:p>
+        </w:tc>
+        <w:tc>
+          <w:p>
+            <w:pPr>
+              <w:pStyle w:val="Compact"/>
+              <w:jc w:val="right"/>
+            </w:pPr>
+            <w:r>
+              <w:t xml:space="preserve">46</w:t>
+            </w:r>
+          </w:p>
+        </w:tc>
+        <w:tc>
+          <w:p>
+            <w:pPr>
+              <w:pStyle w:val="Compact"/>
+              <w:jc w:val="left"/>
+            </w:pPr>
+            <w:r>
+              <w:t xml:space="preserve">0 (0, 0.5)</w:t>
+            </w:r>
+          </w:p>
+        </w:tc>
+      </w:tr>
+      <w:tr>
+        <w:tc>
+          <w:p/>
+        </w:tc>
+        <w:tc>
+          <w:p/>
+        </w:tc>
+        <w:tc>
+          <w:p/>
+        </w:tc>
+        <w:tc>
+          <w:p>
+            <w:pPr>
+              <w:pStyle w:val="Compact"/>
+              <w:jc w:val="left"/>
+            </w:pPr>
+            <w:r>
+              <w:t xml:space="preserve">a</w:t>
+            </w:r>
+          </w:p>
+        </w:tc>
+        <w:tc>
+          <w:p>
+            <w:pPr>
+              <w:pStyle w:val="Compact"/>
+              <w:jc w:val="left"/>
+            </w:pPr>
+            <w:r>
+              <w:t xml:space="preserve">Jun</w:t>
+            </w:r>
+          </w:p>
+        </w:tc>
+        <w:tc>
+          <w:p>
+            <w:pPr>
+              <w:pStyle w:val="Compact"/>
+              <w:jc w:val="right"/>
+            </w:pPr>
+            <w:r>
+              <w:t xml:space="preserve">45</w:t>
+            </w:r>
+          </w:p>
+        </w:tc>
+        <w:tc>
+          <w:p>
+            <w:pPr>
+              <w:pStyle w:val="Compact"/>
+              <w:jc w:val="left"/>
+            </w:pPr>
+            <w:r>
+              <w:t xml:space="preserve">0 (0, 0.333)</w:t>
+            </w:r>
+          </w:p>
+        </w:tc>
+      </w:tr>
+      <w:tr>
+        <w:tc>
+          <w:p/>
+        </w:tc>
+        <w:tc>
+          <w:p/>
+        </w:tc>
+        <w:tc>
+          <w:p/>
+        </w:tc>
+        <w:tc>
+          <w:p>
+            <w:pPr>
+              <w:pStyle w:val="Compact"/>
+              <w:jc w:val="left"/>
+            </w:pPr>
+            <w:r>
+              <w:t xml:space="preserve">a</w:t>
+            </w:r>
+          </w:p>
+        </w:tc>
+        <w:tc>
+          <w:p>
+            <w:pPr>
+              <w:pStyle w:val="Compact"/>
+              <w:jc w:val="left"/>
+            </w:pPr>
+            <w:r>
+              <w:t xml:space="preserve">Jul</w:t>
+            </w:r>
+          </w:p>
+        </w:tc>
+        <w:tc>
+          <w:p>
+            <w:pPr>
+              <w:pStyle w:val="Compact"/>
+              <w:jc w:val="right"/>
+            </w:pPr>
+            <w:r>
+              <w:t xml:space="preserve">22</w:t>
+            </w:r>
+          </w:p>
+        </w:tc>
+        <w:tc>
+          <w:p>
+            <w:pPr>
+              <w:pStyle w:val="Compact"/>
+              <w:jc w:val="left"/>
+            </w:pPr>
+            <w:r>
+              <w:t xml:space="preserve">0 (0, 1)</w:t>
+            </w:r>
+          </w:p>
+        </w:tc>
+      </w:tr>
+      <w:tr>
+        <w:tc>
+          <w:p/>
+        </w:tc>
+        <w:tc>
+          <w:p/>
+        </w:tc>
+        <w:tc>
+          <w:p/>
+        </w:tc>
+        <w:tc>
+          <w:p>
+            <w:pPr>
+              <w:pStyle w:val="Compact"/>
+              <w:jc w:val="left"/>
+            </w:pPr>
+            <w:r>
+              <w:t xml:space="preserve">a</w:t>
+            </w:r>
+          </w:p>
+        </w:tc>
+        <w:tc>
+          <w:p>
+            <w:pPr>
+              <w:pStyle w:val="Compact"/>
+              <w:jc w:val="left"/>
+            </w:pPr>
+            <w:r>
+              <w:t xml:space="preserve">Aug</w:t>
+            </w:r>
+          </w:p>
+        </w:tc>
+        <w:tc>
+          <w:p>
+            <w:pPr>
+              <w:pStyle w:val="Compact"/>
+              <w:jc w:val="right"/>
+            </w:pPr>
+            <w:r>
+              <w:t xml:space="preserve">31</w:t>
+            </w:r>
+          </w:p>
+        </w:tc>
+        <w:tc>
+          <w:p>
+            <w:pPr>
+              <w:pStyle w:val="Compact"/>
+              <w:jc w:val="left"/>
+            </w:pPr>
+            <w:r>
+              <w:t xml:space="preserve">0 (0, 1.5)</w:t>
+            </w:r>
+          </w:p>
+        </w:tc>
+      </w:tr>
+      <w:tr>
+        <w:tc>
+          <w:p/>
+        </w:tc>
+        <w:tc>
+          <w:p/>
+        </w:tc>
+        <w:tc>
+          <w:p/>
+        </w:tc>
+        <w:tc>
+          <w:p>
+            <w:pPr>
+              <w:pStyle w:val="Compact"/>
+              <w:jc w:val="left"/>
+            </w:pPr>
+            <w:r>
+              <w:t xml:space="preserve">a</w:t>
+            </w:r>
+          </w:p>
+        </w:tc>
+        <w:tc>
+          <w:p>
+            <w:pPr>
+              <w:pStyle w:val="Compact"/>
+              <w:jc w:val="left"/>
+            </w:pPr>
+            <w:r>
+              <w:t xml:space="preserve">Sep</w:t>
+            </w:r>
+          </w:p>
+        </w:tc>
+        <w:tc>
+          <w:p>
+            <w:pPr>
+              <w:pStyle w:val="Compact"/>
+              <w:jc w:val="right"/>
+            </w:pPr>
+            <w:r>
+              <w:t xml:space="preserve">31</w:t>
+            </w:r>
+          </w:p>
+        </w:tc>
+        <w:tc>
+          <w:p>
+            <w:pPr>
+              <w:pStyle w:val="Compact"/>
+              <w:jc w:val="left"/>
+            </w:pPr>
+            <w:r>
+              <w:t xml:space="preserve">0 (0, 1.333)</w:t>
+            </w:r>
+          </w:p>
+        </w:tc>
+      </w:tr>
+      <w:tr>
+        <w:tc>
+          <w:p/>
+        </w:tc>
+        <w:tc>
+          <w:p>
+            <w:pPr>
+              <w:pStyle w:val="Compact"/>
+              <w:jc w:val="left"/>
+            </w:pPr>
+            <w:r>
+              <w:t xml:space="preserve">Cyanobacteria</w:t>
+            </w:r>
+          </w:p>
+        </w:tc>
+        <w:tc>
+          <w:p>
+            <w:pPr>
+              <w:pStyle w:val="Compact"/>
+              <w:jc w:val="left"/>
+            </w:pPr>
+            <w:r>
+              <w:t xml:space="preserve">63.56**</w:t>
+            </w:r>
+          </w:p>
+        </w:tc>
+        <w:tc>
+          <w:p>
+            <w:pPr>
+              <w:pStyle w:val="Compact"/>
+              <w:jc w:val="left"/>
+            </w:pPr>
+            <w:r>
+              <w:t xml:space="preserve">a</w:t>
+            </w:r>
+          </w:p>
+        </w:tc>
+        <w:tc>
+          <w:p>
+            <w:pPr>
+              <w:pStyle w:val="Compact"/>
+              <w:jc w:val="left"/>
+            </w:pPr>
+            <w:r>
+              <w:t xml:space="preserve">Apr</w:t>
+            </w:r>
+          </w:p>
+        </w:tc>
+        <w:tc>
+          <w:p>
+            <w:pPr>
+              <w:pStyle w:val="Compact"/>
+              <w:jc w:val="right"/>
+            </w:pPr>
+            <w:r>
+              <w:t xml:space="preserve">45</w:t>
+            </w:r>
+          </w:p>
+        </w:tc>
+        <w:tc>
+          <w:p>
+            <w:pPr>
+              <w:pStyle w:val="Compact"/>
+              <w:jc w:val="left"/>
+            </w:pPr>
+            <w:r>
+              <w:t xml:space="preserve">0 (0, 0)</w:t>
+            </w:r>
+          </w:p>
+        </w:tc>
+      </w:tr>
+      <w:tr>
+        <w:tc>
+          <w:p/>
+        </w:tc>
+        <w:tc>
+          <w:p/>
+        </w:tc>
+        <w:tc>
+          <w:p/>
+        </w:tc>
+        <w:tc>
+          <w:p>
+            <w:pPr>
+              <w:pStyle w:val="Compact"/>
+              <w:jc w:val="left"/>
+            </w:pPr>
+            <w:r>
+              <w:t xml:space="preserve">b</w:t>
+            </w:r>
+          </w:p>
+        </w:tc>
+        <w:tc>
+          <w:p>
+            <w:pPr>
+              <w:pStyle w:val="Compact"/>
+              <w:jc w:val="left"/>
+            </w:pPr>
+            <w:r>
+              <w:t xml:space="preserve">May</w:t>
+            </w:r>
+          </w:p>
+        </w:tc>
+        <w:tc>
+          <w:p>
+            <w:pPr>
+              <w:pStyle w:val="Compact"/>
+              <w:jc w:val="right"/>
+            </w:pPr>
+            <w:r>
+              <w:t xml:space="preserve">46</w:t>
+            </w:r>
+          </w:p>
+        </w:tc>
+        <w:tc>
+          <w:p>
+            <w:pPr>
+              <w:pStyle w:val="Compact"/>
+              <w:jc w:val="left"/>
+            </w:pPr>
+            <w:r>
+              <w:t xml:space="preserve">0 (0, 3.667)</w:t>
+            </w:r>
+          </w:p>
+        </w:tc>
+      </w:tr>
+      <w:tr>
+        <w:tc>
+          <w:p/>
+        </w:tc>
+        <w:tc>
+          <w:p/>
+        </w:tc>
+        <w:tc>
+          <w:p/>
+        </w:tc>
+        <w:tc>
+          <w:p>
+            <w:pPr>
+              <w:pStyle w:val="Compact"/>
+              <w:jc w:val="left"/>
+            </w:pPr>
+            <w:r>
+              <w:t xml:space="preserve">c</w:t>
+            </w:r>
+          </w:p>
+        </w:tc>
+        <w:tc>
+          <w:p>
+            <w:pPr>
+              <w:pStyle w:val="Compact"/>
+              <w:jc w:val="left"/>
+            </w:pPr>
+            <w:r>
+              <w:t xml:space="preserve">Jun</w:t>
+            </w:r>
+          </w:p>
+        </w:tc>
+        <w:tc>
+          <w:p>
+            <w:pPr>
+              <w:pStyle w:val="Compact"/>
+              <w:jc w:val="right"/>
+            </w:pPr>
+            <w:r>
+              <w:t xml:space="preserve">45</w:t>
+            </w:r>
+          </w:p>
+        </w:tc>
+        <w:tc>
+          <w:p>
+            <w:pPr>
+              <w:pStyle w:val="Compact"/>
+              <w:jc w:val="left"/>
+            </w:pPr>
+            <w:r>
+              <w:t xml:space="preserve">0.167 (0, 4.4)</w:t>
+            </w:r>
+          </w:p>
+        </w:tc>
+      </w:tr>
+      <w:tr>
+        <w:tc>
+          <w:p/>
+        </w:tc>
+        <w:tc>
+          <w:p/>
+        </w:tc>
+        <w:tc>
+          <w:p/>
+        </w:tc>
+        <w:tc>
+          <w:p>
+            <w:pPr>
+              <w:pStyle w:val="Compact"/>
+              <w:jc w:val="left"/>
+            </w:pPr>
+            <w:r>
+              <w:t xml:space="preserve">bc</w:t>
+            </w:r>
+          </w:p>
+        </w:tc>
+        <w:tc>
+          <w:p>
+            <w:pPr>
+              <w:pStyle w:val="Compact"/>
+              <w:jc w:val="left"/>
+            </w:pPr>
+            <w:r>
+              <w:t xml:space="preserve">Jul</w:t>
+            </w:r>
+          </w:p>
+        </w:tc>
+        <w:tc>
+          <w:p>
+            <w:pPr>
+              <w:pStyle w:val="Compact"/>
+              <w:jc w:val="right"/>
+            </w:pPr>
+            <w:r>
+              <w:t xml:space="preserve">22</w:t>
+            </w:r>
+          </w:p>
+        </w:tc>
+        <w:tc>
+          <w:p>
+            <w:pPr>
+              <w:pStyle w:val="Compact"/>
+              <w:jc w:val="left"/>
+            </w:pPr>
+            <w:r>
+              <w:t xml:space="preserve">0 (0, 1)</w:t>
+            </w:r>
+          </w:p>
+        </w:tc>
+      </w:tr>
+      <w:tr>
+        <w:tc>
+          <w:p/>
+        </w:tc>
+        <w:tc>
+          <w:p/>
+        </w:tc>
+        <w:tc>
+          <w:p/>
+        </w:tc>
+        <w:tc>
+          <w:p>
+            <w:pPr>
+              <w:pStyle w:val="Compact"/>
+              <w:jc w:val="left"/>
+            </w:pPr>
+            <w:r>
+              <w:t xml:space="preserve">ab</w:t>
+            </w:r>
+          </w:p>
+        </w:tc>
+        <w:tc>
+          <w:p>
+            <w:pPr>
+              <w:pStyle w:val="Compact"/>
+              <w:jc w:val="left"/>
+            </w:pPr>
+            <w:r>
+              <w:t xml:space="preserve">Aug</w:t>
+            </w:r>
+          </w:p>
+        </w:tc>
+        <w:tc>
+          <w:p>
+            <w:pPr>
+              <w:pStyle w:val="Compact"/>
+              <w:jc w:val="right"/>
+            </w:pPr>
+            <w:r>
+              <w:t xml:space="preserve">31</w:t>
+            </w:r>
+          </w:p>
+        </w:tc>
+        <w:tc>
+          <w:p>
+            <w:pPr>
+              <w:pStyle w:val="Compact"/>
+              <w:jc w:val="left"/>
+            </w:pPr>
+            <w:r>
+              <w:t xml:space="preserve">0 (0, 0.333)</w:t>
+            </w:r>
+          </w:p>
+        </w:tc>
+      </w:tr>
+      <w:tr>
+        <w:tc>
+          <w:p/>
+        </w:tc>
+        <w:tc>
+          <w:p/>
+        </w:tc>
+        <w:tc>
+          <w:p/>
+        </w:tc>
+        <w:tc>
+          <w:p>
+            <w:pPr>
+              <w:pStyle w:val="Compact"/>
+              <w:jc w:val="left"/>
+            </w:pPr>
+            <w:r>
+              <w:t xml:space="preserve">ab</w:t>
+            </w:r>
+          </w:p>
+        </w:tc>
+        <w:tc>
+          <w:p>
+            <w:pPr>
+              <w:pStyle w:val="Compact"/>
+              <w:jc w:val="left"/>
+            </w:pPr>
+            <w:r>
+              <w:t xml:space="preserve">Sep</w:t>
+            </w:r>
+          </w:p>
+        </w:tc>
+        <w:tc>
+          <w:p>
+            <w:pPr>
+              <w:pStyle w:val="Compact"/>
+              <w:jc w:val="right"/>
+            </w:pPr>
+            <w:r>
+              <w:t xml:space="preserve">31</w:t>
+            </w:r>
+          </w:p>
+        </w:tc>
+        <w:tc>
+          <w:p>
+            <w:pPr>
+              <w:pStyle w:val="Compact"/>
+              <w:jc w:val="left"/>
+            </w:pPr>
+            <w:r>
+              <w:t xml:space="preserve">0 (0, 0.5)</w:t>
+            </w:r>
+          </w:p>
+        </w:tc>
+      </w:tr>
+      <w:tr>
+        <w:tc>
+          <w:p>
+            <w:pPr>
+              <w:pStyle w:val="Compact"/>
+              <w:jc w:val="left"/>
+            </w:pPr>
+            <w:r>
+              <w:t xml:space="preserve">3</w:t>
+            </w:r>
+          </w:p>
+        </w:tc>
+        <w:tc>
+          <w:p>
+            <w:pPr>
+              <w:pStyle w:val="Compact"/>
+              <w:jc w:val="left"/>
+            </w:pPr>
+            <w:r>
+              <w:t xml:space="preserve">Red</w:t>
+            </w:r>
+          </w:p>
+        </w:tc>
+        <w:tc>
+          <w:p>
+            <w:pPr>
+              <w:pStyle w:val="Compact"/>
+              <w:jc w:val="left"/>
+            </w:pPr>
+            <w:r>
+              <w:t xml:space="preserve">36.16**</w:t>
+            </w:r>
+          </w:p>
+        </w:tc>
+        <w:tc>
+          <w:p>
+            <w:pPr>
+              <w:pStyle w:val="Compact"/>
+              <w:jc w:val="left"/>
+            </w:pPr>
+            <w:r>
+              <w:t xml:space="preserve">a</w:t>
+            </w:r>
+          </w:p>
+        </w:tc>
+        <w:tc>
+          <w:p>
+            <w:pPr>
+              <w:pStyle w:val="Compact"/>
+              <w:jc w:val="left"/>
+            </w:pPr>
+            <w:r>
+              <w:t xml:space="preserve">Apr</w:t>
+            </w:r>
+          </w:p>
+        </w:tc>
+        <w:tc>
+          <w:p>
+            <w:pPr>
+              <w:pStyle w:val="Compact"/>
+              <w:jc w:val="right"/>
+            </w:pPr>
+            <w:r>
+              <w:t xml:space="preserve">14</w:t>
+            </w:r>
+          </w:p>
+        </w:tc>
+        <w:tc>
+          <w:p>
+            <w:pPr>
+              <w:pStyle w:val="Compact"/>
+              <w:jc w:val="left"/>
+            </w:pPr>
+            <w:r>
+              <w:t xml:space="preserve">2.417 (1.667, 4.833)</w:t>
+            </w:r>
+          </w:p>
+        </w:tc>
+      </w:tr>
+      <w:tr>
+        <w:tc>
+          <w:p/>
+        </w:tc>
+        <w:tc>
+          <w:p/>
+        </w:tc>
+        <w:tc>
+          <w:p/>
+        </w:tc>
+        <w:tc>
+          <w:p>
+            <w:pPr>
+              <w:pStyle w:val="Compact"/>
+              <w:jc w:val="left"/>
+            </w:pPr>
+            <w:r>
+              <w:t xml:space="preserve">a</w:t>
+            </w:r>
+          </w:p>
+        </w:tc>
+        <w:tc>
+          <w:p>
+            <w:pPr>
+              <w:pStyle w:val="Compact"/>
+              <w:jc w:val="left"/>
+            </w:pPr>
+            <w:r>
+              <w:t xml:space="preserve">May</w:t>
+            </w:r>
+          </w:p>
+        </w:tc>
+        <w:tc>
+          <w:p>
+            <w:pPr>
+              <w:pStyle w:val="Compact"/>
+              <w:jc w:val="right"/>
+            </w:pPr>
+            <w:r>
+              <w:t xml:space="preserve">19</w:t>
+            </w:r>
+          </w:p>
+        </w:tc>
+        <w:tc>
+          <w:p>
+            <w:pPr>
+              <w:pStyle w:val="Compact"/>
+              <w:jc w:val="left"/>
+            </w:pPr>
+            <w:r>
+              <w:t xml:space="preserve">1.667 (0, 4.667)</w:t>
+            </w:r>
+          </w:p>
+        </w:tc>
+      </w:tr>
+      <w:tr>
+        <w:tc>
+          <w:p/>
+        </w:tc>
+        <w:tc>
+          <w:p/>
+        </w:tc>
+        <w:tc>
+          <w:p/>
+        </w:tc>
+        <w:tc>
+          <w:p>
+            <w:pPr>
+              <w:pStyle w:val="Compact"/>
+              <w:jc w:val="left"/>
+            </w:pPr>
+            <w:r>
+              <w:t xml:space="preserve">b</w:t>
+            </w:r>
+          </w:p>
+        </w:tc>
+        <w:tc>
+          <w:p>
+            <w:pPr>
+              <w:pStyle w:val="Compact"/>
+              <w:jc w:val="left"/>
+            </w:pPr>
+            <w:r>
+              <w:t xml:space="preserve">Jun</w:t>
+            </w:r>
+          </w:p>
+        </w:tc>
+        <w:tc>
+          <w:p>
+            <w:pPr>
+              <w:pStyle w:val="Compact"/>
+              <w:jc w:val="right"/>
+            </w:pPr>
+            <w:r>
+              <w:t xml:space="preserve">24</w:t>
+            </w:r>
+          </w:p>
+        </w:tc>
+        <w:tc>
+          <w:p>
+            <w:pPr>
+              <w:pStyle w:val="Compact"/>
+              <w:jc w:val="left"/>
+            </w:pPr>
+            <w:r>
+              <w:t xml:space="preserve">0 (0, 2.833)</w:t>
+            </w:r>
+          </w:p>
+        </w:tc>
+      </w:tr>
+      <w:tr>
+        <w:tc>
+          <w:p/>
+        </w:tc>
+        <w:tc>
+          <w:p/>
+        </w:tc>
+        <w:tc>
+          <w:p/>
+        </w:tc>
+        <w:tc>
+          <w:p>
+            <w:pPr>
+              <w:pStyle w:val="Compact"/>
+              <w:jc w:val="left"/>
+            </w:pPr>
+            <w:r>
+              <w:t xml:space="preserve">ab</w:t>
+            </w:r>
+          </w:p>
+        </w:tc>
+        <w:tc>
+          <w:p>
+            <w:pPr>
+              <w:pStyle w:val="Compact"/>
+              <w:jc w:val="left"/>
+            </w:pPr>
+            <w:r>
+              <w:t xml:space="preserve">Jul</w:t>
+            </w:r>
+          </w:p>
+        </w:tc>
+        <w:tc>
+          <w:p>
+            <w:pPr>
+              <w:pStyle w:val="Compact"/>
+              <w:jc w:val="right"/>
+            </w:pPr>
+            <w:r>
+              <w:t xml:space="preserve">4</w:t>
+            </w:r>
+          </w:p>
+        </w:tc>
+        <w:tc>
+          <w:p>
+            <w:pPr>
+              <w:pStyle w:val="Compact"/>
+              <w:jc w:val="left"/>
+            </w:pPr>
+            <w:r>
+              <w:t xml:space="preserve">0.833 (0, 2)</w:t>
+            </w:r>
+          </w:p>
+        </w:tc>
+      </w:tr>
+      <w:tr>
+        <w:tc>
+          <w:p/>
+        </w:tc>
+        <w:tc>
+          <w:p/>
+        </w:tc>
+        <w:tc>
+          <w:p/>
+        </w:tc>
+        <w:tc>
+          <w:p>
+            <w:pPr>
+              <w:pStyle w:val="Compact"/>
+              <w:jc w:val="left"/>
+            </w:pPr>
+            <w:r>
+              <w:t xml:space="preserve">b</w:t>
+            </w:r>
+          </w:p>
+        </w:tc>
+        <w:tc>
+          <w:p>
+            <w:pPr>
+              <w:pStyle w:val="Compact"/>
+              <w:jc w:val="left"/>
+            </w:pPr>
+            <w:r>
+              <w:t xml:space="preserve">Aug</w:t>
+            </w:r>
+          </w:p>
+        </w:tc>
+        <w:tc>
+          <w:p>
+            <w:pPr>
+              <w:pStyle w:val="Compact"/>
+              <w:jc w:val="right"/>
+            </w:pPr>
+            <w:r>
+              <w:t xml:space="preserve">12</w:t>
+            </w:r>
+          </w:p>
+        </w:tc>
+        <w:tc>
+          <w:p>
+            <w:pPr>
+              <w:pStyle w:val="Compact"/>
+              <w:jc w:val="left"/>
+            </w:pPr>
+            <w:r>
+              <w:t xml:space="preserve">0.167 (0, 1.5)</w:t>
+            </w:r>
+          </w:p>
+        </w:tc>
+      </w:tr>
+      <w:tr>
+        <w:tc>
+          <w:p/>
+        </w:tc>
+        <w:tc>
+          <w:p/>
+        </w:tc>
+        <w:tc>
+          <w:p/>
+        </w:tc>
+        <w:tc>
+          <w:p>
+            <w:pPr>
+              <w:pStyle w:val="Compact"/>
+              <w:jc w:val="left"/>
+            </w:pPr>
+            <w:r>
+              <w:t xml:space="preserve">b</w:t>
+            </w:r>
+          </w:p>
+        </w:tc>
+        <w:tc>
+          <w:p>
+            <w:pPr>
+              <w:pStyle w:val="Compact"/>
+              <w:jc w:val="left"/>
+            </w:pPr>
+            <w:r>
+              <w:t xml:space="preserve">Sep</w:t>
+            </w:r>
+          </w:p>
+        </w:tc>
+        <w:tc>
+          <w:p>
+            <w:pPr>
+              <w:pStyle w:val="Compact"/>
+              <w:jc w:val="right"/>
+            </w:pPr>
+            <w:r>
+              <w:t xml:space="preserve">5</w:t>
+            </w:r>
+          </w:p>
+        </w:tc>
+        <w:tc>
+          <w:p>
+            <w:pPr>
+              <w:pStyle w:val="Compact"/>
+              <w:jc w:val="left"/>
+            </w:pPr>
+            <w:r>
+              <w:t xml:space="preserve">0.167 (0, 0.833)</w:t>
+            </w:r>
+          </w:p>
+        </w:tc>
+      </w:tr>
+      <w:tr>
+        <w:tc>
+          <w:p/>
+        </w:tc>
+        <w:tc>
+          <w:p>
+            <w:pPr>
+              <w:pStyle w:val="Compact"/>
+              <w:jc w:val="left"/>
+            </w:pPr>
+            <w:r>
+              <w:t xml:space="preserve">Green</w:t>
+            </w:r>
+          </w:p>
+        </w:tc>
+        <w:tc>
+          <w:p>
+            <w:pPr>
+              <w:pStyle w:val="Compact"/>
+              <w:jc w:val="left"/>
+            </w:pPr>
+            <w:r>
+              <w:t xml:space="preserve">5.61</w:t>
+            </w:r>
+          </w:p>
+        </w:tc>
+        <w:tc>
+          <w:p>
+            <w:pPr>
+              <w:pStyle w:val="Compact"/>
+              <w:jc w:val="left"/>
+            </w:pPr>
+            <w:r>
+              <w:t xml:space="preserve">a</w:t>
+            </w:r>
+          </w:p>
+        </w:tc>
+        <w:tc>
+          <w:p>
+            <w:pPr>
+              <w:pStyle w:val="Compact"/>
+              <w:jc w:val="left"/>
+            </w:pPr>
+            <w:r>
+              <w:t xml:space="preserve">Apr</w:t>
+            </w:r>
+          </w:p>
+        </w:tc>
+        <w:tc>
+          <w:p>
+            <w:pPr>
+              <w:pStyle w:val="Compact"/>
+              <w:jc w:val="right"/>
+            </w:pPr>
+            <w:r>
+              <w:t xml:space="preserve">14</w:t>
+            </w:r>
+          </w:p>
+        </w:tc>
+        <w:tc>
+          <w:p>
+            <w:pPr>
+              <w:pStyle w:val="Compact"/>
+              <w:jc w:val="left"/>
+            </w:pPr>
+            <w:r>
+              <w:t xml:space="preserve">0 (0, 1.667)</w:t>
+            </w:r>
+          </w:p>
+        </w:tc>
+      </w:tr>
+      <w:tr>
+        <w:tc>
+          <w:p/>
+        </w:tc>
+        <w:tc>
+          <w:p/>
+        </w:tc>
+        <w:tc>
+          <w:p/>
+        </w:tc>
+        <w:tc>
+          <w:p>
+            <w:pPr>
+              <w:pStyle w:val="Compact"/>
+              <w:jc w:val="left"/>
+            </w:pPr>
+            <w:r>
+              <w:t xml:space="preserve">a</w:t>
+            </w:r>
+          </w:p>
+        </w:tc>
+        <w:tc>
+          <w:p>
+            <w:pPr>
+              <w:pStyle w:val="Compact"/>
+              <w:jc w:val="left"/>
+            </w:pPr>
+            <w:r>
+              <w:t xml:space="preserve">May</w:t>
+            </w:r>
+          </w:p>
+        </w:tc>
+        <w:tc>
+          <w:p>
+            <w:pPr>
+              <w:pStyle w:val="Compact"/>
+              <w:jc w:val="right"/>
+            </w:pPr>
+            <w:r>
+              <w:t xml:space="preserve">19</w:t>
+            </w:r>
+          </w:p>
+        </w:tc>
+        <w:tc>
+          <w:p>
+            <w:pPr>
+              <w:pStyle w:val="Compact"/>
+              <w:jc w:val="left"/>
+            </w:pPr>
+            <w:r>
+              <w:t xml:space="preserve">0 (0, 1.833)</w:t>
+            </w:r>
+          </w:p>
+        </w:tc>
+      </w:tr>
+      <w:tr>
+        <w:tc>
+          <w:p/>
+        </w:tc>
+        <w:tc>
+          <w:p/>
+        </w:tc>
+        <w:tc>
+          <w:p/>
+        </w:tc>
+        <w:tc>
+          <w:p>
+            <w:pPr>
+              <w:pStyle w:val="Compact"/>
+              <w:jc w:val="left"/>
+            </w:pPr>
+            <w:r>
+              <w:t xml:space="preserve">a</w:t>
+            </w:r>
+          </w:p>
+        </w:tc>
+        <w:tc>
+          <w:p>
+            <w:pPr>
+              <w:pStyle w:val="Compact"/>
+              <w:jc w:val="left"/>
+            </w:pPr>
+            <w:r>
+              <w:t xml:space="preserve">Jun</w:t>
+            </w:r>
+          </w:p>
+        </w:tc>
+        <w:tc>
+          <w:p>
+            <w:pPr>
+              <w:pStyle w:val="Compact"/>
+              <w:jc w:val="right"/>
+            </w:pPr>
+            <w:r>
+              <w:t xml:space="preserve">24</w:t>
+            </w:r>
+          </w:p>
+        </w:tc>
+        <w:tc>
+          <w:p>
+            <w:pPr>
+              <w:pStyle w:val="Compact"/>
+              <w:jc w:val="left"/>
+            </w:pPr>
+            <w:r>
+              <w:t xml:space="preserve">0 (0, 1.167)</w:t>
+            </w:r>
+          </w:p>
+        </w:tc>
+      </w:tr>
+      <w:tr>
+        <w:tc>
+          <w:p/>
+        </w:tc>
+        <w:tc>
+          <w:p/>
+        </w:tc>
+        <w:tc>
+          <w:p/>
+        </w:tc>
+        <w:tc>
+          <w:p>
+            <w:pPr>
+              <w:pStyle w:val="Compact"/>
+              <w:jc w:val="left"/>
+            </w:pPr>
+            <w:r>
+              <w:t xml:space="preserve">a</w:t>
+            </w:r>
+          </w:p>
+        </w:tc>
+        <w:tc>
+          <w:p>
+            <w:pPr>
+              <w:pStyle w:val="Compact"/>
+              <w:jc w:val="left"/>
+            </w:pPr>
+            <w:r>
+              <w:t xml:space="preserve">Jul</w:t>
+            </w:r>
+          </w:p>
+        </w:tc>
+        <w:tc>
+          <w:p>
+            <w:pPr>
+              <w:pStyle w:val="Compact"/>
+              <w:jc w:val="right"/>
+            </w:pPr>
+            <w:r>
+              <w:t xml:space="preserve">4</w:t>
+            </w:r>
+          </w:p>
+        </w:tc>
+        <w:tc>
+          <w:p>
+            <w:pPr>
+              <w:pStyle w:val="Compact"/>
+              <w:jc w:val="left"/>
+            </w:pPr>
+            <w:r>
+              <w:t xml:space="preserve">0 (0, 0)</w:t>
+            </w:r>
+          </w:p>
+        </w:tc>
+      </w:tr>
+      <w:tr>
+        <w:tc>
+          <w:p/>
+        </w:tc>
+        <w:tc>
+          <w:p/>
+        </w:tc>
+        <w:tc>
+          <w:p/>
+        </w:tc>
+        <w:tc>
+          <w:p>
+            <w:pPr>
+              <w:pStyle w:val="Compact"/>
+              <w:jc w:val="left"/>
+            </w:pPr>
+            <w:r>
+              <w:t xml:space="preserve">a</w:t>
+            </w:r>
+          </w:p>
+        </w:tc>
+        <w:tc>
+          <w:p>
+            <w:pPr>
+              <w:pStyle w:val="Compact"/>
+              <w:jc w:val="left"/>
+            </w:pPr>
+            <w:r>
+              <w:t xml:space="preserve">Aug</w:t>
+            </w:r>
+          </w:p>
+        </w:tc>
+        <w:tc>
+          <w:p>
+            <w:pPr>
+              <w:pStyle w:val="Compact"/>
+              <w:jc w:val="right"/>
+            </w:pPr>
+            <w:r>
+              <w:t xml:space="preserve">12</w:t>
+            </w:r>
+          </w:p>
+        </w:tc>
+        <w:tc>
+          <w:p>
+            <w:pPr>
+              <w:pStyle w:val="Compact"/>
+              <w:jc w:val="left"/>
+            </w:pPr>
+            <w:r>
+              <w:t xml:space="preserve">0 (0, 3.167)</w:t>
+            </w:r>
+          </w:p>
+        </w:tc>
+      </w:tr>
+      <w:tr>
+        <w:tc>
+          <w:p/>
+        </w:tc>
+        <w:tc>
+          <w:p/>
+        </w:tc>
+        <w:tc>
+          <w:p/>
+        </w:tc>
+        <w:tc>
+          <w:p>
+            <w:pPr>
+              <w:pStyle w:val="Compact"/>
+              <w:jc w:val="left"/>
+            </w:pPr>
+            <w:r>
+              <w:t xml:space="preserve">a</w:t>
+            </w:r>
+          </w:p>
+        </w:tc>
+        <w:tc>
+          <w:p>
+            <w:pPr>
+              <w:pStyle w:val="Compact"/>
+              <w:jc w:val="left"/>
+            </w:pPr>
+            <w:r>
+              <w:t xml:space="preserve">Sep</w:t>
+            </w:r>
+          </w:p>
+        </w:tc>
+        <w:tc>
+          <w:p>
+            <w:pPr>
+              <w:pStyle w:val="Compact"/>
+              <w:jc w:val="right"/>
+            </w:pPr>
+            <w:r>
+              <w:t xml:space="preserve">5</w:t>
+            </w:r>
+          </w:p>
+        </w:tc>
+        <w:tc>
+          <w:p>
+            <w:pPr>
+              <w:pStyle w:val="Compact"/>
+              <w:jc w:val="left"/>
+            </w:pPr>
+            <w:r>
+              <w:t xml:space="preserve">0 (0, 3.5)</w:t>
+            </w:r>
+          </w:p>
+        </w:tc>
+      </w:tr>
+      <w:tr>
+        <w:tc>
+          <w:p/>
+        </w:tc>
+        <w:tc>
+          <w:p>
+            <w:pPr>
+              <w:pStyle w:val="Compact"/>
+              <w:jc w:val="left"/>
+            </w:pPr>
+            <w:r>
+              <w:t xml:space="preserve">Cyanobacteria</w:t>
+            </w:r>
+          </w:p>
+        </w:tc>
+        <w:tc>
+          <w:p>
+            <w:pPr>
+              <w:pStyle w:val="Compact"/>
+              <w:jc w:val="left"/>
+            </w:pPr>
+            <w:r>
+              <w:t xml:space="preserve">21.31**</w:t>
+            </w:r>
+          </w:p>
+        </w:tc>
+        <w:tc>
+          <w:p>
+            <w:pPr>
+              <w:pStyle w:val="Compact"/>
+              <w:jc w:val="left"/>
+            </w:pPr>
+            <w:r>
+              <w:t xml:space="preserve">a</w:t>
+            </w:r>
+          </w:p>
+        </w:tc>
+        <w:tc>
+          <w:p>
+            <w:pPr>
+              <w:pStyle w:val="Compact"/>
+              <w:jc w:val="left"/>
+            </w:pPr>
+            <w:r>
+              <w:t xml:space="preserve">Apr</w:t>
+            </w:r>
+          </w:p>
+        </w:tc>
+        <w:tc>
+          <w:p>
+            <w:pPr>
+              <w:pStyle w:val="Compact"/>
+              <w:jc w:val="right"/>
+            </w:pPr>
+            <w:r>
+              <w:t xml:space="preserve">14</w:t>
+            </w:r>
+          </w:p>
+        </w:tc>
+        <w:tc>
+          <w:p>
+            <w:pPr>
+              <w:pStyle w:val="Compact"/>
+              <w:jc w:val="left"/>
+            </w:pPr>
+            <w:r>
+              <w:t xml:space="preserve">0 (0, 0.167)</w:t>
+            </w:r>
+          </w:p>
+        </w:tc>
+      </w:tr>
+      <w:tr>
+        <w:tc>
+          <w:p/>
+        </w:tc>
+        <w:tc>
+          <w:p/>
+        </w:tc>
+        <w:tc>
+          <w:p/>
+        </w:tc>
+        <w:tc>
+          <w:p>
+            <w:pPr>
+              <w:pStyle w:val="Compact"/>
+              <w:jc w:val="left"/>
+            </w:pPr>
+            <w:r>
+              <w:t xml:space="preserve">ab</w:t>
+            </w:r>
+          </w:p>
+        </w:tc>
+        <w:tc>
+          <w:p>
+            <w:pPr>
+              <w:pStyle w:val="Compact"/>
+              <w:jc w:val="left"/>
+            </w:pPr>
+            <w:r>
+              <w:t xml:space="preserve">May</w:t>
+            </w:r>
+          </w:p>
+        </w:tc>
+        <w:tc>
+          <w:p>
+            <w:pPr>
+              <w:pStyle w:val="Compact"/>
+              <w:jc w:val="right"/>
+            </w:pPr>
+            <w:r>
+              <w:t xml:space="preserve">19</w:t>
+            </w:r>
+          </w:p>
+        </w:tc>
+        <w:tc>
+          <w:p>
+            <w:pPr>
+              <w:pStyle w:val="Compact"/>
+              <w:jc w:val="left"/>
+            </w:pPr>
+            <w:r>
+              <w:t xml:space="preserve">0 (0, 5)</w:t>
+            </w:r>
+          </w:p>
+        </w:tc>
+      </w:tr>
+      <w:tr>
+        <w:tc>
+          <w:p/>
+        </w:tc>
+        <w:tc>
+          <w:p/>
+        </w:tc>
+        <w:tc>
+          <w:p/>
+        </w:tc>
+        <w:tc>
+          <w:p>
+            <w:pPr>
+              <w:pStyle w:val="Compact"/>
+              <w:jc w:val="left"/>
+            </w:pPr>
+            <w:r>
+              <w:t xml:space="preserve">b</w:t>
+            </w:r>
+          </w:p>
+        </w:tc>
+        <w:tc>
+          <w:p>
+            <w:pPr>
+              <w:pStyle w:val="Compact"/>
+              <w:jc w:val="left"/>
+            </w:pPr>
+            <w:r>
+              <w:t xml:space="preserve">Jun</w:t>
+            </w:r>
+          </w:p>
+        </w:tc>
+        <w:tc>
+          <w:p>
+            <w:pPr>
+              <w:pStyle w:val="Compact"/>
+              <w:jc w:val="right"/>
+            </w:pPr>
+            <w:r>
+              <w:t xml:space="preserve">24</w:t>
+            </w:r>
+          </w:p>
+        </w:tc>
+        <w:tc>
+          <w:p>
+            <w:pPr>
+              <w:pStyle w:val="Compact"/>
+              <w:jc w:val="left"/>
+            </w:pPr>
+            <w:r>
+              <w:t xml:space="preserve">0.333 (0, 4.833)</w:t>
+            </w:r>
+          </w:p>
+        </w:tc>
+      </w:tr>
+      <w:tr>
+        <w:tc>
+          <w:p/>
+        </w:tc>
+        <w:tc>
+          <w:p/>
+        </w:tc>
+        <w:tc>
+          <w:p/>
+        </w:tc>
+        <w:tc>
+          <w:p>
+            <w:pPr>
+              <w:pStyle w:val="Compact"/>
+              <w:jc w:val="left"/>
+            </w:pPr>
+            <w:r>
+              <w:t xml:space="preserve">ab</w:t>
+            </w:r>
+          </w:p>
+        </w:tc>
+        <w:tc>
+          <w:p>
+            <w:pPr>
+              <w:pStyle w:val="Compact"/>
+              <w:jc w:val="left"/>
+            </w:pPr>
+            <w:r>
+              <w:t xml:space="preserve">Jul</w:t>
+            </w:r>
+          </w:p>
+        </w:tc>
+        <w:tc>
+          <w:p>
+            <w:pPr>
+              <w:pStyle w:val="Compact"/>
+              <w:jc w:val="right"/>
+            </w:pPr>
+            <w:r>
+              <w:t xml:space="preserve">4</w:t>
+            </w:r>
+          </w:p>
+        </w:tc>
+        <w:tc>
+          <w:p>
+            <w:pPr>
+              <w:pStyle w:val="Compact"/>
+              <w:jc w:val="left"/>
+            </w:pPr>
+            <w:r>
+              <w:t xml:space="preserve">0 (0, 0.333)</w:t>
+            </w:r>
+          </w:p>
+        </w:tc>
+      </w:tr>
+      <w:tr>
+        <w:tc>
+          <w:p/>
+        </w:tc>
+        <w:tc>
+          <w:p/>
+        </w:tc>
+        <w:tc>
+          <w:p/>
+        </w:tc>
+        <w:tc>
+          <w:p>
+            <w:pPr>
+              <w:pStyle w:val="Compact"/>
+              <w:jc w:val="left"/>
+            </w:pPr>
+            <w:r>
+              <w:t xml:space="preserve">a</w:t>
+            </w:r>
+          </w:p>
+        </w:tc>
+        <w:tc>
+          <w:p>
+            <w:pPr>
+              <w:pStyle w:val="Compact"/>
+              <w:jc w:val="left"/>
+            </w:pPr>
+            <w:r>
+              <w:t xml:space="preserve">Aug</w:t>
+            </w:r>
+          </w:p>
+        </w:tc>
+        <w:tc>
+          <w:p>
+            <w:pPr>
+              <w:pStyle w:val="Compact"/>
+              <w:jc w:val="right"/>
+            </w:pPr>
+            <w:r>
+              <w:t xml:space="preserve">12</w:t>
+            </w:r>
+          </w:p>
+        </w:tc>
+        <w:tc>
+          <w:p>
+            <w:pPr>
+              <w:pStyle w:val="Compact"/>
+              <w:jc w:val="left"/>
+            </w:pPr>
+            <w:r>
+              <w:t xml:space="preserve">0 (0, 0)</w:t>
+            </w:r>
+          </w:p>
+        </w:tc>
+      </w:tr>
+      <w:tr>
+        <w:tc>
+          <w:p/>
+        </w:tc>
+        <w:tc>
+          <w:p/>
+        </w:tc>
+        <w:tc>
+          <w:p/>
+        </w:tc>
+        <w:tc>
+          <w:p>
+            <w:pPr>
+              <w:pStyle w:val="Compact"/>
+              <w:jc w:val="left"/>
+            </w:pPr>
+            <w:r>
+              <w:t xml:space="preserve">ab</w:t>
+            </w:r>
+          </w:p>
+        </w:tc>
+        <w:tc>
+          <w:p>
+            <w:pPr>
+              <w:pStyle w:val="Compact"/>
+              <w:jc w:val="left"/>
+            </w:pPr>
+            <w:r>
+              <w:t xml:space="preserve">Sep</w:t>
+            </w:r>
+          </w:p>
+        </w:tc>
+        <w:tc>
+          <w:p>
+            <w:pPr>
+              <w:pStyle w:val="Compact"/>
+              <w:jc w:val="right"/>
+            </w:pPr>
+            <w:r>
+              <w:t xml:space="preserve">5</w:t>
+            </w:r>
+          </w:p>
+        </w:tc>
+        <w:tc>
+          <w:p>
+            <w:pPr>
+              <w:pStyle w:val="Compact"/>
+              <w:jc w:val="left"/>
+            </w:pPr>
+            <w:r>
+              <w:t xml:space="preserve">0 (0, 0)</w:t>
+            </w:r>
+          </w:p>
+        </w:tc>
+      </w:tr>
+    </w:tbl>
+    <w:p/>
+    <w:p>
+      <w:pPr>
+        <w:pStyle w:val="TableCaption"/>
+      </w:pPr>
+      <w:r>
+        <w:t xml:space="preserve">Table 2: Comparison of seagrass species Braun-Blanquet abundances by areas of interest (Figure</w:t>
+      </w:r>
+      <w:r>
+        <w:t xml:space="preserve"> </w:t>
+      </w:r>
+      <w:r>
+        <w:t xml:space="preserve">??</w:t>
+      </w:r>
+      <w:r>
+        <w:t xml:space="preserve">a) and month. Overall signifance of differences of abundances between months for seagrass species and area combination are shown with Chi-squared statistics based on Kruskall-Wallis rank sum tests. Multiple comparisons with Mann-Whitney U tests (Comp. column) were used to evaluate pairwise monthly abudances for each seagrass species in each area. Rows that share a letter within each area and seagrass species combination have abundances that are not significantly different between month pairs. Probability values were adjusted for the pairwise comparisons using the Bonferroni method in</w:t>
+      </w:r>
+      <w:r>
+        <w:t xml:space="preserve"> </w:t>
+      </w:r>
+      <w:hyperlink w:anchor="ref-Holm79">
+        <w:r>
+          <w:rPr>
+            <w:rStyle w:val="Hyperlink"/>
+          </w:rPr>
+          <w:t xml:space="preserve">Holm</w:t>
+        </w:r>
+      </w:hyperlink>
+      <w:r>
+        <w:t xml:space="preserve"> </w:t>
+      </w:r>
+      <w:r>
+        <w:t xml:space="preserve">(</w:t>
+      </w:r>
+      <w:hyperlink w:anchor="ref-Holm79">
+        <w:r>
+          <w:rPr>
+            <w:rStyle w:val="Hyperlink"/>
+          </w:rPr>
+          <w:t xml:space="preserve">1979</w:t>
+        </w:r>
+      </w:hyperlink>
+      <w:r>
+        <w:t xml:space="preserve">)</w:t>
+      </w:r>
+      <w:r>
+        <w:t xml:space="preserve">. ** p &lt; 0.005, * p &lt; 0.05, blank is not significant at</w:t>
+      </w:r>
+      <w:r>
+        <w:t xml:space="preserve"> </w:t>
+      </w:r>
+      <m:oMath>
+        <m:r>
+          <m:t>α</m:t>
+        </m:r>
+      </m:oMath>
+      <w:r>
+        <w:t xml:space="preserve"> </w:t>
+      </w:r>
+      <w:r>
+        <w:t xml:space="preserve">= 0.05.</w:t>
+      </w:r>
+    </w:p>
+    <w:tbl>
+      <w:tblPr>
+        <w:tblStyle w:val="Table"/>
+        <w:tblW w:type="pct" w:w="0.0"/>
+        <w:tblLook w:firstRow="1" w:lastRow="0" w:firstColumn="0" w:lastColumn="0" w:noHBand="0" w:noVBand="0" w:val="0020"/>
+        <w:tblCaption w:val="Table 2: Comparison of seagrass species Braun-Blanquet abundances by areas of interest (Figure ??a) and month. Overall signifance of differences of abundances between months for seagrass species and area combination are shown with Chi-squared statistics based on Kruskall-Wallis rank sum tests. Multiple comparisons with Mann-Whitney U tests (Comp. column) were used to evaluate pairwise monthly abudances for each seagrass species in each area. Rows that share a letter within each area and seagrass species combination have abundances that are not significantly different between month pairs. Probability values were adjusted for the pairwise comparisons using the Bonferroni method in Holm (1979). ** p &lt; 0.005, * p &lt; 0.05, blank is not significant at \alpha = 0.05."/>
+      </w:tblPr>
+      <w:tblGrid/>
+      <w:tr>
+        <w:tc>
+          <w:p>
+            <w:pPr>
+              <w:pStyle w:val="Compact"/>
+              <w:jc w:val="left"/>
+            </w:pPr>
+            <w:r>
+              <w:t xml:space="preserve">Area</w:t>
+            </w:r>
+          </w:p>
+        </w:tc>
+        <w:tc>
+          <w:p>
+            <w:pPr>
+              <w:pStyle w:val="Compact"/>
+              <w:jc w:val="left"/>
+            </w:pPr>
+            <w:r>
+              <w:t xml:space="preserve">Seagrass species</w:t>
+            </w:r>
+          </w:p>
+        </w:tc>
+        <w:tc>
+          <w:p>
+            <w:pPr>
+              <w:pStyle w:val="Compact"/>
+              <w:jc w:val="left"/>
+            </w:pPr>
+            <w:r>
+              <w:t xml:space="preserve">Chi-Sq.</w:t>
+            </w:r>
+          </w:p>
+        </w:tc>
+        <w:tc>
+          <w:p>
+            <w:pPr>
+              <w:pStyle w:val="Compact"/>
+              <w:jc w:val="left"/>
+            </w:pPr>
+            <w:r>
+              <w:t xml:space="preserve">Comp.</w:t>
+            </w:r>
+          </w:p>
+        </w:tc>
+        <w:tc>
+          <w:p>
+            <w:pPr>
+              <w:pStyle w:val="Compact"/>
+              <w:jc w:val="left"/>
+            </w:pPr>
+            <w:r>
+              <w:t xml:space="preserve">Month</w:t>
+            </w:r>
+          </w:p>
+        </w:tc>
+        <w:tc>
+          <w:p>
+            <w:pPr>
+              <w:pStyle w:val="Compact"/>
+              <w:jc w:val="right"/>
+            </w:pPr>
+            <w:r>
+              <w:t xml:space="preserve">N obs.</w:t>
+            </w:r>
+          </w:p>
+        </w:tc>
+        <w:tc>
+          <w:p>
+            <w:pPr>
+              <w:pStyle w:val="Compact"/>
+              <w:jc w:val="left"/>
+            </w:pPr>
+            <w:r>
+              <w:t xml:space="preserve">Med. (Min., Max.)</w:t>
+            </w:r>
+          </w:p>
+        </w:tc>
+      </w:tr>
+      <w:tr>
+        <w:tc>
+          <w:p>
+            <w:pPr>
+              <w:pStyle w:val="Compact"/>
+              <w:jc w:val="left"/>
+            </w:pPr>
+            <w:r>
+              <w:t xml:space="preserve">1</w:t>
+            </w:r>
+          </w:p>
+        </w:tc>
+        <w:tc>
+          <w:p>
+            <w:pPr>
+              <w:pStyle w:val="Compact"/>
+              <w:jc w:val="left"/>
+            </w:pPr>
+            <w:r>
+              <w:t xml:space="preserve">Thalassia testudinum</w:t>
+            </w:r>
+          </w:p>
+        </w:tc>
+        <w:tc>
+          <w:p>
+            <w:pPr>
+              <w:pStyle w:val="Compact"/>
+              <w:jc w:val="left"/>
+            </w:pPr>
+            <w:r>
+              <w:t xml:space="preserve">7.36</w:t>
+            </w:r>
+          </w:p>
+        </w:tc>
+        <w:tc>
+          <w:p>
+            <w:pPr>
+              <w:pStyle w:val="Compact"/>
+              <w:jc w:val="left"/>
+            </w:pPr>
+            <w:r>
+              <w:t xml:space="preserve">a</w:t>
+            </w:r>
+          </w:p>
+        </w:tc>
+        <w:tc>
+          <w:p>
+            <w:pPr>
+              <w:pStyle w:val="Compact"/>
+              <w:jc w:val="left"/>
+            </w:pPr>
+            <w:r>
+              <w:t xml:space="preserve">Apr</w:t>
+            </w:r>
+          </w:p>
+        </w:tc>
+        <w:tc>
+          <w:p>
+            <w:pPr>
+              <w:pStyle w:val="Compact"/>
+              <w:jc w:val="right"/>
+            </w:pPr>
+            <w:r>
+              <w:t xml:space="preserve">45</w:t>
+            </w:r>
+          </w:p>
+        </w:tc>
+        <w:tc>
+          <w:p>
+            <w:pPr>
+              <w:pStyle w:val="Compact"/>
+              <w:jc w:val="left"/>
+            </w:pPr>
+            <w:r>
+              <w:t xml:space="preserve">1 (0, 4.667)</w:t>
+            </w:r>
+          </w:p>
+        </w:tc>
+      </w:tr>
+      <w:tr>
+        <w:tc>
+          <w:p/>
+        </w:tc>
+        <w:tc>
+          <w:p/>
+        </w:tc>
+        <w:tc>
+          <w:p/>
+        </w:tc>
+        <w:tc>
+          <w:p>
+            <w:pPr>
+              <w:pStyle w:val="Compact"/>
+              <w:jc w:val="left"/>
+            </w:pPr>
+            <w:r>
+              <w:t xml:space="preserve">a</w:t>
+            </w:r>
+          </w:p>
+        </w:tc>
+        <w:tc>
+          <w:p>
+            <w:pPr>
+              <w:pStyle w:val="Compact"/>
+              <w:jc w:val="left"/>
+            </w:pPr>
+            <w:r>
+              <w:t xml:space="preserve">May</w:t>
+            </w:r>
+          </w:p>
+        </w:tc>
+        <w:tc>
+          <w:p>
+            <w:pPr>
+              <w:pStyle w:val="Compact"/>
+              <w:jc w:val="right"/>
+            </w:pPr>
+            <w:r>
+              <w:t xml:space="preserve">46</w:t>
+            </w:r>
+          </w:p>
+        </w:tc>
+        <w:tc>
+          <w:p>
+            <w:pPr>
+              <w:pStyle w:val="Compact"/>
+              <w:jc w:val="left"/>
+            </w:pPr>
+            <w:r>
+              <w:t xml:space="preserve">1.083 (0, 4.167)</w:t>
+            </w:r>
+          </w:p>
+        </w:tc>
+      </w:tr>
+      <w:tr>
+        <w:tc>
+          <w:p/>
+        </w:tc>
+        <w:tc>
+          <w:p/>
+        </w:tc>
+        <w:tc>
+          <w:p/>
+        </w:tc>
+        <w:tc>
+          <w:p>
+            <w:pPr>
+              <w:pStyle w:val="Compact"/>
+              <w:jc w:val="left"/>
+            </w:pPr>
+            <w:r>
+              <w:t xml:space="preserve">a</w:t>
+            </w:r>
+          </w:p>
+        </w:tc>
+        <w:tc>
+          <w:p>
+            <w:pPr>
+              <w:pStyle w:val="Compact"/>
+              <w:jc w:val="left"/>
+            </w:pPr>
+            <w:r>
+              <w:t xml:space="preserve">Jun</w:t>
+            </w:r>
+          </w:p>
+        </w:tc>
+        <w:tc>
+          <w:p>
+            <w:pPr>
+              <w:pStyle w:val="Compact"/>
+              <w:jc w:val="right"/>
+            </w:pPr>
+            <w:r>
+              <w:t xml:space="preserve">45</w:t>
+            </w:r>
+          </w:p>
+        </w:tc>
+        <w:tc>
+          <w:p>
+            <w:pPr>
+              <w:pStyle w:val="Compact"/>
+              <w:jc w:val="left"/>
+            </w:pPr>
+            <w:r>
+              <w:t xml:space="preserve">0.667 (0, 4)</w:t>
+            </w:r>
+          </w:p>
+        </w:tc>
+      </w:tr>
+      <w:tr>
+        <w:tc>
+          <w:p/>
+        </w:tc>
+        <w:tc>
+          <w:p/>
+        </w:tc>
+        <w:tc>
+          <w:p/>
+        </w:tc>
+        <w:tc>
+          <w:p>
+            <w:pPr>
+              <w:pStyle w:val="Compact"/>
+              <w:jc w:val="left"/>
+            </w:pPr>
+            <w:r>
+              <w:t xml:space="preserve">a</w:t>
+            </w:r>
+          </w:p>
+        </w:tc>
+        <w:tc>
+          <w:p>
+            <w:pPr>
+              <w:pStyle w:val="Compact"/>
+              <w:jc w:val="left"/>
+            </w:pPr>
+            <w:r>
+              <w:t xml:space="preserve">Jul</w:t>
+            </w:r>
+          </w:p>
+        </w:tc>
+        <w:tc>
+          <w:p>
+            <w:pPr>
+              <w:pStyle w:val="Compact"/>
+              <w:jc w:val="right"/>
+            </w:pPr>
+            <w:r>
+              <w:t xml:space="preserve">22</w:t>
+            </w:r>
+          </w:p>
+        </w:tc>
+        <w:tc>
+          <w:p>
+            <w:pPr>
+              <w:pStyle w:val="Compact"/>
+              <w:jc w:val="left"/>
+            </w:pPr>
+            <w:r>
+              <w:t xml:space="preserve">0.583 (0, 3.667)</w:t>
+            </w:r>
+          </w:p>
+        </w:tc>
+      </w:tr>
+      <w:tr>
+        <w:tc>
+          <w:p/>
+        </w:tc>
+        <w:tc>
+          <w:p/>
+        </w:tc>
+        <w:tc>
+          <w:p/>
+        </w:tc>
+        <w:tc>
+          <w:p>
+            <w:pPr>
+              <w:pStyle w:val="Compact"/>
+              <w:jc w:val="left"/>
+            </w:pPr>
+            <w:r>
+              <w:t xml:space="preserve">a</w:t>
+            </w:r>
+          </w:p>
+        </w:tc>
+        <w:tc>
+          <w:p>
+            <w:pPr>
+              <w:pStyle w:val="Compact"/>
+              <w:jc w:val="left"/>
+            </w:pPr>
+            <w:r>
+              <w:t xml:space="preserve">Aug</w:t>
+            </w:r>
+          </w:p>
+        </w:tc>
+        <w:tc>
+          <w:p>
+            <w:pPr>
+              <w:pStyle w:val="Compact"/>
+              <w:jc w:val="right"/>
+            </w:pPr>
+            <w:r>
+              <w:t xml:space="preserve">31</w:t>
+            </w:r>
+          </w:p>
+        </w:tc>
+        <w:tc>
+          <w:p>
+            <w:pPr>
+              <w:pStyle w:val="Compact"/>
+              <w:jc w:val="left"/>
+            </w:pPr>
+            <w:r>
+              <w:t xml:space="preserve">0.5 (0, 3)</w:t>
+            </w:r>
+          </w:p>
+        </w:tc>
+      </w:tr>
+      <w:tr>
+        <w:tc>
+          <w:p/>
+        </w:tc>
+        <w:tc>
+          <w:p/>
+        </w:tc>
+        <w:tc>
+          <w:p/>
+        </w:tc>
+        <w:tc>
+          <w:p>
+            <w:pPr>
+              <w:pStyle w:val="Compact"/>
+              <w:jc w:val="left"/>
+            </w:pPr>
+            <w:r>
+              <w:t xml:space="preserve">a</w:t>
+            </w:r>
+          </w:p>
+        </w:tc>
+        <w:tc>
+          <w:p>
+            <w:pPr>
+              <w:pStyle w:val="Compact"/>
+              <w:jc w:val="left"/>
+            </w:pPr>
+            <w:r>
+              <w:t xml:space="preserve">Sep</w:t>
+            </w:r>
+          </w:p>
+        </w:tc>
+        <w:tc>
+          <w:p>
+            <w:pPr>
+              <w:pStyle w:val="Compact"/>
+              <w:jc w:val="right"/>
+            </w:pPr>
+            <w:r>
+              <w:t xml:space="preserve">31</w:t>
+            </w:r>
+          </w:p>
+        </w:tc>
+        <w:tc>
+          <w:p>
+            <w:pPr>
+              <w:pStyle w:val="Compact"/>
+              <w:jc w:val="left"/>
+            </w:pPr>
+            <w:r>
+              <w:t xml:space="preserve">0.667 (0, 4.333)</w:t>
+            </w:r>
+          </w:p>
+        </w:tc>
+      </w:tr>
+      <w:tr>
+        <w:tc>
+          <w:p/>
+        </w:tc>
+        <w:tc>
+          <w:p>
+            <w:pPr>
+              <w:pStyle w:val="Compact"/>
+              <w:jc w:val="left"/>
+            </w:pPr>
+            <w:r>
+              <w:t xml:space="preserve">Halodule wrightii</w:t>
+            </w:r>
+          </w:p>
+        </w:tc>
+        <w:tc>
+          <w:p>
+            <w:pPr>
+              <w:pStyle w:val="Compact"/>
+              <w:jc w:val="left"/>
+            </w:pPr>
+            <w:r>
+              <w:t xml:space="preserve">2.49</w:t>
+            </w:r>
+          </w:p>
+        </w:tc>
+        <w:tc>
+          <w:p>
+            <w:pPr>
+              <w:pStyle w:val="Compact"/>
+              <w:jc w:val="left"/>
+            </w:pPr>
+            <w:r>
+              <w:t xml:space="preserve">a</w:t>
+            </w:r>
+          </w:p>
+        </w:tc>
+        <w:tc>
+          <w:p>
+            <w:pPr>
+              <w:pStyle w:val="Compact"/>
+              <w:jc w:val="left"/>
+            </w:pPr>
+            <w:r>
+              <w:t xml:space="preserve">Apr</w:t>
+            </w:r>
+          </w:p>
+        </w:tc>
+        <w:tc>
+          <w:p>
+            <w:pPr>
+              <w:pStyle w:val="Compact"/>
+              <w:jc w:val="right"/>
+            </w:pPr>
+            <w:r>
+              <w:t xml:space="preserve">45</w:t>
+            </w:r>
+          </w:p>
+        </w:tc>
+        <w:tc>
+          <w:p>
+            <w:pPr>
+              <w:pStyle w:val="Compact"/>
+              <w:jc w:val="left"/>
+            </w:pPr>
+            <w:r>
+              <w:t xml:space="preserve">0.333 (0, 4.5)</w:t>
+            </w:r>
+          </w:p>
+        </w:tc>
+      </w:tr>
+      <w:tr>
+        <w:tc>
+          <w:p/>
+        </w:tc>
+        <w:tc>
+          <w:p/>
+        </w:tc>
+        <w:tc>
+          <w:p/>
+        </w:tc>
+        <w:tc>
+          <w:p>
+            <w:pPr>
+              <w:pStyle w:val="Compact"/>
+              <w:jc w:val="left"/>
+            </w:pPr>
+            <w:r>
+              <w:t xml:space="preserve">a</w:t>
+            </w:r>
+          </w:p>
+        </w:tc>
+        <w:tc>
+          <w:p>
+            <w:pPr>
+              <w:pStyle w:val="Compact"/>
+              <w:jc w:val="left"/>
+            </w:pPr>
+            <w:r>
+              <w:t xml:space="preserve">May</w:t>
+            </w:r>
+          </w:p>
+        </w:tc>
+        <w:tc>
+          <w:p>
+            <w:pPr>
+              <w:pStyle w:val="Compact"/>
+              <w:jc w:val="right"/>
+            </w:pPr>
+            <w:r>
+              <w:t xml:space="preserve">46</w:t>
+            </w:r>
+          </w:p>
+        </w:tc>
+        <w:tc>
+          <w:p>
+            <w:pPr>
+              <w:pStyle w:val="Compact"/>
+              <w:jc w:val="left"/>
+            </w:pPr>
+            <w:r>
+              <w:t xml:space="preserve">0.333 (0, 4.167)</w:t>
+            </w:r>
+          </w:p>
+        </w:tc>
+      </w:tr>
+      <w:tr>
+        <w:tc>
+          <w:p/>
+        </w:tc>
+        <w:tc>
+          <w:p/>
+        </w:tc>
+        <w:tc>
+          <w:p/>
+        </w:tc>
+        <w:tc>
+          <w:p>
+            <w:pPr>
+              <w:pStyle w:val="Compact"/>
+              <w:jc w:val="left"/>
+            </w:pPr>
+            <w:r>
+              <w:t xml:space="preserve">a</w:t>
+            </w:r>
+          </w:p>
+        </w:tc>
+        <w:tc>
+          <w:p>
+            <w:pPr>
+              <w:pStyle w:val="Compact"/>
+              <w:jc w:val="left"/>
+            </w:pPr>
+            <w:r>
+              <w:t xml:space="preserve">Jun</w:t>
+            </w:r>
+          </w:p>
+        </w:tc>
+        <w:tc>
+          <w:p>
+            <w:pPr>
+              <w:pStyle w:val="Compact"/>
+              <w:jc w:val="right"/>
+            </w:pPr>
+            <w:r>
+              <w:t xml:space="preserve">45</w:t>
+            </w:r>
+          </w:p>
+        </w:tc>
+        <w:tc>
+          <w:p>
+            <w:pPr>
+              <w:pStyle w:val="Compact"/>
+              <w:jc w:val="left"/>
+            </w:pPr>
+            <w:r>
+              <w:t xml:space="preserve">0.333 (0, 4.833)</w:t>
+            </w:r>
+          </w:p>
+        </w:tc>
+      </w:tr>
+      <w:tr>
+        <w:tc>
+          <w:p/>
+        </w:tc>
+        <w:tc>
+          <w:p/>
+        </w:tc>
+        <w:tc>
+          <w:p/>
+        </w:tc>
+        <w:tc>
+          <w:p>
+            <w:pPr>
+              <w:pStyle w:val="Compact"/>
+              <w:jc w:val="left"/>
+            </w:pPr>
+            <w:r>
+              <w:t xml:space="preserve">a</w:t>
+            </w:r>
+          </w:p>
+        </w:tc>
+        <w:tc>
+          <w:p>
+            <w:pPr>
+              <w:pStyle w:val="Compact"/>
+              <w:jc w:val="left"/>
+            </w:pPr>
+            <w:r>
+              <w:t xml:space="preserve">Jul</w:t>
+            </w:r>
+          </w:p>
+        </w:tc>
+        <w:tc>
+          <w:p>
+            <w:pPr>
+              <w:pStyle w:val="Compact"/>
+              <w:jc w:val="right"/>
+            </w:pPr>
+            <w:r>
+              <w:t xml:space="preserve">22</w:t>
+            </w:r>
+          </w:p>
+        </w:tc>
+        <w:tc>
+          <w:p>
+            <w:pPr>
+              <w:pStyle w:val="Compact"/>
+              <w:jc w:val="left"/>
+            </w:pPr>
+            <w:r>
+              <w:t xml:space="preserve">0.25 (0, 5)</w:t>
+            </w:r>
+          </w:p>
+        </w:tc>
+      </w:tr>
+      <w:tr>
+        <w:tc>
+          <w:p/>
+        </w:tc>
+        <w:tc>
+          <w:p/>
+        </w:tc>
+        <w:tc>
+          <w:p/>
+        </w:tc>
+        <w:tc>
+          <w:p>
+            <w:pPr>
+              <w:pStyle w:val="Compact"/>
+              <w:jc w:val="left"/>
+            </w:pPr>
+            <w:r>
+              <w:t xml:space="preserve">a</w:t>
+            </w:r>
+          </w:p>
+        </w:tc>
+        <w:tc>
+          <w:p>
+            <w:pPr>
+              <w:pStyle w:val="Compact"/>
+              <w:jc w:val="left"/>
+            </w:pPr>
+            <w:r>
+              <w:t xml:space="preserve">Aug</w:t>
+            </w:r>
+          </w:p>
+        </w:tc>
+        <w:tc>
+          <w:p>
+            <w:pPr>
+              <w:pStyle w:val="Compact"/>
+              <w:jc w:val="right"/>
+            </w:pPr>
+            <w:r>
+              <w:t xml:space="preserve">31</w:t>
+            </w:r>
+          </w:p>
+        </w:tc>
+        <w:tc>
+          <w:p>
+            <w:pPr>
+              <w:pStyle w:val="Compact"/>
+              <w:jc w:val="left"/>
+            </w:pPr>
+            <w:r>
+              <w:t xml:space="preserve">0.167 (0, 2.5)</w:t>
+            </w:r>
+          </w:p>
+        </w:tc>
+      </w:tr>
+      <w:tr>
+        <w:tc>
+          <w:p/>
+        </w:tc>
+        <w:tc>
+          <w:p/>
+        </w:tc>
+        <w:tc>
+          <w:p/>
+        </w:tc>
+        <w:tc>
+          <w:p>
+            <w:pPr>
+              <w:pStyle w:val="Compact"/>
+              <w:jc w:val="left"/>
+            </w:pPr>
+            <w:r>
+              <w:t xml:space="preserve">a</w:t>
+            </w:r>
+          </w:p>
+        </w:tc>
+        <w:tc>
+          <w:p>
+            <w:pPr>
+              <w:pStyle w:val="Compact"/>
+              <w:jc w:val="left"/>
+            </w:pPr>
+            <w:r>
+              <w:t xml:space="preserve">Sep</w:t>
+            </w:r>
+          </w:p>
+        </w:tc>
+        <w:tc>
+          <w:p>
+            <w:pPr>
+              <w:pStyle w:val="Compact"/>
+              <w:jc w:val="right"/>
+            </w:pPr>
+            <w:r>
+              <w:t xml:space="preserve">31</w:t>
+            </w:r>
+          </w:p>
+        </w:tc>
+        <w:tc>
+          <w:p>
+            <w:pPr>
+              <w:pStyle w:val="Compact"/>
+              <w:jc w:val="left"/>
+            </w:pPr>
+            <w:r>
+              <w:t xml:space="preserve">0.5 (0, 4.667)</w:t>
+            </w:r>
+          </w:p>
+        </w:tc>
+      </w:tr>
+      <w:tr>
+        <w:tc>
+          <w:p/>
+        </w:tc>
+        <w:tc>
+          <w:p>
+            <w:pPr>
+              <w:pStyle w:val="Compact"/>
+              <w:jc w:val="left"/>
+            </w:pPr>
+            <w:r>
+              <w:t xml:space="preserve">Syringodium filiforme</w:t>
+            </w:r>
+          </w:p>
+        </w:tc>
+        <w:tc>
+          <w:p>
+            <w:pPr>
+              <w:pStyle w:val="Compact"/>
+              <w:jc w:val="left"/>
+            </w:pPr>
+            <w:r>
+              <w:t xml:space="preserve">3.53</w:t>
+            </w:r>
+          </w:p>
+        </w:tc>
+        <w:tc>
+          <w:p>
+            <w:pPr>
+              <w:pStyle w:val="Compact"/>
+              <w:jc w:val="left"/>
+            </w:pPr>
+            <w:r>
+              <w:t xml:space="preserve">a</w:t>
+            </w:r>
+          </w:p>
+        </w:tc>
+        <w:tc>
+          <w:p>
+            <w:pPr>
+              <w:pStyle w:val="Compact"/>
+              <w:jc w:val="left"/>
+            </w:pPr>
+            <w:r>
+              <w:t xml:space="preserve">Apr</w:t>
+            </w:r>
+          </w:p>
+        </w:tc>
+        <w:tc>
+          <w:p>
+            <w:pPr>
+              <w:pStyle w:val="Compact"/>
+              <w:jc w:val="right"/>
+            </w:pPr>
+            <w:r>
+              <w:t xml:space="preserve">45</w:t>
+            </w:r>
+          </w:p>
+        </w:tc>
+        <w:tc>
+          <w:p>
+            <w:pPr>
+              <w:pStyle w:val="Compact"/>
+              <w:jc w:val="left"/>
+            </w:pPr>
+            <w:r>
+              <w:t xml:space="preserve">0 (0, 4.667)</w:t>
+            </w:r>
+          </w:p>
+        </w:tc>
+      </w:tr>
+      <w:tr>
+        <w:tc>
+          <w:p/>
+        </w:tc>
+        <w:tc>
+          <w:p/>
+        </w:tc>
+        <w:tc>
+          <w:p/>
+        </w:tc>
+        <w:tc>
+          <w:p>
+            <w:pPr>
+              <w:pStyle w:val="Compact"/>
+              <w:jc w:val="left"/>
+            </w:pPr>
+            <w:r>
+              <w:t xml:space="preserve">a</w:t>
+            </w:r>
+          </w:p>
+        </w:tc>
+        <w:tc>
+          <w:p>
+            <w:pPr>
+              <w:pStyle w:val="Compact"/>
+              <w:jc w:val="left"/>
+            </w:pPr>
+            <w:r>
+              <w:t xml:space="preserve">May</w:t>
+            </w:r>
+          </w:p>
+        </w:tc>
+        <w:tc>
+          <w:p>
+            <w:pPr>
+              <w:pStyle w:val="Compact"/>
+              <w:jc w:val="right"/>
+            </w:pPr>
+            <w:r>
+              <w:t xml:space="preserve">46</w:t>
+            </w:r>
+          </w:p>
+        </w:tc>
+        <w:tc>
+          <w:p>
+            <w:pPr>
+              <w:pStyle w:val="Compact"/>
+              <w:jc w:val="left"/>
+            </w:pPr>
+            <w:r>
+              <w:t xml:space="preserve">0.083 (0, 3.667)</w:t>
+            </w:r>
+          </w:p>
+        </w:tc>
+      </w:tr>
+      <w:tr>
+        <w:tc>
+          <w:p/>
+        </w:tc>
+        <w:tc>
+          <w:p/>
+        </w:tc>
+        <w:tc>
+          <w:p/>
+        </w:tc>
+        <w:tc>
+          <w:p>
+            <w:pPr>
+              <w:pStyle w:val="Compact"/>
+              <w:jc w:val="left"/>
+            </w:pPr>
+            <w:r>
+              <w:t xml:space="preserve">a</w:t>
+            </w:r>
+          </w:p>
+        </w:tc>
+        <w:tc>
+          <w:p>
+            <w:pPr>
+              <w:pStyle w:val="Compact"/>
+              <w:jc w:val="left"/>
+            </w:pPr>
+            <w:r>
+              <w:t xml:space="preserve">Jun</w:t>
+            </w:r>
+          </w:p>
+        </w:tc>
+        <w:tc>
+          <w:p>
+            <w:pPr>
+              <w:pStyle w:val="Compact"/>
+              <w:jc w:val="right"/>
+            </w:pPr>
+            <w:r>
+              <w:t xml:space="preserve">45</w:t>
+            </w:r>
+          </w:p>
+        </w:tc>
+        <w:tc>
+          <w:p>
+            <w:pPr>
+              <w:pStyle w:val="Compact"/>
+              <w:jc w:val="left"/>
+            </w:pPr>
+            <w:r>
+              <w:t xml:space="preserve">0 (0, 4)</w:t>
+            </w:r>
+          </w:p>
+        </w:tc>
+      </w:tr>
+      <w:tr>
+        <w:tc>
+          <w:p/>
+        </w:tc>
+        <w:tc>
+          <w:p/>
+        </w:tc>
+        <w:tc>
+          <w:p/>
+        </w:tc>
+        <w:tc>
+          <w:p>
+            <w:pPr>
+              <w:pStyle w:val="Compact"/>
+              <w:jc w:val="left"/>
+            </w:pPr>
+            <w:r>
+              <w:t xml:space="preserve">a</w:t>
+            </w:r>
+          </w:p>
+        </w:tc>
+        <w:tc>
+          <w:p>
+            <w:pPr>
+              <w:pStyle w:val="Compact"/>
+              <w:jc w:val="left"/>
+            </w:pPr>
+            <w:r>
+              <w:t xml:space="preserve">Jul</w:t>
+            </w:r>
+          </w:p>
+        </w:tc>
+        <w:tc>
+          <w:p>
+            <w:pPr>
+              <w:pStyle w:val="Compact"/>
+              <w:jc w:val="right"/>
+            </w:pPr>
+            <w:r>
+              <w:t xml:space="preserve">22</w:t>
+            </w:r>
+          </w:p>
+        </w:tc>
+        <w:tc>
+          <w:p>
+            <w:pPr>
+              <w:pStyle w:val="Compact"/>
+              <w:jc w:val="left"/>
+            </w:pPr>
+            <w:r>
+              <w:t xml:space="preserve">0.417 (0, 3.167)</w:t>
+            </w:r>
+          </w:p>
+        </w:tc>
+      </w:tr>
+      <w:tr>
+        <w:tc>
+          <w:p/>
+        </w:tc>
+        <w:tc>
+          <w:p/>
+        </w:tc>
+        <w:tc>
+          <w:p/>
+        </w:tc>
+        <w:tc>
+          <w:p>
+            <w:pPr>
+              <w:pStyle w:val="Compact"/>
+              <w:jc w:val="left"/>
+            </w:pPr>
+            <w:r>
+              <w:t xml:space="preserve">a</w:t>
+            </w:r>
+          </w:p>
+        </w:tc>
+        <w:tc>
+          <w:p>
+            <w:pPr>
+              <w:pStyle w:val="Compact"/>
+              <w:jc w:val="left"/>
+            </w:pPr>
+            <w:r>
+              <w:t xml:space="preserve">Aug</w:t>
+            </w:r>
+          </w:p>
+        </w:tc>
+        <w:tc>
+          <w:p>
+            <w:pPr>
+              <w:pStyle w:val="Compact"/>
+              <w:jc w:val="right"/>
+            </w:pPr>
+            <w:r>
+              <w:t xml:space="preserve">31</w:t>
+            </w:r>
+          </w:p>
+        </w:tc>
+        <w:tc>
+          <w:p>
+            <w:pPr>
+              <w:pStyle w:val="Compact"/>
+              <w:jc w:val="left"/>
+            </w:pPr>
+            <w:r>
+              <w:t xml:space="preserve">0 (0, 2.667)</w:t>
+            </w:r>
+          </w:p>
+        </w:tc>
+      </w:tr>
+      <w:tr>
+        <w:tc>
+          <w:p/>
+        </w:tc>
+        <w:tc>
+          <w:p/>
+        </w:tc>
+        <w:tc>
+          <w:p/>
+        </w:tc>
+        <w:tc>
+          <w:p>
+            <w:pPr>
+              <w:pStyle w:val="Compact"/>
+              <w:jc w:val="left"/>
+            </w:pPr>
+            <w:r>
+              <w:t xml:space="preserve">a</w:t>
+            </w:r>
+          </w:p>
+        </w:tc>
+        <w:tc>
+          <w:p>
+            <w:pPr>
+              <w:pStyle w:val="Compact"/>
+              <w:jc w:val="left"/>
+            </w:pPr>
+            <w:r>
+              <w:t xml:space="preserve">Sep</w:t>
+            </w:r>
+          </w:p>
+        </w:tc>
+        <w:tc>
+          <w:p>
+            <w:pPr>
+              <w:pStyle w:val="Compact"/>
+              <w:jc w:val="right"/>
+            </w:pPr>
+            <w:r>
+              <w:t xml:space="preserve">31</w:t>
+            </w:r>
+          </w:p>
+        </w:tc>
+        <w:tc>
+          <w:p>
+            <w:pPr>
+              <w:pStyle w:val="Compact"/>
+              <w:jc w:val="left"/>
+            </w:pPr>
+            <w:r>
+              <w:t xml:space="preserve">0 (0, 3.167)</w:t>
+            </w:r>
+          </w:p>
+        </w:tc>
+      </w:tr>
+      <w:tr>
+        <w:tc>
+          <w:p>
+            <w:pPr>
+              <w:pStyle w:val="Compact"/>
+              <w:jc w:val="left"/>
+            </w:pPr>
+            <w:r>
+              <w:t xml:space="preserve">3</w:t>
+            </w:r>
+          </w:p>
+        </w:tc>
+        <w:tc>
+          <w:p>
+            <w:pPr>
+              <w:pStyle w:val="Compact"/>
+              <w:jc w:val="left"/>
+            </w:pPr>
+            <w:r>
+              <w:t xml:space="preserve">Thalassia testudinum</w:t>
+            </w:r>
+          </w:p>
+        </w:tc>
+        <w:tc>
+          <w:p>
+            <w:pPr>
+              <w:pStyle w:val="Compact"/>
+              <w:jc w:val="left"/>
+            </w:pPr>
+            <w:r>
+              <w:t xml:space="preserve">12.96*</w:t>
+            </w:r>
+          </w:p>
+        </w:tc>
+        <w:tc>
+          <w:p>
+            <w:pPr>
+              <w:pStyle w:val="Compact"/>
+              <w:jc w:val="left"/>
+            </w:pPr>
+            <w:r>
+              <w:t xml:space="preserve">a</w:t>
+            </w:r>
+          </w:p>
+        </w:tc>
+        <w:tc>
+          <w:p>
+            <w:pPr>
+              <w:pStyle w:val="Compact"/>
+              <w:jc w:val="left"/>
+            </w:pPr>
+            <w:r>
+              <w:t xml:space="preserve">Apr</w:t>
+            </w:r>
+          </w:p>
+        </w:tc>
+        <w:tc>
+          <w:p>
+            <w:pPr>
+              <w:pStyle w:val="Compact"/>
+              <w:jc w:val="right"/>
+            </w:pPr>
+            <w:r>
+              <w:t xml:space="preserve">14</w:t>
+            </w:r>
+          </w:p>
+        </w:tc>
+        <w:tc>
+          <w:p>
+            <w:pPr>
+              <w:pStyle w:val="Compact"/>
+              <w:jc w:val="left"/>
+            </w:pPr>
+            <w:r>
+              <w:t xml:space="preserve">2.833 (0, 4.5)</w:t>
+            </w:r>
+          </w:p>
+        </w:tc>
+      </w:tr>
+      <w:tr>
+        <w:tc>
+          <w:p/>
+        </w:tc>
+        <w:tc>
+          <w:p/>
+        </w:tc>
+        <w:tc>
+          <w:p/>
+        </w:tc>
+        <w:tc>
+          <w:p>
+            <w:pPr>
+              <w:pStyle w:val="Compact"/>
+              <w:jc w:val="left"/>
+            </w:pPr>
+            <w:r>
+              <w:t xml:space="preserve">a</w:t>
+            </w:r>
+          </w:p>
+        </w:tc>
+        <w:tc>
+          <w:p>
+            <w:pPr>
+              <w:pStyle w:val="Compact"/>
+              <w:jc w:val="left"/>
+            </w:pPr>
+            <w:r>
+              <w:t xml:space="preserve">May</w:t>
+            </w:r>
+          </w:p>
+        </w:tc>
+        <w:tc>
+          <w:p>
+            <w:pPr>
+              <w:pStyle w:val="Compact"/>
+              <w:jc w:val="right"/>
+            </w:pPr>
+            <w:r>
+              <w:t xml:space="preserve">19</w:t>
+            </w:r>
+          </w:p>
+        </w:tc>
+        <w:tc>
+          <w:p>
+            <w:pPr>
+              <w:pStyle w:val="Compact"/>
+              <w:jc w:val="left"/>
+            </w:pPr>
+            <w:r>
+              <w:t xml:space="preserve">2.167 (0, 5)</w:t>
+            </w:r>
+          </w:p>
+        </w:tc>
+      </w:tr>
+      <w:tr>
+        <w:tc>
+          <w:p/>
+        </w:tc>
+        <w:tc>
+          <w:p/>
+        </w:tc>
+        <w:tc>
+          <w:p/>
+        </w:tc>
+        <w:tc>
+          <w:p>
+            <w:pPr>
+              <w:pStyle w:val="Compact"/>
+              <w:jc w:val="left"/>
+            </w:pPr>
+            <w:r>
+              <w:t xml:space="preserve">a</w:t>
+            </w:r>
+          </w:p>
+        </w:tc>
+        <w:tc>
+          <w:p>
+            <w:pPr>
+              <w:pStyle w:val="Compact"/>
+              <w:jc w:val="left"/>
+            </w:pPr>
+            <w:r>
+              <w:t xml:space="preserve">Jun</w:t>
+            </w:r>
+          </w:p>
+        </w:tc>
+        <w:tc>
+          <w:p>
+            <w:pPr>
+              <w:pStyle w:val="Compact"/>
+              <w:jc w:val="right"/>
+            </w:pPr>
+            <w:r>
+              <w:t xml:space="preserve">24</w:t>
+            </w:r>
+          </w:p>
+        </w:tc>
+        <w:tc>
+          <w:p>
+            <w:pPr>
+              <w:pStyle w:val="Compact"/>
+              <w:jc w:val="left"/>
+            </w:pPr>
+            <w:r>
+              <w:t xml:space="preserve">2.417 (0, 4.833)</w:t>
+            </w:r>
+          </w:p>
+        </w:tc>
+      </w:tr>
+      <w:tr>
+        <w:tc>
+          <w:p/>
+        </w:tc>
+        <w:tc>
+          <w:p/>
+        </w:tc>
+        <w:tc>
+          <w:p/>
+        </w:tc>
+        <w:tc>
+          <w:p>
+            <w:pPr>
+              <w:pStyle w:val="Compact"/>
+              <w:jc w:val="left"/>
+            </w:pPr>
+            <w:r>
+              <w:t xml:space="preserve">a</w:t>
+            </w:r>
+          </w:p>
+        </w:tc>
+        <w:tc>
+          <w:p>
+            <w:pPr>
+              <w:pStyle w:val="Compact"/>
+              <w:jc w:val="left"/>
+            </w:pPr>
+            <w:r>
+              <w:t xml:space="preserve">Jul</w:t>
+            </w:r>
+          </w:p>
+        </w:tc>
+        <w:tc>
+          <w:p>
+            <w:pPr>
+              <w:pStyle w:val="Compact"/>
+              <w:jc w:val="right"/>
+            </w:pPr>
+            <w:r>
+              <w:t xml:space="preserve">4</w:t>
+            </w:r>
+          </w:p>
+        </w:tc>
+        <w:tc>
+          <w:p>
+            <w:pPr>
+              <w:pStyle w:val="Compact"/>
+              <w:jc w:val="left"/>
+            </w:pPr>
+            <w:r>
+              <w:t xml:space="preserve">2.167 (1.167, 5)</w:t>
+            </w:r>
+          </w:p>
+        </w:tc>
+      </w:tr>
+      <w:tr>
+        <w:tc>
+          <w:p/>
+        </w:tc>
+        <w:tc>
+          <w:p/>
+        </w:tc>
+        <w:tc>
+          <w:p/>
+        </w:tc>
+        <w:tc>
+          <w:p>
+            <w:pPr>
+              <w:pStyle w:val="Compact"/>
+              <w:jc w:val="left"/>
+            </w:pPr>
+            <w:r>
+              <w:t xml:space="preserve">a</w:t>
+            </w:r>
+          </w:p>
+        </w:tc>
+        <w:tc>
+          <w:p>
+            <w:pPr>
+              <w:pStyle w:val="Compact"/>
+              <w:jc w:val="left"/>
+            </w:pPr>
+            <w:r>
+              <w:t xml:space="preserve">Aug</w:t>
+            </w:r>
+          </w:p>
+        </w:tc>
+        <w:tc>
+          <w:p>
+            <w:pPr>
+              <w:pStyle w:val="Compact"/>
+              <w:jc w:val="right"/>
+            </w:pPr>
+            <w:r>
+              <w:t xml:space="preserve">12</w:t>
+            </w:r>
+          </w:p>
+        </w:tc>
+        <w:tc>
+          <w:p>
+            <w:pPr>
+              <w:pStyle w:val="Compact"/>
+              <w:jc w:val="left"/>
+            </w:pPr>
+            <w:r>
+              <w:t xml:space="preserve">0.75 (0, 2)</w:t>
+            </w:r>
+          </w:p>
+        </w:tc>
+      </w:tr>
+      <w:tr>
+        <w:tc>
+          <w:p/>
+        </w:tc>
+        <w:tc>
+          <w:p/>
+        </w:tc>
+        <w:tc>
+          <w:p/>
+        </w:tc>
+        <w:tc>
+          <w:p>
+            <w:pPr>
+              <w:pStyle w:val="Compact"/>
+              <w:jc w:val="left"/>
+            </w:pPr>
+            <w:r>
+              <w:t xml:space="preserve">a</w:t>
+            </w:r>
+          </w:p>
+        </w:tc>
+        <w:tc>
+          <w:p>
+            <w:pPr>
+              <w:pStyle w:val="Compact"/>
+              <w:jc w:val="left"/>
+            </w:pPr>
+            <w:r>
+              <w:t xml:space="preserve">Sep</w:t>
+            </w:r>
+          </w:p>
+        </w:tc>
+        <w:tc>
+          <w:p>
+            <w:pPr>
+              <w:pStyle w:val="Compact"/>
+              <w:jc w:val="right"/>
+            </w:pPr>
+            <w:r>
+              <w:t xml:space="preserve">5</w:t>
+            </w:r>
+          </w:p>
+        </w:tc>
+        <w:tc>
+          <w:p>
+            <w:pPr>
+              <w:pStyle w:val="Compact"/>
+              <w:jc w:val="left"/>
+            </w:pPr>
+            <w:r>
+              <w:t xml:space="preserve">0.667 (0, 1.833)</w:t>
+            </w:r>
+          </w:p>
+        </w:tc>
+      </w:tr>
+      <w:tr>
+        <w:tc>
+          <w:p/>
+        </w:tc>
+        <w:tc>
+          <w:p>
+            <w:pPr>
+              <w:pStyle w:val="Compact"/>
+              <w:jc w:val="left"/>
+            </w:pPr>
+            <w:r>
+              <w:t xml:space="preserve">Halodule wrightii</w:t>
+            </w:r>
+          </w:p>
+        </w:tc>
+        <w:tc>
+          <w:p>
+            <w:pPr>
+              <w:pStyle w:val="Compact"/>
+              <w:jc w:val="left"/>
+            </w:pPr>
+            <w:r>
+              <w:t xml:space="preserve">2.81</w:t>
+            </w:r>
+          </w:p>
+        </w:tc>
+        <w:tc>
+          <w:p>
+            <w:pPr>
+              <w:pStyle w:val="Compact"/>
+              <w:jc w:val="left"/>
+            </w:pPr>
+            <w:r>
+              <w:t xml:space="preserve">a</w:t>
+            </w:r>
+          </w:p>
+        </w:tc>
+        <w:tc>
+          <w:p>
+            <w:pPr>
+              <w:pStyle w:val="Compact"/>
+              <w:jc w:val="left"/>
+            </w:pPr>
+            <w:r>
+              <w:t xml:space="preserve">Apr</w:t>
+            </w:r>
+          </w:p>
+        </w:tc>
+        <w:tc>
+          <w:p>
+            <w:pPr>
+              <w:pStyle w:val="Compact"/>
+              <w:jc w:val="right"/>
+            </w:pPr>
+            <w:r>
+              <w:t xml:space="preserve">14</w:t>
+            </w:r>
+          </w:p>
+        </w:tc>
+        <w:tc>
+          <w:p>
+            <w:pPr>
+              <w:pStyle w:val="Compact"/>
+              <w:jc w:val="left"/>
+            </w:pPr>
+            <w:r>
+              <w:t xml:space="preserve">0.75 (0, 3.667)</w:t>
+            </w:r>
+          </w:p>
+        </w:tc>
+      </w:tr>
+      <w:tr>
+        <w:tc>
+          <w:p/>
+        </w:tc>
+        <w:tc>
+          <w:p/>
+        </w:tc>
+        <w:tc>
+          <w:p/>
+        </w:tc>
+        <w:tc>
+          <w:p>
+            <w:pPr>
+              <w:pStyle w:val="Compact"/>
+              <w:jc w:val="left"/>
+            </w:pPr>
+            <w:r>
+              <w:t xml:space="preserve">a</w:t>
+            </w:r>
+          </w:p>
+        </w:tc>
+        <w:tc>
+          <w:p>
+            <w:pPr>
+              <w:pStyle w:val="Compact"/>
+              <w:jc w:val="left"/>
+            </w:pPr>
+            <w:r>
+              <w:t xml:space="preserve">May</w:t>
+            </w:r>
+          </w:p>
+        </w:tc>
+        <w:tc>
+          <w:p>
+            <w:pPr>
+              <w:pStyle w:val="Compact"/>
+              <w:jc w:val="right"/>
+            </w:pPr>
+            <w:r>
+              <w:t xml:space="preserve">19</w:t>
+            </w:r>
+          </w:p>
+        </w:tc>
+        <w:tc>
+          <w:p>
+            <w:pPr>
+              <w:pStyle w:val="Compact"/>
+              <w:jc w:val="left"/>
+            </w:pPr>
+            <w:r>
+              <w:t xml:space="preserve">0.667 (0, 3)</w:t>
+            </w:r>
+          </w:p>
+        </w:tc>
+      </w:tr>
+      <w:tr>
+        <w:tc>
+          <w:p/>
+        </w:tc>
+        <w:tc>
+          <w:p/>
+        </w:tc>
+        <w:tc>
+          <w:p/>
+        </w:tc>
+        <w:tc>
+          <w:p>
+            <w:pPr>
+              <w:pStyle w:val="Compact"/>
+              <w:jc w:val="left"/>
+            </w:pPr>
+            <w:r>
+              <w:t xml:space="preserve">a</w:t>
+            </w:r>
+          </w:p>
+        </w:tc>
+        <w:tc>
+          <w:p>
+            <w:pPr>
+              <w:pStyle w:val="Compact"/>
+              <w:jc w:val="left"/>
+            </w:pPr>
+            <w:r>
+              <w:t xml:space="preserve">Jun</w:t>
+            </w:r>
+          </w:p>
+        </w:tc>
+        <w:tc>
+          <w:p>
+            <w:pPr>
+              <w:pStyle w:val="Compact"/>
+              <w:jc w:val="right"/>
+            </w:pPr>
+            <w:r>
+              <w:t xml:space="preserve">24</w:t>
+            </w:r>
+          </w:p>
+        </w:tc>
+        <w:tc>
+          <w:p>
+            <w:pPr>
+              <w:pStyle w:val="Compact"/>
+              <w:jc w:val="left"/>
+            </w:pPr>
+            <w:r>
+              <w:t xml:space="preserve">0.75 (0, 2.833)</w:t>
+            </w:r>
+          </w:p>
+        </w:tc>
+      </w:tr>
+      <w:tr>
+        <w:tc>
+          <w:p/>
+        </w:tc>
+        <w:tc>
+          <w:p/>
+        </w:tc>
+        <w:tc>
+          <w:p/>
+        </w:tc>
+        <w:tc>
+          <w:p>
+            <w:pPr>
+              <w:pStyle w:val="Compact"/>
+              <w:jc w:val="left"/>
+            </w:pPr>
+            <w:r>
+              <w:t xml:space="preserve">a</w:t>
+            </w:r>
+          </w:p>
+        </w:tc>
+        <w:tc>
+          <w:p>
+            <w:pPr>
+              <w:pStyle w:val="Compact"/>
+              <w:jc w:val="left"/>
+            </w:pPr>
+            <w:r>
+              <w:t xml:space="preserve">Jul</w:t>
+            </w:r>
+          </w:p>
+        </w:tc>
+        <w:tc>
+          <w:p>
+            <w:pPr>
+              <w:pStyle w:val="Compact"/>
+              <w:jc w:val="right"/>
+            </w:pPr>
+            <w:r>
+              <w:t xml:space="preserve">4</w:t>
+            </w:r>
+          </w:p>
+        </w:tc>
+        <w:tc>
+          <w:p>
+            <w:pPr>
+              <w:pStyle w:val="Compact"/>
+              <w:jc w:val="left"/>
+            </w:pPr>
+            <w:r>
+              <w:t xml:space="preserve">0 (0, 2.5)</w:t>
+            </w:r>
+          </w:p>
+        </w:tc>
+      </w:tr>
+      <w:tr>
+        <w:tc>
+          <w:p/>
+        </w:tc>
+        <w:tc>
+          <w:p/>
+        </w:tc>
+        <w:tc>
+          <w:p/>
+        </w:tc>
+        <w:tc>
+          <w:p>
+            <w:pPr>
+              <w:pStyle w:val="Compact"/>
+              <w:jc w:val="left"/>
+            </w:pPr>
+            <w:r>
+              <w:t xml:space="preserve">a</w:t>
+            </w:r>
+          </w:p>
+        </w:tc>
+        <w:tc>
+          <w:p>
+            <w:pPr>
+              <w:pStyle w:val="Compact"/>
+              <w:jc w:val="left"/>
+            </w:pPr>
+            <w:r>
+              <w:t xml:space="preserve">Aug</w:t>
+            </w:r>
+          </w:p>
+        </w:tc>
+        <w:tc>
+          <w:p>
+            <w:pPr>
+              <w:pStyle w:val="Compact"/>
+              <w:jc w:val="right"/>
+            </w:pPr>
+            <w:r>
+              <w:t xml:space="preserve">12</w:t>
+            </w:r>
+          </w:p>
+        </w:tc>
+        <w:tc>
+          <w:p>
+            <w:pPr>
+              <w:pStyle w:val="Compact"/>
+              <w:jc w:val="left"/>
+            </w:pPr>
+            <w:r>
+              <w:t xml:space="preserve">0.583 (0, 2)</w:t>
+            </w:r>
+          </w:p>
+        </w:tc>
+      </w:tr>
+      <w:tr>
+        <w:tc>
+          <w:p/>
+        </w:tc>
+        <w:tc>
+          <w:p/>
+        </w:tc>
+        <w:tc>
+          <w:p/>
+        </w:tc>
+        <w:tc>
+          <w:p>
+            <w:pPr>
+              <w:pStyle w:val="Compact"/>
+              <w:jc w:val="left"/>
+            </w:pPr>
+            <w:r>
+              <w:t xml:space="preserve">a</w:t>
+            </w:r>
+          </w:p>
+        </w:tc>
+        <w:tc>
+          <w:p>
+            <w:pPr>
+              <w:pStyle w:val="Compact"/>
+              <w:jc w:val="left"/>
+            </w:pPr>
+            <w:r>
+              <w:t xml:space="preserve">Sep</w:t>
+            </w:r>
+          </w:p>
+        </w:tc>
+        <w:tc>
+          <w:p>
+            <w:pPr>
+              <w:pStyle w:val="Compact"/>
+              <w:jc w:val="right"/>
+            </w:pPr>
+            <w:r>
+              <w:t xml:space="preserve">5</w:t>
+            </w:r>
+          </w:p>
+        </w:tc>
+        <w:tc>
+          <w:p>
+            <w:pPr>
+              <w:pStyle w:val="Compact"/>
+              <w:jc w:val="left"/>
+            </w:pPr>
+            <w:r>
+              <w:t xml:space="preserve">0.667 (0, 2)</w:t>
+            </w:r>
+          </w:p>
+        </w:tc>
+      </w:tr>
+      <w:tr>
+        <w:tc>
+          <w:p/>
+        </w:tc>
+        <w:tc>
+          <w:p>
+            <w:pPr>
+              <w:pStyle w:val="Compact"/>
+              <w:jc w:val="left"/>
+            </w:pPr>
+            <w:r>
+              <w:t xml:space="preserve">Syringodium filiforme</w:t>
+            </w:r>
+          </w:p>
+        </w:tc>
+        <w:tc>
+          <w:p>
+            <w:pPr>
+              <w:pStyle w:val="Compact"/>
+              <w:jc w:val="left"/>
+            </w:pPr>
+            <w:r>
+              <w:t xml:space="preserve">1.74</w:t>
+            </w:r>
+          </w:p>
+        </w:tc>
+        <w:tc>
+          <w:p>
+            <w:pPr>
+              <w:pStyle w:val="Compact"/>
+              <w:jc w:val="left"/>
+            </w:pPr>
+            <w:r>
+              <w:t xml:space="preserve">a</w:t>
+            </w:r>
+          </w:p>
+        </w:tc>
+        <w:tc>
+          <w:p>
+            <w:pPr>
+              <w:pStyle w:val="Compact"/>
+              <w:jc w:val="left"/>
+            </w:pPr>
+            <w:r>
+              <w:t xml:space="preserve">Apr</w:t>
+            </w:r>
+          </w:p>
+        </w:tc>
+        <w:tc>
+          <w:p>
+            <w:pPr>
+              <w:pStyle w:val="Compact"/>
+              <w:jc w:val="right"/>
+            </w:pPr>
+            <w:r>
+              <w:t xml:space="preserve">14</w:t>
+            </w:r>
+          </w:p>
+        </w:tc>
+        <w:tc>
+          <w:p>
+            <w:pPr>
+              <w:pStyle w:val="Compact"/>
+              <w:jc w:val="left"/>
+            </w:pPr>
+            <w:r>
+              <w:t xml:space="preserve">0.75 (0, 4.667)</w:t>
+            </w:r>
+          </w:p>
+        </w:tc>
+      </w:tr>
+      <w:tr>
+        <w:tc>
+          <w:p/>
+        </w:tc>
+        <w:tc>
+          <w:p/>
+        </w:tc>
+        <w:tc>
+          <w:p/>
+        </w:tc>
+        <w:tc>
+          <w:p>
+            <w:pPr>
+              <w:pStyle w:val="Compact"/>
+              <w:jc w:val="left"/>
+            </w:pPr>
+            <w:r>
+              <w:t xml:space="preserve">a</w:t>
+            </w:r>
+          </w:p>
+        </w:tc>
+        <w:tc>
+          <w:p>
+            <w:pPr>
+              <w:pStyle w:val="Compact"/>
+              <w:jc w:val="left"/>
+            </w:pPr>
+            <w:r>
+              <w:t xml:space="preserve">May</w:t>
+            </w:r>
+          </w:p>
+        </w:tc>
+        <w:tc>
+          <w:p>
+            <w:pPr>
+              <w:pStyle w:val="Compact"/>
+              <w:jc w:val="right"/>
+            </w:pPr>
+            <w:r>
+              <w:t xml:space="preserve">19</w:t>
+            </w:r>
+          </w:p>
+        </w:tc>
+        <w:tc>
+          <w:p>
+            <w:pPr>
+              <w:pStyle w:val="Compact"/>
+              <w:jc w:val="left"/>
+            </w:pPr>
+            <w:r>
+              <w:t xml:space="preserve">0 (0, 3.333)</w:t>
+            </w:r>
+          </w:p>
+        </w:tc>
+      </w:tr>
+      <w:tr>
+        <w:tc>
+          <w:p/>
+        </w:tc>
+        <w:tc>
+          <w:p/>
+        </w:tc>
+        <w:tc>
+          <w:p/>
+        </w:tc>
+        <w:tc>
+          <w:p>
+            <w:pPr>
+              <w:pStyle w:val="Compact"/>
+              <w:jc w:val="left"/>
+            </w:pPr>
+            <w:r>
+              <w:t xml:space="preserve">a</w:t>
+            </w:r>
+          </w:p>
+        </w:tc>
+        <w:tc>
+          <w:p>
+            <w:pPr>
+              <w:pStyle w:val="Compact"/>
+              <w:jc w:val="left"/>
+            </w:pPr>
+            <w:r>
+              <w:t xml:space="preserve">Jun</w:t>
+            </w:r>
+          </w:p>
+        </w:tc>
+        <w:tc>
+          <w:p>
+            <w:pPr>
+              <w:pStyle w:val="Compact"/>
+              <w:jc w:val="right"/>
+            </w:pPr>
+            <w:r>
+              <w:t xml:space="preserve">24</w:t>
+            </w:r>
+          </w:p>
+        </w:tc>
+        <w:tc>
+          <w:p>
+            <w:pPr>
+              <w:pStyle w:val="Compact"/>
+              <w:jc w:val="left"/>
+            </w:pPr>
+            <w:r>
+              <w:t xml:space="preserve">0 (0, 3)</w:t>
+            </w:r>
+          </w:p>
+        </w:tc>
+      </w:tr>
+      <w:tr>
+        <w:tc>
+          <w:p/>
+        </w:tc>
+        <w:tc>
+          <w:p/>
+        </w:tc>
+        <w:tc>
+          <w:p/>
+        </w:tc>
+        <w:tc>
+          <w:p>
+            <w:pPr>
+              <w:pStyle w:val="Compact"/>
+              <w:jc w:val="left"/>
+            </w:pPr>
+            <w:r>
+              <w:t xml:space="preserve">a</w:t>
+            </w:r>
+          </w:p>
+        </w:tc>
+        <w:tc>
+          <w:p>
+            <w:pPr>
+              <w:pStyle w:val="Compact"/>
+              <w:jc w:val="left"/>
+            </w:pPr>
+            <w:r>
+              <w:t xml:space="preserve">Jul</w:t>
+            </w:r>
+          </w:p>
+        </w:tc>
+        <w:tc>
+          <w:p>
+            <w:pPr>
+              <w:pStyle w:val="Compact"/>
+              <w:jc w:val="right"/>
+            </w:pPr>
+            <w:r>
+              <w:t xml:space="preserve">4</w:t>
+            </w:r>
+          </w:p>
+        </w:tc>
+        <w:tc>
+          <w:p>
+            <w:pPr>
+              <w:pStyle w:val="Compact"/>
+              <w:jc w:val="left"/>
+            </w:pPr>
+            <w:r>
+              <w:t xml:space="preserve">0 (0, 3.333)</w:t>
+            </w:r>
+          </w:p>
+        </w:tc>
+      </w:tr>
+      <w:tr>
+        <w:tc>
+          <w:p/>
+        </w:tc>
+        <w:tc>
+          <w:p/>
+        </w:tc>
+        <w:tc>
+          <w:p/>
+        </w:tc>
+        <w:tc>
+          <w:p>
+            <w:pPr>
+              <w:pStyle w:val="Compact"/>
+              <w:jc w:val="left"/>
+            </w:pPr>
+            <w:r>
+              <w:t xml:space="preserve">a</w:t>
+            </w:r>
+          </w:p>
+        </w:tc>
+        <w:tc>
+          <w:p>
+            <w:pPr>
+              <w:pStyle w:val="Compact"/>
+              <w:jc w:val="left"/>
+            </w:pPr>
+            <w:r>
+              <w:t xml:space="preserve">Aug</w:t>
+            </w:r>
+          </w:p>
+        </w:tc>
+        <w:tc>
+          <w:p>
+            <w:pPr>
+              <w:pStyle w:val="Compact"/>
+              <w:jc w:val="right"/>
+            </w:pPr>
+            <w:r>
+              <w:t xml:space="preserve">12</w:t>
+            </w:r>
+          </w:p>
+        </w:tc>
+        <w:tc>
+          <w:p>
+            <w:pPr>
+              <w:pStyle w:val="Compact"/>
+              <w:jc w:val="left"/>
+            </w:pPr>
+            <w:r>
+              <w:t xml:space="preserve">0.167 (0, 1.333)</w:t>
+            </w:r>
+          </w:p>
+        </w:tc>
+      </w:tr>
+      <w:tr>
+        <w:tc>
+          <w:p/>
+        </w:tc>
+        <w:tc>
+          <w:p/>
+        </w:tc>
+        <w:tc>
+          <w:p/>
+        </w:tc>
+        <w:tc>
+          <w:p>
+            <w:pPr>
+              <w:pStyle w:val="Compact"/>
+              <w:jc w:val="left"/>
+            </w:pPr>
+            <w:r>
+              <w:t xml:space="preserve">a</w:t>
+            </w:r>
+          </w:p>
+        </w:tc>
+        <w:tc>
+          <w:p>
+            <w:pPr>
+              <w:pStyle w:val="Compact"/>
+              <w:jc w:val="left"/>
+            </w:pPr>
+            <w:r>
+              <w:t xml:space="preserve">Sep</w:t>
+            </w:r>
+          </w:p>
+        </w:tc>
+        <w:tc>
+          <w:p>
+            <w:pPr>
+              <w:pStyle w:val="Compact"/>
+              <w:jc w:val="right"/>
+            </w:pPr>
+            <w:r>
+              <w:t xml:space="preserve">5</w:t>
+            </w:r>
+          </w:p>
+        </w:tc>
+        <w:tc>
+          <w:p>
+            <w:pPr>
+              <w:pStyle w:val="Compact"/>
+              <w:jc w:val="left"/>
+            </w:pPr>
+            <w:r>
+              <w:t xml:space="preserve">0.333 (0, 1.333)</w:t>
+            </w:r>
+          </w:p>
+        </w:tc>
+      </w:tr>
+    </w:tbl>
+    <w:bookmarkStart w:id="49" w:name="refs"/>
+    <w:bookmarkStart w:id="48" w:name="ref-Holm79"/>
+    <w:p>
+      <w:pPr>
+        <w:pStyle w:val="Bibliography"/>
+      </w:pPr>
+      <w:r>
+        <w:t xml:space="preserve">Holm, S., 1979. A simple sequentially rejective multiple test procedure. Scandinavian journal of statistics 65–70.</w:t>
+      </w:r>
+    </w:p>
+    <w:bookmarkEnd w:id="48"/>
+    <w:bookmarkEnd w:id="49"/>
+    <w:bookmarkEnd w:id="50"/>
     <w:sectPr>
       <w:footerReference w:type="default" r:id="rId9"/>
       <w:pgSz w:w="12240" w:h="15840"/>

</xml_diff>

<commit_message>
week trend plots to supp, changing file suffix for supp
</commit_message>
<xml_diff>
--- a/supplement.docx
+++ b/supplement.docx
@@ -788,7 +788,7 @@
         <w:t xml:space="preserve">)</w:t>
       </w:r>
     </w:p>
-    <w:bookmarkStart w:id="47" w:name="figures"/>
+    <w:bookmarkStart w:id="48" w:name="figures"/>
     <w:p>
       <w:pPr>
         <w:pStyle w:val="Heading1"/>
@@ -804,14 +804,14 @@
       <w:r>
         <w:drawing>
           <wp:inline>
-            <wp:extent cx="5943600" cy="5094514"/>
+            <wp:extent cx="5943600" cy="4195482"/>
             <wp:effectExtent b="0" l="0" r="0" t="0"/>
-            <wp:docPr descr="Figure 1: Sampled water quality data by week for April to September 2021 in response to wastewater discharge from Piney Point for (a) total ammonia nitogen (mg/L), (b) orthophosphate (mg/L), (c) total phosphorus (mg/L), (d) dissolved oxygen saturation (%), (e) turbidity (NTU), and (f) salinity (ppt). Observations are aggregated by week and within assessment areas shown in Figure 1a. Normal ranges for the month of observation (monthly baseline) and area are shown by the blue shaded areas. Normal ranges are defined as within +/-1 standard deviation of the mean for the month of observation from 2006 to 2020 for values collected at long-term monitoring sites within each area (Figure 1a)." title="" id="1" name="Picture"/>
+            <wp:docPr descr="Figure 1: Sampled water quality data by week for April to July 2021 in response to wastewater discharge from Piney Point for (a) total nitrogen (mg/L), (b) chlorophyll-a (ug/L), and (c) secchi disk depth (meters). Observations are aggregated by week and within assessment areas shown in Figure 1a. Normal ranges for the month of observation (monthly baseline) and area are shown by the blue shaded areas. Normal ranges are defined as within +/-1 standard deviation of the mean for the month of observation from 2006 to 2021 for values collected at long-term monitoring sites within each area (Figure 1a)." title="" id="1" name="Picture"/>
             <a:graphic>
               <a:graphicData uri="http://schemas.openxmlformats.org/drawingml/2006/picture">
                 <pic:pic>
                   <pic:nvPicPr>
-                    <pic:cNvPr descr="figs/wqtrnds-supp.jpeg" id="0" name="Picture"/>
+                    <pic:cNvPr descr="T:/04_STAFF/MARCUS/03_GIT/piney-point-manu/figs/wqtrnds-supp.jpeg" id="0" name="Picture"/>
                     <pic:cNvPicPr>
                       <a:picLocks noChangeArrowheads="1" noChangeAspect="1"/>
                     </pic:cNvPicPr>
@@ -825,7 +825,7 @@
                   <pic:spPr bwMode="auto">
                     <a:xfrm>
                       <a:off x="0" y="0"/>
-                      <a:ext cx="5943600" cy="5094514"/>
+                      <a:ext cx="5943600" cy="4195482"/>
                     </a:xfrm>
                     <a:prstGeom prst="rect">
                       <a:avLst/>
@@ -849,7 +849,7 @@
         <w:pStyle w:val="ImageCaption"/>
       </w:pPr>
       <w:r>
-        <w:t xml:space="preserve">Figure 1: Sampled water quality data by week for April to September 2021 in response to wastewater discharge from Piney Point for (a) total ammonia nitogen (mg/L), (b) orthophosphate (mg/L), (c) total phosphorus (mg/L), (d) dissolved oxygen saturation (%), (e) turbidity (NTU), and (f) salinity (ppt). Observations are aggregated by week and within assessment areas shown in Figure 1a. Normal ranges for the month of observation (monthly baseline) and area are shown by the blue shaded areas. Normal ranges are defined as within +/-1 standard deviation of the mean for the month of observation from 2006 to 2020 for values collected at long-term monitoring sites within each area (Figure 1a).</w:t>
+        <w:t xml:space="preserve">Figure 1: Sampled water quality data by week for April to July 2021 in response to wastewater discharge from Piney Point for (a) total nitrogen (mg/L), (b) chlorophyll-a (ug/L), and (c) secchi disk depth (meters). Observations are aggregated by week and within assessment areas shown in Figure 1a. Normal ranges for the month of observation (monthly baseline) and area are shown by the blue shaded areas. Normal ranges are defined as within +/-1 standard deviation of the mean for the month of observation from 2006 to 2021 for values collected at long-term monitoring sites within each area (Figure 1a).</w:t>
       </w:r>
     </w:p>
     <w:p>
@@ -861,12 +861,12 @@
           <wp:inline>
             <wp:extent cx="5943600" cy="5094514"/>
             <wp:effectExtent b="0" l="0" r="0" t="0"/>
-            <wp:docPr descr="Figure 2: Predicted (a) total ammonia nitogen (mg/L), (b) orthophosphate (mg/L), (c) total phosphorus (mg/L), (d) dissolved oxygen saturation (%), (e) turbidity (NTU), and (f) salinity (ppt) by area based on historal seasonal models. Estimated trends are based on Generalized Additve Models fit to historical basline data from 2006 to early 2021. Predicted trends from the historical models for dates during and after the Piney Point discharge are shown in thick lines (+/- 95% confidence), with observed samples overlaid on the plots. Results are grouped by assessment areas shown in Figure 1a." title="" id="1" name="Picture"/>
+            <wp:docPr descr="Figure 2: Sampled water quality data by week for April to September 2021 in response to wastewater discharge from Piney Point for (a) total ammonia nitogen (mg/L), (b) orthophosphate (mg/L), (c) total phosphorus (mg/L), (d) dissolved oxygen saturation (%), (e) turbidity (NTU), and (f) salinity (ppt). Observations are aggregated by week and within assessment areas shown in Figure 1a. Normal ranges for the month of observation (monthly baseline) and area are shown by the blue shaded areas. Normal ranges are defined as within +/-1 standard deviation of the mean for the month of observation from 2006 to 2020 for values collected at long-term monitoring sites within each area (Figure 1a)." title="" id="1" name="Picture"/>
             <a:graphic>
               <a:graphicData uri="http://schemas.openxmlformats.org/drawingml/2006/picture">
                 <pic:pic>
                   <pic:nvPicPr>
-                    <pic:cNvPr descr="figs/wqgamtrnds-supp.jpeg" id="0" name="Picture"/>
+                    <pic:cNvPr descr="figs/wqtrndsadd-supp.jpeg" id="0" name="Picture"/>
                     <pic:cNvPicPr>
                       <a:picLocks noChangeArrowheads="1" noChangeAspect="1"/>
                     </pic:cNvPicPr>
@@ -904,7 +904,7 @@
         <w:pStyle w:val="ImageCaption"/>
       </w:pPr>
       <w:r>
-        <w:t xml:space="preserve">Figure 2: Predicted (a) total ammonia nitogen (mg/L), (b) orthophosphate (mg/L), (c) total phosphorus (mg/L), (d) dissolved oxygen saturation (%), (e) turbidity (NTU), and (f) salinity (ppt) by area based on historal seasonal models. Estimated trends are based on Generalized Additve Models fit to historical basline data from 2006 to early 2021. Predicted trends from the historical models for dates during and after the Piney Point discharge are shown in thick lines (+/- 95% confidence), with observed samples overlaid on the plots. Results are grouped by assessment areas shown in Figure 1a.</w:t>
+        <w:t xml:space="preserve">Figure 2: Sampled water quality data by week for April to September 2021 in response to wastewater discharge from Piney Point for (a) total ammonia nitogen (mg/L), (b) orthophosphate (mg/L), (c) total phosphorus (mg/L), (d) dissolved oxygen saturation (%), (e) turbidity (NTU), and (f) salinity (ppt). Observations are aggregated by week and within assessment areas shown in Figure 1a. Normal ranges for the month of observation (monthly baseline) and area are shown by the blue shaded areas. Normal ranges are defined as within +/-1 standard deviation of the mean for the month of observation from 2006 to 2020 for values collected at long-term monitoring sites within each area (Figure 1a).</w:t>
       </w:r>
     </w:p>
     <w:p>
@@ -914,20 +914,75 @@
       <w:r>
         <w:drawing>
           <wp:inline>
-            <wp:extent cx="5943600" cy="3962400"/>
+            <wp:extent cx="5943600" cy="5094514"/>
             <wp:effectExtent b="0" l="0" r="0" t="0"/>
-            <wp:docPr descr="Figure 3: Abundance estimates (+/- 95% confidence) for (a) area 1 and (b) area 3 (Figure 1a) for macroalgae (top) and seagrass (bottom) rapid response transect surveys across all transects (n = 38) near Piney Point. Estimates are grouped by sample months in 2021. Points are offset slightly for readability." title="" id="1" name="Picture"/>
+            <wp:docPr descr="Figure 3: Predicted (a) total ammonia nitogen (mg/L), (b) orthophosphate (mg/L), (c) total phosphorus (mg/L), (d) dissolved oxygen saturation (%), (e) turbidity (NTU), and (f) salinity (ppt) by area based on historal seasonal models. Estimated trends are based on Generalized Additve Models fit to historical basline data from 2006 to early 2021. Predicted trends from the historical models for dates during and after the Piney Point discharge are shown in thick lines (+/- 95% confidence), with observed samples overlaid on the plots. Results are grouped by assessment areas shown in Figure 1a." title="" id="1" name="Picture"/>
             <a:graphic>
               <a:graphicData uri="http://schemas.openxmlformats.org/drawingml/2006/picture">
                 <pic:pic>
                   <pic:nvPicPr>
-                    <pic:cNvPr descr="C:/proj/piney-point-manu/figs/trnabu.jpeg" id="0" name="Picture"/>
+                    <pic:cNvPr descr="figs/wqgamadd-supp.jpeg" id="0" name="Picture"/>
                     <pic:cNvPicPr>
                       <a:picLocks noChangeArrowheads="1" noChangeAspect="1"/>
                     </pic:cNvPicPr>
                   </pic:nvPicPr>
                   <pic:blipFill>
                     <a:blip r:embed="rId44"/>
+                    <a:stretch>
+                      <a:fillRect/>
+                    </a:stretch>
+                  </pic:blipFill>
+                  <pic:spPr bwMode="auto">
+                    <a:xfrm>
+                      <a:off x="0" y="0"/>
+                      <a:ext cx="5943600" cy="5094514"/>
+                    </a:xfrm>
+                    <a:prstGeom prst="rect">
+                      <a:avLst/>
+                    </a:prstGeom>
+                    <a:noFill/>
+                    <a:ln w="9525">
+                      <a:noFill/>
+                      <a:headEnd/>
+                      <a:tailEnd/>
+                    </a:ln>
+                  </pic:spPr>
+                </pic:pic>
+              </a:graphicData>
+            </a:graphic>
+          </wp:inline>
+        </w:drawing>
+      </w:r>
+    </w:p>
+    <w:p>
+      <w:pPr>
+        <w:pStyle w:val="ImageCaption"/>
+      </w:pPr>
+      <w:r>
+        <w:t xml:space="preserve">Figure 3: Predicted (a) total ammonia nitogen (mg/L), (b) orthophosphate (mg/L), (c) total phosphorus (mg/L), (d) dissolved oxygen saturation (%), (e) turbidity (NTU), and (f) salinity (ppt) by area based on historal seasonal models. Estimated trends are based on Generalized Additve Models fit to historical basline data from 2006 to early 2021. Predicted trends from the historical models for dates during and after the Piney Point discharge are shown in thick lines (+/- 95% confidence), with observed samples overlaid on the plots. Results are grouped by assessment areas shown in Figure 1a.</w:t>
+      </w:r>
+    </w:p>
+    <w:p>
+      <w:pPr>
+        <w:pStyle w:val="CaptionedFigure"/>
+      </w:pPr>
+      <w:r>
+        <w:drawing>
+          <wp:inline>
+            <wp:extent cx="5943600" cy="3962400"/>
+            <wp:effectExtent b="0" l="0" r="0" t="0"/>
+            <wp:docPr descr="Figure 4: Abundance estimates (+/- 95% confidence) for (a) area 1 and (b) area 3 (Figure 1a) for macroalgae (top) and seagrass (bottom) rapid response transect surveys across all transects (n = 38) near Piney Point. Estimates are grouped by sample months in 2021. Points are offset slightly for readability." title="" id="1" name="Picture"/>
+            <a:graphic>
+              <a:graphicData uri="http://schemas.openxmlformats.org/drawingml/2006/picture">
+                <pic:pic>
+                  <pic:nvPicPr>
+                    <pic:cNvPr descr="T:/04_STAFF/MARCUS/03_GIT/piney-point-manu/figs/trnabu-supp.jpeg" id="0" name="Picture"/>
+                    <pic:cNvPicPr>
+                      <a:picLocks noChangeArrowheads="1" noChangeAspect="1"/>
+                    </pic:cNvPicPr>
+                  </pic:nvPicPr>
+                  <pic:blipFill>
+                    <a:blip r:embed="rId45"/>
                     <a:stretch>
                       <a:fillRect/>
                     </a:stretch>
@@ -959,7 +1014,7 @@
         <w:pStyle w:val="ImageCaption"/>
       </w:pPr>
       <w:r>
-        <w:t xml:space="preserve">Figure 3: Abundance estimates (+/- 95% confidence) for (a) area 1 and (b) area 3 (Figure 1a) for macroalgae (top) and seagrass (bottom) rapid response transect surveys across all transects (n = 38) near Piney Point. Estimates are grouped by sample months in 2021. Points are offset slightly for readability.</w:t>
+        <w:t xml:space="preserve">Figure 4: Abundance estimates (+/- 95% confidence) for (a) area 1 and (b) area 3 (Figure 1a) for macroalgae (top) and seagrass (bottom) rapid response transect surveys across all transects (n = 38) near Piney Point. Estimates are grouped by sample months in 2021. Points are offset slightly for readability.</w:t>
       </w:r>
     </w:p>
     <w:p>
@@ -971,18 +1026,18 @@
           <wp:inline>
             <wp:extent cx="5943600" cy="5094514"/>
             <wp:effectExtent b="0" l="0" r="0" t="0"/>
-            <wp:docPr descr="Figure 4: Wind rose plots for 2021 by month. Data are from St. Petersburg, Florida. Wind roses show relative counts of six minute observations in directional (30 degree bins, north is vertical) and speed (m/s) categories." title="" id="1" name="Picture"/>
+            <wp:docPr descr="Figure 5: Wind rose plots for 2021 by month. Data are from St. Petersburg, Florida. Wind roses show relative counts of six minute observations in directional (30 degree bins, north is vertical) and speed (m/s) categories." title="" id="1" name="Picture"/>
             <a:graphic>
               <a:graphicData uri="http://schemas.openxmlformats.org/drawingml/2006/picture">
                 <pic:pic>
                   <pic:nvPicPr>
-                    <pic:cNvPr descr="figs/windroses.jpeg" id="0" name="Picture"/>
+                    <pic:cNvPr descr="figs/windroses-supp.jpeg" id="0" name="Picture"/>
                     <pic:cNvPicPr>
                       <a:picLocks noChangeArrowheads="1" noChangeAspect="1"/>
                     </pic:cNvPicPr>
                   </pic:nvPicPr>
                   <pic:blipFill>
-                    <a:blip r:embed="rId45"/>
+                    <a:blip r:embed="rId46"/>
                     <a:stretch>
                       <a:fillRect/>
                     </a:stretch>
@@ -1014,7 +1069,7 @@
         <w:pStyle w:val="ImageCaption"/>
       </w:pPr>
       <w:r>
-        <w:t xml:space="preserve">Figure 4: Wind rose plots for 2021 by month. Data are from St. Petersburg, Florida. Wind roses show relative counts of six minute observations in directional (30 degree bins, north is vertical) and speed (m/s) categories.</w:t>
+        <w:t xml:space="preserve">Figure 5: Wind rose plots for 2021 by month. Data are from St. Petersburg, Florida. Wind roses show relative counts of six minute observations in directional (30 degree bins, north is vertical) and speed (m/s) categories.</w:t>
       </w:r>
     </w:p>
     <w:p>
@@ -1026,18 +1081,18 @@
           <wp:inline>
             <wp:extent cx="5943600" cy="4245428"/>
             <wp:effectExtent b="0" l="0" r="0" t="0"/>
-            <wp:docPr descr="Figure 5: Frequency occurrence estimates for (a) phytoplankton (diatoms and K. brevis) and (b) macroalgae groups. Frequency occurrence estimates are aggregated by week of observation based on all sample locations where a phytoplankton or macroalgal taxa was observed divided by all sample locations in a week. Estimates are not additive and are specific to each taxa. Sample dates are noted by vertical grey lines in each plot. Diatoms are based on presence/absense of Asterionellopsis sp. and Skeletonema sp. Note that frequency occurrence is not a precise measure of cell concentrations." title="" id="1" name="Picture"/>
+            <wp:docPr descr="Figure 6: Frequency occurrence estimates for (a) phytoplankton (diatoms and K. brevis) and (b) macroalgae groups. Frequency occurrence estimates are aggregated by week of observation based on all sample locations where a phytoplankton or macroalgal taxa was observed divided by all sample locations in a week. Estimates are not additive and are specific to each taxa. Sample dates are noted by vertical grey lines in each plot. Diatoms are based on presence/absense of Asterionellopsis sp. and Skeletonema sp. Note that frequency occurrence is not a precise measure of cell concentrations." title="" id="1" name="Picture"/>
             <a:graphic>
               <a:graphicData uri="http://schemas.openxmlformats.org/drawingml/2006/picture">
                 <pic:pic>
                   <pic:nvPicPr>
-                    <pic:cNvPr descr="figs/phymcrfoest.jpeg" id="0" name="Picture"/>
+                    <pic:cNvPr descr="figs/phymcrfoest-supp.jpeg" id="0" name="Picture"/>
                     <pic:cNvPicPr>
                       <a:picLocks noChangeArrowheads="1" noChangeAspect="1"/>
                     </pic:cNvPicPr>
                   </pic:nvPicPr>
                   <pic:blipFill>
-                    <a:blip r:embed="rId46"/>
+                    <a:blip r:embed="rId47"/>
                     <a:stretch>
                       <a:fillRect/>
                     </a:stretch>
@@ -1069,7 +1124,7 @@
         <w:pStyle w:val="ImageCaption"/>
       </w:pPr>
       <w:r>
-        <w:t xml:space="preserve">Figure 5: Frequency occurrence estimates for (a) phytoplankton (diatoms and</w:t>
+        <w:t xml:space="preserve">Figure 6: Frequency occurrence estimates for (a) phytoplankton (diatoms and</w:t>
       </w:r>
       <w:r>
         <w:t xml:space="preserve"> </w:t>
@@ -1111,8 +1166,8 @@
         <w:t xml:space="preserve">. Note that frequency occurrence is not a precise measure of cell concentrations.</w:t>
       </w:r>
     </w:p>
-    <w:bookmarkEnd w:id="47"/>
-    <w:bookmarkStart w:id="50" w:name="tables"/>
+    <w:bookmarkEnd w:id="48"/>
+    <w:bookmarkStart w:id="49" w:name="tables"/>
     <w:p>
       <w:pPr>
         <w:pStyle w:val="Heading1"/>
@@ -1126,16 +1181,7 @@
         <w:pStyle w:val="TableCaption"/>
       </w:pPr>
       <w:r>
-        <w:t xml:space="preserve">Table 1: Comparison of macroalgae frequency occurrence by areas of interest (Figure</w:t>
-      </w:r>
-      <w:r>
-        <w:t xml:space="preserve"> </w:t>
-      </w:r>
-      <w:r>
-        <w:t xml:space="preserve">??</w:t>
-      </w:r>
-      <w:r>
-        <w:t xml:space="preserve">a) and month. Overall signifance of differences of frequency occurrence between months for macroalgae groups and area combination are shown with Chi-squared statistics based on Kruskall-Wallis rank sum tests. Multiple comparisons with Mann-Whitney U tests (Comp. column) were used to evaluate pairwise monthly frequency occurrences for each macroalgae group in each area. Rows that share a letter within each area and macroalgae group combination have frequency occurrences that are not significantly different between month pairs. Probability values were adjusted for the pairwise comparisons using the Bonferroni method in</w:t>
+        <w:t xml:space="preserve">Table 1: Comparison of macroalgae frequency occurrence by areas of interest (Figure 1a) and month. Overall signifance of differences of frequency occurrence between months for macroalgae groups and area combination are shown with Chi-squared statistics based on Kruskall-Wallis rank sum tests. Multiple comparisons with Mann-Whitney U tests (Comp. column) were used to evaluate pairwise monthly frequency occurrences for each macroalgae group in each area. Rows that share a letter within each area and macroalgae group combination have frequency occurrences that are not significantly different between month pairs. Probability values were adjusted for the pairwise comparisons using the Bonferroni method in</w:t>
       </w:r>
       <w:r>
         <w:t xml:space="preserve"> </w:t>
@@ -1188,7 +1234,7 @@
         <w:tblStyle w:val="Table"/>
         <w:tblW w:type="pct" w:w="0.0"/>
         <w:tblLook w:firstRow="1" w:lastRow="0" w:firstColumn="0" w:lastColumn="0" w:noHBand="0" w:noVBand="0" w:val="0020"/>
-        <w:tblCaption w:val="Table 1: Comparison of macroalgae frequency occurrence by areas of interest (Figure ??a) and month. Overall signifance of differences of frequency occurrence between months for macroalgae groups and area combination are shown with Chi-squared statistics based on Kruskall-Wallis rank sum tests. Multiple comparisons with Mann-Whitney U tests (Comp. column) were used to evaluate pairwise monthly frequency occurrences for each macroalgae group in each area. Rows that share a letter within each area and macroalgae group combination have frequency occurrences that are not significantly different between month pairs. Probability values were adjusted for the pairwise comparisons using the Bonferroni method in Holm (1979). ** p &lt; 0.005, * p &lt; 0.05, blank is not significant at \alpha = 0.05."/>
+        <w:tblCaption w:val="Table 1: Comparison of macroalgae frequency occurrence by areas of interest (Figure 1a) and month. Overall signifance of differences of frequency occurrence between months for macroalgae groups and area combination are shown with Chi-squared statistics based on Kruskall-Wallis rank sum tests. Multiple comparisons with Mann-Whitney U tests (Comp. column) were used to evaluate pairwise monthly frequency occurrences for each macroalgae group in each area. Rows that share a letter within each area and macroalgae group combination have frequency occurrences that are not significantly different between month pairs. Probability values were adjusted for the pairwise comparisons using the Bonferroni method in Holm (1979). ** p &lt; 0.005, * p &lt; 0.05, blank is not significant at \alpha = 0.05."/>
       </w:tblPr>
       <w:tblGrid/>
       <w:tr>
@@ -3369,16 +3415,7 @@
         <w:pStyle w:val="TableCaption"/>
       </w:pPr>
       <w:r>
-        <w:t xml:space="preserve">Table 2: Comparison of seagrass species frequency occurrence by areas of interest (Figure</w:t>
-      </w:r>
-      <w:r>
-        <w:t xml:space="preserve"> </w:t>
-      </w:r>
-      <w:r>
-        <w:t xml:space="preserve">??</w:t>
-      </w:r>
-      <w:r>
-        <w:t xml:space="preserve">a) and month. Overall signifance of differences of frequency occurrence between months for seagrass species and area combination are shown with Chi-squared statistics based on Kruskall-Wallis rank sum tests. Multiple comparisons with Mann-Whitney U tests (Comp. column) were used to evaluate pairwise monthly frequency occurrences for each seagrass species in each area. Rows that share a letter within each area and seagrass species combination have frequency occurrences that are not significantly different between month pairs. Probability values were adjusted for the pairwise comparisons using the Bonferroni method in</w:t>
+        <w:t xml:space="preserve">Table 2: Comparison of seagrass species frequency occurrence by areas of interest (Figure 1a) and month. Overall signifance of differences of frequency occurrence between months for seagrass species and area combination are shown with Chi-squared statistics based on Kruskall-Wallis rank sum tests. Multiple comparisons with Mann-Whitney U tests (Comp. column) were used to evaluate pairwise monthly frequency occurrences for each seagrass species in each area. Rows that share a letter within each area and seagrass species combination have frequency occurrences that are not significantly different between month pairs. Probability values were adjusted for the pairwise comparisons using the Bonferroni method in</w:t>
       </w:r>
       <w:r>
         <w:t xml:space="preserve"> </w:t>
@@ -3431,7 +3468,7 @@
         <w:tblStyle w:val="Table"/>
         <w:tblW w:type="pct" w:w="0.0"/>
         <w:tblLook w:firstRow="1" w:lastRow="0" w:firstColumn="0" w:lastColumn="0" w:noHBand="0" w:noVBand="0" w:val="0020"/>
-        <w:tblCaption w:val="Table 2: Comparison of seagrass species frequency occurrence by areas of interest (Figure ??a) and month. Overall signifance of differences of frequency occurrence between months for seagrass species and area combination are shown with Chi-squared statistics based on Kruskall-Wallis rank sum tests. Multiple comparisons with Mann-Whitney U tests (Comp. column) were used to evaluate pairwise monthly frequency occurrences for each seagrass species in each area. Rows that share a letter within each area and seagrass species combination have frequency occurrences that are not significantly different between month pairs. Probability values were adjusted for the pairwise comparisons using the Bonferroni method in Holm (1979). ** p &lt; 0.005, * p &lt; 0.05, blank is not significant at \alpha = 0.05."/>
+        <w:tblCaption w:val="Table 2: Comparison of seagrass species frequency occurrence by areas of interest (Figure 1a) and month. Overall signifance of differences of frequency occurrence between months for seagrass species and area combination are shown with Chi-squared statistics based on Kruskall-Wallis rank sum tests. Multiple comparisons with Mann-Whitney U tests (Comp. column) were used to evaluate pairwise monthly frequency occurrences for each seagrass species in each area. Rows that share a letter within each area and seagrass species combination have frequency occurrences that are not significantly different between month pairs. Probability values were adjusted for the pairwise comparisons using the Bonferroni method in Holm (1979). ** p &lt; 0.005, * p &lt; 0.05, blank is not significant at \alpha = 0.05."/>
       </w:tblPr>
       <w:tblGrid/>
       <w:tr>
@@ -5612,16 +5649,7 @@
         <w:pStyle w:val="TableCaption"/>
       </w:pPr>
       <w:r>
-        <w:t xml:space="preserve">Table 3: Comparison of macroalgae Braun-Blanquet abundances by areas of interest (Figure</w:t>
-      </w:r>
-      <w:r>
-        <w:t xml:space="preserve"> </w:t>
-      </w:r>
-      <w:r>
-        <w:t xml:space="preserve">??</w:t>
-      </w:r>
-      <w:r>
-        <w:t xml:space="preserve">a) and month. Overall signifance of differences of abundances between months for macroalgae groups and area combination are shown with Chi-squared statistics based on Kruskall-Wallis rank sum tests. Multiple comparisons with Mann-Whitney U tests (Comp. column) were used to evaluate pairwise monthly abundances for each macroalgae group in each area. Rows that share a letter within each area and macroalgae group combination have abundances that are not significantly different between month pairs. Probability values were adjusted for the pairwise comparisons using the Bonferroni method in</w:t>
+        <w:t xml:space="preserve">Table 3: Comparison of macroalgae Braun-Blanquet abundances by areas of interest (Figure 1a) and month. Overall signifance of differences of abundances between months for macroalgae groups and area combination are shown with Chi-squared statistics based on Kruskall-Wallis rank sum tests. Multiple comparisons with Mann-Whitney U tests (Comp. column) were used to evaluate pairwise monthly abundances for each macroalgae group in each area. Rows that share a letter within each area and macroalgae group combination have abundances that are not significantly different between month pairs. Probability values were adjusted for the pairwise comparisons using the Bonferroni method in</w:t>
       </w:r>
       <w:r>
         <w:t xml:space="preserve"> </w:t>
@@ -5674,7 +5702,7 @@
         <w:tblStyle w:val="Table"/>
         <w:tblW w:type="pct" w:w="0.0"/>
         <w:tblLook w:firstRow="1" w:lastRow="0" w:firstColumn="0" w:lastColumn="0" w:noHBand="0" w:noVBand="0" w:val="0020"/>
-        <w:tblCaption w:val="Table 3: Comparison of macroalgae Braun-Blanquet abundances by areas of interest (Figure ??a) and month. Overall signifance of differences of abundances between months for macroalgae groups and area combination are shown with Chi-squared statistics based on Kruskall-Wallis rank sum tests. Multiple comparisons with Mann-Whitney U tests (Comp. column) were used to evaluate pairwise monthly abundances for each macroalgae group in each area. Rows that share a letter within each area and macroalgae group combination have abundances that are not significantly different between month pairs. Probability values were adjusted for the pairwise comparisons using the Bonferroni method in Holm (1979). ** p &lt; 0.005, * p &lt; 0.05, blank is not significant at \alpha = 0.05."/>
+        <w:tblCaption w:val="Table 3: Comparison of macroalgae Braun-Blanquet abundances by areas of interest (Figure 1a) and month. Overall signifance of differences of abundances between months for macroalgae groups and area combination are shown with Chi-squared statistics based on Kruskall-Wallis rank sum tests. Multiple comparisons with Mann-Whitney U tests (Comp. column) were used to evaluate pairwise monthly abundances for each macroalgae group in each area. Rows that share a letter within each area and macroalgae group combination have abundances that are not significantly different between month pairs. Probability values were adjusted for the pairwise comparisons using the Bonferroni method in Holm (1979). ** p &lt; 0.005, * p &lt; 0.05, blank is not significant at \alpha = 0.05."/>
       </w:tblPr>
       <w:tblGrid/>
       <w:tr>
@@ -7855,16 +7883,7 @@
         <w:pStyle w:val="TableCaption"/>
       </w:pPr>
       <w:r>
-        <w:t xml:space="preserve">Table 4: Comparison of seagrass species Braun-Blanquet abundances by areas of interest (Figure</w:t>
-      </w:r>
-      <w:r>
-        <w:t xml:space="preserve"> </w:t>
-      </w:r>
-      <w:r>
-        <w:t xml:space="preserve">??</w:t>
-      </w:r>
-      <w:r>
-        <w:t xml:space="preserve">a) and month. Overall signifance of differences of abundances between months for seagrass species and area combination are shown with Chi-squared statistics based on Kruskall-Wallis rank sum tests. Multiple comparisons with Mann-Whitney U tests (Comp. column) were used to evaluate pairwise monthly abudances for each seagrass species in each area. Rows that share a letter within each area and seagrass species combination have abundances that are not significantly different between month pairs. Probability values were adjusted for the pairwise comparisons using the Bonferroni method in</w:t>
+        <w:t xml:space="preserve">Table 4: Comparison of seagrass species Braun-Blanquet abundances by areas of interest (Figure 1a) and month. Overall signifance of differences of abundances between months for seagrass species and area combination are shown with Chi-squared statistics based on Kruskall-Wallis rank sum tests. Multiple comparisons with Mann-Whitney U tests (Comp. column) were used to evaluate pairwise monthly abudances for each seagrass species in each area. Rows that share a letter within each area and seagrass species combination have abundances that are not significantly different between month pairs. Probability values were adjusted for the pairwise comparisons using the Bonferroni method in</w:t>
       </w:r>
       <w:r>
         <w:t xml:space="preserve"> </w:t>
@@ -7917,7 +7936,7 @@
         <w:tblStyle w:val="Table"/>
         <w:tblW w:type="pct" w:w="0.0"/>
         <w:tblLook w:firstRow="1" w:lastRow="0" w:firstColumn="0" w:lastColumn="0" w:noHBand="0" w:noVBand="0" w:val="0020"/>
-        <w:tblCaption w:val="Table 4: Comparison of seagrass species Braun-Blanquet abundances by areas of interest (Figure ??a) and month. Overall signifance of differences of abundances between months for seagrass species and area combination are shown with Chi-squared statistics based on Kruskall-Wallis rank sum tests. Multiple comparisons with Mann-Whitney U tests (Comp. column) were used to evaluate pairwise monthly abudances for each seagrass species in each area. Rows that share a letter within each area and seagrass species combination have abundances that are not significantly different between month pairs. Probability values were adjusted for the pairwise comparisons using the Bonferroni method in Holm (1979). ** p &lt; 0.005, * p &lt; 0.05, blank is not significant at \alpha = 0.05."/>
+        <w:tblCaption w:val="Table 4: Comparison of seagrass species Braun-Blanquet abundances by areas of interest (Figure 1a) and month. Overall signifance of differences of abundances between months for seagrass species and area combination are shown with Chi-squared statistics based on Kruskall-Wallis rank sum tests. Multiple comparisons with Mann-Whitney U tests (Comp. column) were used to evaluate pairwise monthly abudances for each seagrass species in each area. Rows that share a letter within each area and seagrass species combination have abundances that are not significantly different between month pairs. Probability values were adjusted for the pairwise comparisons using the Bonferroni method in Holm (1979). ** p &lt; 0.005, * p &lt; 0.05, blank is not significant at \alpha = 0.05."/>
       </w:tblPr>
       <w:tblGrid/>
       <w:tr>
@@ -10092,8 +10111,18 @@
         </w:tc>
       </w:tr>
     </w:tbl>
-    <w:bookmarkStart w:id="49" w:name="refs"/>
-    <w:bookmarkStart w:id="48" w:name="ref-Holm79"/>
+    <w:bookmarkEnd w:id="49"/>
+    <w:bookmarkStart w:id="52" w:name="references"/>
+    <w:p>
+      <w:pPr>
+        <w:pStyle w:val="Heading1"/>
+      </w:pPr>
+      <w:r>
+        <w:t xml:space="preserve">References</w:t>
+      </w:r>
+    </w:p>
+    <w:bookmarkStart w:id="51" w:name="refs"/>
+    <w:bookmarkStart w:id="50" w:name="ref-Holm79"/>
     <w:p>
       <w:pPr>
         <w:pStyle w:val="Bibliography"/>
@@ -10102,9 +10131,9 @@
         <w:t xml:space="preserve">Holm, S., 1979. A simple sequentially rejective multiple test procedure. Scandinavian journal of statistics 65–70.</w:t>
       </w:r>
     </w:p>
-    <w:bookmarkEnd w:id="48"/>
-    <w:bookmarkEnd w:id="49"/>
     <w:bookmarkEnd w:id="50"/>
+    <w:bookmarkEnd w:id="51"/>
+    <w:bookmarkEnd w:id="52"/>
     <w:sectPr>
       <w:footerReference w:type="default" r:id="rId9"/>
       <w:pgSz w:w="12240" w:h="15840"/>

</xml_diff>

<commit_message>
results revision done with updated figs, ord plot to supp
</commit_message>
<xml_diff>
--- a/supplement.docx
+++ b/supplement.docx
@@ -788,7 +788,7 @@
         <w:t xml:space="preserve">)</w:t>
       </w:r>
     </w:p>
-    <w:bookmarkStart w:id="48" w:name="figures"/>
+    <w:bookmarkStart w:id="49" w:name="figures"/>
     <w:p>
       <w:pPr>
         <w:pStyle w:val="Heading1"/>
@@ -1166,8 +1166,92 @@
         <w:t xml:space="preserve">. Note that frequency occurrence is not a precise measure of cell concentrations.</w:t>
       </w:r>
     </w:p>
-    <w:bookmarkEnd w:id="48"/>
-    <w:bookmarkStart w:id="49" w:name="tables"/>
+    <w:p>
+      <w:pPr>
+        <w:pStyle w:val="CaptionedFigure"/>
+      </w:pPr>
+      <w:r>
+        <w:drawing>
+          <wp:inline>
+            <wp:extent cx="3200400" cy="3657600"/>
+            <wp:effectExtent b="0" l="0" r="0" t="0"/>
+            <wp:docPr descr="Figure 7: Ordination results comparing weekly summarized observations across all sampled locations for total nitrogen concentrations, chlorophyll-a concentrations, diatom cell concentrations, Karenia brevis cell concentrations, and cyanobacteria macroalgal abundances. Ordination results are from non-metric multi-dimensional scaling performed on the 97.5th percentile values of observations in each week for each parameter. Observations are grouped by month periods based on phytoplankton (diatoms or K. brevis) or macroalgal dominance." title="" id="1" name="Picture"/>
+            <a:graphic>
+              <a:graphicData uri="http://schemas.openxmlformats.org/drawingml/2006/picture">
+                <pic:pic>
+                  <pic:nvPicPr>
+                    <pic:cNvPr descr="figs/nutrientfloword-supp.jpeg" id="0" name="Picture"/>
+                    <pic:cNvPicPr>
+                      <a:picLocks noChangeArrowheads="1" noChangeAspect="1"/>
+                    </pic:cNvPicPr>
+                  </pic:nvPicPr>
+                  <pic:blipFill>
+                    <a:blip r:embed="rId48"/>
+                    <a:stretch>
+                      <a:fillRect/>
+                    </a:stretch>
+                  </pic:blipFill>
+                  <pic:spPr bwMode="auto">
+                    <a:xfrm>
+                      <a:off x="0" y="0"/>
+                      <a:ext cx="3200400" cy="3657600"/>
+                    </a:xfrm>
+                    <a:prstGeom prst="rect">
+                      <a:avLst/>
+                    </a:prstGeom>
+                    <a:noFill/>
+                    <a:ln w="9525">
+                      <a:noFill/>
+                      <a:headEnd/>
+                      <a:tailEnd/>
+                    </a:ln>
+                  </pic:spPr>
+                </pic:pic>
+              </a:graphicData>
+            </a:graphic>
+          </wp:inline>
+        </w:drawing>
+      </w:r>
+    </w:p>
+    <w:p>
+      <w:pPr>
+        <w:pStyle w:val="ImageCaption"/>
+      </w:pPr>
+      <w:r>
+        <w:t xml:space="preserve">Figure 7: Ordination results comparing weekly summarized observations across all sampled locations for total nitrogen concentrations, chlorophyll-a concentrations, diatom cell concentrations,</w:t>
+      </w:r>
+      <w:r>
+        <w:t xml:space="preserve"> </w:t>
+      </w:r>
+      <w:r>
+        <w:rPr>
+          <w:iCs/>
+          <w:i/>
+        </w:rPr>
+        <w:t xml:space="preserve">Karenia brevis</w:t>
+      </w:r>
+      <w:r>
+        <w:t xml:space="preserve"> </w:t>
+      </w:r>
+      <w:r>
+        <w:t xml:space="preserve">cell concentrations, and cyanobacteria macroalgal abundances. Ordination results are from non-metric multi-dimensional scaling performed on the 97.5th percentile values of observations in each week for each parameter. Observations are grouped by month periods based on phytoplankton (diatoms or</w:t>
+      </w:r>
+      <w:r>
+        <w:t xml:space="preserve"> </w:t>
+      </w:r>
+      <w:r>
+        <w:rPr>
+          <w:iCs/>
+          <w:i/>
+        </w:rPr>
+        <w:t xml:space="preserve">K. brevis</w:t>
+      </w:r>
+      <w:r>
+        <w:t xml:space="preserve">) or macroalgal dominance.</w:t>
+      </w:r>
+    </w:p>
+    <w:bookmarkEnd w:id="49"/>
+    <w:bookmarkStart w:id="50" w:name="tables"/>
     <w:p>
       <w:pPr>
         <w:pStyle w:val="Heading1"/>
@@ -10111,8 +10195,8 @@
         </w:tc>
       </w:tr>
     </w:tbl>
-    <w:bookmarkEnd w:id="49"/>
-    <w:bookmarkStart w:id="52" w:name="references"/>
+    <w:bookmarkEnd w:id="50"/>
+    <w:bookmarkStart w:id="53" w:name="references"/>
     <w:p>
       <w:pPr>
         <w:pStyle w:val="Heading1"/>
@@ -10121,8 +10205,8 @@
         <w:t xml:space="preserve">References</w:t>
       </w:r>
     </w:p>
-    <w:bookmarkStart w:id="51" w:name="refs"/>
-    <w:bookmarkStart w:id="50" w:name="ref-Holm79"/>
+    <w:bookmarkStart w:id="52" w:name="refs"/>
+    <w:bookmarkStart w:id="51" w:name="ref-Holm79"/>
     <w:p>
       <w:pPr>
         <w:pStyle w:val="Bibliography"/>
@@ -10131,9 +10215,9 @@
         <w:t xml:space="preserve">Holm, S., 1979. A simple sequentially rejective multiple test procedure. Scandinavian journal of statistics 65–70.</w:t>
       </w:r>
     </w:p>
-    <w:bookmarkEnd w:id="50"/>
     <w:bookmarkEnd w:id="51"/>
     <w:bookmarkEnd w:id="52"/>
+    <w:bookmarkEnd w:id="53"/>
     <w:sectPr>
       <w:footerReference w:type="default" r:id="rId9"/>
       <w:pgSz w:w="12240" w:h="15840"/>

</xml_diff>

<commit_message>
editing discussion, moving history to supp, minor edits to intro
</commit_message>
<xml_diff>
--- a/supplement.docx
+++ b/supplement.docx
@@ -788,7 +788,167 @@
         <w:t xml:space="preserve">)</w:t>
       </w:r>
     </w:p>
-    <w:bookmarkStart w:id="49" w:name="figures"/>
+    <w:bookmarkStart w:id="42" w:name="history-of-piney-point"/>
+    <w:p>
+      <w:pPr>
+        <w:pStyle w:val="Heading1"/>
+      </w:pPr>
+      <w:r>
+        <w:t xml:space="preserve">History of Piney Point</w:t>
+      </w:r>
+    </w:p>
+    <w:p>
+      <w:pPr>
+        <w:pStyle w:val="FirstParagraph"/>
+      </w:pPr>
+      <w:r>
+        <w:t xml:space="preserve">The Piney Point facility in Palmetto, Florida was established in 1966 by the now defunct Borden Chemicals company near Port Manatee on the southeast shore of lower Tampa Bay. Port operations were primarily for export of phosphate production by the plant. Numerous environmental issues were observed in these early years, including suspected wastewater contamination in nearby Bishop Harbor, groundwater contamination from industrial solvents, and air pollution from plant emissions</w:t>
+      </w:r>
+      <w:r>
+        <w:t xml:space="preserve"> </w:t>
+      </w:r>
+      <w:r>
+        <w:t xml:space="preserve">(</w:t>
+      </w:r>
+      <w:hyperlink w:anchor="ref-Henderson04">
+        <w:r>
+          <w:rPr>
+            <w:rStyle w:val="Hyperlink"/>
+          </w:rPr>
+          <w:t xml:space="preserve">Henderson, 2004</w:t>
+        </w:r>
+      </w:hyperlink>
+      <w:r>
+        <w:t xml:space="preserve">)</w:t>
+      </w:r>
+      <w:r>
+        <w:t xml:space="preserve">. Ownership of the facility was transferred to different companies over the course of operation and in 1993 the plant was acquired by Mulberry Phosphates, Inc., which also owned a mining facility in Mulberry, Florida to the north. In 1997, 54 million gallons of phosphate mining process water from the Mulberry plant spilled into the Alafia River, the second largest tributary to Tampa Bay, killing 1.3 million fishes and impacting 153 hectares of wetland habitat.</w:t>
+      </w:r>
+    </w:p>
+    <w:p>
+      <w:pPr>
+        <w:pStyle w:val="BodyText"/>
+      </w:pPr>
+      <w:r>
+        <w:t xml:space="preserve">The Mulberry corporation filed for bankruptcy in 2001, transferring regulatory oversight of the Piney Point facility to FDEP. Although phosphate production no longer occurred at the site, focus over the next twenty years centered on containment and treatment of wastewater on-site to minimize environmental impacts. Despite these efforts, reduced holding capacities and degraded physical integrity of the holding ponds likely contributed to discharge events to surficial and ground waters. Tropical storm Gabrielle in 2001 produced 13 inches of rain, causing over 10 million gallons of wastewater to be released into Bishop Harbor, with an estimated 15.4 tons of nitrogen (pers. comm. D. Eckenrod to USEPA, Nov. 28, 2001). Species of phytoplankton associated with harmful algal blooms were observed around this time</w:t>
+      </w:r>
+      <w:r>
+        <w:t xml:space="preserve"> </w:t>
+      </w:r>
+      <w:r>
+        <w:t xml:space="preserve">(</w:t>
+      </w:r>
+      <w:hyperlink w:anchor="ref-Garrett11">
+        <w:r>
+          <w:rPr>
+            <w:rStyle w:val="Hyperlink"/>
+          </w:rPr>
+          <w:t xml:space="preserve">Garrett et al., 2011</w:t>
+        </w:r>
+      </w:hyperlink>
+      <w:r>
+        <w:t xml:space="preserve">)</w:t>
+      </w:r>
+      <w:r>
+        <w:t xml:space="preserve">. From November 2003 to October 2004, treated process water from Piney Point was discharged to Bishop Harbor to further reduce the likelihood of an uncontrolled spill.</w:t>
+      </w:r>
+      <w:r>
+        <w:t xml:space="preserve"> </w:t>
+      </w:r>
+      <w:hyperlink w:anchor="ref-Switzer11">
+        <w:r>
+          <w:rPr>
+            <w:rStyle w:val="Hyperlink"/>
+          </w:rPr>
+          <w:t xml:space="preserve">Switzer et al.</w:t>
+        </w:r>
+      </w:hyperlink>
+      <w:r>
+        <w:t xml:space="preserve"> </w:t>
+      </w:r>
+      <w:r>
+        <w:t xml:space="preserve">(</w:t>
+      </w:r>
+      <w:hyperlink w:anchor="ref-Switzer11">
+        <w:r>
+          <w:rPr>
+            <w:rStyle w:val="Hyperlink"/>
+          </w:rPr>
+          <w:t xml:space="preserve">2011</w:t>
+        </w:r>
+      </w:hyperlink>
+      <w:r>
+        <w:t xml:space="preserve">)</w:t>
+      </w:r>
+      <w:r>
+        <w:t xml:space="preserve"> </w:t>
+      </w:r>
+      <w:r>
+        <w:t xml:space="preserve">reported minimal impacts to nekton communities, although macroalgal blooms of</w:t>
+      </w:r>
+      <w:r>
+        <w:t xml:space="preserve"> </w:t>
+      </w:r>
+      <w:r>
+        <w:rPr>
+          <w:iCs/>
+          <w:i/>
+        </w:rPr>
+        <w:t xml:space="preserve">Ulva spp.</w:t>
+      </w:r>
+      <w:r>
+        <w:t xml:space="preserve"> </w:t>
+      </w:r>
+      <w:r>
+        <w:t xml:space="preserve">and</w:t>
+      </w:r>
+      <w:r>
+        <w:t xml:space="preserve"> </w:t>
+      </w:r>
+      <w:r>
+        <w:rPr>
+          <w:iCs/>
+          <w:i/>
+        </w:rPr>
+        <w:t xml:space="preserve">Gracilaria spp.</w:t>
+      </w:r>
+      <w:r>
+        <w:t xml:space="preserve"> </w:t>
+      </w:r>
+      <w:r>
+        <w:t xml:space="preserve">were observed as a potential indication of nutrient eutrophication. Around the same time, 248 million gallons of wastewater from Piney Point were barged 120 miles offshore to the Gulf of Mexico to reduce strain on the holding capacity of storage ponds</w:t>
+      </w:r>
+      <w:r>
+        <w:t xml:space="preserve"> </w:t>
+      </w:r>
+      <w:r>
+        <w:t xml:space="preserve">(</w:t>
+      </w:r>
+      <w:hyperlink w:anchor="ref-Hu03">
+        <w:r>
+          <w:rPr>
+            <w:rStyle w:val="Hyperlink"/>
+          </w:rPr>
+          <w:t xml:space="preserve">Hu and Muller-Karger, 2003</w:t>
+        </w:r>
+      </w:hyperlink>
+      <w:r>
+        <w:t xml:space="preserve">)</w:t>
+      </w:r>
+      <w:r>
+        <w:t xml:space="preserve">. Efforts for onsite treatment were also increased during this period to increase pH, remove heavy metals, and reduce nutrient concentrations to minimize impacts of discharge to local areas.</w:t>
+      </w:r>
+    </w:p>
+    <w:p>
+      <w:pPr>
+        <w:pStyle w:val="BodyText"/>
+      </w:pPr>
+      <w:r>
+        <w:t xml:space="preserve">HRK acquired Piney Point in August 2006 through an administrative agreement with FDEP. This agreement transferred responsibility of the site to HRK with the intention that any future uses must protect and be compatible with the integrity of stack closure and long-term care. In 2011, HRK agreed to the storage of 1.5 million cubic yards of dredged material and seawater from Port Manatee to improve shipping capacity at the port (i.e., Berth 12 construction). This material was added to an existing gypstack at Piney Point. Placement of the dredged material was suspected in compromising the liner integrity which led to an emergency discharge that released 169 million gallons of dredged saltwater slurry and 3.5 tons of nitrogen to receiving waters leading to Bishop Harbor. The dredging and deposit of slurry at Piney Point continued following structural fortifications to the holding stacks to ensure integrity with additional loadings. HRK maintains ownership and responsibility of the site to present day with oversight by FDEP.</w:t>
+      </w:r>
+    </w:p>
+    <w:bookmarkEnd w:id="42"/>
+    <w:bookmarkStart w:id="50" w:name="figures"/>
     <w:p>
       <w:pPr>
         <w:pStyle w:val="Heading1"/>
@@ -811,13 +971,13 @@
               <a:graphicData uri="http://schemas.openxmlformats.org/drawingml/2006/picture">
                 <pic:pic>
                   <pic:nvPicPr>
-                    <pic:cNvPr descr="T:/04_STAFF/MARCUS/03_GIT/piney-point-manu/figs/wqtrnds-supp.jpeg" id="0" name="Picture"/>
+                    <pic:cNvPr descr="C:/proj/piney-point-manu/figs/wqtrnds-supp.jpeg" id="0" name="Picture"/>
                     <pic:cNvPicPr>
                       <a:picLocks noChangeArrowheads="1" noChangeAspect="1"/>
                     </pic:cNvPicPr>
                   </pic:nvPicPr>
                   <pic:blipFill>
-                    <a:blip r:embed="rId42"/>
+                    <a:blip r:embed="rId43"/>
                     <a:stretch>
                       <a:fillRect/>
                     </a:stretch>
@@ -867,61 +1027,6 @@
                 <pic:pic>
                   <pic:nvPicPr>
                     <pic:cNvPr descr="figs/wqtrndsadd-supp.jpeg" id="0" name="Picture"/>
-                    <pic:cNvPicPr>
-                      <a:picLocks noChangeArrowheads="1" noChangeAspect="1"/>
-                    </pic:cNvPicPr>
-                  </pic:nvPicPr>
-                  <pic:blipFill>
-                    <a:blip r:embed="rId43"/>
-                    <a:stretch>
-                      <a:fillRect/>
-                    </a:stretch>
-                  </pic:blipFill>
-                  <pic:spPr bwMode="auto">
-                    <a:xfrm>
-                      <a:off x="0" y="0"/>
-                      <a:ext cx="5943600" cy="5094514"/>
-                    </a:xfrm>
-                    <a:prstGeom prst="rect">
-                      <a:avLst/>
-                    </a:prstGeom>
-                    <a:noFill/>
-                    <a:ln w="9525">
-                      <a:noFill/>
-                      <a:headEnd/>
-                      <a:tailEnd/>
-                    </a:ln>
-                  </pic:spPr>
-                </pic:pic>
-              </a:graphicData>
-            </a:graphic>
-          </wp:inline>
-        </w:drawing>
-      </w:r>
-    </w:p>
-    <w:p>
-      <w:pPr>
-        <w:pStyle w:val="ImageCaption"/>
-      </w:pPr>
-      <w:r>
-        <w:t xml:space="preserve">Figure 2: Sampled water quality data by week for April to September 2021 in response to wastewater discharge from Piney Point for (a) total ammonia nitogen (mg/L), (b) orthophosphate (mg/L), (c) total phosphorus (mg/L), (d) dissolved oxygen saturation (%), (e) turbidity (NTU), and (f) salinity (ppt). Observations are aggregated by week and within assessment areas shown in Figure 1a. Normal ranges for the month of observation (monthly baseline) and area are shown by the blue shaded areas. Normal ranges are defined as within +/-1 standard deviation of the mean for the month of observation from 2006 to 2020 for values collected at long-term monitoring sites within each area (Figure 1a).</w:t>
-      </w:r>
-    </w:p>
-    <w:p>
-      <w:pPr>
-        <w:pStyle w:val="CaptionedFigure"/>
-      </w:pPr>
-      <w:r>
-        <w:drawing>
-          <wp:inline>
-            <wp:extent cx="5943600" cy="5094514"/>
-            <wp:effectExtent b="0" l="0" r="0" t="0"/>
-            <wp:docPr descr="Figure 3: Predicted (a) total ammonia nitogen (mg/L), (b) orthophosphate (mg/L), (c) total phosphorus (mg/L), (d) dissolved oxygen saturation (%), (e) turbidity (NTU), and (f) salinity (ppt) by area based on historal seasonal models. Estimated trends are based on Generalized Additve Models fit to historical basline data from 2006 to early 2021. Predicted trends from the historical models for dates during and after the Piney Point discharge are shown in thick lines (+/- 95% confidence), with observed samples overlaid on the plots. Results are grouped by assessment areas shown in Figure 1a." title="" id="1" name="Picture"/>
-            <a:graphic>
-              <a:graphicData uri="http://schemas.openxmlformats.org/drawingml/2006/picture">
-                <pic:pic>
-                  <pic:nvPicPr>
-                    <pic:cNvPr descr="figs/wqgamadd-supp.jpeg" id="0" name="Picture"/>
                     <pic:cNvPicPr>
                       <a:picLocks noChangeArrowheads="1" noChangeAspect="1"/>
                     </pic:cNvPicPr>
@@ -959,6 +1064,61 @@
         <w:pStyle w:val="ImageCaption"/>
       </w:pPr>
       <w:r>
+        <w:t xml:space="preserve">Figure 2: Sampled water quality data by week for April to September 2021 in response to wastewater discharge from Piney Point for (a) total ammonia nitogen (mg/L), (b) orthophosphate (mg/L), (c) total phosphorus (mg/L), (d) dissolved oxygen saturation (%), (e) turbidity (NTU), and (f) salinity (ppt). Observations are aggregated by week and within assessment areas shown in Figure 1a. Normal ranges for the month of observation (monthly baseline) and area are shown by the blue shaded areas. Normal ranges are defined as within +/-1 standard deviation of the mean for the month of observation from 2006 to 2020 for values collected at long-term monitoring sites within each area (Figure 1a).</w:t>
+      </w:r>
+    </w:p>
+    <w:p>
+      <w:pPr>
+        <w:pStyle w:val="CaptionedFigure"/>
+      </w:pPr>
+      <w:r>
+        <w:drawing>
+          <wp:inline>
+            <wp:extent cx="5943600" cy="5094514"/>
+            <wp:effectExtent b="0" l="0" r="0" t="0"/>
+            <wp:docPr descr="Figure 3: Predicted (a) total ammonia nitogen (mg/L), (b) orthophosphate (mg/L), (c) total phosphorus (mg/L), (d) dissolved oxygen saturation (%), (e) turbidity (NTU), and (f) salinity (ppt) by area based on historal seasonal models. Estimated trends are based on Generalized Additve Models fit to historical basline data from 2006 to early 2021. Predicted trends from the historical models for dates during and after the Piney Point discharge are shown in thick lines (+/- 95% confidence), with observed samples overlaid on the plots. Results are grouped by assessment areas shown in Figure 1a." title="" id="1" name="Picture"/>
+            <a:graphic>
+              <a:graphicData uri="http://schemas.openxmlformats.org/drawingml/2006/picture">
+                <pic:pic>
+                  <pic:nvPicPr>
+                    <pic:cNvPr descr="figs/wqgamadd-supp.jpeg" id="0" name="Picture"/>
+                    <pic:cNvPicPr>
+                      <a:picLocks noChangeArrowheads="1" noChangeAspect="1"/>
+                    </pic:cNvPicPr>
+                  </pic:nvPicPr>
+                  <pic:blipFill>
+                    <a:blip r:embed="rId45"/>
+                    <a:stretch>
+                      <a:fillRect/>
+                    </a:stretch>
+                  </pic:blipFill>
+                  <pic:spPr bwMode="auto">
+                    <a:xfrm>
+                      <a:off x="0" y="0"/>
+                      <a:ext cx="5943600" cy="5094514"/>
+                    </a:xfrm>
+                    <a:prstGeom prst="rect">
+                      <a:avLst/>
+                    </a:prstGeom>
+                    <a:noFill/>
+                    <a:ln w="9525">
+                      <a:noFill/>
+                      <a:headEnd/>
+                      <a:tailEnd/>
+                    </a:ln>
+                  </pic:spPr>
+                </pic:pic>
+              </a:graphicData>
+            </a:graphic>
+          </wp:inline>
+        </w:drawing>
+      </w:r>
+    </w:p>
+    <w:p>
+      <w:pPr>
+        <w:pStyle w:val="ImageCaption"/>
+      </w:pPr>
+      <w:r>
         <w:t xml:space="preserve">Figure 3: Predicted (a) total ammonia nitogen (mg/L), (b) orthophosphate (mg/L), (c) total phosphorus (mg/L), (d) dissolved oxygen saturation (%), (e) turbidity (NTU), and (f) salinity (ppt) by area based on historal seasonal models. Estimated trends are based on Generalized Additve Models fit to historical basline data from 2006 to early 2021. Predicted trends from the historical models for dates during and after the Piney Point discharge are shown in thick lines (+/- 95% confidence), with observed samples overlaid on the plots. Results are grouped by assessment areas shown in Figure 1a.</w:t>
       </w:r>
     </w:p>
@@ -976,13 +1136,13 @@
               <a:graphicData uri="http://schemas.openxmlformats.org/drawingml/2006/picture">
                 <pic:pic>
                   <pic:nvPicPr>
-                    <pic:cNvPr descr="T:/04_STAFF/MARCUS/03_GIT/piney-point-manu/figs/trnabu-supp.jpeg" id="0" name="Picture"/>
+                    <pic:cNvPr descr="C:/proj/piney-point-manu/figs/trnabu-supp.jpeg" id="0" name="Picture"/>
                     <pic:cNvPicPr>
                       <a:picLocks noChangeArrowheads="1" noChangeAspect="1"/>
                     </pic:cNvPicPr>
                   </pic:nvPicPr>
                   <pic:blipFill>
-                    <a:blip r:embed="rId45"/>
+                    <a:blip r:embed="rId46"/>
                     <a:stretch>
                       <a:fillRect/>
                     </a:stretch>
@@ -1037,7 +1197,7 @@
                     </pic:cNvPicPr>
                   </pic:nvPicPr>
                   <pic:blipFill>
-                    <a:blip r:embed="rId46"/>
+                    <a:blip r:embed="rId47"/>
                     <a:stretch>
                       <a:fillRect/>
                     </a:stretch>
@@ -1092,7 +1252,7 @@
                     </pic:cNvPicPr>
                   </pic:nvPicPr>
                   <pic:blipFill>
-                    <a:blip r:embed="rId47"/>
+                    <a:blip r:embed="rId48"/>
                     <a:stretch>
                       <a:fillRect/>
                     </a:stretch>
@@ -1186,7 +1346,7 @@
                     </pic:cNvPicPr>
                   </pic:nvPicPr>
                   <pic:blipFill>
-                    <a:blip r:embed="rId48"/>
+                    <a:blip r:embed="rId49"/>
                     <a:stretch>
                       <a:fillRect/>
                     </a:stretch>
@@ -1250,8 +1410,8 @@
         <w:t xml:space="preserve">) or macroalgal dominance.</w:t>
       </w:r>
     </w:p>
-    <w:bookmarkEnd w:id="49"/>
-    <w:bookmarkStart w:id="50" w:name="tables"/>
+    <w:bookmarkEnd w:id="50"/>
+    <w:bookmarkStart w:id="51" w:name="tables"/>
     <w:p>
       <w:pPr>
         <w:pStyle w:val="Heading1"/>
@@ -10195,8 +10355,8 @@
         </w:tc>
       </w:tr>
     </w:tbl>
-    <w:bookmarkEnd w:id="50"/>
-    <w:bookmarkStart w:id="53" w:name="references"/>
+    <w:bookmarkEnd w:id="51"/>
+    <w:bookmarkStart w:id="59" w:name="references"/>
     <w:p>
       <w:pPr>
         <w:pStyle w:val="Heading1"/>
@@ -10205,19 +10365,121 @@
         <w:t xml:space="preserve">References</w:t>
       </w:r>
     </w:p>
-    <w:bookmarkStart w:id="52" w:name="refs"/>
-    <w:bookmarkStart w:id="51" w:name="ref-Holm79"/>
+    <w:bookmarkStart w:id="58" w:name="refs"/>
+    <w:bookmarkStart w:id="53" w:name="ref-Garrett11"/>
     <w:p>
       <w:pPr>
         <w:pStyle w:val="Bibliography"/>
       </w:pPr>
       <w:r>
+        <w:t xml:space="preserve">Garrett, M., Wolny, J., Truby, E., Heil, C., Kovach, C., 2011. Harmful algal bloom species and phosphate-processing effluent: Field and laboratory studies. Marine Pollution Bulletin 62, 596–601.</w:t>
+      </w:r>
+      <w:r>
+        <w:t xml:space="preserve"> </w:t>
+      </w:r>
+      <w:hyperlink r:id="rId52">
+        <w:r>
+          <w:rPr>
+            <w:rStyle w:val="Hyperlink"/>
+          </w:rPr>
+          <w:t xml:space="preserve">https://doi.org/10.1016/j.marpolbul.2010.11.017</w:t>
+        </w:r>
+      </w:hyperlink>
+    </w:p>
+    <w:bookmarkEnd w:id="53"/>
+    <w:bookmarkStart w:id="54" w:name="ref-Henderson04"/>
+    <w:p>
+      <w:pPr>
+        <w:pStyle w:val="Bibliography"/>
+      </w:pPr>
+      <w:r>
+        <w:t xml:space="preserve">Henderson, C.S., 2004.</w:t>
+      </w:r>
+      <w:r>
+        <w:t xml:space="preserve"> </w:t>
+      </w:r>
+      <w:r>
+        <w:t xml:space="preserve">P</w:t>
+      </w:r>
+      <w:r>
+        <w:t xml:space="preserve">iney</w:t>
+      </w:r>
+      <w:r>
+        <w:t xml:space="preserve"> </w:t>
+      </w:r>
+      <w:r>
+        <w:t xml:space="preserve">P</w:t>
+      </w:r>
+      <w:r>
+        <w:t xml:space="preserve">oint phosphate plant: An environmental analysis.</w:t>
+      </w:r>
+    </w:p>
+    <w:bookmarkEnd w:id="54"/>
+    <w:bookmarkStart w:id="55" w:name="ref-Holm79"/>
+    <w:p>
+      <w:pPr>
+        <w:pStyle w:val="Bibliography"/>
+      </w:pPr>
+      <w:r>
         <w:t xml:space="preserve">Holm, S., 1979. A simple sequentially rejective multiple test procedure. Scandinavian journal of statistics 65–70.</w:t>
       </w:r>
     </w:p>
-    <w:bookmarkEnd w:id="51"/>
-    <w:bookmarkEnd w:id="52"/>
-    <w:bookmarkEnd w:id="53"/>
+    <w:bookmarkEnd w:id="55"/>
+    <w:bookmarkStart w:id="56" w:name="ref-Hu03"/>
+    <w:p>
+      <w:pPr>
+        <w:pStyle w:val="Bibliography"/>
+      </w:pPr>
+      <w:r>
+        <w:t xml:space="preserve">Hu, C., Muller-Karger, F.E., 2003. Satellite monitoring of the</w:t>
+      </w:r>
+      <w:r>
+        <w:t xml:space="preserve"> </w:t>
+      </w:r>
+      <w:r>
+        <w:t xml:space="preserve">FDEP</w:t>
+      </w:r>
+      <w:r>
+        <w:t xml:space="preserve"> </w:t>
+      </w:r>
+      <w:r>
+        <w:t xml:space="preserve">G</w:t>
+      </w:r>
+      <w:r>
+        <w:t xml:space="preserve">ulf dispersal of the</w:t>
+      </w:r>
+      <w:r>
+        <w:t xml:space="preserve"> </w:t>
+      </w:r>
+      <w:r>
+        <w:t xml:space="preserve">P</w:t>
+      </w:r>
+      <w:r>
+        <w:t xml:space="preserve">iney</w:t>
+      </w:r>
+      <w:r>
+        <w:t xml:space="preserve"> </w:t>
+      </w:r>
+      <w:r>
+        <w:t xml:space="preserve">P</w:t>
+      </w:r>
+      <w:r>
+        <w:t xml:space="preserve">oint treated wastewater. University of South Florida, Institute for Marine Remote Sensing, St. Petersburg, Florida.</w:t>
+      </w:r>
+    </w:p>
+    <w:bookmarkEnd w:id="56"/>
+    <w:bookmarkStart w:id="57" w:name="ref-Switzer11"/>
+    <w:p>
+      <w:pPr>
+        <w:pStyle w:val="Bibliography"/>
+      </w:pPr>
+      <w:r>
+        <w:t xml:space="preserve">Switzer, T.S., Tyler-Jedlund, A.J., Rogers, K.R., Grier, H., McMichael Jr, R.H., Fox, S., 2011. Response of estuarine nekton to the regulated discharge of treated phosphate-production process water. Florida Fish; Wildlife Conservation Commission, Fish; Wildlife Research Institute, St. Petersburg, Florida.</w:t>
+      </w:r>
+    </w:p>
+    <w:bookmarkEnd w:id="57"/>
+    <w:bookmarkEnd w:id="58"/>
+    <w:bookmarkEnd w:id="59"/>
     <w:sectPr>
       <w:footerReference w:type="default" r:id="rId9"/>
       <w:pgSz w:w="12240" w:h="15840"/>

</xml_diff>

<commit_message>
minor edits to gam trend plots and fig caption
</commit_message>
<xml_diff>
--- a/supplement.docx
+++ b/supplement.docx
@@ -1076,7 +1076,7 @@
           <wp:inline>
             <wp:extent cx="5943600" cy="5094514"/>
             <wp:effectExtent b="0" l="0" r="0" t="0"/>
-            <wp:docPr descr="Figure 3: Predicted (a) total ammonia nitogen (mg/L), (b) orthophosphate (mg/L), (c) total phosphorus (mg/L), (d) dissolved oxygen saturation (%), (e) turbidity (NTU), and (f) salinity (ppt) by area based on historal seasonal models. Estimated trends are based on Generalized Additve Models fit to historical basline data from 2006 to early 2021. Predicted trends from the historical models for dates during and after the Piney Point discharge are shown in thick lines (+/- 95% confidence), with observed samples overlaid on the plots. Results are grouped by assessment areas shown in Figure 1a." title="" id="1" name="Picture"/>
+            <wp:docPr descr="Figure 3: Forecasted 2021 (a) total ammonia nitogen (mg/L), (b) orthophosphate (mg/L), (c) total phosphorus (mg/L), (d) dissolved oxygen saturation (%), (e) turbidity (NTU), and (f) salinity (ppt) by area based on historal seasonal models. Forecasts from the historical models for dates during and after the Piney Point discharge are shown in thick lines (+/- 95% confidence), with observed samples overlaid on the plots to emphasize deviation of 2021 data from historical seasonal estimates. Forecasted values are based on Generalized Additive Models fit to historical baseline data from 2006 to early 2021. Results are grouped by assessment areas shown in Figure 1a." title="" id="1" name="Picture"/>
             <a:graphic>
               <a:graphicData uri="http://schemas.openxmlformats.org/drawingml/2006/picture">
                 <pic:pic>
@@ -1119,7 +1119,7 @@
         <w:pStyle w:val="ImageCaption"/>
       </w:pPr>
       <w:r>
-        <w:t xml:space="preserve">Figure 3: Predicted (a) total ammonia nitogen (mg/L), (b) orthophosphate (mg/L), (c) total phosphorus (mg/L), (d) dissolved oxygen saturation (%), (e) turbidity (NTU), and (f) salinity (ppt) by area based on historal seasonal models. Estimated trends are based on Generalized Additve Models fit to historical basline data from 2006 to early 2021. Predicted trends from the historical models for dates during and after the Piney Point discharge are shown in thick lines (+/- 95% confidence), with observed samples overlaid on the plots. Results are grouped by assessment areas shown in Figure 1a.</w:t>
+        <w:t xml:space="preserve">Figure 3: Forecasted 2021 (a) total ammonia nitogen (mg/L), (b) orthophosphate (mg/L), (c) total phosphorus (mg/L), (d) dissolved oxygen saturation (%), (e) turbidity (NTU), and (f) salinity (ppt) by area based on historal seasonal models. Forecasts from the historical models for dates during and after the Piney Point discharge are shown in thick lines (+/- 95% confidence), with observed samples overlaid on the plots to emphasize deviation of 2021 data from historical seasonal estimates. Forecasted values are based on Generalized Additive Models fit to historical baseline data from 2006 to early 2021. Results are grouped by assessment areas shown in Figure 1a.</w:t>
       </w:r>
     </w:p>
     <w:p>

</xml_diff>

<commit_message>
gam fig shade historical lines
</commit_message>
<xml_diff>
--- a/supplement.docx
+++ b/supplement.docx
@@ -1076,7 +1076,7 @@
           <wp:inline>
             <wp:extent cx="5943600" cy="5094514"/>
             <wp:effectExtent b="0" l="0" r="0" t="0"/>
-            <wp:docPr descr="Figure 3: Forecasted 2021 (a) total ammonia nitogen (mg/L), (b) orthophosphate (mg/L), (c) total phosphorus (mg/L), (d) dissolved oxygen saturation (%), (e) turbidity (NTU), and (f) salinity (ppt) by area based on historal seasonal models. Forecasts from the historical models for dates during and after the Piney Point discharge are shown in thick lines (+/- 95% confidence), with observed samples overlaid on the plots to emphasize deviation of 2021 data from historical seasonal estimates. Forecasted values are based on Generalized Additive Models fit to historical baseline data from 2006 to early 2021. Results are grouped by assessment areas shown in Figure 1a." title="" id="1" name="Picture"/>
+            <wp:docPr descr="Figure 3: Forecasted 2021 (a) total ammonia nitogen (mg/L), (b) orthophosphate (mg/L), (c) total phosphorus (mg/L), (d) dissolved oxygen saturation (%), (e) turbidity (NTU), and (f) salinity (ppt) by area based on historal seasonal models. Forecasts from the historical models for dates during and after the Piney Point discharge are shown in thick lines (+/- 95% confidence), with observed samples overlaid on the plots to emphasize deviation of 2021 data from historical seasonal estimates. Forecasted values are based on Generalized Additive Models fit to historical baseline data from 2006 to early 2021, with darker lines for more recent years. Results are grouped by assessment areas shown in Figure 1a." title="" id="1" name="Picture"/>
             <a:graphic>
               <a:graphicData uri="http://schemas.openxmlformats.org/drawingml/2006/picture">
                 <pic:pic>
@@ -1119,7 +1119,7 @@
         <w:pStyle w:val="ImageCaption"/>
       </w:pPr>
       <w:r>
-        <w:t xml:space="preserve">Figure 3: Forecasted 2021 (a) total ammonia nitogen (mg/L), (b) orthophosphate (mg/L), (c) total phosphorus (mg/L), (d) dissolved oxygen saturation (%), (e) turbidity (NTU), and (f) salinity (ppt) by area based on historal seasonal models. Forecasts from the historical models for dates during and after the Piney Point discharge are shown in thick lines (+/- 95% confidence), with observed samples overlaid on the plots to emphasize deviation of 2021 data from historical seasonal estimates. Forecasted values are based on Generalized Additive Models fit to historical baseline data from 2006 to early 2021. Results are grouped by assessment areas shown in Figure 1a.</w:t>
+        <w:t xml:space="preserve">Figure 3: Forecasted 2021 (a) total ammonia nitogen (mg/L), (b) orthophosphate (mg/L), (c) total phosphorus (mg/L), (d) dissolved oxygen saturation (%), (e) turbidity (NTU), and (f) salinity (ppt) by area based on historal seasonal models. Forecasts from the historical models for dates during and after the Piney Point discharge are shown in thick lines (+/- 95% confidence), with observed samples overlaid on the plots to emphasize deviation of 2021 data from historical seasonal estimates. Forecasted values are based on Generalized Additive Models fit to historical baseline data from 2006 to early 2021, with darker lines for more recent years. Results are grouped by assessment areas shown in Figure 1a.</w:t>
       </w:r>
     </w:p>
     <w:p>

</xml_diff>

<commit_message>
update k brevis figs and text with current data from CL
</commit_message>
<xml_diff>
--- a/supplement.docx
+++ b/supplement.docx
@@ -1166,72 +1166,7 @@
         <w:t xml:space="preserve"> </w:t>
       </w:r>
       <w:r>
-        <w:t xml:space="preserve">that can occur in the bay depending on salinity and temperature conditions during the growing season. Occurrence of this species has historically been spatially distinct, with blooms originating in subsurface water offshore on the West Florida Shelf</w:t>
-      </w:r>
-      <w:r>
-        <w:t xml:space="preserve"> </w:t>
-      </w:r>
-      <w:r>
-        <w:t xml:space="preserve">(</w:t>
-      </w:r>
-      <w:hyperlink w:anchor="ref-Liu16">
-        <w:r>
-          <w:rPr>
-            <w:rStyle w:val="Hyperlink"/>
-          </w:rPr>
-          <w:t xml:space="preserve">Liu et al., 2016</w:t>
-        </w:r>
-      </w:hyperlink>
-      <w:r>
-        <w:t xml:space="preserve">;</w:t>
-      </w:r>
-      <w:r>
-        <w:t xml:space="preserve"> </w:t>
-      </w:r>
-      <w:hyperlink w:anchor="ref-Steidinger75">
-        <w:r>
-          <w:rPr>
-            <w:rStyle w:val="Hyperlink"/>
-          </w:rPr>
-          <w:t xml:space="preserve">Steidinger, 1975</w:t>
-        </w:r>
-      </w:hyperlink>
-      <w:r>
-        <w:t xml:space="preserve">;</w:t>
-      </w:r>
-      <w:r>
-        <w:t xml:space="preserve"> </w:t>
-      </w:r>
-      <w:hyperlink w:anchor="ref-Weisberg19">
-        <w:r>
-          <w:rPr>
-            <w:rStyle w:val="Hyperlink"/>
-          </w:rPr>
-          <w:t xml:space="preserve">Weisberg et al., 2019</w:t>
-        </w:r>
-      </w:hyperlink>
-      <w:r>
-        <w:t xml:space="preserve">,</w:t>
-      </w:r>
-      <w:r>
-        <w:t xml:space="preserve"> </w:t>
-      </w:r>
-      <w:hyperlink w:anchor="ref-Weisberg14">
-        <w:r>
-          <w:rPr>
-            <w:rStyle w:val="Hyperlink"/>
-          </w:rPr>
-          <w:t xml:space="preserve">2014</w:t>
-        </w:r>
-      </w:hyperlink>
-      <w:r>
-        <w:t xml:space="preserve">)</w:t>
-      </w:r>
-      <w:r>
-        <w:t xml:space="preserve"> </w:t>
-      </w:r>
-      <w:r>
-        <w:t xml:space="preserve">and occasionally occurring at bloom concentrations in lower and middle Tampa Bay. Data for</w:t>
+        <w:t xml:space="preserve">that can occur in the bay depending on salinity and temperature conditions during the growing season. Data for</w:t>
       </w:r>
       <w:r>
         <w:t xml:space="preserve"> </w:t>
@@ -1247,7 +1182,7 @@
         <w:t xml:space="preserve"> </w:t>
       </w:r>
       <w:r>
-        <w:t xml:space="preserve">were also obtained from event-based monitoring samples collected by FWC and available from a joint FWC-USF short-term red tide tracking product (</w:t>
+        <w:t xml:space="preserve">were obtained from event-based monitoring samples collected by FWC and available from a joint FWC-USF short-term red tide tracking product (</w:t>
       </w:r>
       <w:hyperlink r:id="rId45">
         <w:r>
@@ -1441,7 +1376,7 @@
               <a:graphicData uri="http://schemas.openxmlformats.org/drawingml/2006/picture">
                 <pic:pic>
                   <pic:nvPicPr>
-                    <pic:cNvPr descr="C:/proj/piney-point-manu/figs/wqtrnds-supp.jpeg" id="0" name="Picture"/>
+                    <pic:cNvPr descr="T:/04_STAFF/MARCUS/03_GIT/piney-point-manu/figs/wqtrnds-supp.jpeg" id="0" name="Picture"/>
                     <pic:cNvPicPr>
                       <a:picLocks noChangeArrowheads="1" noChangeAspect="1"/>
                     </pic:cNvPicPr>
@@ -1606,7 +1541,7 @@
               <a:graphicData uri="http://schemas.openxmlformats.org/drawingml/2006/picture">
                 <pic:pic>
                   <pic:nvPicPr>
-                    <pic:cNvPr descr="C:/proj/piney-point-manu/figs/trnabu-supp.jpeg" id="0" name="Picture"/>
+                    <pic:cNvPr descr="T:/04_STAFF/MARCUS/03_GIT/piney-point-manu/figs/trnabu-supp.jpeg" id="0" name="Picture"/>
                     <pic:cNvPicPr>
                       <a:picLocks noChangeArrowheads="1" noChangeAspect="1"/>
                     </pic:cNvPicPr>
@@ -10826,7 +10761,7 @@
       </w:tr>
     </w:tbl>
     <w:bookmarkEnd w:id="57"/>
-    <w:bookmarkStart w:id="76" w:name="references"/>
+    <w:bookmarkStart w:id="68" w:name="references"/>
     <w:p>
       <w:pPr>
         <w:pStyle w:val="Heading1"/>
@@ -10835,7 +10770,7 @@
         <w:t xml:space="preserve">References</w:t>
       </w:r>
     </w:p>
-    <w:bookmarkStart w:id="75" w:name="refs"/>
+    <w:bookmarkStart w:id="67" w:name="refs"/>
     <w:bookmarkStart w:id="59" w:name="ref-Garrett11"/>
     <w:p>
       <w:pPr>
@@ -10938,75 +10873,27 @@
       </w:r>
     </w:p>
     <w:bookmarkEnd w:id="62"/>
-    <w:bookmarkStart w:id="64" w:name="ref-Liu16"/>
+    <w:bookmarkStart w:id="64" w:name="ref-Sherwood17"/>
     <w:p>
       <w:pPr>
         <w:pStyle w:val="Bibliography"/>
       </w:pPr>
       <w:r>
-        <w:t xml:space="preserve">Liu, Y., Weisberg, R.H., Lenes, J.M., Zheng, L., Hubbard, K., Walsh, J.J., 2016. Offshore forcing on the "pressure point" of the</w:t>
-      </w:r>
-      <w:r>
-        <w:t xml:space="preserve"> </w:t>
-      </w:r>
-      <w:r>
-        <w:t xml:space="preserve">W</w:t>
-      </w:r>
-      <w:r>
-        <w:t xml:space="preserve">est</w:t>
-      </w:r>
-      <w:r>
-        <w:t xml:space="preserve"> </w:t>
-      </w:r>
-      <w:r>
-        <w:t xml:space="preserve">F</w:t>
-      </w:r>
-      <w:r>
-        <w:t xml:space="preserve">lorida</w:t>
-      </w:r>
-      <w:r>
-        <w:t xml:space="preserve"> </w:t>
-      </w:r>
-      <w:r>
-        <w:t xml:space="preserve">S</w:t>
-      </w:r>
-      <w:r>
-        <w:t xml:space="preserve">helf: Anomalous upwelling and its influence on harmful algal blooms. Journal of Geophysical Research: Oceans 121, 5501–5515.</w:t>
+        <w:t xml:space="preserve">Sherwood, E., Greening, H., Johansson, J.O.R., Kaufman, K., Raulerson, G., 2017.</w:t>
+      </w:r>
+      <w:r>
+        <w:t xml:space="preserve"> </w:t>
+      </w:r>
+      <w:r>
+        <w:t xml:space="preserve">Tampa Bay (Florida, USA): Documenting seagrass recovery since the 1980’s and reviewing the benefits</w:t>
+      </w:r>
+      <w:r>
+        <w:t xml:space="preserve">. Southeastern Geographer 57, 294–319.</w:t>
       </w:r>
       <w:r>
         <w:t xml:space="preserve"> </w:t>
       </w:r>
       <w:hyperlink r:id="rId63">
-        <w:r>
-          <w:rPr>
-            <w:rStyle w:val="Hyperlink"/>
-          </w:rPr>
-          <w:t xml:space="preserve">https://doi.org/10.1002/2016JC011938</w:t>
-        </w:r>
-      </w:hyperlink>
-    </w:p>
-    <w:bookmarkEnd w:id="64"/>
-    <w:bookmarkStart w:id="66" w:name="ref-Sherwood17"/>
-    <w:p>
-      <w:pPr>
-        <w:pStyle w:val="Bibliography"/>
-      </w:pPr>
-      <w:r>
-        <w:t xml:space="preserve">Sherwood, E., Greening, H., Johansson, J.O.R., Kaufman, K., Raulerson, G., 2017.</w:t>
-      </w:r>
-      <w:r>
-        <w:t xml:space="preserve"> </w:t>
-      </w:r>
-      <w:r>
-        <w:t xml:space="preserve">Tampa Bay (Florida, USA): Documenting seagrass recovery since the 1980’s and reviewing the benefits</w:t>
-      </w:r>
-      <w:r>
-        <w:t xml:space="preserve">. Southeastern Geographer 57, 294–319.</w:t>
-      </w:r>
-      <w:r>
-        <w:t xml:space="preserve"> </w:t>
-      </w:r>
-      <w:hyperlink r:id="rId65">
         <w:r>
           <w:rPr>
             <w:rStyle w:val="Hyperlink"/>
@@ -11015,8 +10902,8 @@
         </w:r>
       </w:hyperlink>
     </w:p>
-    <w:bookmarkEnd w:id="66"/>
-    <w:bookmarkStart w:id="67" w:name="ref-tbep1620"/>
+    <w:bookmarkEnd w:id="64"/>
+    <w:bookmarkStart w:id="65" w:name="ref-tbep1620"/>
     <w:p>
       <w:pPr>
         <w:pStyle w:val="Bibliography"/>
@@ -11061,163 +10948,19 @@
         <w:t xml:space="preserve">rogram: Quality management plan (No. 16-20). Tampa Bay Estuary Program, St. Petersburg, Florida.</w:t>
       </w:r>
     </w:p>
-    <w:bookmarkEnd w:id="67"/>
-    <w:bookmarkStart w:id="69" w:name="ref-Steidinger75"/>
+    <w:bookmarkEnd w:id="65"/>
+    <w:bookmarkStart w:id="66" w:name="ref-Switzer11"/>
     <w:p>
       <w:pPr>
         <w:pStyle w:val="Bibliography"/>
       </w:pPr>
       <w:r>
-        <w:t xml:space="preserve">Steidinger, K.A., 1975. Implications of dinoflagellate life cycles on initiation of</w:t>
-      </w:r>
-      <w:r>
-        <w:t xml:space="preserve"> </w:t>
-      </w:r>
-      <w:r>
-        <w:t xml:space="preserve">G</w:t>
-      </w:r>
-      <w:r>
-        <w:t xml:space="preserve">ymnodinium breve red tides. Environmental letters 9, 129–139.</w:t>
-      </w:r>
-      <w:r>
-        <w:t xml:space="preserve"> </w:t>
-      </w:r>
-      <w:hyperlink r:id="rId68">
-        <w:r>
-          <w:rPr>
-            <w:rStyle w:val="Hyperlink"/>
-          </w:rPr>
-          <w:t xml:space="preserve">https://doi.org/10.1080/00139307509435842</w:t>
-        </w:r>
-      </w:hyperlink>
+        <w:t xml:space="preserve">Switzer, T.S., Tyler-Jedlund, A.J., Rogers, K.R., Grier, H., McMichael Jr, R.H., Fox, S., 2011. Response of estuarine nekton to the regulated discharge of treated phosphate-production process water. Florida Fish; Wildlife Conservation Commission, Fish; Wildlife Research Institute, St. Petersburg, Florida.</w:t>
+      </w:r>
     </w:p>
-    <w:bookmarkEnd w:id="69"/>
-    <w:bookmarkStart w:id="70" w:name="ref-Switzer11"/>
-    <w:p>
-      <w:pPr>
-        <w:pStyle w:val="Bibliography"/>
-      </w:pPr>
-      <w:r>
-        <w:t xml:space="preserve">Switzer, T.S., Tyler-Jedlund, A.J., Rogers, K.R., Grier, H., McMichael Jr, R.H., Fox, S., 2011. Response of estuarine nekton to the regulated discharge of treated phosphate-production process water. Florida Fish; Wildlife Conservation Commission, Fish; Wildlife Research Institute, St. Petersburg, Florida.</w:t>
-      </w:r>
-    </w:p>
-    <w:bookmarkEnd w:id="70"/>
-    <w:bookmarkStart w:id="72" w:name="ref-Weisberg19"/>
-    <w:p>
-      <w:pPr>
-        <w:pStyle w:val="Bibliography"/>
-      </w:pPr>
-      <w:r>
-        <w:t xml:space="preserve">Weisberg, R.H., Liu, Y., Lembke, C., Hu, C., Hubbard, K., Garrett, M., 2019. The coastal ocean circulation influence on the 2018</w:t>
-      </w:r>
-      <w:r>
-        <w:t xml:space="preserve"> </w:t>
-      </w:r>
-      <w:r>
-        <w:t xml:space="preserve">W</w:t>
-      </w:r>
-      <w:r>
-        <w:t xml:space="preserve">est</w:t>
-      </w:r>
-      <w:r>
-        <w:t xml:space="preserve"> </w:t>
-      </w:r>
-      <w:r>
-        <w:t xml:space="preserve">F</w:t>
-      </w:r>
-      <w:r>
-        <w:t xml:space="preserve">lorida</w:t>
-      </w:r>
-      <w:r>
-        <w:t xml:space="preserve"> </w:t>
-      </w:r>
-      <w:r>
-        <w:t xml:space="preserve">S</w:t>
-      </w:r>
-      <w:r>
-        <w:t xml:space="preserve">helf</w:t>
-      </w:r>
-      <w:r>
-        <w:t xml:space="preserve"> </w:t>
-      </w:r>
-      <w:r>
-        <w:t xml:space="preserve">K</w:t>
-      </w:r>
-      <w:r>
-        <w:t xml:space="preserve">. Brevis red tide bloom. Journal of Geophysical Research: Oceans 124, 2501–2512.</w:t>
-      </w:r>
-      <w:r>
-        <w:t xml:space="preserve"> </w:t>
-      </w:r>
-      <w:hyperlink r:id="rId71">
-        <w:r>
-          <w:rPr>
-            <w:rStyle w:val="Hyperlink"/>
-          </w:rPr>
-          <w:t xml:space="preserve">https://doi.org/10.1029/2018JC014887</w:t>
-        </w:r>
-      </w:hyperlink>
-    </w:p>
-    <w:bookmarkEnd w:id="72"/>
-    <w:bookmarkStart w:id="74" w:name="ref-Weisberg14"/>
-    <w:p>
-      <w:pPr>
-        <w:pStyle w:val="Bibliography"/>
-      </w:pPr>
-      <w:r>
-        <w:t xml:space="preserve">Weisberg, R.H., Zheng, L., Liu, Y., Lembke, C., Lenes, J.M., Walsh, J.J., 2014. Why no red tide was observed on the</w:t>
-      </w:r>
-      <w:r>
-        <w:t xml:space="preserve"> </w:t>
-      </w:r>
-      <w:r>
-        <w:t xml:space="preserve">W</w:t>
-      </w:r>
-      <w:r>
-        <w:t xml:space="preserve">est</w:t>
-      </w:r>
-      <w:r>
-        <w:t xml:space="preserve"> </w:t>
-      </w:r>
-      <w:r>
-        <w:t xml:space="preserve">F</w:t>
-      </w:r>
-      <w:r>
-        <w:t xml:space="preserve">lorida</w:t>
-      </w:r>
-      <w:r>
-        <w:t xml:space="preserve"> </w:t>
-      </w:r>
-      <w:r>
-        <w:t xml:space="preserve">C</w:t>
-      </w:r>
-      <w:r>
-        <w:t xml:space="preserve">ontinental</w:t>
-      </w:r>
-      <w:r>
-        <w:t xml:space="preserve"> </w:t>
-      </w:r>
-      <w:r>
-        <w:t xml:space="preserve">S</w:t>
-      </w:r>
-      <w:r>
-        <w:t xml:space="preserve">helf in 2010. Harmful Algae 38, 119–126.</w:t>
-      </w:r>
-      <w:r>
-        <w:t xml:space="preserve"> </w:t>
-      </w:r>
-      <w:hyperlink r:id="rId73">
-        <w:r>
-          <w:rPr>
-            <w:rStyle w:val="Hyperlink"/>
-          </w:rPr>
-          <w:t xml:space="preserve">https://doi.org/10.1016/j.hal.2014.04.010</w:t>
-        </w:r>
-      </w:hyperlink>
-    </w:p>
-    <w:bookmarkEnd w:id="74"/>
-    <w:bookmarkEnd w:id="75"/>
-    <w:bookmarkEnd w:id="76"/>
+    <w:bookmarkEnd w:id="66"/>
+    <w:bookmarkEnd w:id="67"/>
+    <w:bookmarkEnd w:id="68"/>
     <w:sectPr>
       <w:footerReference w:type="default" r:id="rId9"/>
       <w:pgSz w:w="12240" w:h="15840"/>

</xml_diff>

<commit_message>
revisions from CA comments
</commit_message>
<xml_diff>
--- a/supplement.docx
+++ b/supplement.docx
@@ -830,7 +830,7 @@
         <w:pStyle w:val="BodyText"/>
       </w:pPr>
       <w:r>
-        <w:t xml:space="preserve">The Mulberry corporation filed for bankruptcy in 2001, transferring regulatory oversight of the Piney Point facility to FDEP. Although phosphate production no longer occurred at the site, focus over the next twenty years centered on containment and treatment of wastewater on-site to minimize environmental impacts. Despite these efforts, reduced holding capacities and degraded physical integrity of the holding ponds likely contributed to discharge events to surficial and ground waters. Tropical storm Gabrielle in 2001 produced 33 centimeters of rain, causing over 38 million liters of wastewater to be released into Bishop Harbor, with an estimated 14 metric tons of nitrogen (pers. comm. D. Eckenrod to USEPA, Nov. 28, 2001). Species of phytoplankton associated with harmful algal blooms were observed around this time</w:t>
+        <w:t xml:space="preserve">The Mulberry corporation filed for bankruptcy in 2001, transferring regulatory oversight of the Piney Point facility to FDEP. Although phosphate production no longer occurred at the site, focus over the next twenty years centered on containment and treatment of wastewater on-site to minimize environmental impacts. Despite these efforts, reduced holding capacities and degraded physical integrity of the holding ponds, including degradation of the pond liner, likely contributed to discharge events to surficial and ground waters. Tropical storm Gabrielle in 2001 produced 33 centimeters of rain, causing over 38 million liters of wastewater to be released into Bishop Harbor, with an estimated 14 metric tons of nitrogen (pers. comm. D. Eckenrod to USEPA, Nov. 28, 2001). Species of phytoplankton associated with harmful algal blooms were observed around this time</w:t>
       </w:r>
       <w:r>
         <w:t xml:space="preserve"> </w:t>
@@ -1142,7 +1142,7 @@
         </m:sSubSup>
       </m:oMath>
       <w:r>
-        <w:t xml:space="preserve">, mg/L), and chlorophyll-a (ug/L) concentrations. Samples for pH, salinity (psu), temperature (^o C), and dissolved oxygen saturation (%) were also evaluated given the role these parameters can have as indicators of wastewater contamination (pH), physical drivers of primary production (salinity, temperature), and indicators of primary production and respiration (dissolved oxygen, mg/L). Overall, sample effort was variable given agency resources at the time of the discharge event and over the next few months. As appropriate, water quality data were aggregated at the weekly scale and by major areas of interest (Figure 1a) given the hypothesized impacts adjacent to the discharge site as indicated by the TBCOM tracer model simulated plume patterns. These areas of interest were delineated based on proximity to Piney Point, the main shipping channel in the bay, inflow boundaries (e.g., Little Manatee River), location of the Skyway Bridge at the mouth of Tampa Bay, and major segments of Tampa Bay used by TBEP for assessing programmatic goals.</w:t>
+        <w:t xml:space="preserve">, mg/L), and chlorophyll-a (ug/L) concentrations. Samples for pH, salinity (psu), temperature (^o C), and dissolved oxygen saturation (%) were also evaluated given the role these parameters can have as indicators of wastewater contamination (pH), physical drivers of primary production (salinity, temperature), and indicators of primary production and respiration (dissolved oxygen, mg/L). Overall, sample effort was variable given agency resources at the time of the discharge event and over the next few months. As appropriate, water quality data were aggregated at the weekly scale and by major areas of interest (Figure 1a) given the hypothesized impacts adjacent to the discharge site as indicated by the TBCOM tracer model simulated plume patterns.</w:t>
       </w:r>
     </w:p>
     <w:p>
@@ -1264,7 +1264,25 @@
         <w:t xml:space="preserve"> </w:t>
       </w:r>
       <w:r>
-        <w:t xml:space="preserve">design to sample seagrasses and macroalgae along fifty meter transects at several of the long-term monitoring sites, as well as new locations selected along the shore and small subembayments (e.g., Bishop Harbor) to provide a more comprehensive coverage of the seagrass community near Piney Point. Seagrasses and macroalgae were identified and abundances were estimated using Braun-Blanquet cover-abundance estimates within a 0.25 m</w:t>
+        <w:t xml:space="preserve">design to sample seagrasses and macroalgae along fifty meter transects at several of the long-term monitoring sites, as well as new locations selected along the shore and small subembayments (e.g., Bishop Harbor) to provide a more comprehensive coverage of the seagrass community near Piney Point. This rapid survey design was created by the</w:t>
+      </w:r>
+      <w:r>
+        <w:t xml:space="preserve"> </w:t>
+      </w:r>
+      <w:r>
+        <w:t xml:space="preserve">“</w:t>
+      </w:r>
+      <w:r>
+        <w:t xml:space="preserve">Eyes on Seagrass</w:t>
+      </w:r>
+      <w:r>
+        <w:t xml:space="preserve">”</w:t>
+      </w:r>
+      <w:r>
+        <w:t xml:space="preserve"> </w:t>
+      </w:r>
+      <w:r>
+        <w:t xml:space="preserve">citizen science group working in Charlotte Harbor, Florida, coordinated in part by the University of Florida, Institute of Food and Agricultural Sciences extension program and Florida Sea Grant. Seagrasses and macroalgae were identified and abundances were estimated using Braun-Blanquet cover-abundance estimates within a 0.25 m</w:t>
       </w:r>
       <m:oMath>
         <m:sSup>

</xml_diff>

<commit_message>
EM and EP edits added
</commit_message>
<xml_diff>
--- a/supplement.docx
+++ b/supplement.docx
@@ -49,13 +49,7 @@
         <w:t xml:space="preserve"> </w:t>
       </w:r>
       <w:r>
-        <w:t xml:space="preserve">nutrient</w:t>
-      </w:r>
-      <w:r>
-        <w:t xml:space="preserve"> </w:t>
-      </w:r>
-      <w:r>
-        <w:t xml:space="preserve">dense</w:t>
+        <w:t xml:space="preserve">nutrient-rich</w:t>
       </w:r>
       <w:r>
         <w:t xml:space="preserve"> </w:t>
@@ -1239,7 +1233,7 @@
         <w:t xml:space="preserve">)</w:t>
       </w:r>
       <w:r>
-        <w:t xml:space="preserve">. Because of the time-sensitive nature of the potential impacts of discharge from Piney Point on seagrasses near Piney Point, the sampling protocol used at the routine monitoring locations was modified as a</w:t>
+        <w:t xml:space="preserve">. Because of the time-sensitive nature of the potential impacts of discharge from Piney Point on seagrasses near Piney Point, the sampling protocol used at the routine monitoring locations was modified using a</w:t>
       </w:r>
       <w:r>
         <w:t xml:space="preserve"> </w:t>
@@ -1387,12 +1381,12 @@
           <wp:inline>
             <wp:extent cx="5943600" cy="4195482"/>
             <wp:effectExtent b="0" l="0" r="0" t="0"/>
-            <wp:docPr descr="Figure 1: Sampled water quality data by week for April to July 2021 following the discharge from Piney Point for (a) total nitrogen (mg/L), (b) chlorophyll-a (ug/L), and (c) secchi disk depth (meters). Observations are aggregated by week and within assessment areas shown in Figure 1a. Normal ranges for the month of observation (monthly baseline) and area are shown by the blue shaded areas. Normal ranges are defined as within +/-1 standard deviation of the mean for the month of observation from 2006 to 2021 for values collected at long-term monitoring sites within each area (Figure 1a)." title="" id="1" name="Picture"/>
+            <wp:docPr descr="Figure 1: Sampled water quality data by week for late March to July 2021 following the discharge from Piney Point for (a) total nitrogen (mg/L), (b) chlorophyll-a (ug/L), and (c) secchi disk depth (meters). Observations are aggregated by week and within assessment areas shown in Figure 1a. Normal ranges for the month of observation (monthly baseline) and area are shown by the blue shaded areas. Normal ranges are defined as within +/-1 standard deviation of the mean for the month of observation from 2006 to 2021 for values collected at long-term monitoring sites within each area (Figure 1a)." title="" id="1" name="Picture"/>
             <a:graphic>
               <a:graphicData uri="http://schemas.openxmlformats.org/drawingml/2006/picture">
                 <pic:pic>
                   <pic:nvPicPr>
-                    <pic:cNvPr descr="T:/04_STAFF/MARCUS/03_GIT/piney-point-manu/figs/wqtrnds-supp.jpeg" id="0" name="Picture"/>
+                    <pic:cNvPr descr="C:/proj/piney-point-manu/figs/wqtrnds-supp.jpeg" id="0" name="Picture"/>
                     <pic:cNvPicPr>
                       <a:picLocks noChangeArrowheads="1" noChangeAspect="1"/>
                     </pic:cNvPicPr>
@@ -1430,7 +1424,7 @@
         <w:pStyle w:val="ImageCaption"/>
       </w:pPr>
       <w:r>
-        <w:t xml:space="preserve">Figure 1: Sampled water quality data by week for April to July 2021 following the discharge from Piney Point for (a) total nitrogen (mg/L), (b) chlorophyll-a (ug/L), and (c) secchi disk depth (meters). Observations are aggregated by week and within assessment areas shown in Figure 1a. Normal ranges for the month of observation (monthly baseline) and area are shown by the blue shaded areas. Normal ranges are defined as within +/-1 standard deviation of the mean for the month of observation from 2006 to 2021 for values collected at long-term monitoring sites within each area (Figure 1a).</w:t>
+        <w:t xml:space="preserve">Figure 1: Sampled water quality data by week for late March to July 2021 following the discharge from Piney Point for (a) total nitrogen (mg/L), (b) chlorophyll-a (ug/L), and (c) secchi disk depth (meters). Observations are aggregated by week and within assessment areas shown in Figure 1a. Normal ranges for the month of observation (monthly baseline) and area are shown by the blue shaded areas. Normal ranges are defined as within +/-1 standard deviation of the mean for the month of observation from 2006 to 2021 for values collected at long-term monitoring sites within each area (Figure 1a).</w:t>
       </w:r>
     </w:p>
     <w:p>
@@ -1442,7 +1436,7 @@
           <wp:inline>
             <wp:extent cx="5943600" cy="5094514"/>
             <wp:effectExtent b="0" l="0" r="0" t="0"/>
-            <wp:docPr descr="Figure 2: Sampled water quality data by week for April to September 2021 following the discharge from Piney Point for (a) total ammonia nitogen (mg/L), (b) orthophosphate (mg/L), (c) total phosphorus (mg/L), (d) dissolved oxygen saturation (%), (e) turbidity (NTU), and (f) salinity (ppt). Observations are aggregated by week and within assessment areas shown in Figure 1a. Normal ranges for the month of observation (monthly baseline) and area are shown by the blue shaded areas. Normal ranges are defined as within +/-1 standard deviation of the mean for the month of observation from 2006 to 2020 for values collected at long-term monitoring sites within each area (Figure 1a)." title="" id="1" name="Picture"/>
+            <wp:docPr descr="Figure 2: Sampled water quality data by week for late March to September 2021 following the discharge from Piney Point for (a) total ammonia nitogen (mg/L), (b) orthophosphate (mg/L), (c) total phosphorus (mg/L), (d) dissolved oxygen saturation (%), (e) turbidity (NTU), and (f) salinity (ppt). Observations are aggregated by week and within assessment areas shown in Figure 1a. Normal ranges for the month of observation (monthly baseline) and area are shown by the blue shaded areas. Normal ranges are defined as within +/-1 standard deviation of the mean for the month of observation from 2006 to 2020 for values collected at long-term monitoring sites within each area (Figure 1a)." title="" id="1" name="Picture"/>
             <a:graphic>
               <a:graphicData uri="http://schemas.openxmlformats.org/drawingml/2006/picture">
                 <pic:pic>
@@ -1485,7 +1479,7 @@
         <w:pStyle w:val="ImageCaption"/>
       </w:pPr>
       <w:r>
-        <w:t xml:space="preserve">Figure 2: Sampled water quality data by week for April to September 2021 following the discharge from Piney Point for (a) total ammonia nitogen (mg/L), (b) orthophosphate (mg/L), (c) total phosphorus (mg/L), (d) dissolved oxygen saturation (%), (e) turbidity (NTU), and (f) salinity (ppt). Observations are aggregated by week and within assessment areas shown in Figure 1a. Normal ranges for the month of observation (monthly baseline) and area are shown by the blue shaded areas. Normal ranges are defined as within +/-1 standard deviation of the mean for the month of observation from 2006 to 2020 for values collected at long-term monitoring sites within each area (Figure 1a).</w:t>
+        <w:t xml:space="preserve">Figure 2: Sampled water quality data by week for late March to September 2021 following the discharge from Piney Point for (a) total ammonia nitogen (mg/L), (b) orthophosphate (mg/L), (c) total phosphorus (mg/L), (d) dissolved oxygen saturation (%), (e) turbidity (NTU), and (f) salinity (ppt). Observations are aggregated by week and within assessment areas shown in Figure 1a. Normal ranges for the month of observation (monthly baseline) and area are shown by the blue shaded areas. Normal ranges are defined as within +/-1 standard deviation of the mean for the month of observation from 2006 to 2020 for values collected at long-term monitoring sites within each area (Figure 1a).</w:t>
       </w:r>
     </w:p>
     <w:p>
@@ -1552,12 +1546,12 @@
           <wp:inline>
             <wp:extent cx="5943600" cy="3962400"/>
             <wp:effectExtent b="0" l="0" r="0" t="0"/>
-            <wp:docPr descr="Figure 4: Abundance estimates (+/- 95% confidence) for (a) area 1 and (b) area 3 (see map in Figure 1a for locations) for macroalgae (top) and seagrass (bottom) rapid response transect surveys across all transects (n = 38) near Piney Point. Estimates are grouped by sample months in 2021. Points are offset slightly for readability." title="" id="1" name="Picture"/>
+            <wp:docPr descr="Figure 4: Abundance estimates (+/- 95% confidence) for (a) Area 1 and (b) Area 3 (see map in Figure 1a for locations) for macroalgae (top) and seagrass (bottom) rapid response transect surveys across all transects (n = 38) near Piney Point. Estimates are grouped by sample months in 2021. Points are offset slightly for readability. No transects were sampled in Area 2 to the north of Piney Point and no transects were sampled past September in Area 1 given dispersal patterns of the discharge from model simulations." title="" id="1" name="Picture"/>
             <a:graphic>
               <a:graphicData uri="http://schemas.openxmlformats.org/drawingml/2006/picture">
                 <pic:pic>
                   <pic:nvPicPr>
-                    <pic:cNvPr descr="T:/04_STAFF/MARCUS/03_GIT/piney-point-manu/figs/trnabu-supp.jpeg" id="0" name="Picture"/>
+                    <pic:cNvPr descr="C:/proj/piney-point-manu/figs/trnabu-supp.jpeg" id="0" name="Picture"/>
                     <pic:cNvPicPr>
                       <a:picLocks noChangeArrowheads="1" noChangeAspect="1"/>
                     </pic:cNvPicPr>
@@ -1595,7 +1589,7 @@
         <w:pStyle w:val="ImageCaption"/>
       </w:pPr>
       <w:r>
-        <w:t xml:space="preserve">Figure 4: Abundance estimates (+/- 95% confidence) for (a) area 1 and (b) area 3 (see map in Figure 1a for locations) for macroalgae (top) and seagrass (bottom) rapid response transect surveys across all transects (n = 38) near Piney Point. Estimates are grouped by sample months in 2021. Points are offset slightly for readability.</w:t>
+        <w:t xml:space="preserve">Figure 4: Abundance estimates (+/- 95% confidence) for (a) Area 1 and (b) Area 3 (see map in Figure 1a for locations) for macroalgae (top) and seagrass (bottom) rapid response transect surveys across all transects (n = 38) near Piney Point. Estimates are grouped by sample months in 2021. Points are offset slightly for readability. No transects were sampled in Area 2 to the north of Piney Point and no transects were sampled past September in Area 1 given dispersal patterns of the discharge from model simulations.</w:t>
       </w:r>
     </w:p>
     <w:p>

</xml_diff>

<commit_message>
personal edits after coauth revise
</commit_message>
<xml_diff>
--- a/supplement.docx
+++ b/supplement.docx
@@ -291,19 +291,13 @@
         <w:t xml:space="preserve"> </w:t>
       </w:r>
       <w:r>
-        <w:t xml:space="preserve">Emma</w:t>
-      </w:r>
-      <w:r>
-        <w:t xml:space="preserve"> </w:t>
-      </w:r>
-      <w:r>
-        <w:t xml:space="preserve">E.</w:t>
-      </w:r>
-      <w:r>
-        <w:t xml:space="preserve"> </w:t>
-      </w:r>
-      <w:r>
-        <w:t xml:space="preserve">Dontis</w:t>
+        <w:t xml:space="preserve">Jayne</w:t>
+      </w:r>
+      <w:r>
+        <w:t xml:space="preserve"> </w:t>
+      </w:r>
+      <w:r>
+        <w:t xml:space="preserve">Gardiner</w:t>
       </w:r>
       <w:r>
         <w:t xml:space="preserve"> </w:t>
@@ -312,35 +306,6 @@
         <w:t xml:space="preserve">(</w:t>
       </w:r>
       <w:hyperlink r:id="rId26">
-        <w:r>
-          <w:rPr>
-            <w:rStyle w:val="Hyperlink"/>
-          </w:rPr>
-          <w:t xml:space="preserve">edontis@co.pinellas.fl.us</w:t>
-        </w:r>
-      </w:hyperlink>
-      <w:r>
-        <w:t xml:space="preserve">),</w:t>
-      </w:r>
-      <w:r>
-        <w:t xml:space="preserve"> </w:t>
-      </w:r>
-      <w:r>
-        <w:t xml:space="preserve">Jayne</w:t>
-      </w:r>
-      <w:r>
-        <w:t xml:space="preserve"> </w:t>
-      </w:r>
-      <w:r>
-        <w:t xml:space="preserve">Gardiner</w:t>
-      </w:r>
-      <w:r>
-        <w:t xml:space="preserve"> </w:t>
-      </w:r>
-      <w:r>
-        <w:t xml:space="preserve">(</w:t>
-      </w:r>
-      <w:hyperlink r:id="rId27">
         <w:r>
           <w:rPr>
             <w:rStyle w:val="Hyperlink"/>
@@ -355,13 +320,13 @@
         <w:t xml:space="preserve"> </w:t>
       </w:r>
       <w:r>
-        <w:t xml:space="preserve">Jessica</w:t>
-      </w:r>
-      <w:r>
-        <w:t xml:space="preserve"> </w:t>
-      </w:r>
-      <w:r>
-        <w:t xml:space="preserve">Lewis</w:t>
+        <w:t xml:space="preserve">Yonggang</w:t>
+      </w:r>
+      <w:r>
+        <w:t xml:space="preserve"> </w:t>
+      </w:r>
+      <w:r>
+        <w:t xml:space="preserve">Liu</w:t>
       </w:r>
       <w:r>
         <w:t xml:space="preserve"> </w:t>
@@ -369,36 +334,7 @@
       <w:r>
         <w:t xml:space="preserve">(</w:t>
       </w:r>
-      <w:hyperlink r:id="rId28">
-        <w:r>
-          <w:rPr>
-            <w:rStyle w:val="Hyperlink"/>
-          </w:rPr>
-          <w:t xml:space="preserve">jlewis@tbep.org</w:t>
-        </w:r>
-      </w:hyperlink>
-      <w:r>
-        <w:t xml:space="preserve">),</w:t>
-      </w:r>
-      <w:r>
-        <w:t xml:space="preserve"> </w:t>
-      </w:r>
-      <w:r>
-        <w:t xml:space="preserve">Yonggang</w:t>
-      </w:r>
-      <w:r>
-        <w:t xml:space="preserve"> </w:t>
-      </w:r>
-      <w:r>
-        <w:t xml:space="preserve">Liu</w:t>
-      </w:r>
-      <w:r>
-        <w:t xml:space="preserve"> </w:t>
-      </w:r>
-      <w:r>
-        <w:t xml:space="preserve">(</w:t>
-      </w:r>
-      <w:hyperlink r:id="rId29">
+      <w:hyperlink r:id="rId27">
         <w:r>
           <w:rPr>
             <w:rStyle w:val="Hyperlink"/>
@@ -427,7 +363,7 @@
       <w:r>
         <w:t xml:space="preserve">(</w:t>
       </w:r>
-      <w:hyperlink r:id="rId30">
+      <w:hyperlink r:id="rId28">
         <w:r>
           <w:rPr>
             <w:rStyle w:val="Hyperlink"/>
@@ -456,7 +392,7 @@
       <w:r>
         <w:t xml:space="preserve">(</w:t>
       </w:r>
-      <w:hyperlink r:id="rId31">
+      <w:hyperlink r:id="rId29">
         <w:r>
           <w:rPr>
             <w:rStyle w:val="Hyperlink"/>
@@ -485,7 +421,7 @@
       <w:r>
         <w:t xml:space="preserve">(</w:t>
       </w:r>
-      <w:hyperlink r:id="rId32">
+      <w:hyperlink r:id="rId30">
         <w:r>
           <w:rPr>
             <w:rStyle w:val="Hyperlink"/>
@@ -520,7 +456,7 @@
       <w:r>
         <w:t xml:space="preserve">(</w:t>
       </w:r>
-      <w:hyperlink r:id="rId33">
+      <w:hyperlink r:id="rId31">
         <w:r>
           <w:rPr>
             <w:rStyle w:val="Hyperlink"/>
@@ -555,7 +491,7 @@
       <w:r>
         <w:t xml:space="preserve">(</w:t>
       </w:r>
-      <w:hyperlink r:id="rId34">
+      <w:hyperlink r:id="rId32">
         <w:r>
           <w:rPr>
             <w:rStyle w:val="Hyperlink"/>
@@ -584,7 +520,7 @@
       <w:r>
         <w:t xml:space="preserve">(</w:t>
       </w:r>
-      <w:hyperlink r:id="rId35">
+      <w:hyperlink r:id="rId33">
         <w:r>
           <w:rPr>
             <w:rStyle w:val="Hyperlink"/>
@@ -619,7 +555,7 @@
       <w:r>
         <w:t xml:space="preserve">(</w:t>
       </w:r>
-      <w:hyperlink r:id="rId36">
+      <w:hyperlink r:id="rId34">
         <w:r>
           <w:rPr>
             <w:rStyle w:val="Hyperlink"/>
@@ -648,7 +584,7 @@
       <w:r>
         <w:t xml:space="preserve">(</w:t>
       </w:r>
-      <w:hyperlink r:id="rId37">
+      <w:hyperlink r:id="rId35">
         <w:r>
           <w:rPr>
             <w:rStyle w:val="Hyperlink"/>
@@ -677,7 +613,7 @@
       <w:r>
         <w:t xml:space="preserve">(</w:t>
       </w:r>
-      <w:hyperlink r:id="rId38">
+      <w:hyperlink r:id="rId36">
         <w:r>
           <w:rPr>
             <w:rStyle w:val="Hyperlink"/>
@@ -706,7 +642,7 @@
       <w:r>
         <w:t xml:space="preserve">(</w:t>
       </w:r>
-      <w:hyperlink r:id="rId39">
+      <w:hyperlink r:id="rId37">
         <w:r>
           <w:rPr>
             <w:rStyle w:val="Hyperlink"/>
@@ -735,7 +671,7 @@
       <w:r>
         <w:t xml:space="preserve">(</w:t>
       </w:r>
-      <w:hyperlink r:id="rId40">
+      <w:hyperlink r:id="rId38">
         <w:r>
           <w:rPr>
             <w:rStyle w:val="Hyperlink"/>
@@ -747,7 +683,7 @@
         <w:t xml:space="preserve">)</w:t>
       </w:r>
     </w:p>
-    <w:bookmarkStart w:id="41" w:name="history-of-piney-point"/>
+    <w:bookmarkStart w:id="39" w:name="history-of-piney-point"/>
     <w:p>
       <w:pPr>
         <w:pStyle w:val="Heading1"/>
@@ -829,7 +765,7 @@
         <w:t xml:space="preserve">)</w:t>
       </w:r>
       <w:r>
-        <w:t xml:space="preserve">. In other event lasting from November 2003 to October 2004, treated process water from Piney Point was discharged to Bishop Harbor to further reduce the likelihood of an uncontrolled spill.</w:t>
+        <w:t xml:space="preserve">. Another event lasting from November 2003 to October 2004, treated process water from Piney Point was discharged to Bishop Harbor to further reduce the likelihood of an uncontrolled spill.</w:t>
       </w:r>
       <w:r>
         <w:t xml:space="preserve"> </w:t>
@@ -923,11 +859,11 @@
         <w:pStyle w:val="BodyText"/>
       </w:pPr>
       <w:r>
-        <w:t xml:space="preserve">Piney Point was acquired by HRK Holdings, LLC in August 2006 through an administrative agreement with FDEP, where oversight was still maintained by FDEP. This agreement transferred responsibility of the site to HRK with the intention that any future uses must protect and be compatible with the integrity of stack closure and long-term care. In 2011, HRK agreed to the storage of 1.1 million cubic meters of dredged material and seawater from Port Manatee to improve shipping capacity at the port (i.e., Berth 12 construction). This material was added to an existing gypstack at Piney Point. Placement of the dredged material was suspected in compromising the liner integrity which led to an emergency discharge that released 640 million liters of dredged saltwater slurry and 3.2 metric tons of nitrogen to receiving waters leading to Bishop Harbor. The dredging and deposit of slurry at Piney Point continued following structural fortifications to the holding stacks to ensure integrity with additional loadings. HRK maintains ownership and responsibility of the site to present day with oversight by FDEP.</w:t>
+        <w:t xml:space="preserve">Piney Point was acquired by HRK Holdings, LLC in August 2006 through an administrative agreement with FDEP, where oversight was still maintained by the latter. This agreement transferred responsibility of the site to HRK with the intention that any future uses must protect and be compatible with the integrity of stack closure and long-term care. In 2011, HRK agreed to the storage of 1.1 million cubic meters of dredged material and seawater from Port Manatee to improve shipping capacity at the port (i.e., Berth 12 construction). This material was added to an existing gypstack at Piney Point (NGS-S, the point of discharge for 2021). Placement of the dredged material was suspected in compromising the liner integrity which led to an emergency discharge that released 640 million liters of dredged saltwater slurry and 3.2 metric tons of nitrogen to receiving waters leading to Bishop Harbor. The dredging and deposit of slurry at Piney Point continued following structural fortifications to the holding stacks to ensure integrity with additional loadings. HRK maintains ownership and responsibility of the site to present day with oversight by FDEP.</w:t>
       </w:r>
     </w:p>
-    <w:bookmarkEnd w:id="41"/>
-    <w:bookmarkStart w:id="48" w:name="sampling-methods"/>
+    <w:bookmarkEnd w:id="39"/>
+    <w:bookmarkStart w:id="46" w:name="sampling-methods"/>
     <w:p>
       <w:pPr>
         <w:pStyle w:val="Heading1"/>
@@ -946,7 +882,7 @@
       <w:r>
         <w:t xml:space="preserve"> </w:t>
       </w:r>
-      <w:hyperlink r:id="rId42">
+      <w:hyperlink r:id="rId40">
         <w:r>
           <w:rPr>
             <w:rStyle w:val="Hyperlink"/>
@@ -983,7 +919,7 @@
       <w:r>
         <w:t xml:space="preserve"> </w:t>
       </w:r>
-      <w:hyperlink r:id="rId43">
+      <w:hyperlink r:id="rId41">
         <w:r>
           <w:rPr>
             <w:rStyle w:val="Hyperlink"/>
@@ -1129,7 +1065,7 @@
         </m:sSubSup>
       </m:oMath>
       <w:r>
-        <w:t xml:space="preserve">, mg/L), and chlorophyll-a (ug/L) concentrations. Samples for pH, salinity (psu), temperature (^o C), and dissolved oxygen saturation (%) were also evaluated given the role these parameters can have as indicators of surface water contamination (pH), physical drivers of primary production (salinity, temperature), and indicators of primary production and respiration (dissolved oxygen, mg/L). Overall, sample frequency was approximately biweekly over the subsequent months, with some variability given agency resource limitations at the time of the discharge event and weather restrictions on boating. As appropriate, water quality data were aggregated at the weekly scale and by major areas of interest (Figure 1a) given the hypothesized impacts adjacent to the discharge site as indicated by the TBCOM tracer model simulated plume patterns.</w:t>
+        <w:t xml:space="preserve">, mg/L), and chlorophyll-a (ug/L) concentrations. Samples for pH, salinity (psu), temperature (C), and dissolved oxygen saturation (%) were also evaluated given the role these parameters can have as indicators of surface water contamination (pH), physical drivers of primary production (salinity, temperature), and indicators of primary production and respiration (dissolved oxygen, mg/L). Overall, sample frequency was approximately biweekly over the subsequent months, with some variability given agency resource limitations at the time of the discharge event and weather restrictions on boating. As appropriate, water quality data were aggregated at the weekly scale and by major areas of interest (Figure 1a) given the hypothesized impacts adjacent to the discharge site as indicated by the TBCOM tracer model simulated plume patterns.</w:t>
       </w:r>
     </w:p>
     <w:p>
@@ -1168,7 +1104,7 @@
       <w:r>
         <w:t xml:space="preserve">were obtained from event-based monitoring samples collected by FWC and available from a joint FWC-USF short-term red tide tracking product (</w:t>
       </w:r>
-      <w:hyperlink r:id="rId44">
+      <w:hyperlink r:id="rId42">
         <w:r>
           <w:rPr>
             <w:rStyle w:val="Hyperlink"/>
@@ -1179,7 +1115,7 @@
       <w:r>
         <w:t xml:space="preserve">) and from the Harmful Algal BloomS Observing System (</w:t>
       </w:r>
-      <w:hyperlink r:id="rId45">
+      <w:hyperlink r:id="rId43">
         <w:r>
           <w:rPr>
             <w:rStyle w:val="Hyperlink"/>
@@ -1193,7 +1129,7 @@
       <w:r>
         <w:t xml:space="preserve"> </w:t>
       </w:r>
-      <w:hyperlink r:id="rId46">
+      <w:hyperlink r:id="rId44">
         <w:r>
           <w:rPr>
             <w:rStyle w:val="Hyperlink"/>
@@ -1259,7 +1195,7 @@
       <w:r>
         <w:t xml:space="preserve">“</w:t>
       </w:r>
-      <w:hyperlink r:id="rId47">
+      <w:hyperlink r:id="rId45">
         <w:r>
           <w:rPr>
             <w:rStyle w:val="Hyperlink"/>
@@ -1359,11 +1295,11 @@
         <w:t xml:space="preserve">Ruppia maritima</w:t>
       </w:r>
       <w:r>
-        <w:t xml:space="preserve">) were also observed but were present at much lower abundances and were not evaluated herein. Macroalgae taxa were aggregated by major group (i.e., red, green, and cyanobacteria). Seagrasses and macroalgae abundances were converted to frequency of occurrence estimates (i.e., number of locations present divided by total locations sampled) at the transect scale or within major areas (Figure 1a) depending on the analysis described below.</w:t>
+        <w:t xml:space="preserve">) were also observed but were present at much lower abundances and were not evaluated herein. Macroalgae taxa were aggregated by major group (i.e., red, green, and cyanobacteria). Seagrasses and macroalgae abundances were converted to frequency of occurrence estimates (i.e., number of locations present divided by total locations sampled) at the transect scale or within major areas (Figure 1a) depending on the analysis.</w:t>
       </w:r>
     </w:p>
-    <w:bookmarkEnd w:id="48"/>
-    <w:bookmarkStart w:id="56" w:name="figures"/>
+    <w:bookmarkEnd w:id="46"/>
+    <w:bookmarkStart w:id="54" w:name="figures"/>
     <w:p>
       <w:pPr>
         <w:pStyle w:val="Heading1"/>
@@ -1381,7 +1317,7 @@
           <wp:inline>
             <wp:extent cx="5943600" cy="4195482"/>
             <wp:effectExtent b="0" l="0" r="0" t="0"/>
-            <wp:docPr descr="Figure 1: Sampled water quality data by week for late March to July 2021 following the discharge from Piney Point for (a) total nitrogen (mg/L), (b) chlorophyll-a (ug/L), and (c) secchi disk depth (meters). Observations are aggregated by week and within assessment areas shown in Figure 1a. Normal ranges for the month of observation (monthly baseline) and area are shown by the blue shaded areas. Normal ranges are defined as within +/-1 standard deviation of the mean for the month of observation from 2006 to 2021 for values collected at long-term monitoring sites within each area (Figure 1a)." title="" id="1" name="Picture"/>
+            <wp:docPr descr="Figure 1: Sampled water quality data by week for late March through September 2021 following the discharge from Piney Point for (a) total nitrogen (mg/L), (b) chlorophyll-a (ug/L), and (c) secchi disk depth (meters). Observations are aggregated by week and within assessment areas shown in Figure 1a. Normal ranges for the month of observation (monthly baseline) and area are shown by the blue shaded areas. Normal ranges are defined as within +/-1 standard deviation of the mean for the month of observation from 2006 to 2021 for values collected at long-term monitoring sites within each area (Figure 1a)." title="" id="1" name="Picture"/>
             <a:graphic>
               <a:graphicData uri="http://schemas.openxmlformats.org/drawingml/2006/picture">
                 <pic:pic>
@@ -1392,7 +1328,7 @@
                     </pic:cNvPicPr>
                   </pic:nvPicPr>
                   <pic:blipFill>
-                    <a:blip r:embed="rId49"/>
+                    <a:blip r:embed="rId47"/>
                     <a:stretch>
                       <a:fillRect/>
                     </a:stretch>
@@ -1424,7 +1360,7 @@
         <w:pStyle w:val="ImageCaption"/>
       </w:pPr>
       <w:r>
-        <w:t xml:space="preserve">Figure 1: Sampled water quality data by week for late March to July 2021 following the discharge from Piney Point for (a) total nitrogen (mg/L), (b) chlorophyll-a (ug/L), and (c) secchi disk depth (meters). Observations are aggregated by week and within assessment areas shown in Figure 1a. Normal ranges for the month of observation (monthly baseline) and area are shown by the blue shaded areas. Normal ranges are defined as within +/-1 standard deviation of the mean for the month of observation from 2006 to 2021 for values collected at long-term monitoring sites within each area (Figure 1a).</w:t>
+        <w:t xml:space="preserve">Figure 1: Sampled water quality data by week for late March through September 2021 following the discharge from Piney Point for (a) total nitrogen (mg/L), (b) chlorophyll-a (ug/L), and (c) secchi disk depth (meters). Observations are aggregated by week and within assessment areas shown in Figure 1a. Normal ranges for the month of observation (monthly baseline) and area are shown by the blue shaded areas. Normal ranges are defined as within +/-1 standard deviation of the mean for the month of observation from 2006 to 2021 for values collected at long-term monitoring sites within each area (Figure 1a).</w:t>
       </w:r>
     </w:p>
     <w:p>
@@ -1436,7 +1372,7 @@
           <wp:inline>
             <wp:extent cx="5943600" cy="5094514"/>
             <wp:effectExtent b="0" l="0" r="0" t="0"/>
-            <wp:docPr descr="Figure 2: Sampled water quality data by week for late March to September 2021 following the discharge from Piney Point for (a) total ammonia nitogen (mg/L), (b) orthophosphate (mg/L), (c) total phosphorus (mg/L), (d) dissolved oxygen saturation (%), (e) turbidity (NTU), and (f) salinity (ppt). Observations are aggregated by week and within assessment areas shown in Figure 1a. Normal ranges for the month of observation (monthly baseline) and area are shown by the blue shaded areas. Normal ranges are defined as within +/-1 standard deviation of the mean for the month of observation from 2006 to 2020 for values collected at long-term monitoring sites within each area (Figure 1a)." title="" id="1" name="Picture"/>
+            <wp:docPr descr="Figure 2: Sampled water quality data by week for late March through September 2021 following the discharge from Piney Point for (a) total ammonia nitogen (mg/L), (b) total phosphorus (mg/L), (c) orthophosphate (mg/L), (d) dissolved oxygen saturation (%), (e) turbidity (NTU), and (f) salinity (ppt). Observations are aggregated by week and within assessment areas shown in Figure 1a. Normal ranges for the month of observation (monthly baseline) and area are shown by the blue shaded areas. Normal ranges are defined as within +/-1 standard deviation of the mean for the month of observation from 2006 to 2020 for values collected at long-term monitoring sites within each area (Figure 1a)." title="" id="1" name="Picture"/>
             <a:graphic>
               <a:graphicData uri="http://schemas.openxmlformats.org/drawingml/2006/picture">
                 <pic:pic>
@@ -1447,7 +1383,7 @@
                     </pic:cNvPicPr>
                   </pic:nvPicPr>
                   <pic:blipFill>
-                    <a:blip r:embed="rId50"/>
+                    <a:blip r:embed="rId48"/>
                     <a:stretch>
                       <a:fillRect/>
                     </a:stretch>
@@ -1479,7 +1415,7 @@
         <w:pStyle w:val="ImageCaption"/>
       </w:pPr>
       <w:r>
-        <w:t xml:space="preserve">Figure 2: Sampled water quality data by week for late March to September 2021 following the discharge from Piney Point for (a) total ammonia nitogen (mg/L), (b) orthophosphate (mg/L), (c) total phosphorus (mg/L), (d) dissolved oxygen saturation (%), (e) turbidity (NTU), and (f) salinity (ppt). Observations are aggregated by week and within assessment areas shown in Figure 1a. Normal ranges for the month of observation (monthly baseline) and area are shown by the blue shaded areas. Normal ranges are defined as within +/-1 standard deviation of the mean for the month of observation from 2006 to 2020 for values collected at long-term monitoring sites within each area (Figure 1a).</w:t>
+        <w:t xml:space="preserve">Figure 2: Sampled water quality data by week for late March through September 2021 following the discharge from Piney Point for (a) total ammonia nitogen (mg/L), (b) total phosphorus (mg/L), (c) orthophosphate (mg/L), (d) dissolved oxygen saturation (%), (e) turbidity (NTU), and (f) salinity (ppt). Observations are aggregated by week and within assessment areas shown in Figure 1a. Normal ranges for the month of observation (monthly baseline) and area are shown by the blue shaded areas. Normal ranges are defined as within +/-1 standard deviation of the mean for the month of observation from 2006 to 2020 for values collected at long-term monitoring sites within each area (Figure 1a).</w:t>
       </w:r>
     </w:p>
     <w:p>
@@ -1491,12 +1427,122 @@
           <wp:inline>
             <wp:extent cx="5943600" cy="5094514"/>
             <wp:effectExtent b="0" l="0" r="0" t="0"/>
-            <wp:docPr descr="Figure 3: Forecasted 2021 (a) total ammonia nitogen (mg/L), (b) orthophosphate (mg/L), (c) total phosphorus (mg/L), (d) dissolved oxygen saturation (%), (e) turbidity (NTU), and (f) salinity (ppt) by area based on historal seasonal models. Forecasts from the historical models for dates during and after the Piney Point discharge are shown in thick lines (+/- 95% confidence), with observed samples overlaid on the plots to emphasize deviation of 2021 data from historical seasonal estimates. Forecasted values are based on Generalized Additive Models fit to historical baseline data from 2006 to early 2021, with darker lines for more recent years. Results are grouped by assessment areas shown in Figure 1a." title="" id="1" name="Picture"/>
+            <wp:docPr descr="Figure 3: Forecasted 2021 (a) total ammonia nitogen (mg/L), (b) orthophosphate (mg/L), (c) total phosphorus (mg/L), (d) dissolved oxygen saturation (%), (e) turbidity (NTU), and (f) salinity (ppt) by area based on historal seasonal models. Forecasts from the historical models for dates during and after the Piney Point discharge are shown in thick lines (+/- 95% confidence), with observed samples overlaid on the plots to emphasize deviation of 2021 data from historical seasonal estimates. Forecasted values are based on Generalized Additive Models fit to historical baseline data from 2006 to early 2021, where historical predictions are shown as thin grey lines, with darker lines for more recent years. Results are grouped by assessment areas shown in Figure 1a." title="" id="1" name="Picture"/>
             <a:graphic>
               <a:graphicData uri="http://schemas.openxmlformats.org/drawingml/2006/picture">
                 <pic:pic>
                   <pic:nvPicPr>
                     <pic:cNvPr descr="figs/wqgamadd-supp.jpeg" id="0" name="Picture"/>
+                    <pic:cNvPicPr>
+                      <a:picLocks noChangeArrowheads="1" noChangeAspect="1"/>
+                    </pic:cNvPicPr>
+                  </pic:nvPicPr>
+                  <pic:blipFill>
+                    <a:blip r:embed="rId49"/>
+                    <a:stretch>
+                      <a:fillRect/>
+                    </a:stretch>
+                  </pic:blipFill>
+                  <pic:spPr bwMode="auto">
+                    <a:xfrm>
+                      <a:off x="0" y="0"/>
+                      <a:ext cx="5943600" cy="5094514"/>
+                    </a:xfrm>
+                    <a:prstGeom prst="rect">
+                      <a:avLst/>
+                    </a:prstGeom>
+                    <a:noFill/>
+                    <a:ln w="9525">
+                      <a:noFill/>
+                      <a:headEnd/>
+                      <a:tailEnd/>
+                    </a:ln>
+                  </pic:spPr>
+                </pic:pic>
+              </a:graphicData>
+            </a:graphic>
+          </wp:inline>
+        </w:drawing>
+      </w:r>
+    </w:p>
+    <w:p>
+      <w:pPr>
+        <w:pStyle w:val="ImageCaption"/>
+      </w:pPr>
+      <w:r>
+        <w:t xml:space="preserve">Figure 3: Forecasted 2021 (a) total ammonia nitogen (mg/L), (b) orthophosphate (mg/L), (c) total phosphorus (mg/L), (d) dissolved oxygen saturation (%), (e) turbidity (NTU), and (f) salinity (ppt) by area based on historal seasonal models. Forecasts from the historical models for dates during and after the Piney Point discharge are shown in thick lines (+/- 95% confidence), with observed samples overlaid on the plots to emphasize deviation of 2021 data from historical seasonal estimates. Forecasted values are based on Generalized Additive Models fit to historical baseline data from 2006 to early 2021, where historical predictions are shown as thin grey lines, with darker lines for more recent years. Results are grouped by assessment areas shown in Figure 1a.</w:t>
+      </w:r>
+    </w:p>
+    <w:p>
+      <w:pPr>
+        <w:pStyle w:val="CaptionedFigure"/>
+      </w:pPr>
+      <w:r>
+        <w:drawing>
+          <wp:inline>
+            <wp:extent cx="5943600" cy="3962400"/>
+            <wp:effectExtent b="0" l="0" r="0" t="0"/>
+            <wp:docPr descr="Figure 4: Abundance estimates (+/- 95% confidence) for (a) Area 1 and (b) Area 3 (see map in Figure 1a for locations) for macroalgae (top) and seagrass (bottom) rapid response transect surveys across all transects (n = 38) near Piney Point. Estimates are grouped by sample months in 2021. Points are offset slightly for readability. No transects were sampled in Area 2 to the north of Piney Point and no transects were sampled past September in Area 1 given allocated sampling effort following projected dispersal patterns of the discharge from model simulations." title="" id="1" name="Picture"/>
+            <a:graphic>
+              <a:graphicData uri="http://schemas.openxmlformats.org/drawingml/2006/picture">
+                <pic:pic>
+                  <pic:nvPicPr>
+                    <pic:cNvPr descr="C:/proj/piney-point-manu/figs/trnabu-supp.jpeg" id="0" name="Picture"/>
+                    <pic:cNvPicPr>
+                      <a:picLocks noChangeArrowheads="1" noChangeAspect="1"/>
+                    </pic:cNvPicPr>
+                  </pic:nvPicPr>
+                  <pic:blipFill>
+                    <a:blip r:embed="rId50"/>
+                    <a:stretch>
+                      <a:fillRect/>
+                    </a:stretch>
+                  </pic:blipFill>
+                  <pic:spPr bwMode="auto">
+                    <a:xfrm>
+                      <a:off x="0" y="0"/>
+                      <a:ext cx="5943600" cy="3962400"/>
+                    </a:xfrm>
+                    <a:prstGeom prst="rect">
+                      <a:avLst/>
+                    </a:prstGeom>
+                    <a:noFill/>
+                    <a:ln w="9525">
+                      <a:noFill/>
+                      <a:headEnd/>
+                      <a:tailEnd/>
+                    </a:ln>
+                  </pic:spPr>
+                </pic:pic>
+              </a:graphicData>
+            </a:graphic>
+          </wp:inline>
+        </w:drawing>
+      </w:r>
+    </w:p>
+    <w:p>
+      <w:pPr>
+        <w:pStyle w:val="ImageCaption"/>
+      </w:pPr>
+      <w:r>
+        <w:t xml:space="preserve">Figure 4: Abundance estimates (+/- 95% confidence) for (a) Area 1 and (b) Area 3 (see map in Figure 1a for locations) for macroalgae (top) and seagrass (bottom) rapid response transect surveys across all transects (n = 38) near Piney Point. Estimates are grouped by sample months in 2021. Points are offset slightly for readability. No transects were sampled in Area 2 to the north of Piney Point and no transects were sampled past September in Area 1 given allocated sampling effort following projected dispersal patterns of the discharge from model simulations.</w:t>
+      </w:r>
+    </w:p>
+    <w:p>
+      <w:pPr>
+        <w:pStyle w:val="CaptionedFigure"/>
+      </w:pPr>
+      <w:r>
+        <w:drawing>
+          <wp:inline>
+            <wp:extent cx="5943600" cy="5094514"/>
+            <wp:effectExtent b="0" l="0" r="0" t="0"/>
+            <wp:docPr descr="Figure 5: Wind rose plots for 2021 by month. Data are from St. Petersburg, Florida. Wind roses show relative counts of six minute observations in directional (30 degree bins, north is vertical) and speed (m/s) categories." title="" id="1" name="Picture"/>
+            <a:graphic>
+              <a:graphicData uri="http://schemas.openxmlformats.org/drawingml/2006/picture">
+                <pic:pic>
+                  <pic:nvPicPr>
+                    <pic:cNvPr descr="figs/windroses-supp.jpeg" id="0" name="Picture"/>
                     <pic:cNvPicPr>
                       <a:picLocks noChangeArrowheads="1" noChangeAspect="1"/>
                     </pic:cNvPicPr>
@@ -1534,116 +1580,6 @@
         <w:pStyle w:val="ImageCaption"/>
       </w:pPr>
       <w:r>
-        <w:t xml:space="preserve">Figure 3: Forecasted 2021 (a) total ammonia nitogen (mg/L), (b) orthophosphate (mg/L), (c) total phosphorus (mg/L), (d) dissolved oxygen saturation (%), (e) turbidity (NTU), and (f) salinity (ppt) by area based on historal seasonal models. Forecasts from the historical models for dates during and after the Piney Point discharge are shown in thick lines (+/- 95% confidence), with observed samples overlaid on the plots to emphasize deviation of 2021 data from historical seasonal estimates. Forecasted values are based on Generalized Additive Models fit to historical baseline data from 2006 to early 2021, with darker lines for more recent years. Results are grouped by assessment areas shown in Figure 1a.</w:t>
-      </w:r>
-    </w:p>
-    <w:p>
-      <w:pPr>
-        <w:pStyle w:val="CaptionedFigure"/>
-      </w:pPr>
-      <w:r>
-        <w:drawing>
-          <wp:inline>
-            <wp:extent cx="5943600" cy="3962400"/>
-            <wp:effectExtent b="0" l="0" r="0" t="0"/>
-            <wp:docPr descr="Figure 4: Abundance estimates (+/- 95% confidence) for (a) Area 1 and (b) Area 3 (see map in Figure 1a for locations) for macroalgae (top) and seagrass (bottom) rapid response transect surveys across all transects (n = 38) near Piney Point. Estimates are grouped by sample months in 2021. Points are offset slightly for readability. No transects were sampled in Area 2 to the north of Piney Point and no transects were sampled past September in Area 1 given dispersal patterns of the discharge from model simulations." title="" id="1" name="Picture"/>
-            <a:graphic>
-              <a:graphicData uri="http://schemas.openxmlformats.org/drawingml/2006/picture">
-                <pic:pic>
-                  <pic:nvPicPr>
-                    <pic:cNvPr descr="C:/proj/piney-point-manu/figs/trnabu-supp.jpeg" id="0" name="Picture"/>
-                    <pic:cNvPicPr>
-                      <a:picLocks noChangeArrowheads="1" noChangeAspect="1"/>
-                    </pic:cNvPicPr>
-                  </pic:nvPicPr>
-                  <pic:blipFill>
-                    <a:blip r:embed="rId52"/>
-                    <a:stretch>
-                      <a:fillRect/>
-                    </a:stretch>
-                  </pic:blipFill>
-                  <pic:spPr bwMode="auto">
-                    <a:xfrm>
-                      <a:off x="0" y="0"/>
-                      <a:ext cx="5943600" cy="3962400"/>
-                    </a:xfrm>
-                    <a:prstGeom prst="rect">
-                      <a:avLst/>
-                    </a:prstGeom>
-                    <a:noFill/>
-                    <a:ln w="9525">
-                      <a:noFill/>
-                      <a:headEnd/>
-                      <a:tailEnd/>
-                    </a:ln>
-                  </pic:spPr>
-                </pic:pic>
-              </a:graphicData>
-            </a:graphic>
-          </wp:inline>
-        </w:drawing>
-      </w:r>
-    </w:p>
-    <w:p>
-      <w:pPr>
-        <w:pStyle w:val="ImageCaption"/>
-      </w:pPr>
-      <w:r>
-        <w:t xml:space="preserve">Figure 4: Abundance estimates (+/- 95% confidence) for (a) Area 1 and (b) Area 3 (see map in Figure 1a for locations) for macroalgae (top) and seagrass (bottom) rapid response transect surveys across all transects (n = 38) near Piney Point. Estimates are grouped by sample months in 2021. Points are offset slightly for readability. No transects were sampled in Area 2 to the north of Piney Point and no transects were sampled past September in Area 1 given dispersal patterns of the discharge from model simulations.</w:t>
-      </w:r>
-    </w:p>
-    <w:p>
-      <w:pPr>
-        <w:pStyle w:val="CaptionedFigure"/>
-      </w:pPr>
-      <w:r>
-        <w:drawing>
-          <wp:inline>
-            <wp:extent cx="5943600" cy="5094514"/>
-            <wp:effectExtent b="0" l="0" r="0" t="0"/>
-            <wp:docPr descr="Figure 5: Wind rose plots for 2021 by month. Data are from St. Petersburg, Florida. Wind roses show relative counts of six minute observations in directional (30 degree bins, north is vertical) and speed (m/s) categories." title="" id="1" name="Picture"/>
-            <a:graphic>
-              <a:graphicData uri="http://schemas.openxmlformats.org/drawingml/2006/picture">
-                <pic:pic>
-                  <pic:nvPicPr>
-                    <pic:cNvPr descr="figs/windroses-supp.jpeg" id="0" name="Picture"/>
-                    <pic:cNvPicPr>
-                      <a:picLocks noChangeArrowheads="1" noChangeAspect="1"/>
-                    </pic:cNvPicPr>
-                  </pic:nvPicPr>
-                  <pic:blipFill>
-                    <a:blip r:embed="rId53"/>
-                    <a:stretch>
-                      <a:fillRect/>
-                    </a:stretch>
-                  </pic:blipFill>
-                  <pic:spPr bwMode="auto">
-                    <a:xfrm>
-                      <a:off x="0" y="0"/>
-                      <a:ext cx="5943600" cy="5094514"/>
-                    </a:xfrm>
-                    <a:prstGeom prst="rect">
-                      <a:avLst/>
-                    </a:prstGeom>
-                    <a:noFill/>
-                    <a:ln w="9525">
-                      <a:noFill/>
-                      <a:headEnd/>
-                      <a:tailEnd/>
-                    </a:ln>
-                  </pic:spPr>
-                </pic:pic>
-              </a:graphicData>
-            </a:graphic>
-          </wp:inline>
-        </w:drawing>
-      </w:r>
-    </w:p>
-    <w:p>
-      <w:pPr>
-        <w:pStyle w:val="ImageCaption"/>
-      </w:pPr>
-      <w:r>
         <w:t xml:space="preserve">Figure 5: Wind rose plots for 2021 by month. Data are from St. Petersburg, Florida. Wind roses show relative counts of six minute observations in directional (30 degree bins, north is vertical) and speed (m/s) categories.</w:t>
       </w:r>
     </w:p>
@@ -1667,7 +1603,7 @@
                     </pic:cNvPicPr>
                   </pic:nvPicPr>
                   <pic:blipFill>
-                    <a:blip r:embed="rId54"/>
+                    <a:blip r:embed="rId52"/>
                     <a:stretch>
                       <a:fillRect/>
                     </a:stretch>
@@ -1761,7 +1697,7 @@
                     </pic:cNvPicPr>
                   </pic:nvPicPr>
                   <pic:blipFill>
-                    <a:blip r:embed="rId55"/>
+                    <a:blip r:embed="rId53"/>
                     <a:stretch>
                       <a:fillRect/>
                     </a:stretch>
@@ -1825,8 +1761,8 @@
         <w:t xml:space="preserve">) or macroalgal dominance.</w:t>
       </w:r>
     </w:p>
-    <w:bookmarkEnd w:id="56"/>
-    <w:bookmarkStart w:id="57" w:name="tables"/>
+    <w:bookmarkEnd w:id="54"/>
+    <w:bookmarkStart w:id="55" w:name="tables"/>
     <w:p>
       <w:pPr>
         <w:pStyle w:val="Heading1"/>
@@ -1840,38 +1776,7 @@
         <w:pStyle w:val="TableCaption"/>
       </w:pPr>
       <w:r>
-        <w:t xml:space="preserve">Table 1: Comparison of macroalgae frequency occurrence by areas of interest (Figure 1a) and month. Overall signifance of differences of frequency occurrence between months for macroalgae groups and area combination are shown with Chi-squared statistics based on Kruskall-Wallis rank sum tests. Multiple comparisons with Mann-Whitney U tests (Comp. column) were used to evaluate pairwise monthly frequency occurrences for each macroalgae group in each area. Rows that share a letter within each area and macroalgae group combination have frequency occurrences that are not significantly different between month pairs. Probability values were adjusted for the pairwise comparisons using the Bonferroni method in</w:t>
-      </w:r>
-      <w:r>
-        <w:t xml:space="preserve"> </w:t>
-      </w:r>
-      <w:hyperlink w:anchor="ref-Holm79">
-        <w:r>
-          <w:rPr>
-            <w:rStyle w:val="Hyperlink"/>
-          </w:rPr>
-          <w:t xml:space="preserve">Holm</w:t>
-        </w:r>
-      </w:hyperlink>
-      <w:r>
-        <w:t xml:space="preserve"> </w:t>
-      </w:r>
-      <w:r>
-        <w:t xml:space="preserve">(</w:t>
-      </w:r>
-      <w:hyperlink w:anchor="ref-Holm79">
-        <w:r>
-          <w:rPr>
-            <w:rStyle w:val="Hyperlink"/>
-          </w:rPr>
-          <w:t xml:space="preserve">1979</w:t>
-        </w:r>
-      </w:hyperlink>
-      <w:r>
-        <w:t xml:space="preserve">)</w:t>
-      </w:r>
-      <w:r>
-        <w:t xml:space="preserve">. ** p &lt; 0.005, * p &lt; 0.05, blank is not significant at</w:t>
+        <w:t xml:space="preserve">Table 1: Comparison of macroalgae frequency occurrence by areas of interest (Figure 1a) and month. Overall signifance of differences of frequency occurrence between months for macroalgae groups and area combination are shown with Chi-squared statistics based on Kruskall-Wallis rank sum tests. Multiple comparisons with Mann-Whitney U tests (Comp. column) were used to evaluate pairwise monthly frequency occurrences for each macroalgae group in each area. Rows that share a letter within each area and macroalgae group combination have frequency occurrences that are not significantly different between month pairs. Data are not seasonally-corrected due to limited long-term seasonal observations. ** p &lt; 0.005, * p &lt; 0.05, blank is not significant at</w:t>
       </w:r>
       <w:r>
         <w:t xml:space="preserve"> </w:t>
@@ -1893,7 +1798,7 @@
         <w:tblStyle w:val="Table"/>
         <w:tblW w:type="pct" w:w="0.0"/>
         <w:tblLook w:firstRow="1" w:lastRow="0" w:firstColumn="0" w:lastColumn="0" w:noHBand="0" w:noVBand="0" w:val="0020"/>
-        <w:tblCaption w:val="Table 1: Comparison of macroalgae frequency occurrence by areas of interest (Figure 1a) and month. Overall signifance of differences of frequency occurrence between months for macroalgae groups and area combination are shown with Chi-squared statistics based on Kruskall-Wallis rank sum tests. Multiple comparisons with Mann-Whitney U tests (Comp. column) were used to evaluate pairwise monthly frequency occurrences for each macroalgae group in each area. Rows that share a letter within each area and macroalgae group combination have frequency occurrences that are not significantly different between month pairs. Probability values were adjusted for the pairwise comparisons using the Bonferroni method in Holm (1979). ** p &lt; 0.005, * p &lt; 0.05, blank is not significant at \alpha = 0.05."/>
+        <w:tblCaption w:val="Table 1: Comparison of macroalgae frequency occurrence by areas of interest (Figure 1a) and month. Overall signifance of differences of frequency occurrence between months for macroalgae groups and area combination are shown with Chi-squared statistics based on Kruskall-Wallis rank sum tests. Multiple comparisons with Mann-Whitney U tests (Comp. column) were used to evaluate pairwise monthly frequency occurrences for each macroalgae group in each area. Rows that share a letter within each area and macroalgae group combination have frequency occurrences that are not significantly different between month pairs. Data are not seasonally-corrected due to limited long-term seasonal observations. ** p &lt; 0.005, * p &lt; 0.05, blank is not significant at \alpha = 0.05."/>
       </w:tblPr>
       <w:tblGrid/>
       <w:tr>
@@ -4074,38 +3979,7 @@
         <w:pStyle w:val="TableCaption"/>
       </w:pPr>
       <w:r>
-        <w:t xml:space="preserve">Table 2: Comparison of seagrass species frequency occurrence by areas of interest (Figure 1a) and month. Overall signifance of differences of frequency occurrence between months for seagrass species and area combination are shown with Chi-squared statistics based on Kruskall-Wallis rank sum tests. Multiple comparisons with Mann-Whitney U tests (Comp. column) were used to evaluate pairwise monthly frequency occurrences for each seagrass species in each area. Rows that share a letter within each area and seagrass species combination have frequency occurrences that are not significantly different between month pairs. Probability values were adjusted for the pairwise comparisons using the Bonferroni method in</w:t>
-      </w:r>
-      <w:r>
-        <w:t xml:space="preserve"> </w:t>
-      </w:r>
-      <w:hyperlink w:anchor="ref-Holm79">
-        <w:r>
-          <w:rPr>
-            <w:rStyle w:val="Hyperlink"/>
-          </w:rPr>
-          <w:t xml:space="preserve">Holm</w:t>
-        </w:r>
-      </w:hyperlink>
-      <w:r>
-        <w:t xml:space="preserve"> </w:t>
-      </w:r>
-      <w:r>
-        <w:t xml:space="preserve">(</w:t>
-      </w:r>
-      <w:hyperlink w:anchor="ref-Holm79">
-        <w:r>
-          <w:rPr>
-            <w:rStyle w:val="Hyperlink"/>
-          </w:rPr>
-          <w:t xml:space="preserve">1979</w:t>
-        </w:r>
-      </w:hyperlink>
-      <w:r>
-        <w:t xml:space="preserve">)</w:t>
-      </w:r>
-      <w:r>
-        <w:t xml:space="preserve">. ** p &lt; 0.005, * p &lt; 0.05, blank is not significant at</w:t>
+        <w:t xml:space="preserve">Table 2: Comparison of seagrass species frequency occurrence by areas of interest (Figure 1a) and month. Overall signifance of differences of frequency occurrence between months for seagrass species and area combination are shown with Chi-squared statistics based on Kruskall-Wallis rank sum tests. Multiple comparisons with Mann-Whitney U tests (Comp. column) were used to evaluate pairwise monthly frequency occurrences for each seagrass species in each area. Rows that share a letter within each area and seagrass species combination have frequency occurrences that are not significantly different between month pairs. Data are not seasonally-corrected due to limited long-term seasonal observations. ** p &lt; 0.005, * p &lt; 0.05, blank is not significant at</w:t>
       </w:r>
       <w:r>
         <w:t xml:space="preserve"> </w:t>
@@ -4127,7 +4001,7 @@
         <w:tblStyle w:val="Table"/>
         <w:tblW w:type="pct" w:w="0.0"/>
         <w:tblLook w:firstRow="1" w:lastRow="0" w:firstColumn="0" w:lastColumn="0" w:noHBand="0" w:noVBand="0" w:val="0020"/>
-        <w:tblCaption w:val="Table 2: Comparison of seagrass species frequency occurrence by areas of interest (Figure 1a) and month. Overall signifance of differences of frequency occurrence between months for seagrass species and area combination are shown with Chi-squared statistics based on Kruskall-Wallis rank sum tests. Multiple comparisons with Mann-Whitney U tests (Comp. column) were used to evaluate pairwise monthly frequency occurrences for each seagrass species in each area. Rows that share a letter within each area and seagrass species combination have frequency occurrences that are not significantly different between month pairs. Probability values were adjusted for the pairwise comparisons using the Bonferroni method in Holm (1979). ** p &lt; 0.005, * p &lt; 0.05, blank is not significant at \alpha = 0.05."/>
+        <w:tblCaption w:val="Table 2: Comparison of seagrass species frequency occurrence by areas of interest (Figure 1a) and month. Overall signifance of differences of frequency occurrence between months for seagrass species and area combination are shown with Chi-squared statistics based on Kruskall-Wallis rank sum tests. Multiple comparisons with Mann-Whitney U tests (Comp. column) were used to evaluate pairwise monthly frequency occurrences for each seagrass species in each area. Rows that share a letter within each area and seagrass species combination have frequency occurrences that are not significantly different between month pairs. Data are not seasonally-corrected due to limited long-term seasonal observations. ** p &lt; 0.005, * p &lt; 0.05, blank is not significant at \alpha = 0.05."/>
       </w:tblPr>
       <w:tblGrid/>
       <w:tr>
@@ -4228,6 +4102,10 @@
               <w:jc w:val="left"/>
             </w:pPr>
             <w:r>
+              <w:rPr>
+                <w:iCs/>
+                <w:i/>
+              </w:rPr>
               <w:t xml:space="preserve">Thalassia testudinum</w:t>
             </w:r>
           </w:p>
@@ -4574,6 +4452,10 @@
               <w:jc w:val="left"/>
             </w:pPr>
             <w:r>
+              <w:rPr>
+                <w:iCs/>
+                <w:i/>
+              </w:rPr>
               <w:t xml:space="preserve">Halodule wrightii</w:t>
             </w:r>
           </w:p>
@@ -4920,6 +4802,10 @@
               <w:jc w:val="left"/>
             </w:pPr>
             <w:r>
+              <w:rPr>
+                <w:iCs/>
+                <w:i/>
+              </w:rPr>
               <w:t xml:space="preserve">Syringodium filiforme</w:t>
             </w:r>
           </w:p>
@@ -5274,6 +5160,10 @@
               <w:jc w:val="left"/>
             </w:pPr>
             <w:r>
+              <w:rPr>
+                <w:iCs/>
+                <w:i/>
+              </w:rPr>
               <w:t xml:space="preserve">Thalassia testudinum</w:t>
             </w:r>
           </w:p>
@@ -5620,6 +5510,10 @@
               <w:jc w:val="left"/>
             </w:pPr>
             <w:r>
+              <w:rPr>
+                <w:iCs/>
+                <w:i/>
+              </w:rPr>
               <w:t xml:space="preserve">Halodule wrightii</w:t>
             </w:r>
           </w:p>
@@ -5966,6 +5860,10 @@
               <w:jc w:val="left"/>
             </w:pPr>
             <w:r>
+              <w:rPr>
+                <w:iCs/>
+                <w:i/>
+              </w:rPr>
               <w:t xml:space="preserve">Syringodium filiforme</w:t>
             </w:r>
           </w:p>
@@ -6308,38 +6206,7 @@
         <w:pStyle w:val="TableCaption"/>
       </w:pPr>
       <w:r>
-        <w:t xml:space="preserve">Table 3: Comparison of macroalgae Braun-Blanquet abundances by areas of interest (Figure 1a) and month. Overall signifance of differences of abundances between months for macroalgae groups and area combination are shown with Chi-squared statistics based on Kruskall-Wallis rank sum tests. Multiple comparisons with Mann-Whitney U tests (Comp. column) were used to evaluate pairwise monthly abundances for each macroalgae group in each area. Rows that share a letter within each area and macroalgae group combination have abundances that are not significantly different between month pairs. Probability values were adjusted for the pairwise comparisons using the Bonferroni method in</w:t>
-      </w:r>
-      <w:r>
-        <w:t xml:space="preserve"> </w:t>
-      </w:r>
-      <w:hyperlink w:anchor="ref-Holm79">
-        <w:r>
-          <w:rPr>
-            <w:rStyle w:val="Hyperlink"/>
-          </w:rPr>
-          <w:t xml:space="preserve">Holm</w:t>
-        </w:r>
-      </w:hyperlink>
-      <w:r>
-        <w:t xml:space="preserve"> </w:t>
-      </w:r>
-      <w:r>
-        <w:t xml:space="preserve">(</w:t>
-      </w:r>
-      <w:hyperlink w:anchor="ref-Holm79">
-        <w:r>
-          <w:rPr>
-            <w:rStyle w:val="Hyperlink"/>
-          </w:rPr>
-          <w:t xml:space="preserve">1979</w:t>
-        </w:r>
-      </w:hyperlink>
-      <w:r>
-        <w:t xml:space="preserve">)</w:t>
-      </w:r>
-      <w:r>
-        <w:t xml:space="preserve">. ** p &lt; 0.005, * p &lt; 0.05, blank is not significant at</w:t>
+        <w:t xml:space="preserve">Table 3: Comparison of macroalgae Braun-Blanquet abundances by areas of interest (Figure 1a) and month. Overall signifance of differences of abundances between months for macroalgae groups and area combination are shown with Chi-squared statistics based on Kruskall-Wallis rank sum tests. Multiple comparisons with Mann-Whitney U tests (Comp. column) were used to evaluate pairwise monthly abundances for each macroalgae group in each area. Rows that share a letter within each area and macroalgae group combination have abundances that are not significantly different between month pairs. Data are not seasonally-corrected due to limited long-term seasonal observations. ** p &lt; 0.005, * p &lt; 0.05, blank is not significant at</w:t>
       </w:r>
       <w:r>
         <w:t xml:space="preserve"> </w:t>
@@ -6361,7 +6228,7 @@
         <w:tblStyle w:val="Table"/>
         <w:tblW w:type="pct" w:w="0.0"/>
         <w:tblLook w:firstRow="1" w:lastRow="0" w:firstColumn="0" w:lastColumn="0" w:noHBand="0" w:noVBand="0" w:val="0020"/>
-        <w:tblCaption w:val="Table 3: Comparison of macroalgae Braun-Blanquet abundances by areas of interest (Figure 1a) and month. Overall signifance of differences of abundances between months for macroalgae groups and area combination are shown with Chi-squared statistics based on Kruskall-Wallis rank sum tests. Multiple comparisons with Mann-Whitney U tests (Comp. column) were used to evaluate pairwise monthly abundances for each macroalgae group in each area. Rows that share a letter within each area and macroalgae group combination have abundances that are not significantly different between month pairs. Probability values were adjusted for the pairwise comparisons using the Bonferroni method in Holm (1979). ** p &lt; 0.005, * p &lt; 0.05, blank is not significant at \alpha = 0.05."/>
+        <w:tblCaption w:val="Table 3: Comparison of macroalgae Braun-Blanquet abundances by areas of interest (Figure 1a) and month. Overall signifance of differences of abundances between months for macroalgae groups and area combination are shown with Chi-squared statistics based on Kruskall-Wallis rank sum tests. Multiple comparisons with Mann-Whitney U tests (Comp. column) were used to evaluate pairwise monthly abundances for each macroalgae group in each area. Rows that share a letter within each area and macroalgae group combination have abundances that are not significantly different between month pairs. Data are not seasonally-corrected due to limited long-term seasonal observations. ** p &lt; 0.005, * p &lt; 0.05, blank is not significant at \alpha = 0.05."/>
       </w:tblPr>
       <w:tblGrid/>
       <w:tr>
@@ -8542,38 +8409,7 @@
         <w:pStyle w:val="TableCaption"/>
       </w:pPr>
       <w:r>
-        <w:t xml:space="preserve">Table 4: Comparison of seagrass species Braun-Blanquet abundances by areas of interest (Figure 1a) and month. Overall signifance of differences of abundances between months for seagrass species and area combination are shown with Chi-squared statistics based on Kruskall-Wallis rank sum tests. Multiple comparisons with Mann-Whitney U tests (Comp. column) were used to evaluate pairwise monthly abudances for each seagrass species in each area. Rows that share a letter within each area and seagrass species combination have abundances that are not significantly different between month pairs. Probability values were adjusted for the pairwise comparisons using the Bonferroni method in</w:t>
-      </w:r>
-      <w:r>
-        <w:t xml:space="preserve"> </w:t>
-      </w:r>
-      <w:hyperlink w:anchor="ref-Holm79">
-        <w:r>
-          <w:rPr>
-            <w:rStyle w:val="Hyperlink"/>
-          </w:rPr>
-          <w:t xml:space="preserve">Holm</w:t>
-        </w:r>
-      </w:hyperlink>
-      <w:r>
-        <w:t xml:space="preserve"> </w:t>
-      </w:r>
-      <w:r>
-        <w:t xml:space="preserve">(</w:t>
-      </w:r>
-      <w:hyperlink w:anchor="ref-Holm79">
-        <w:r>
-          <w:rPr>
-            <w:rStyle w:val="Hyperlink"/>
-          </w:rPr>
-          <w:t xml:space="preserve">1979</w:t>
-        </w:r>
-      </w:hyperlink>
-      <w:r>
-        <w:t xml:space="preserve">)</w:t>
-      </w:r>
-      <w:r>
-        <w:t xml:space="preserve">. ** p &lt; 0.005, * p &lt; 0.05, blank is not significant at</w:t>
+        <w:t xml:space="preserve">Table 4: Comparison of seagrass species Braun-Blanquet abundances by areas of interest (Figure 1a) and month. Overall signifance of differences of abundances between months for seagrass species and area combination are shown with Chi-squared statistics based on Kruskall-Wallis rank sum tests. Multiple comparisons with Mann-Whitney U tests (Comp. column) were used to evaluate pairwise monthly abudances for each seagrass species in each area. Rows that share a letter within each area and seagrass species combination have abundances that are not significantly different between month pairs. Data are not seasonally-corrected due to limited long-term seasonal observations. ** p &lt; 0.005, * p &lt; 0.05, blank is not significant at</w:t>
       </w:r>
       <w:r>
         <w:t xml:space="preserve"> </w:t>
@@ -8595,7 +8431,7 @@
         <w:tblStyle w:val="Table"/>
         <w:tblW w:type="pct" w:w="0.0"/>
         <w:tblLook w:firstRow="1" w:lastRow="0" w:firstColumn="0" w:lastColumn="0" w:noHBand="0" w:noVBand="0" w:val="0020"/>
-        <w:tblCaption w:val="Table 4: Comparison of seagrass species Braun-Blanquet abundances by areas of interest (Figure 1a) and month. Overall signifance of differences of abundances between months for seagrass species and area combination are shown with Chi-squared statistics based on Kruskall-Wallis rank sum tests. Multiple comparisons with Mann-Whitney U tests (Comp. column) were used to evaluate pairwise monthly abudances for each seagrass species in each area. Rows that share a letter within each area and seagrass species combination have abundances that are not significantly different between month pairs. Probability values were adjusted for the pairwise comparisons using the Bonferroni method in Holm (1979). ** p &lt; 0.005, * p &lt; 0.05, blank is not significant at \alpha = 0.05."/>
+        <w:tblCaption w:val="Table 4: Comparison of seagrass species Braun-Blanquet abundances by areas of interest (Figure 1a) and month. Overall signifance of differences of abundances between months for seagrass species and area combination are shown with Chi-squared statistics based on Kruskall-Wallis rank sum tests. Multiple comparisons with Mann-Whitney U tests (Comp. column) were used to evaluate pairwise monthly abudances for each seagrass species in each area. Rows that share a letter within each area and seagrass species combination have abundances that are not significantly different between month pairs. Data are not seasonally-corrected due to limited long-term seasonal observations. ** p &lt; 0.005, * p &lt; 0.05, blank is not significant at \alpha = 0.05."/>
       </w:tblPr>
       <w:tblGrid/>
       <w:tr>
@@ -8696,6 +8532,10 @@
               <w:jc w:val="left"/>
             </w:pPr>
             <w:r>
+              <w:rPr>
+                <w:iCs/>
+                <w:i/>
+              </w:rPr>
               <w:t xml:space="preserve">Thalassia testudinum</w:t>
             </w:r>
           </w:p>
@@ -9042,6 +8882,10 @@
               <w:jc w:val="left"/>
             </w:pPr>
             <w:r>
+              <w:rPr>
+                <w:iCs/>
+                <w:i/>
+              </w:rPr>
               <w:t xml:space="preserve">Halodule wrightii</w:t>
             </w:r>
           </w:p>
@@ -9388,6 +9232,10 @@
               <w:jc w:val="left"/>
             </w:pPr>
             <w:r>
+              <w:rPr>
+                <w:iCs/>
+                <w:i/>
+              </w:rPr>
               <w:t xml:space="preserve">Syringodium filiforme</w:t>
             </w:r>
           </w:p>
@@ -9742,6 +9590,10 @@
               <w:jc w:val="left"/>
             </w:pPr>
             <w:r>
+              <w:rPr>
+                <w:iCs/>
+                <w:i/>
+              </w:rPr>
               <w:t xml:space="preserve">Thalassia testudinum</w:t>
             </w:r>
           </w:p>
@@ -10088,6 +9940,10 @@
               <w:jc w:val="left"/>
             </w:pPr>
             <w:r>
+              <w:rPr>
+                <w:iCs/>
+                <w:i/>
+              </w:rPr>
               <w:t xml:space="preserve">Halodule wrightii</w:t>
             </w:r>
           </w:p>
@@ -10434,6 +10290,10 @@
               <w:jc w:val="left"/>
             </w:pPr>
             <w:r>
+              <w:rPr>
+                <w:iCs/>
+                <w:i/>
+              </w:rPr>
               <w:t xml:space="preserve">Syringodium filiforme</w:t>
             </w:r>
           </w:p>
@@ -10770,8 +10630,8 @@
         </w:tc>
       </w:tr>
     </w:tbl>
-    <w:bookmarkEnd w:id="57"/>
-    <w:bookmarkStart w:id="69" w:name="references"/>
+    <w:bookmarkEnd w:id="55"/>
+    <w:bookmarkStart w:id="66" w:name="references"/>
     <w:p>
       <w:pPr>
         <w:pStyle w:val="Heading1"/>
@@ -10780,8 +10640,8 @@
         <w:t xml:space="preserve">References</w:t>
       </w:r>
     </w:p>
-    <w:bookmarkStart w:id="68" w:name="refs"/>
-    <w:bookmarkStart w:id="58" w:name="ref-DiPinto01"/>
+    <w:bookmarkStart w:id="65" w:name="refs"/>
+    <w:bookmarkStart w:id="56" w:name="ref-DiPinto01"/>
     <w:p>
       <w:pPr>
         <w:pStyle w:val="Bibliography"/>
@@ -10817,8 +10677,8 @@
         <w:t xml:space="preserve">lorida, in: International Oil Spill Conference. American Petroleum Institute, pp. 1511–1516.</w:t>
       </w:r>
     </w:p>
-    <w:bookmarkEnd w:id="58"/>
-    <w:bookmarkStart w:id="60" w:name="ref-Garrett11"/>
+    <w:bookmarkEnd w:id="56"/>
+    <w:bookmarkStart w:id="58" w:name="ref-Garrett11"/>
     <w:p>
       <w:pPr>
         <w:pStyle w:val="Bibliography"/>
@@ -10829,7 +10689,7 @@
       <w:r>
         <w:t xml:space="preserve"> </w:t>
       </w:r>
-      <w:hyperlink r:id="rId59">
+      <w:hyperlink r:id="rId57">
         <w:r>
           <w:rPr>
             <w:rStyle w:val="Hyperlink"/>
@@ -10838,8 +10698,8 @@
         </w:r>
       </w:hyperlink>
     </w:p>
-    <w:bookmarkEnd w:id="60"/>
-    <w:bookmarkStart w:id="61" w:name="ref-Henderson04"/>
+    <w:bookmarkEnd w:id="58"/>
+    <w:bookmarkStart w:id="59" w:name="ref-Henderson04"/>
     <w:p>
       <w:pPr>
         <w:pStyle w:val="Bibliography"/>
@@ -10866,66 +10726,56 @@
         <w:t xml:space="preserve">oint phosphate plant: An environmental analysis.</w:t>
       </w:r>
     </w:p>
-    <w:bookmarkEnd w:id="61"/>
-    <w:bookmarkStart w:id="62" w:name="ref-Holm79"/>
+    <w:bookmarkEnd w:id="59"/>
+    <w:bookmarkStart w:id="60" w:name="ref-Hu03"/>
     <w:p>
       <w:pPr>
         <w:pStyle w:val="Bibliography"/>
       </w:pPr>
       <w:r>
-        <w:t xml:space="preserve">Holm, S., 1979. A simple sequentially rejective multiple test procedure. Scandinavian journal of statistics 65–70.</w:t>
+        <w:t xml:space="preserve">Hu, C., Muller-Karger, F.E., 2003. Satellite monitoring of the</w:t>
+      </w:r>
+      <w:r>
+        <w:t xml:space="preserve"> </w:t>
+      </w:r>
+      <w:r>
+        <w:t xml:space="preserve">FDEP</w:t>
+      </w:r>
+      <w:r>
+        <w:t xml:space="preserve"> </w:t>
+      </w:r>
+      <w:r>
+        <w:t xml:space="preserve">G</w:t>
+      </w:r>
+      <w:r>
+        <w:t xml:space="preserve">ulf dispersal of the</w:t>
+      </w:r>
+      <w:r>
+        <w:t xml:space="preserve"> </w:t>
+      </w:r>
+      <w:r>
+        <w:t xml:space="preserve">P</w:t>
+      </w:r>
+      <w:r>
+        <w:t xml:space="preserve">iney</w:t>
+      </w:r>
+      <w:r>
+        <w:t xml:space="preserve"> </w:t>
+      </w:r>
+      <w:r>
+        <w:t xml:space="preserve">P</w:t>
+      </w:r>
+      <w:r>
+        <w:t xml:space="preserve">oint treated wastewater. University of South Florida, Institute for Marine Remote Sensing, St. Petersburg, Florida.</w:t>
       </w:r>
     </w:p>
-    <w:bookmarkEnd w:id="62"/>
-    <w:bookmarkStart w:id="63" w:name="ref-Hu03"/>
+    <w:bookmarkEnd w:id="60"/>
+    <w:bookmarkStart w:id="62" w:name="ref-Sherwood17"/>
     <w:p>
       <w:pPr>
         <w:pStyle w:val="Bibliography"/>
       </w:pPr>
       <w:r>
-        <w:t xml:space="preserve">Hu, C., Muller-Karger, F.E., 2003. Satellite monitoring of the</w:t>
-      </w:r>
-      <w:r>
-        <w:t xml:space="preserve"> </w:t>
-      </w:r>
-      <w:r>
-        <w:t xml:space="preserve">FDEP</w:t>
-      </w:r>
-      <w:r>
-        <w:t xml:space="preserve"> </w:t>
-      </w:r>
-      <w:r>
-        <w:t xml:space="preserve">G</w:t>
-      </w:r>
-      <w:r>
-        <w:t xml:space="preserve">ulf dispersal of the</w:t>
-      </w:r>
-      <w:r>
-        <w:t xml:space="preserve"> </w:t>
-      </w:r>
-      <w:r>
-        <w:t xml:space="preserve">P</w:t>
-      </w:r>
-      <w:r>
-        <w:t xml:space="preserve">iney</w:t>
-      </w:r>
-      <w:r>
-        <w:t xml:space="preserve"> </w:t>
-      </w:r>
-      <w:r>
-        <w:t xml:space="preserve">P</w:t>
-      </w:r>
-      <w:r>
-        <w:t xml:space="preserve">oint treated wastewater. University of South Florida, Institute for Marine Remote Sensing, St. Petersburg, Florida.</w:t>
-      </w:r>
-    </w:p>
-    <w:bookmarkEnd w:id="63"/>
-    <w:bookmarkStart w:id="65" w:name="ref-Sherwood17"/>
-    <w:p>
-      <w:pPr>
-        <w:pStyle w:val="Bibliography"/>
-      </w:pPr>
-      <w:r>
         <w:t xml:space="preserve">Sherwood, E., Greening, H., Johansson, J.O.R., Kaufman, K., Raulerson, G., 2017.</w:t>
       </w:r>
       <w:r>
@@ -10940,7 +10790,7 @@
       <w:r>
         <w:t xml:space="preserve"> </w:t>
       </w:r>
-      <w:hyperlink r:id="rId64">
+      <w:hyperlink r:id="rId61">
         <w:r>
           <w:rPr>
             <w:rStyle w:val="Hyperlink"/>
@@ -10949,8 +10799,8 @@
         </w:r>
       </w:hyperlink>
     </w:p>
-    <w:bookmarkEnd w:id="65"/>
-    <w:bookmarkStart w:id="66" w:name="ref-tbep1620"/>
+    <w:bookmarkEnd w:id="62"/>
+    <w:bookmarkStart w:id="63" w:name="ref-tbep1620"/>
     <w:p>
       <w:pPr>
         <w:pStyle w:val="Bibliography"/>
@@ -10995,8 +10845,8 @@
         <w:t xml:space="preserve">rogram: Quality management plan (No. 16-20). Tampa Bay Estuary Program, St. Petersburg, Florida.</w:t>
       </w:r>
     </w:p>
-    <w:bookmarkEnd w:id="66"/>
-    <w:bookmarkStart w:id="67" w:name="ref-Switzer11"/>
+    <w:bookmarkEnd w:id="63"/>
+    <w:bookmarkStart w:id="64" w:name="ref-Switzer11"/>
     <w:p>
       <w:pPr>
         <w:pStyle w:val="Bibliography"/>
@@ -11005,9 +10855,9 @@
         <w:t xml:space="preserve">Switzer, T.S., Tyler-Jedlund, A.J., Rogers, K.R., Grier, H., McMichael Jr, R.H., Fox, S., 2011. Response of estuarine nekton to the regulated discharge of treated phosphate-production process water. Florida Fish; Wildlife Conservation Commission, Fish; Wildlife Research Institute, St. Petersburg, Florida.</w:t>
       </w:r>
     </w:p>
-    <w:bookmarkEnd w:id="67"/>
-    <w:bookmarkEnd w:id="68"/>
-    <w:bookmarkEnd w:id="69"/>
+    <w:bookmarkEnd w:id="64"/>
+    <w:bookmarkEnd w:id="65"/>
+    <w:bookmarkEnd w:id="66"/>
     <w:sectPr>
       <w:footerReference w:type="default" r:id="rId9"/>
       <w:pgSz w:w="12240" w:h="15840"/>

</xml_diff>

<commit_message>
ready to go back to co-authors
</commit_message>
<xml_diff>
--- a/supplement.docx
+++ b/supplement.docx
@@ -67,7 +67,7 @@
         <w:t xml:space="preserve"> </w:t>
       </w:r>
       <w:r>
-        <w:t xml:space="preserve">discharge</w:t>
+        <w:t xml:space="preserve">release</w:t>
       </w:r>
       <w:r>
         <w:t xml:space="preserve"> </w:t>
@@ -745,7 +745,7 @@
         <w:pStyle w:val="BodyText"/>
       </w:pPr>
       <w:r>
-        <w:t xml:space="preserve">The Mulberry corporation filed for bankruptcy in 2001, transferring regulatory oversight of the Piney Point facility to the Florida Department of Environmental Protection (FDEP). Although phosphate production no longer occurred at the site, focus over the next twenty years centered on containment and treatment of water on-site to minimize environmental impacts. Despite these efforts, reduced holding capacities and degraded physical integrity of the holding ponds, including degradation of the pond liner, likely contributed to discharge events to surficial and ground waters. For example, tropical storm Gabrielle in 2001 produced 33 centimeters of rain, causing over 38 million liters of discharge from Piney Point to be released into Bishop Harbor, with an estimated 14 metric tons of nitrogen (pers. comm. D. Eckenrod to USEPA, Nov. 28, 2001). Species of phytoplankton associated with harmful algal blooms were observed around this time</w:t>
+        <w:t xml:space="preserve">The Mulberry corporation filed for bankruptcy in 2001, transferring regulatory oversight of the Piney Point facility to the Florida Department of Environmental Protection (FDEP). Although phosphate production no longer occurred at the site, focus over the next twenty years centered on containment and treatment of water on-site to minimize environmental impacts. Despite these efforts, reduced holding capacities and degraded physical integrity of the holding ponds, including degradation of the pond liner, likely contributed to the releases to surficial and ground waters. For example, tropical storm Gabrielle in 2001 produced 33 centimeters of rain, causing release of over 38 million liters of water from Piney Point into Bishop Harbor, with an estimated 14 metric tons of nitrogen (pers. comm. D. Eckenrod to USEPA, Nov. 28, 2001). Species of phytoplankton associated with harmful algal blooms were observed around this time</w:t>
       </w:r>
       <w:r>
         <w:t xml:space="preserve"> </w:t>
@@ -765,7 +765,7 @@
         <w:t xml:space="preserve">)</w:t>
       </w:r>
       <w:r>
-        <w:t xml:space="preserve">. Another event lasting from November 2003 to October 2004, treated process water from Piney Point was discharged to Bishop Harbor to further reduce the likelihood of an uncontrolled spill.</w:t>
+        <w:t xml:space="preserve">. Another event lasting from November 2003 to October 2004, treated process water from Piney Point was released to Bishop Harbor to further reduce the likelihood of an uncontrolled spill.</w:t>
       </w:r>
       <w:r>
         <w:t xml:space="preserve"> </w:t>
@@ -851,7 +851,7 @@
         <w:t xml:space="preserve">)</w:t>
       </w:r>
       <w:r>
-        <w:t xml:space="preserve">. Efforts for onsite treatment were also increased during this period to increase pH, remove heavy metals, and reduce nutrient concentrations to minimize impacts of discharge to local areas.</w:t>
+        <w:t xml:space="preserve">. Efforts for onsite treatment were also increased during this period to increase pH, remove heavy metals, and reduce nutrient concentrations to minimize impacts of unanticipated release to local areas.</w:t>
       </w:r>
     </w:p>
     <w:p>
@@ -859,7 +859,7 @@
         <w:pStyle w:val="BodyText"/>
       </w:pPr>
       <w:r>
-        <w:t xml:space="preserve">Piney Point was acquired by HRK Holdings, LLC in August 2006 through an administrative agreement with FDEP, where oversight was still maintained by the latter. This agreement transferred responsibility of the site to HRK with the intention that any future uses must protect and be compatible with the integrity of stack closure and long-term care. In 2011, HRK agreed to the storage of 1.1 million cubic meters of dredged material and seawater from Port Manatee to improve shipping capacity at the port (i.e., Berth 12 construction). This material was added to an existing gypstack at Piney Point (NGS-S, the point of discharge for 2021). Placement of the dredged material was suspected in compromising the liner integrity which led to an emergency discharge that released 640 million liters of dredged saltwater slurry and 3.2 metric tons of nitrogen to receiving waters leading to Bishop Harbor. The dredging and deposit of slurry at Piney Point continued following structural fortifications to the holding stacks to ensure integrity with additional loadings. HRK maintains ownership and responsibility of the site to present day with oversight by FDEP.</w:t>
+        <w:t xml:space="preserve">Piney Point was acquired by HRK Holdings, LLC in August 2006 through an administrative agreement with FDEP, where oversight was still maintained by the latter. This agreement transferred responsibility of the site to HRK with the intention that any future uses must protect and be compatible with the integrity of stack closure and long-term care. In 2011, HRK agreed to the storage of 1.1 million cubic meters of dredged material and seawater from Port Manatee to improve shipping capacity at the port (i.e., Berth 12 construction). This material was added to an existing gypstack at Piney Point (NGS-S, the point of release for 2021). Placement of the dredged material was suspected in compromising the liner integrity which led to an emergency release of 640 million liters of dredged saltwater slurry and 3.2 metric tons of nitrogen to receiving waters leading to Bishop Harbor. The dredging and deposit of slurry at Piney Point continued following structural fortifications to the holding stacks to ensure integrity with additional loadings. HRK maintains ownership and responsibility of the site to present day with oversight by FDEP.</w:t>
       </w:r>
     </w:p>
     <w:bookmarkEnd w:id="39"/>
@@ -1065,7 +1065,7 @@
         </m:sSubSup>
       </m:oMath>
       <w:r>
-        <w:t xml:space="preserve">, mg/L), and chlorophyll-a (ug/L) concentrations. Samples for pH, salinity (psu), temperature (C), and dissolved oxygen saturation (%) were also evaluated given the role these parameters can have as indicators of surface water contamination (pH), physical drivers of primary production (salinity, temperature), and indicators of primary production and respiration (dissolved oxygen, mg/L). Overall, sample frequency was approximately biweekly over the subsequent months, with some variability given agency resource limitations at the time of the discharge event and weather restrictions on boating. As appropriate, water quality data were aggregated at the weekly scale and by major areas of interest (Figure 1a) given the hypothesized impacts adjacent to the discharge site as indicated by the TBCOM tracer model simulated plume patterns.</w:t>
+        <w:t xml:space="preserve">, mg/L), and chlorophyll-a (ug/L) concentrations. Samples for pH, salinity (psu), temperature (C), and dissolved oxygen saturation (%) were also evaluated given the role these parameters can have as indicators of surface water contamination (pH), physical drivers of primary production (salinity, temperature), and indicators of primary production and respiration (dissolved oxygen, mg/L). Overall, sample frequency was approximately biweekly over the subsequent months, with some variability given agency resource limitations during the event and weather restrictions on boating. As appropriate, water quality data were aggregated at the weekly scale and by major areas of interest (Figure 1a) given the hypothesized impacts adjacent to the release site as indicated by the TBCOM tracer model simulated plume patterns.</w:t>
       </w:r>
     </w:p>
     <w:p>
@@ -1124,7 +1124,7 @@
         </w:r>
       </w:hyperlink>
       <w:r>
-        <w:t xml:space="preserve">). Because of the increased occurrence of red tide in July following the emergency discharge, fish kill reports from FWC were also evaluated in relation to key municipalities (Tampa, St. Petersberg) impacted by the event. Fish kill reports were obtained from the FWC</w:t>
+        <w:t xml:space="preserve">). Because of the increased occurrence of red tide in July following the emergency release, fish kill reports from FWC were also evaluated in relation to key municipalities (Tampa, St. Petersberg) impacted by the event. Fish kill reports were obtained from the FWC</w:t>
       </w:r>
       <w:r>
         <w:t xml:space="preserve"> </w:t>
@@ -1169,7 +1169,7 @@
         <w:t xml:space="preserve">)</w:t>
       </w:r>
       <w:r>
-        <w:t xml:space="preserve">. Because of the time-sensitive nature of the potential impacts of discharge from Piney Point on seagrasses near Piney Point, the sampling protocol used at the routine monitoring locations was modified using a</w:t>
+        <w:t xml:space="preserve">. Because of the time-sensitive nature of the potential impacts of pollutants from Piney Point on seagrasses near Piney Point, the sampling protocol used at the routine monitoring locations was modified using a</w:t>
       </w:r>
       <w:r>
         <w:t xml:space="preserve"> </w:t>
@@ -1317,7 +1317,7 @@
           <wp:inline>
             <wp:extent cx="5943600" cy="4195482"/>
             <wp:effectExtent b="0" l="0" r="0" t="0"/>
-            <wp:docPr descr="Figure 1: Sampled water quality data by week for late March through September 2021 following the discharge from Piney Point for (a) total nitrogen (mg/L), (b) chlorophyll-a (ug/L), and (c) secchi disk depth (meters). Observations are aggregated by week and within assessment areas shown in Figure 1a. Normal ranges for the month of observation (monthly baseline) and area are shown by the blue shaded areas. Normal ranges are defined as within +/-1 standard deviation of the mean for the month of observation from 2006 to 2021 for values collected at long-term monitoring sites within each area (Figure 1a)." title="" id="1" name="Picture"/>
+            <wp:docPr descr="Figure 1: Sampled water quality data by week for late March through September 2021 following the release from Piney Point for (a) total nitrogen (mg/L), (b) chlorophyll-a (ug/L), and (c) secchi disk depth (meters). Observations are aggregated by week and within assessment areas shown in Figure 1a. Normal ranges for the month of observation (monthly baseline) and area are shown by the blue shaded areas. Normal ranges are defined as within +/-1 standard deviation of the mean for the month of observation from 2006 to 2021 for values collected at long-term monitoring sites within each area (Figure 1a)." title="" id="1" name="Picture"/>
             <a:graphic>
               <a:graphicData uri="http://schemas.openxmlformats.org/drawingml/2006/picture">
                 <pic:pic>
@@ -1360,7 +1360,7 @@
         <w:pStyle w:val="ImageCaption"/>
       </w:pPr>
       <w:r>
-        <w:t xml:space="preserve">Figure 1: Sampled water quality data by week for late March through September 2021 following the discharge from Piney Point for (a) total nitrogen (mg/L), (b) chlorophyll-a (ug/L), and (c) secchi disk depth (meters). Observations are aggregated by week and within assessment areas shown in Figure 1a. Normal ranges for the month of observation (monthly baseline) and area are shown by the blue shaded areas. Normal ranges are defined as within +/-1 standard deviation of the mean for the month of observation from 2006 to 2021 for values collected at long-term monitoring sites within each area (Figure 1a).</w:t>
+        <w:t xml:space="preserve">Figure 1: Sampled water quality data by week for late March through September 2021 following the release from Piney Point for (a) total nitrogen (mg/L), (b) chlorophyll-a (ug/L), and (c) secchi disk depth (meters). Observations are aggregated by week and within assessment areas shown in Figure 1a. Normal ranges for the month of observation (monthly baseline) and area are shown by the blue shaded areas. Normal ranges are defined as within +/-1 standard deviation of the mean for the month of observation from 2006 to 2021 for values collected at long-term monitoring sites within each area (Figure 1a).</w:t>
       </w:r>
     </w:p>
     <w:p>
@@ -1372,7 +1372,7 @@
           <wp:inline>
             <wp:extent cx="5943600" cy="5094514"/>
             <wp:effectExtent b="0" l="0" r="0" t="0"/>
-            <wp:docPr descr="Figure 2: Sampled water quality data by week for late March through September 2021 following the discharge from Piney Point for (a) total ammonia nitogen (mg/L), (b) total phosphorus (mg/L), (c) orthophosphate (mg/L), (d) dissolved oxygen saturation (%), (e) turbidity (NTU), and (f) salinity (ppt). Observations are aggregated by week and within assessment areas shown in Figure 1a. Normal ranges for the month of observation (monthly baseline) and area are shown by the blue shaded areas. Normal ranges are defined as within +/-1 standard deviation of the mean for the month of observation from 2006 to 2020 for values collected at long-term monitoring sites within each area (Figure 1a)." title="" id="1" name="Picture"/>
+            <wp:docPr descr="Figure 2: Sampled water quality data by week for late March through September 2021 following the release from Piney Point for (a) total ammonia nitogen (mg/L), (b) total phosphorus (mg/L), (c) orthophosphate (mg/L), (d) dissolved oxygen saturation (%), (e) turbidity (NTU), and (f) salinity (ppt). Observations are aggregated by week and within assessment areas shown in Figure 1a. Normal ranges for the month of observation (monthly baseline) and area are shown by the blue shaded areas. Normal ranges are defined as within +/-1 standard deviation of the mean for the month of observation from 2006 to 2020 for values collected at long-term monitoring sites within each area (Figure 1a)." title="" id="1" name="Picture"/>
             <a:graphic>
               <a:graphicData uri="http://schemas.openxmlformats.org/drawingml/2006/picture">
                 <pic:pic>
@@ -1415,7 +1415,7 @@
         <w:pStyle w:val="ImageCaption"/>
       </w:pPr>
       <w:r>
-        <w:t xml:space="preserve">Figure 2: Sampled water quality data by week for late March through September 2021 following the discharge from Piney Point for (a) total ammonia nitogen (mg/L), (b) total phosphorus (mg/L), (c) orthophosphate (mg/L), (d) dissolved oxygen saturation (%), (e) turbidity (NTU), and (f) salinity (ppt). Observations are aggregated by week and within assessment areas shown in Figure 1a. Normal ranges for the month of observation (monthly baseline) and area are shown by the blue shaded areas. Normal ranges are defined as within +/-1 standard deviation of the mean for the month of observation from 2006 to 2020 for values collected at long-term monitoring sites within each area (Figure 1a).</w:t>
+        <w:t xml:space="preserve">Figure 2: Sampled water quality data by week for late March through September 2021 following the release from Piney Point for (a) total ammonia nitogen (mg/L), (b) total phosphorus (mg/L), (c) orthophosphate (mg/L), (d) dissolved oxygen saturation (%), (e) turbidity (NTU), and (f) salinity (ppt). Observations are aggregated by week and within assessment areas shown in Figure 1a. Normal ranges for the month of observation (monthly baseline) and area are shown by the blue shaded areas. Normal ranges are defined as within +/-1 standard deviation of the mean for the month of observation from 2006 to 2020 for values collected at long-term monitoring sites within each area (Figure 1a).</w:t>
       </w:r>
     </w:p>
     <w:p>
@@ -1427,7 +1427,7 @@
           <wp:inline>
             <wp:extent cx="5943600" cy="5094514"/>
             <wp:effectExtent b="0" l="0" r="0" t="0"/>
-            <wp:docPr descr="Figure 3: Forecasted 2021 (a) total ammonia nitogen (mg/L), (b) orthophosphate (mg/L), (c) total phosphorus (mg/L), (d) dissolved oxygen saturation (%), (e) turbidity (NTU), and (f) salinity (ppt) by area based on historal seasonal models. Forecasts from the historical models for dates during and after the Piney Point discharge are shown in thick lines (+/- 95% confidence), with observed samples overlaid on the plots to emphasize deviation of 2021 data from historical seasonal estimates. Forecasted values are based on Generalized Additive Models fit to historical baseline data from 2006 to early 2021, where historical predictions are shown as thin grey lines, with darker lines for more recent years. Results are grouped by assessment areas shown in Figure 1a." title="" id="1" name="Picture"/>
+            <wp:docPr descr="Figure 3: Forecasted 2021 (a) total ammonia nitogen (mg/L), (b) orthophosphate (mg/L), (c) total phosphorus (mg/L), (d) dissolved oxygen saturation (%), (e) turbidity (NTU), and (f) salinity (ppt) by area based on historal seasonal models. Forecasts from the historical models for dates during and after the Piney Point release are shown in thick lines (+/- 95% confidence), with observed samples overlaid on the plots to emphasize deviation of 2021 data from historical seasonal estimates. Forecasted values are based on Generalized Additive Models fit to historical baseline data from 2006 to early 2021, where historical predictions are shown as thin grey lines, with darker lines for more recent years. Results are grouped by assessment areas shown in Figure 1a." title="" id="1" name="Picture"/>
             <a:graphic>
               <a:graphicData uri="http://schemas.openxmlformats.org/drawingml/2006/picture">
                 <pic:pic>
@@ -1470,7 +1470,7 @@
         <w:pStyle w:val="ImageCaption"/>
       </w:pPr>
       <w:r>
-        <w:t xml:space="preserve">Figure 3: Forecasted 2021 (a) total ammonia nitogen (mg/L), (b) orthophosphate (mg/L), (c) total phosphorus (mg/L), (d) dissolved oxygen saturation (%), (e) turbidity (NTU), and (f) salinity (ppt) by area based on historal seasonal models. Forecasts from the historical models for dates during and after the Piney Point discharge are shown in thick lines (+/- 95% confidence), with observed samples overlaid on the plots to emphasize deviation of 2021 data from historical seasonal estimates. Forecasted values are based on Generalized Additive Models fit to historical baseline data from 2006 to early 2021, where historical predictions are shown as thin grey lines, with darker lines for more recent years. Results are grouped by assessment areas shown in Figure 1a.</w:t>
+        <w:t xml:space="preserve">Figure 3: Forecasted 2021 (a) total ammonia nitogen (mg/L), (b) orthophosphate (mg/L), (c) total phosphorus (mg/L), (d) dissolved oxygen saturation (%), (e) turbidity (NTU), and (f) salinity (ppt) by area based on historal seasonal models. Forecasts from the historical models for dates during and after the Piney Point release are shown in thick lines (+/- 95% confidence), with observed samples overlaid on the plots to emphasize deviation of 2021 data from historical seasonal estimates. Forecasted values are based on Generalized Additive Models fit to historical baseline data from 2006 to early 2021, where historical predictions are shown as thin grey lines, with darker lines for more recent years. Results are grouped by assessment areas shown in Figure 1a.</w:t>
       </w:r>
     </w:p>
     <w:p>
@@ -1482,7 +1482,7 @@
           <wp:inline>
             <wp:extent cx="5943600" cy="3962400"/>
             <wp:effectExtent b="0" l="0" r="0" t="0"/>
-            <wp:docPr descr="Figure 4: Abundance estimates (+/- 95% confidence) for (a) Area 1 and (b) Area 3 (see map in Figure 1a for locations) for macroalgae (top) and seagrass (bottom) rapid response transect surveys across all transects (n = 38) near Piney Point. Estimates are grouped by sample months in 2021. Points are offset slightly for readability. No transects were sampled in Area 2 to the north of Piney Point and no transects were sampled past September in Area 1 given allocated sampling effort following projected dispersal patterns of the discharge from model simulations." title="" id="1" name="Picture"/>
+            <wp:docPr descr="Figure 4: Abundance estimates (+/- 95% confidence) for (a) Area 1 and (b) Area 3 (see map in Figure 1a for locations) for macroalgae (top) and seagrass (bottom) rapid response transect surveys across all transects (n = 38) near Piney Point. Estimates are grouped by sample months in 2021. Points are offset slightly for readability. No transects were sampled in Area 2 to the north of Piney Point and no transects were sampled past September in Area 1 given allocated sampling effort following projected dispersal patterns of the plume from model simulations." title="" id="1" name="Picture"/>
             <a:graphic>
               <a:graphicData uri="http://schemas.openxmlformats.org/drawingml/2006/picture">
                 <pic:pic>
@@ -1525,7 +1525,7 @@
         <w:pStyle w:val="ImageCaption"/>
       </w:pPr>
       <w:r>
-        <w:t xml:space="preserve">Figure 4: Abundance estimates (+/- 95% confidence) for (a) Area 1 and (b) Area 3 (see map in Figure 1a for locations) for macroalgae (top) and seagrass (bottom) rapid response transect surveys across all transects (n = 38) near Piney Point. Estimates are grouped by sample months in 2021. Points are offset slightly for readability. No transects were sampled in Area 2 to the north of Piney Point and no transects were sampled past September in Area 1 given allocated sampling effort following projected dispersal patterns of the discharge from model simulations.</w:t>
+        <w:t xml:space="preserve">Figure 4: Abundance estimates (+/- 95% confidence) for (a) Area 1 and (b) Area 3 (see map in Figure 1a for locations) for macroalgae (top) and seagrass (bottom) rapid response transect surveys across all transects (n = 38) near Piney Point. Estimates are grouped by sample months in 2021. Points are offset slightly for readability. No transects were sampled in Area 2 to the north of Piney Point and no transects were sampled past September in Area 1 given allocated sampling effort following projected dispersal patterns of the plume from model simulations.</w:t>
       </w:r>
     </w:p>
     <w:p>

</xml_diff>

<commit_message>
supplement os materials placeholder added
</commit_message>
<xml_diff>
--- a/supplement.docx
+++ b/supplement.docx
@@ -683,7 +683,126 @@
         <w:t xml:space="preserve">)</w:t>
       </w:r>
     </w:p>
-    <w:bookmarkStart w:id="39" w:name="history-of-piney-point"/>
+    <w:bookmarkStart w:id="41" w:name="data-source-materials-and-dashboard"/>
+    <w:p>
+      <w:pPr>
+        <w:pStyle w:val="Heading1"/>
+      </w:pPr>
+      <w:r>
+        <w:t xml:space="preserve">Data, source materials, and dashboard</w:t>
+      </w:r>
+    </w:p>
+    <w:p>
+      <w:pPr>
+        <w:pStyle w:val="FirstParagraph"/>
+      </w:pPr>
+      <w:r>
+        <w:t xml:space="preserve">All datasets used in this study are provided online in an open access data archive hosted on the Knowledge Network for Biocomplexity as part of the DataOne federated network. This includes full metadata documentation. The repository is available and citable at:</w:t>
+      </w:r>
+    </w:p>
+    <w:p>
+      <w:pPr>
+        <w:pStyle w:val="BodyText"/>
+      </w:pPr>
+      <w:r>
+        <w:t xml:space="preserve">Materials for reproducing the analyses, figures, tables, and other content in this paper are provided in a GitHub repository. This includes a source RMarkdown file</w:t>
+      </w:r>
+      <w:r>
+        <w:t xml:space="preserve"> </w:t>
+      </w:r>
+      <w:r>
+        <w:t xml:space="preserve">(</w:t>
+      </w:r>
+      <w:hyperlink w:anchor="ref-Xie20">
+        <w:r>
+          <w:rPr>
+            <w:rStyle w:val="Hyperlink"/>
+          </w:rPr>
+          <w:t xml:space="preserve">Xie et al., 2020</w:t>
+        </w:r>
+      </w:hyperlink>
+      <w:r>
+        <w:t xml:space="preserve">)</w:t>
+      </w:r>
+      <w:r>
+        <w:t xml:space="preserve"> </w:t>
+      </w:r>
+      <w:r>
+        <w:t xml:space="preserve">used for the manuscript text. The repository is available at</w:t>
+      </w:r>
+      <w:r>
+        <w:t xml:space="preserve"> </w:t>
+      </w:r>
+      <w:hyperlink r:id="rId39">
+        <w:r>
+          <w:rPr>
+            <w:rStyle w:val="Hyperlink"/>
+          </w:rPr>
+          <w:t xml:space="preserve">https://github.com/tbep-tech/piney-point-manu</w:t>
+        </w:r>
+      </w:hyperlink>
+      <w:r>
+        <w:t xml:space="preserve">.</w:t>
+      </w:r>
+    </w:p>
+    <w:p>
+      <w:pPr>
+        <w:pStyle w:val="BodyText"/>
+      </w:pPr>
+      <w:r>
+        <w:t xml:space="preserve">The Piney Point Environmental Monitoring Dashboard can be used to view all data together through an interactive, online application. It provides a synthesis of data to assess baseline conditions prior to April 2021 and to evaluate changing water quality conditions as new data become available. The dashboard is available at</w:t>
+      </w:r>
+      <w:r>
+        <w:t xml:space="preserve"> </w:t>
+      </w:r>
+      <w:hyperlink r:id="rId40">
+        <w:r>
+          <w:rPr>
+            <w:rStyle w:val="Hyperlink"/>
+          </w:rPr>
+          <w:t xml:space="preserve">https://shiny.tbep.org</w:t>
+        </w:r>
+      </w:hyperlink>
+      <w:r>
+        <w:t xml:space="preserve"> </w:t>
+      </w:r>
+      <w:r>
+        <w:t xml:space="preserve">and citable at</w:t>
+      </w:r>
+      <w:r>
+        <w:t xml:space="preserve"> </w:t>
+      </w:r>
+      <w:hyperlink w:anchor="ref-Beck21c">
+        <w:r>
+          <w:rPr>
+            <w:rStyle w:val="Hyperlink"/>
+          </w:rPr>
+          <w:t xml:space="preserve">Beck et al.</w:t>
+        </w:r>
+      </w:hyperlink>
+      <w:r>
+        <w:t xml:space="preserve"> </w:t>
+      </w:r>
+      <w:r>
+        <w:t xml:space="preserve">(</w:t>
+      </w:r>
+      <w:hyperlink w:anchor="ref-Beck21c">
+        <w:r>
+          <w:rPr>
+            <w:rStyle w:val="Hyperlink"/>
+          </w:rPr>
+          <w:t xml:space="preserve">2021</w:t>
+        </w:r>
+      </w:hyperlink>
+      <w:r>
+        <w:t xml:space="preserve">)</w:t>
+      </w:r>
+      <w:r>
+        <w:t xml:space="preserve">.</w:t>
+      </w:r>
+    </w:p>
+    <w:bookmarkEnd w:id="41"/>
+    <w:bookmarkStart w:id="42" w:name="history-of-piney-point"/>
     <w:p>
       <w:pPr>
         <w:pStyle w:val="Heading1"/>
@@ -862,8 +981,8 @@
         <w:t xml:space="preserve">Piney Point was acquired by HRK Holdings, LLC in August 2006 through an administrative agreement with FDEP, where oversight was still maintained by the latter. This agreement transferred responsibility of the site to HRK with the intention that any future uses must protect and be compatible with the integrity of stack closure and long-term care. In 2011, HRK agreed to the storage of 1.1 million cubic meters of dredged material and seawater from Port Manatee to improve shipping capacity at the port (i.e., Berth 12 construction). This material was added to an existing gypstack at Piney Point (NGS-S, the point of release for 2021). Placement of the dredged material was suspected in compromising the liner integrity which led to an emergency release of 640 million liters of dredged saltwater slurry and 3.2 metric tons of nitrogen to receiving waters leading to Bishop Harbor. The dredging and deposit of slurry at Piney Point continued following structural fortifications to the holding stacks to ensure integrity with additional loadings. HRK maintains ownership and responsibility of the site to present day with oversight by FDEP.</w:t>
       </w:r>
     </w:p>
-    <w:bookmarkEnd w:id="39"/>
-    <w:bookmarkStart w:id="46" w:name="sampling-methods"/>
+    <w:bookmarkEnd w:id="42"/>
+    <w:bookmarkStart w:id="49" w:name="sampling-methods"/>
     <w:p>
       <w:pPr>
         <w:pStyle w:val="Heading1"/>
@@ -882,7 +1001,7 @@
       <w:r>
         <w:t xml:space="preserve"> </w:t>
       </w:r>
-      <w:hyperlink r:id="rId40">
+      <w:hyperlink r:id="rId43">
         <w:r>
           <w:rPr>
             <w:rStyle w:val="Hyperlink"/>
@@ -919,7 +1038,7 @@
       <w:r>
         <w:t xml:space="preserve"> </w:t>
       </w:r>
-      <w:hyperlink r:id="rId41">
+      <w:hyperlink r:id="rId44">
         <w:r>
           <w:rPr>
             <w:rStyle w:val="Hyperlink"/>
@@ -1104,7 +1223,7 @@
       <w:r>
         <w:t xml:space="preserve">were obtained from event-based monitoring samples collected by FWC and available from a joint FWC-USF short-term red tide tracking product (</w:t>
       </w:r>
-      <w:hyperlink r:id="rId42">
+      <w:hyperlink r:id="rId45">
         <w:r>
           <w:rPr>
             <w:rStyle w:val="Hyperlink"/>
@@ -1115,7 +1234,7 @@
       <w:r>
         <w:t xml:space="preserve">) and from the Harmful Algal BloomS Observing System (</w:t>
       </w:r>
-      <w:hyperlink r:id="rId43">
+      <w:hyperlink r:id="rId46">
         <w:r>
           <w:rPr>
             <w:rStyle w:val="Hyperlink"/>
@@ -1129,7 +1248,7 @@
       <w:r>
         <w:t xml:space="preserve"> </w:t>
       </w:r>
-      <w:hyperlink r:id="rId44">
+      <w:hyperlink r:id="rId47">
         <w:r>
           <w:rPr>
             <w:rStyle w:val="Hyperlink"/>
@@ -1195,7 +1314,7 @@
       <w:r>
         <w:t xml:space="preserve">“</w:t>
       </w:r>
-      <w:hyperlink r:id="rId45">
+      <w:hyperlink r:id="rId48">
         <w:r>
           <w:rPr>
             <w:rStyle w:val="Hyperlink"/>
@@ -1301,8 +1420,8 @@
         <w:t xml:space="preserve">) were also observed but were present at much lower abundances and were not evaluated herein. Macroalgae taxa were aggregated by major group (i.e., red, green, and cyanobacteria). Seagrasses and macroalgae abundances were converted to frequency of occurrence estimates (i.e., number of locations present divided by total locations sampled) at the transect scale or within major areas (Figure 1a) depending on the analysis.</w:t>
       </w:r>
     </w:p>
-    <w:bookmarkEnd w:id="46"/>
-    <w:bookmarkStart w:id="54" w:name="figures"/>
+    <w:bookmarkEnd w:id="49"/>
+    <w:bookmarkStart w:id="57" w:name="figures"/>
     <w:p>
       <w:pPr>
         <w:pStyle w:val="Heading1"/>
@@ -1331,7 +1450,7 @@
                     </pic:cNvPicPr>
                   </pic:nvPicPr>
                   <pic:blipFill>
-                    <a:blip r:embed="rId47"/>
+                    <a:blip r:embed="rId50"/>
                     <a:stretch>
                       <a:fillRect/>
                     </a:stretch>
@@ -1381,171 +1500,6 @@
                 <pic:pic>
                   <pic:nvPicPr>
                     <pic:cNvPr descr="figs/wqtrndsadd-supp.jpeg" id="0" name="Picture"/>
-                    <pic:cNvPicPr>
-                      <a:picLocks noChangeArrowheads="1" noChangeAspect="1"/>
-                    </pic:cNvPicPr>
-                  </pic:nvPicPr>
-                  <pic:blipFill>
-                    <a:blip r:embed="rId48"/>
-                    <a:stretch>
-                      <a:fillRect/>
-                    </a:stretch>
-                  </pic:blipFill>
-                  <pic:spPr bwMode="auto">
-                    <a:xfrm>
-                      <a:off x="0" y="0"/>
-                      <a:ext cx="5943600" cy="5094514"/>
-                    </a:xfrm>
-                    <a:prstGeom prst="rect">
-                      <a:avLst/>
-                    </a:prstGeom>
-                    <a:noFill/>
-                    <a:ln w="9525">
-                      <a:noFill/>
-                      <a:headEnd/>
-                      <a:tailEnd/>
-                    </a:ln>
-                  </pic:spPr>
-                </pic:pic>
-              </a:graphicData>
-            </a:graphic>
-          </wp:inline>
-        </w:drawing>
-      </w:r>
-    </w:p>
-    <w:p>
-      <w:pPr>
-        <w:pStyle w:val="ImageCaption"/>
-      </w:pPr>
-      <w:r>
-        <w:t xml:space="preserve">Figure 2: Sampled water quality data by week for late March through September 2021 following the release from Piney Point for (a) total ammonia nitogen (mg/L), (b) total phosphorus (mg/L), (c) orthophosphate (mg/L), (d) dissolved oxygen saturation (%), (e) turbidity (NTU), and (f) salinity (ppt). Observations are aggregated by week and within assessment areas shown in Figure 1a. Normal ranges for the month of observation (monthly baseline) and area are shown by the blue shaded areas. Normal ranges are defined as within +/-1 standard deviation of the mean for the month of observation from 2006 to 2020 for values collected at long-term monitoring sites within each area (Figure 1a).</w:t>
-      </w:r>
-    </w:p>
-    <w:p>
-      <w:pPr>
-        <w:pStyle w:val="CaptionedFigure"/>
-      </w:pPr>
-      <w:r>
-        <w:drawing>
-          <wp:inline>
-            <wp:extent cx="5943600" cy="5094514"/>
-            <wp:effectExtent b="0" l="0" r="0" t="0"/>
-            <wp:docPr descr="Figure 3: Forecasted 2021 (a) total ammonia nitogen (mg/L), (b) orthophosphate (mg/L), (c) total phosphorus (mg/L), (d) dissolved oxygen saturation (%), (e) turbidity (NTU), and (f) salinity (ppt) by area based on historal seasonal models. Forecasts from the historical models for dates during and after the Piney Point release are shown in thick lines (+/- 95% confidence), with observed samples overlaid on the plots to emphasize deviation of 2021 data from historical seasonal estimates. Forecasted values are based on Generalized Additive Models fit to historical baseline data from 2006 to early 2021, where historical predictions are shown as thin grey lines, with darker lines for more recent years. Results are grouped by assessment areas shown in Figure 1a." title="" id="1" name="Picture"/>
-            <a:graphic>
-              <a:graphicData uri="http://schemas.openxmlformats.org/drawingml/2006/picture">
-                <pic:pic>
-                  <pic:nvPicPr>
-                    <pic:cNvPr descr="figs/wqgamadd-supp.jpeg" id="0" name="Picture"/>
-                    <pic:cNvPicPr>
-                      <a:picLocks noChangeArrowheads="1" noChangeAspect="1"/>
-                    </pic:cNvPicPr>
-                  </pic:nvPicPr>
-                  <pic:blipFill>
-                    <a:blip r:embed="rId49"/>
-                    <a:stretch>
-                      <a:fillRect/>
-                    </a:stretch>
-                  </pic:blipFill>
-                  <pic:spPr bwMode="auto">
-                    <a:xfrm>
-                      <a:off x="0" y="0"/>
-                      <a:ext cx="5943600" cy="5094514"/>
-                    </a:xfrm>
-                    <a:prstGeom prst="rect">
-                      <a:avLst/>
-                    </a:prstGeom>
-                    <a:noFill/>
-                    <a:ln w="9525">
-                      <a:noFill/>
-                      <a:headEnd/>
-                      <a:tailEnd/>
-                    </a:ln>
-                  </pic:spPr>
-                </pic:pic>
-              </a:graphicData>
-            </a:graphic>
-          </wp:inline>
-        </w:drawing>
-      </w:r>
-    </w:p>
-    <w:p>
-      <w:pPr>
-        <w:pStyle w:val="ImageCaption"/>
-      </w:pPr>
-      <w:r>
-        <w:t xml:space="preserve">Figure 3: Forecasted 2021 (a) total ammonia nitogen (mg/L), (b) orthophosphate (mg/L), (c) total phosphorus (mg/L), (d) dissolved oxygen saturation (%), (e) turbidity (NTU), and (f) salinity (ppt) by area based on historal seasonal models. Forecasts from the historical models for dates during and after the Piney Point release are shown in thick lines (+/- 95% confidence), with observed samples overlaid on the plots to emphasize deviation of 2021 data from historical seasonal estimates. Forecasted values are based on Generalized Additive Models fit to historical baseline data from 2006 to early 2021, where historical predictions are shown as thin grey lines, with darker lines for more recent years. Results are grouped by assessment areas shown in Figure 1a.</w:t>
-      </w:r>
-    </w:p>
-    <w:p>
-      <w:pPr>
-        <w:pStyle w:val="CaptionedFigure"/>
-      </w:pPr>
-      <w:r>
-        <w:drawing>
-          <wp:inline>
-            <wp:extent cx="5943600" cy="3962400"/>
-            <wp:effectExtent b="0" l="0" r="0" t="0"/>
-            <wp:docPr descr="Figure 4: Abundance estimates (+/- 95% confidence) for (a) Area 1 and (b) Area 3 (see map in Figure 1a for locations) for macroalgae (top) and seagrass (bottom) rapid response transect surveys across all transects (n = 38) near Piney Point. Estimates are grouped by sample months in 2021. Points are offset slightly for readability. No transects were sampled in Area 2 to the north of Piney Point and no transects were sampled past September in Area 1 given allocated sampling effort following projected dispersal patterns of the plume from model simulations." title="" id="1" name="Picture"/>
-            <a:graphic>
-              <a:graphicData uri="http://schemas.openxmlformats.org/drawingml/2006/picture">
-                <pic:pic>
-                  <pic:nvPicPr>
-                    <pic:cNvPr descr="C:/proj/piney-point-manu/figs/trnabu-supp.jpeg" id="0" name="Picture"/>
-                    <pic:cNvPicPr>
-                      <a:picLocks noChangeArrowheads="1" noChangeAspect="1"/>
-                    </pic:cNvPicPr>
-                  </pic:nvPicPr>
-                  <pic:blipFill>
-                    <a:blip r:embed="rId50"/>
-                    <a:stretch>
-                      <a:fillRect/>
-                    </a:stretch>
-                  </pic:blipFill>
-                  <pic:spPr bwMode="auto">
-                    <a:xfrm>
-                      <a:off x="0" y="0"/>
-                      <a:ext cx="5943600" cy="3962400"/>
-                    </a:xfrm>
-                    <a:prstGeom prst="rect">
-                      <a:avLst/>
-                    </a:prstGeom>
-                    <a:noFill/>
-                    <a:ln w="9525">
-                      <a:noFill/>
-                      <a:headEnd/>
-                      <a:tailEnd/>
-                    </a:ln>
-                  </pic:spPr>
-                </pic:pic>
-              </a:graphicData>
-            </a:graphic>
-          </wp:inline>
-        </w:drawing>
-      </w:r>
-    </w:p>
-    <w:p>
-      <w:pPr>
-        <w:pStyle w:val="ImageCaption"/>
-      </w:pPr>
-      <w:r>
-        <w:t xml:space="preserve">Figure 4: Abundance estimates (+/- 95% confidence) for (a) Area 1 and (b) Area 3 (see map in Figure 1a for locations) for macroalgae (top) and seagrass (bottom) rapid response transect surveys across all transects (n = 38) near Piney Point. Estimates are grouped by sample months in 2021. Points are offset slightly for readability. No transects were sampled in Area 2 to the north of Piney Point and no transects were sampled past September in Area 1 given allocated sampling effort following projected dispersal patterns of the plume from model simulations.</w:t>
-      </w:r>
-    </w:p>
-    <w:p>
-      <w:pPr>
-        <w:pStyle w:val="CaptionedFigure"/>
-      </w:pPr>
-      <w:r>
-        <w:drawing>
-          <wp:inline>
-            <wp:extent cx="5943600" cy="5094514"/>
-            <wp:effectExtent b="0" l="0" r="0" t="0"/>
-            <wp:docPr descr="Figure 5: Wind rose plots for 2021 by month. Data are from St. Petersburg, Florida. Wind roses show relative counts of six minute observations in directional (30 degree bins, north is vertical) and speed (m/s) categories." title="" id="1" name="Picture"/>
-            <a:graphic>
-              <a:graphicData uri="http://schemas.openxmlformats.org/drawingml/2006/picture">
-                <pic:pic>
-                  <pic:nvPicPr>
-                    <pic:cNvPr descr="figs/windroses-supp.jpeg" id="0" name="Picture"/>
                     <pic:cNvPicPr>
                       <a:picLocks noChangeArrowheads="1" noChangeAspect="1"/>
                     </pic:cNvPicPr>
@@ -1583,6 +1537,171 @@
         <w:pStyle w:val="ImageCaption"/>
       </w:pPr>
       <w:r>
+        <w:t xml:space="preserve">Figure 2: Sampled water quality data by week for late March through September 2021 following the release from Piney Point for (a) total ammonia nitogen (mg/L), (b) total phosphorus (mg/L), (c) orthophosphate (mg/L), (d) dissolved oxygen saturation (%), (e) turbidity (NTU), and (f) salinity (ppt). Observations are aggregated by week and within assessment areas shown in Figure 1a. Normal ranges for the month of observation (monthly baseline) and area are shown by the blue shaded areas. Normal ranges are defined as within +/-1 standard deviation of the mean for the month of observation from 2006 to 2020 for values collected at long-term monitoring sites within each area (Figure 1a).</w:t>
+      </w:r>
+    </w:p>
+    <w:p>
+      <w:pPr>
+        <w:pStyle w:val="CaptionedFigure"/>
+      </w:pPr>
+      <w:r>
+        <w:drawing>
+          <wp:inline>
+            <wp:extent cx="5943600" cy="5094514"/>
+            <wp:effectExtent b="0" l="0" r="0" t="0"/>
+            <wp:docPr descr="Figure 3: Forecasted 2021 (a) total ammonia nitogen (mg/L), (b) orthophosphate (mg/L), (c) total phosphorus (mg/L), (d) dissolved oxygen saturation (%), (e) turbidity (NTU), and (f) salinity (ppt) by area based on historal seasonal models. Forecasts from the historical models for dates during and after the Piney Point release are shown in thick lines (+/- 95% confidence), with observed samples overlaid on the plots to emphasize deviation of 2021 data from historical seasonal estimates. Forecasted values are based on Generalized Additive Models fit to historical baseline data from 2006 to early 2021, where historical predictions are shown as thin grey lines, with darker lines for more recent years. Results are grouped by assessment areas shown in Figure 1a." title="" id="1" name="Picture"/>
+            <a:graphic>
+              <a:graphicData uri="http://schemas.openxmlformats.org/drawingml/2006/picture">
+                <pic:pic>
+                  <pic:nvPicPr>
+                    <pic:cNvPr descr="figs/wqgamadd-supp.jpeg" id="0" name="Picture"/>
+                    <pic:cNvPicPr>
+                      <a:picLocks noChangeArrowheads="1" noChangeAspect="1"/>
+                    </pic:cNvPicPr>
+                  </pic:nvPicPr>
+                  <pic:blipFill>
+                    <a:blip r:embed="rId52"/>
+                    <a:stretch>
+                      <a:fillRect/>
+                    </a:stretch>
+                  </pic:blipFill>
+                  <pic:spPr bwMode="auto">
+                    <a:xfrm>
+                      <a:off x="0" y="0"/>
+                      <a:ext cx="5943600" cy="5094514"/>
+                    </a:xfrm>
+                    <a:prstGeom prst="rect">
+                      <a:avLst/>
+                    </a:prstGeom>
+                    <a:noFill/>
+                    <a:ln w="9525">
+                      <a:noFill/>
+                      <a:headEnd/>
+                      <a:tailEnd/>
+                    </a:ln>
+                  </pic:spPr>
+                </pic:pic>
+              </a:graphicData>
+            </a:graphic>
+          </wp:inline>
+        </w:drawing>
+      </w:r>
+    </w:p>
+    <w:p>
+      <w:pPr>
+        <w:pStyle w:val="ImageCaption"/>
+      </w:pPr>
+      <w:r>
+        <w:t xml:space="preserve">Figure 3: Forecasted 2021 (a) total ammonia nitogen (mg/L), (b) orthophosphate (mg/L), (c) total phosphorus (mg/L), (d) dissolved oxygen saturation (%), (e) turbidity (NTU), and (f) salinity (ppt) by area based on historal seasonal models. Forecasts from the historical models for dates during and after the Piney Point release are shown in thick lines (+/- 95% confidence), with observed samples overlaid on the plots to emphasize deviation of 2021 data from historical seasonal estimates. Forecasted values are based on Generalized Additive Models fit to historical baseline data from 2006 to early 2021, where historical predictions are shown as thin grey lines, with darker lines for more recent years. Results are grouped by assessment areas shown in Figure 1a.</w:t>
+      </w:r>
+    </w:p>
+    <w:p>
+      <w:pPr>
+        <w:pStyle w:val="CaptionedFigure"/>
+      </w:pPr>
+      <w:r>
+        <w:drawing>
+          <wp:inline>
+            <wp:extent cx="5943600" cy="3962400"/>
+            <wp:effectExtent b="0" l="0" r="0" t="0"/>
+            <wp:docPr descr="Figure 4: Abundance estimates (+/- 95% confidence) for (a) Area 1 and (b) Area 3 (see map in Figure 1a for locations) for macroalgae (top) and seagrass (bottom) rapid response transect surveys across all transects (n = 38) near Piney Point. Estimates are grouped by sample months in 2021. Points are offset slightly for readability. No transects were sampled in Area 2 to the north of Piney Point and no transects were sampled past September in Area 1 given allocated sampling effort following projected dispersal patterns of the plume from model simulations." title="" id="1" name="Picture"/>
+            <a:graphic>
+              <a:graphicData uri="http://schemas.openxmlformats.org/drawingml/2006/picture">
+                <pic:pic>
+                  <pic:nvPicPr>
+                    <pic:cNvPr descr="C:/proj/piney-point-manu/figs/trnabu-supp.jpeg" id="0" name="Picture"/>
+                    <pic:cNvPicPr>
+                      <a:picLocks noChangeArrowheads="1" noChangeAspect="1"/>
+                    </pic:cNvPicPr>
+                  </pic:nvPicPr>
+                  <pic:blipFill>
+                    <a:blip r:embed="rId53"/>
+                    <a:stretch>
+                      <a:fillRect/>
+                    </a:stretch>
+                  </pic:blipFill>
+                  <pic:spPr bwMode="auto">
+                    <a:xfrm>
+                      <a:off x="0" y="0"/>
+                      <a:ext cx="5943600" cy="3962400"/>
+                    </a:xfrm>
+                    <a:prstGeom prst="rect">
+                      <a:avLst/>
+                    </a:prstGeom>
+                    <a:noFill/>
+                    <a:ln w="9525">
+                      <a:noFill/>
+                      <a:headEnd/>
+                      <a:tailEnd/>
+                    </a:ln>
+                  </pic:spPr>
+                </pic:pic>
+              </a:graphicData>
+            </a:graphic>
+          </wp:inline>
+        </w:drawing>
+      </w:r>
+    </w:p>
+    <w:p>
+      <w:pPr>
+        <w:pStyle w:val="ImageCaption"/>
+      </w:pPr>
+      <w:r>
+        <w:t xml:space="preserve">Figure 4: Abundance estimates (+/- 95% confidence) for (a) Area 1 and (b) Area 3 (see map in Figure 1a for locations) for macroalgae (top) and seagrass (bottom) rapid response transect surveys across all transects (n = 38) near Piney Point. Estimates are grouped by sample months in 2021. Points are offset slightly for readability. No transects were sampled in Area 2 to the north of Piney Point and no transects were sampled past September in Area 1 given allocated sampling effort following projected dispersal patterns of the plume from model simulations.</w:t>
+      </w:r>
+    </w:p>
+    <w:p>
+      <w:pPr>
+        <w:pStyle w:val="CaptionedFigure"/>
+      </w:pPr>
+      <w:r>
+        <w:drawing>
+          <wp:inline>
+            <wp:extent cx="5943600" cy="5094514"/>
+            <wp:effectExtent b="0" l="0" r="0" t="0"/>
+            <wp:docPr descr="Figure 5: Wind rose plots for 2021 by month. Data are from St. Petersburg, Florida. Wind roses show relative counts of six minute observations in directional (30 degree bins, north is vertical) and speed (m/s) categories." title="" id="1" name="Picture"/>
+            <a:graphic>
+              <a:graphicData uri="http://schemas.openxmlformats.org/drawingml/2006/picture">
+                <pic:pic>
+                  <pic:nvPicPr>
+                    <pic:cNvPr descr="figs/windroses-supp.jpeg" id="0" name="Picture"/>
+                    <pic:cNvPicPr>
+                      <a:picLocks noChangeArrowheads="1" noChangeAspect="1"/>
+                    </pic:cNvPicPr>
+                  </pic:nvPicPr>
+                  <pic:blipFill>
+                    <a:blip r:embed="rId54"/>
+                    <a:stretch>
+                      <a:fillRect/>
+                    </a:stretch>
+                  </pic:blipFill>
+                  <pic:spPr bwMode="auto">
+                    <a:xfrm>
+                      <a:off x="0" y="0"/>
+                      <a:ext cx="5943600" cy="5094514"/>
+                    </a:xfrm>
+                    <a:prstGeom prst="rect">
+                      <a:avLst/>
+                    </a:prstGeom>
+                    <a:noFill/>
+                    <a:ln w="9525">
+                      <a:noFill/>
+                      <a:headEnd/>
+                      <a:tailEnd/>
+                    </a:ln>
+                  </pic:spPr>
+                </pic:pic>
+              </a:graphicData>
+            </a:graphic>
+          </wp:inline>
+        </w:drawing>
+      </w:r>
+    </w:p>
+    <w:p>
+      <w:pPr>
+        <w:pStyle w:val="ImageCaption"/>
+      </w:pPr>
+      <w:r>
         <w:t xml:space="preserve">Figure 5: Wind rose plots for 2021 by month. Data are from St. Petersburg, Florida. Wind roses show relative counts of six minute observations in directional (30 degree bins, north is vertical) and speed (m/s) categories.</w:t>
       </w:r>
     </w:p>
@@ -1606,7 +1725,7 @@
                     </pic:cNvPicPr>
                   </pic:nvPicPr>
                   <pic:blipFill>
-                    <a:blip r:embed="rId52"/>
+                    <a:blip r:embed="rId55"/>
                     <a:stretch>
                       <a:fillRect/>
                     </a:stretch>
@@ -1700,7 +1819,7 @@
                     </pic:cNvPicPr>
                   </pic:nvPicPr>
                   <pic:blipFill>
-                    <a:blip r:embed="rId53"/>
+                    <a:blip r:embed="rId56"/>
                     <a:stretch>
                       <a:fillRect/>
                     </a:stretch>
@@ -1764,8 +1883,8 @@
         <w:t xml:space="preserve">) or macroalgal dominance.</w:t>
       </w:r>
     </w:p>
-    <w:bookmarkEnd w:id="54"/>
-    <w:bookmarkStart w:id="55" w:name="tables"/>
+    <w:bookmarkEnd w:id="57"/>
+    <w:bookmarkStart w:id="58" w:name="tables"/>
     <w:p>
       <w:pPr>
         <w:pStyle w:val="Heading1"/>
@@ -13217,8 +13336,8 @@
         </w:tc>
       </w:tr>
     </w:tbl>
-    <w:bookmarkEnd w:id="55"/>
-    <w:bookmarkStart w:id="66" w:name="references"/>
+    <w:bookmarkEnd w:id="58"/>
+    <w:bookmarkStart w:id="72" w:name="references"/>
     <w:p>
       <w:pPr>
         <w:pStyle w:val="Heading1"/>
@@ -13227,56 +13346,77 @@
         <w:t xml:space="preserve">References</w:t>
       </w:r>
     </w:p>
-    <w:bookmarkStart w:id="65" w:name="refs"/>
-    <w:bookmarkStart w:id="56" w:name="ref-DiPinto01"/>
+    <w:bookmarkStart w:id="71" w:name="refs"/>
+    <w:bookmarkStart w:id="60" w:name="ref-Beck21c"/>
     <w:p>
       <w:pPr>
         <w:pStyle w:val="Bibliography"/>
       </w:pPr>
       <w:r>
-        <w:t xml:space="preserve">DiPinto, L., Penn, T., Iliff, J., Peterson, C., 2001. Determing the scale of restoration for a fish kill in the</w:t>
+        <w:t xml:space="preserve">Beck, M.W., Burke, M.C., Raulerson, G.E., Scolaro, S.C., Sherwood, E.T., Whalen, J.D., 2021. Tbep-tech/piney-point: v1.0.0. Zenodo.</w:t>
       </w:r>
       <w:r>
         <w:t xml:space="preserve"> </w:t>
       </w:r>
-      <w:r>
-        <w:t xml:space="preserve">A</w:t>
-      </w:r>
-      <w:r>
-        <w:t xml:space="preserve">lafia</w:t>
-      </w:r>
-      <w:r>
-        <w:t xml:space="preserve"> </w:t>
-      </w:r>
-      <w:r>
-        <w:t xml:space="preserve">R</w:t>
-      </w:r>
-      <w:r>
-        <w:t xml:space="preserve">iver,</w:t>
-      </w:r>
-      <w:r>
-        <w:t xml:space="preserve"> </w:t>
-      </w:r>
-      <w:r>
-        <w:t xml:space="preserve">F</w:t>
-      </w:r>
-      <w:r>
-        <w:t xml:space="preserve">lorida, in: International Oil Spill Conference. American Petroleum Institute, pp. 1511–1516.</w:t>
-      </w:r>
+      <w:hyperlink r:id="rId59">
+        <w:r>
+          <w:rPr>
+            <w:rStyle w:val="Hyperlink"/>
+          </w:rPr>
+          <w:t xml:space="preserve">https://doi.org/10.5281/zenodo.4666494</w:t>
+        </w:r>
+      </w:hyperlink>
     </w:p>
-    <w:bookmarkEnd w:id="56"/>
-    <w:bookmarkStart w:id="58" w:name="ref-Garrett11"/>
+    <w:bookmarkEnd w:id="60"/>
+    <w:bookmarkStart w:id="61" w:name="ref-DiPinto01"/>
     <w:p>
       <w:pPr>
         <w:pStyle w:val="Bibliography"/>
       </w:pPr>
       <w:r>
+        <w:t xml:space="preserve">DiPinto, L., Penn, T., Iliff, J., Peterson, C., 2001. Determing the scale of restoration for a fish kill in the</w:t>
+      </w:r>
+      <w:r>
+        <w:t xml:space="preserve"> </w:t>
+      </w:r>
+      <w:r>
+        <w:t xml:space="preserve">A</w:t>
+      </w:r>
+      <w:r>
+        <w:t xml:space="preserve">lafia</w:t>
+      </w:r>
+      <w:r>
+        <w:t xml:space="preserve"> </w:t>
+      </w:r>
+      <w:r>
+        <w:t xml:space="preserve">R</w:t>
+      </w:r>
+      <w:r>
+        <w:t xml:space="preserve">iver,</w:t>
+      </w:r>
+      <w:r>
+        <w:t xml:space="preserve"> </w:t>
+      </w:r>
+      <w:r>
+        <w:t xml:space="preserve">F</w:t>
+      </w:r>
+      <w:r>
+        <w:t xml:space="preserve">lorida, in: International Oil Spill Conference. American Petroleum Institute, pp. 1511–1516.</w:t>
+      </w:r>
+    </w:p>
+    <w:bookmarkEnd w:id="61"/>
+    <w:bookmarkStart w:id="63" w:name="ref-Garrett11"/>
+    <w:p>
+      <w:pPr>
+        <w:pStyle w:val="Bibliography"/>
+      </w:pPr>
+      <w:r>
         <w:t xml:space="preserve">Garrett, M., Wolny, J., Truby, E., Heil, C., Kovach, C., 2011. Harmful algal bloom species and phosphate-processing effluent: Field and laboratory studies. Marine Pollution Bulletin 62, 596–601.</w:t>
       </w:r>
       <w:r>
         <w:t xml:space="preserve"> </w:t>
       </w:r>
-      <w:hyperlink r:id="rId57">
+      <w:hyperlink r:id="rId62">
         <w:r>
           <w:rPr>
             <w:rStyle w:val="Hyperlink"/>
@@ -13285,8 +13425,8 @@
         </w:r>
       </w:hyperlink>
     </w:p>
-    <w:bookmarkEnd w:id="58"/>
-    <w:bookmarkStart w:id="59" w:name="ref-Henderson04"/>
+    <w:bookmarkEnd w:id="63"/>
+    <w:bookmarkStart w:id="64" w:name="ref-Henderson04"/>
     <w:p>
       <w:pPr>
         <w:pStyle w:val="Bibliography"/>
@@ -13313,8 +13453,8 @@
         <w:t xml:space="preserve">oint phosphate plant: An environmental analysis.</w:t>
       </w:r>
     </w:p>
-    <w:bookmarkEnd w:id="59"/>
-    <w:bookmarkStart w:id="60" w:name="ref-Hu03"/>
+    <w:bookmarkEnd w:id="64"/>
+    <w:bookmarkStart w:id="65" w:name="ref-Hu03"/>
     <w:p>
       <w:pPr>
         <w:pStyle w:val="Bibliography"/>
@@ -13356,8 +13496,8 @@
         <w:t xml:space="preserve">oint treated wastewater. University of South Florida, Institute for Marine Remote Sensing, St. Petersburg, Florida.</w:t>
       </w:r>
     </w:p>
-    <w:bookmarkEnd w:id="60"/>
-    <w:bookmarkStart w:id="62" w:name="ref-Sherwood17"/>
+    <w:bookmarkEnd w:id="65"/>
+    <w:bookmarkStart w:id="67" w:name="ref-Sherwood17"/>
     <w:p>
       <w:pPr>
         <w:pStyle w:val="Bibliography"/>
@@ -13377,7 +13517,7 @@
       <w:r>
         <w:t xml:space="preserve"> </w:t>
       </w:r>
-      <w:hyperlink r:id="rId61">
+      <w:hyperlink r:id="rId66">
         <w:r>
           <w:rPr>
             <w:rStyle w:val="Hyperlink"/>
@@ -13386,8 +13526,8 @@
         </w:r>
       </w:hyperlink>
     </w:p>
-    <w:bookmarkEnd w:id="62"/>
-    <w:bookmarkStart w:id="63" w:name="ref-tbep1620"/>
+    <w:bookmarkEnd w:id="67"/>
+    <w:bookmarkStart w:id="68" w:name="ref-tbep1620"/>
     <w:p>
       <w:pPr>
         <w:pStyle w:val="Bibliography"/>
@@ -13432,8 +13572,8 @@
         <w:t xml:space="preserve">rogram: Quality management plan (No. 16-20). Tampa Bay Estuary Program, St. Petersburg, Florida.</w:t>
       </w:r>
     </w:p>
-    <w:bookmarkEnd w:id="63"/>
-    <w:bookmarkStart w:id="64" w:name="ref-Switzer11"/>
+    <w:bookmarkEnd w:id="68"/>
+    <w:bookmarkStart w:id="69" w:name="ref-Switzer11"/>
     <w:p>
       <w:pPr>
         <w:pStyle w:val="Bibliography"/>
@@ -13442,9 +13582,19 @@
         <w:t xml:space="preserve">Switzer, T.S., Tyler-Jedlund, A.J., Rogers, K.R., Grier, H., McMichael Jr, R.H., Fox, S., 2011. Response of estuarine nekton to the regulated discharge of treated phosphate-production process water. Florida Fish; Wildlife Conservation Commission, Fish; Wildlife Research Institute, St. Petersburg, Florida.</w:t>
       </w:r>
     </w:p>
-    <w:bookmarkEnd w:id="64"/>
-    <w:bookmarkEnd w:id="65"/>
-    <w:bookmarkEnd w:id="66"/>
+    <w:bookmarkEnd w:id="69"/>
+    <w:bookmarkStart w:id="70" w:name="ref-Xie20"/>
+    <w:p>
+      <w:pPr>
+        <w:pStyle w:val="Bibliography"/>
+      </w:pPr>
+      <w:r>
+        <w:t xml:space="preserve">Xie, Y., Dervieux, C., Riederer, E., 2020. R markdown cookbook. Chapman; Hall/CRC, Boca Raton, Florida.</w:t>
+      </w:r>
+    </w:p>
+    <w:bookmarkEnd w:id="70"/>
+    <w:bookmarkEnd w:id="71"/>
+    <w:bookmarkEnd w:id="72"/>
     <w:sectPr>
       <w:footerReference r:id="rId9" w:type="default"/>
       <w:pgSz w:h="15840" w:w="12240"/>

</xml_diff>

<commit_message>
edit author list, add KA, correct NW email
</commit_message>
<xml_diff>
--- a/supplement.docx
+++ b/supplement.docx
@@ -320,6 +320,41 @@
         <w:t xml:space="preserve"> </w:t>
       </w:r>
       <w:r>
+        <w:t xml:space="preserve">Katherine</w:t>
+      </w:r>
+      <w:r>
+        <w:t xml:space="preserve"> </w:t>
+      </w:r>
+      <w:r>
+        <w:t xml:space="preserve">A.</w:t>
+      </w:r>
+      <w:r>
+        <w:t xml:space="preserve"> </w:t>
+      </w:r>
+      <w:r>
+        <w:t xml:space="preserve">Hubbard</w:t>
+      </w:r>
+      <w:r>
+        <w:t xml:space="preserve"> </w:t>
+      </w:r>
+      <w:r>
+        <w:t xml:space="preserve">(</w:t>
+      </w:r>
+      <w:hyperlink r:id="rId27">
+        <w:r>
+          <w:rPr>
+            <w:rStyle w:val="Hyperlink"/>
+          </w:rPr>
+          <w:t xml:space="preserve">katherine.hubbard@myfwc.com</w:t>
+        </w:r>
+      </w:hyperlink>
+      <w:r>
+        <w:t xml:space="preserve">),</w:t>
+      </w:r>
+      <w:r>
+        <w:t xml:space="preserve"> </w:t>
+      </w:r>
+      <w:r>
         <w:t xml:space="preserve">Yonggang</w:t>
       </w:r>
       <w:r>
@@ -334,7 +369,7 @@
       <w:r>
         <w:t xml:space="preserve">(</w:t>
       </w:r>
-      <w:hyperlink r:id="rId27">
+      <w:hyperlink r:id="rId28">
         <w:r>
           <w:rPr>
             <w:rStyle w:val="Hyperlink"/>
@@ -363,7 +398,7 @@
       <w:r>
         <w:t xml:space="preserve">(</w:t>
       </w:r>
-      <w:hyperlink r:id="rId28">
+      <w:hyperlink r:id="rId29">
         <w:r>
           <w:rPr>
             <w:rStyle w:val="Hyperlink"/>
@@ -392,7 +427,7 @@
       <w:r>
         <w:t xml:space="preserve">(</w:t>
       </w:r>
-      <w:hyperlink r:id="rId29">
+      <w:hyperlink r:id="rId30">
         <w:r>
           <w:rPr>
             <w:rStyle w:val="Hyperlink"/>
@@ -421,7 +456,7 @@
       <w:r>
         <w:t xml:space="preserve">(</w:t>
       </w:r>
-      <w:hyperlink r:id="rId30">
+      <w:hyperlink r:id="rId31">
         <w:r>
           <w:rPr>
             <w:rStyle w:val="Hyperlink"/>
@@ -456,7 +491,7 @@
       <w:r>
         <w:t xml:space="preserve">(</w:t>
       </w:r>
-      <w:hyperlink r:id="rId31">
+      <w:hyperlink r:id="rId32">
         <w:r>
           <w:rPr>
             <w:rStyle w:val="Hyperlink"/>
@@ -491,7 +526,7 @@
       <w:r>
         <w:t xml:space="preserve">(</w:t>
       </w:r>
-      <w:hyperlink r:id="rId32">
+      <w:hyperlink r:id="rId33">
         <w:r>
           <w:rPr>
             <w:rStyle w:val="Hyperlink"/>
@@ -520,7 +555,7 @@
       <w:r>
         <w:t xml:space="preserve">(</w:t>
       </w:r>
-      <w:hyperlink r:id="rId33">
+      <w:hyperlink r:id="rId34">
         <w:r>
           <w:rPr>
             <w:rStyle w:val="Hyperlink"/>
@@ -555,7 +590,7 @@
       <w:r>
         <w:t xml:space="preserve">(</w:t>
       </w:r>
-      <w:hyperlink r:id="rId34">
+      <w:hyperlink r:id="rId35">
         <w:r>
           <w:rPr>
             <w:rStyle w:val="Hyperlink"/>
@@ -584,7 +619,7 @@
       <w:r>
         <w:t xml:space="preserve">(</w:t>
       </w:r>
-      <w:hyperlink r:id="rId35">
+      <w:hyperlink r:id="rId36">
         <w:r>
           <w:rPr>
             <w:rStyle w:val="Hyperlink"/>
@@ -613,7 +648,7 @@
       <w:r>
         <w:t xml:space="preserve">(</w:t>
       </w:r>
-      <w:hyperlink r:id="rId36">
+      <w:hyperlink r:id="rId37">
         <w:r>
           <w:rPr>
             <w:rStyle w:val="Hyperlink"/>
@@ -642,12 +677,12 @@
       <w:r>
         <w:t xml:space="preserve">(</w:t>
       </w:r>
-      <w:hyperlink r:id="rId37">
+      <w:hyperlink r:id="rId38">
         <w:r>
           <w:rPr>
             <w:rStyle w:val="Hyperlink"/>
           </w:rPr>
-          <w:t xml:space="preserve">nijole.wellendorf@floridadep.org</w:t>
+          <w:t xml:space="preserve">nijole.wellendorf@floridadep.gov</w:t>
         </w:r>
       </w:hyperlink>
       <w:r>
@@ -671,7 +706,7 @@
       <w:r>
         <w:t xml:space="preserve">(</w:t>
       </w:r>
-      <w:hyperlink r:id="rId38">
+      <w:hyperlink r:id="rId39">
         <w:r>
           <w:rPr>
             <w:rStyle w:val="Hyperlink"/>
@@ -683,7 +718,7 @@
         <w:t xml:space="preserve">)</w:t>
       </w:r>
     </w:p>
-    <w:bookmarkStart w:id="41" w:name="data-source-materials-and-dashboard"/>
+    <w:bookmarkStart w:id="42" w:name="data-source-materials-and-dashboard"/>
     <w:p>
       <w:pPr>
         <w:pStyle w:val="Heading1"/>
@@ -733,7 +768,7 @@
       <w:r>
         <w:t xml:space="preserve"> </w:t>
       </w:r>
-      <w:hyperlink r:id="rId39">
+      <w:hyperlink r:id="rId40">
         <w:r>
           <w:rPr>
             <w:rStyle w:val="Hyperlink"/>
@@ -755,7 +790,7 @@
       <w:r>
         <w:t xml:space="preserve"> </w:t>
       </w:r>
-      <w:hyperlink r:id="rId40">
+      <w:hyperlink r:id="rId41">
         <w:r>
           <w:rPr>
             <w:rStyle w:val="Hyperlink"/>
@@ -801,8 +836,8 @@
         <w:t xml:space="preserve">.</w:t>
       </w:r>
     </w:p>
-    <w:bookmarkEnd w:id="41"/>
-    <w:bookmarkStart w:id="42" w:name="history-of-piney-point"/>
+    <w:bookmarkEnd w:id="42"/>
+    <w:bookmarkStart w:id="43" w:name="history-of-piney-point"/>
     <w:p>
       <w:pPr>
         <w:pStyle w:val="Heading1"/>
@@ -981,8 +1016,8 @@
         <w:t xml:space="preserve">Piney Point was acquired by HRK Holdings, LLC in August 2006 through an administrative agreement with FDEP, where oversight was still maintained by the latter. This agreement transferred responsibility of the site to HRK with the intention that any future uses must protect and be compatible with the integrity of stack closure and long-term care. In 2011, HRK agreed to the storage of 1.1 million cubic meters of dredged material and seawater from Port Manatee to improve shipping capacity at the port (i.e., Berth 12 construction). This material was added to an existing gypstack at Piney Point (NGS-S, the point of release for 2021). Placement of the dredged material was suspected in compromising the liner integrity which led to an emergency release of 640 million liters of dredged saltwater slurry and 3.2 metric tons of nitrogen to receiving waters leading to Bishop Harbor. The dredging and deposit of slurry at Piney Point continued following structural fortifications to the holding stacks to ensure integrity with additional loadings. HRK maintains ownership and responsibility of the site to present day with oversight by FDEP.</w:t>
       </w:r>
     </w:p>
-    <w:bookmarkEnd w:id="42"/>
-    <w:bookmarkStart w:id="49" w:name="sampling-methods"/>
+    <w:bookmarkEnd w:id="43"/>
+    <w:bookmarkStart w:id="50" w:name="sampling-methods"/>
     <w:p>
       <w:pPr>
         <w:pStyle w:val="Heading1"/>
@@ -1001,7 +1036,7 @@
       <w:r>
         <w:t xml:space="preserve"> </w:t>
       </w:r>
-      <w:hyperlink r:id="rId43">
+      <w:hyperlink r:id="rId44">
         <w:r>
           <w:rPr>
             <w:rStyle w:val="Hyperlink"/>
@@ -1038,7 +1073,7 @@
       <w:r>
         <w:t xml:space="preserve"> </w:t>
       </w:r>
-      <w:hyperlink r:id="rId44">
+      <w:hyperlink r:id="rId45">
         <w:r>
           <w:rPr>
             <w:rStyle w:val="Hyperlink"/>
@@ -1223,7 +1258,7 @@
       <w:r>
         <w:t xml:space="preserve">were obtained from event-based monitoring samples collected by FWC and available from a joint FWC-USF short-term red tide tracking product (</w:t>
       </w:r>
-      <w:hyperlink r:id="rId45">
+      <w:hyperlink r:id="rId46">
         <w:r>
           <w:rPr>
             <w:rStyle w:val="Hyperlink"/>
@@ -1234,7 +1269,7 @@
       <w:r>
         <w:t xml:space="preserve">) and from the Harmful Algal BloomS Observing System (</w:t>
       </w:r>
-      <w:hyperlink r:id="rId46">
+      <w:hyperlink r:id="rId47">
         <w:r>
           <w:rPr>
             <w:rStyle w:val="Hyperlink"/>
@@ -1248,7 +1283,7 @@
       <w:r>
         <w:t xml:space="preserve"> </w:t>
       </w:r>
-      <w:hyperlink r:id="rId47">
+      <w:hyperlink r:id="rId48">
         <w:r>
           <w:rPr>
             <w:rStyle w:val="Hyperlink"/>
@@ -1314,7 +1349,7 @@
       <w:r>
         <w:t xml:space="preserve">“</w:t>
       </w:r>
-      <w:hyperlink r:id="rId48">
+      <w:hyperlink r:id="rId49">
         <w:r>
           <w:rPr>
             <w:rStyle w:val="Hyperlink"/>
@@ -1420,8 +1455,8 @@
         <w:t xml:space="preserve">) were also observed but were present at much lower abundances and were not evaluated herein. Macroalgae taxa were aggregated by major group (i.e., red, green, and cyanobacteria). Seagrasses and macroalgae abundances were converted to frequency of occurrence estimates (i.e., number of locations present divided by total locations sampled) at the transect scale or within major areas (Figure 1a) depending on the analysis.</w:t>
       </w:r>
     </w:p>
-    <w:bookmarkEnd w:id="49"/>
-    <w:bookmarkStart w:id="57" w:name="figures"/>
+    <w:bookmarkEnd w:id="50"/>
+    <w:bookmarkStart w:id="58" w:name="figures"/>
     <w:p>
       <w:pPr>
         <w:pStyle w:val="Heading1"/>
@@ -1450,7 +1485,7 @@
                     </pic:cNvPicPr>
                   </pic:nvPicPr>
                   <pic:blipFill>
-                    <a:blip r:embed="rId50"/>
+                    <a:blip r:embed="rId51"/>
                     <a:stretch>
                       <a:fillRect/>
                     </a:stretch>
@@ -1500,61 +1535,6 @@
                 <pic:pic>
                   <pic:nvPicPr>
                     <pic:cNvPr descr="figs/wqtrndsadd-supp.jpeg" id="0" name="Picture"/>
-                    <pic:cNvPicPr>
-                      <a:picLocks noChangeArrowheads="1" noChangeAspect="1"/>
-                    </pic:cNvPicPr>
-                  </pic:nvPicPr>
-                  <pic:blipFill>
-                    <a:blip r:embed="rId51"/>
-                    <a:stretch>
-                      <a:fillRect/>
-                    </a:stretch>
-                  </pic:blipFill>
-                  <pic:spPr bwMode="auto">
-                    <a:xfrm>
-                      <a:off x="0" y="0"/>
-                      <a:ext cx="5943600" cy="5094514"/>
-                    </a:xfrm>
-                    <a:prstGeom prst="rect">
-                      <a:avLst/>
-                    </a:prstGeom>
-                    <a:noFill/>
-                    <a:ln w="9525">
-                      <a:noFill/>
-                      <a:headEnd/>
-                      <a:tailEnd/>
-                    </a:ln>
-                  </pic:spPr>
-                </pic:pic>
-              </a:graphicData>
-            </a:graphic>
-          </wp:inline>
-        </w:drawing>
-      </w:r>
-    </w:p>
-    <w:p>
-      <w:pPr>
-        <w:pStyle w:val="ImageCaption"/>
-      </w:pPr>
-      <w:r>
-        <w:t xml:space="preserve">Figure 2: Sampled water quality data by week for late March through September 2021 following the release from Piney Point for (a) total ammonia nitogen (mg/L), (b) total phosphorus (mg/L), (c) orthophosphate (mg/L), (d) dissolved oxygen saturation (%), (e) turbidity (NTU), and (f) salinity (ppt). Observations are aggregated by week and within assessment areas shown in Figure 1a. Normal ranges for the month of observation (monthly baseline) and area are shown by the blue shaded areas. Normal ranges are defined as within +/-1 standard deviation of the mean for the month of observation from 2006 to 2020 for values collected at long-term monitoring sites within each area (Figure 1a).</w:t>
-      </w:r>
-    </w:p>
-    <w:p>
-      <w:pPr>
-        <w:pStyle w:val="CaptionedFigure"/>
-      </w:pPr>
-      <w:r>
-        <w:drawing>
-          <wp:inline>
-            <wp:extent cx="5943600" cy="5094514"/>
-            <wp:effectExtent b="0" l="0" r="0" t="0"/>
-            <wp:docPr descr="Figure 3: Forecasted 2021 (a) total ammonia nitogen (mg/L), (b) orthophosphate (mg/L), (c) total phosphorus (mg/L), (d) dissolved oxygen saturation (%), (e) turbidity (NTU), and (f) salinity (ppt) by area based on historal seasonal models. Forecasts from the historical models for dates during and after the Piney Point release are shown in thick lines (+/- 95% confidence), with observed samples overlaid on the plots to emphasize deviation of 2021 data from historical seasonal estimates. Forecasted values are based on Generalized Additive Models fit to historical baseline data from 2006 to early 2021, where historical predictions are shown as thin grey lines, with darker lines for more recent years. Results are grouped by assessment areas shown in Figure 1a." title="" id="1" name="Picture"/>
-            <a:graphic>
-              <a:graphicData uri="http://schemas.openxmlformats.org/drawingml/2006/picture">
-                <pic:pic>
-                  <pic:nvPicPr>
-                    <pic:cNvPr descr="figs/wqgamadd-supp.jpeg" id="0" name="Picture"/>
                     <pic:cNvPicPr>
                       <a:picLocks noChangeArrowheads="1" noChangeAspect="1"/>
                     </pic:cNvPicPr>
@@ -1592,6 +1572,61 @@
         <w:pStyle w:val="ImageCaption"/>
       </w:pPr>
       <w:r>
+        <w:t xml:space="preserve">Figure 2: Sampled water quality data by week for late March through September 2021 following the release from Piney Point for (a) total ammonia nitogen (mg/L), (b) total phosphorus (mg/L), (c) orthophosphate (mg/L), (d) dissolved oxygen saturation (%), (e) turbidity (NTU), and (f) salinity (ppt). Observations are aggregated by week and within assessment areas shown in Figure 1a. Normal ranges for the month of observation (monthly baseline) and area are shown by the blue shaded areas. Normal ranges are defined as within +/-1 standard deviation of the mean for the month of observation from 2006 to 2020 for values collected at long-term monitoring sites within each area (Figure 1a).</w:t>
+      </w:r>
+    </w:p>
+    <w:p>
+      <w:pPr>
+        <w:pStyle w:val="CaptionedFigure"/>
+      </w:pPr>
+      <w:r>
+        <w:drawing>
+          <wp:inline>
+            <wp:extent cx="5943600" cy="5094514"/>
+            <wp:effectExtent b="0" l="0" r="0" t="0"/>
+            <wp:docPr descr="Figure 3: Forecasted 2021 (a) total ammonia nitogen (mg/L), (b) orthophosphate (mg/L), (c) total phosphorus (mg/L), (d) dissolved oxygen saturation (%), (e) turbidity (NTU), and (f) salinity (ppt) by area based on historal seasonal models. Forecasts from the historical models for dates during and after the Piney Point release are shown in thick lines (+/- 95% confidence), with observed samples overlaid on the plots to emphasize deviation of 2021 data from historical seasonal estimates. Forecasted values are based on Generalized Additive Models fit to historical baseline data from 2006 to early 2021, where historical predictions are shown as thin grey lines, with darker lines for more recent years. Results are grouped by assessment areas shown in Figure 1a." title="" id="1" name="Picture"/>
+            <a:graphic>
+              <a:graphicData uri="http://schemas.openxmlformats.org/drawingml/2006/picture">
+                <pic:pic>
+                  <pic:nvPicPr>
+                    <pic:cNvPr descr="figs/wqgamadd-supp.jpeg" id="0" name="Picture"/>
+                    <pic:cNvPicPr>
+                      <a:picLocks noChangeArrowheads="1" noChangeAspect="1"/>
+                    </pic:cNvPicPr>
+                  </pic:nvPicPr>
+                  <pic:blipFill>
+                    <a:blip r:embed="rId53"/>
+                    <a:stretch>
+                      <a:fillRect/>
+                    </a:stretch>
+                  </pic:blipFill>
+                  <pic:spPr bwMode="auto">
+                    <a:xfrm>
+                      <a:off x="0" y="0"/>
+                      <a:ext cx="5943600" cy="5094514"/>
+                    </a:xfrm>
+                    <a:prstGeom prst="rect">
+                      <a:avLst/>
+                    </a:prstGeom>
+                    <a:noFill/>
+                    <a:ln w="9525">
+                      <a:noFill/>
+                      <a:headEnd/>
+                      <a:tailEnd/>
+                    </a:ln>
+                  </pic:spPr>
+                </pic:pic>
+              </a:graphicData>
+            </a:graphic>
+          </wp:inline>
+        </w:drawing>
+      </w:r>
+    </w:p>
+    <w:p>
+      <w:pPr>
+        <w:pStyle w:val="ImageCaption"/>
+      </w:pPr>
+      <w:r>
         <w:t xml:space="preserve">Figure 3: Forecasted 2021 (a) total ammonia nitogen (mg/L), (b) orthophosphate (mg/L), (c) total phosphorus (mg/L), (d) dissolved oxygen saturation (%), (e) turbidity (NTU), and (f) salinity (ppt) by area based on historal seasonal models. Forecasts from the historical models for dates during and after the Piney Point release are shown in thick lines (+/- 95% confidence), with observed samples overlaid on the plots to emphasize deviation of 2021 data from historical seasonal estimates. Forecasted values are based on Generalized Additive Models fit to historical baseline data from 2006 to early 2021, where historical predictions are shown as thin grey lines, with darker lines for more recent years. Results are grouped by assessment areas shown in Figure 1a.</w:t>
       </w:r>
     </w:p>
@@ -1615,7 +1650,7 @@
                     </pic:cNvPicPr>
                   </pic:nvPicPr>
                   <pic:blipFill>
-                    <a:blip r:embed="rId53"/>
+                    <a:blip r:embed="rId54"/>
                     <a:stretch>
                       <a:fillRect/>
                     </a:stretch>
@@ -1670,7 +1705,7 @@
                     </pic:cNvPicPr>
                   </pic:nvPicPr>
                   <pic:blipFill>
-                    <a:blip r:embed="rId54"/>
+                    <a:blip r:embed="rId55"/>
                     <a:stretch>
                       <a:fillRect/>
                     </a:stretch>
@@ -1725,7 +1760,7 @@
                     </pic:cNvPicPr>
                   </pic:nvPicPr>
                   <pic:blipFill>
-                    <a:blip r:embed="rId55"/>
+                    <a:blip r:embed="rId56"/>
                     <a:stretch>
                       <a:fillRect/>
                     </a:stretch>
@@ -1819,7 +1854,7 @@
                     </pic:cNvPicPr>
                   </pic:nvPicPr>
                   <pic:blipFill>
-                    <a:blip r:embed="rId56"/>
+                    <a:blip r:embed="rId57"/>
                     <a:stretch>
                       <a:fillRect/>
                     </a:stretch>
@@ -1883,8 +1918,8 @@
         <w:t xml:space="preserve">) or macroalgal dominance.</w:t>
       </w:r>
     </w:p>
-    <w:bookmarkEnd w:id="57"/>
-    <w:bookmarkStart w:id="58" w:name="tables"/>
+    <w:bookmarkEnd w:id="58"/>
+    <w:bookmarkStart w:id="59" w:name="tables"/>
     <w:p>
       <w:pPr>
         <w:pStyle w:val="Heading1"/>
@@ -13336,8 +13371,8 @@
         </w:tc>
       </w:tr>
     </w:tbl>
-    <w:bookmarkEnd w:id="58"/>
-    <w:bookmarkStart w:id="72" w:name="references"/>
+    <w:bookmarkEnd w:id="59"/>
+    <w:bookmarkStart w:id="73" w:name="references"/>
     <w:p>
       <w:pPr>
         <w:pStyle w:val="Heading1"/>
@@ -13346,8 +13381,8 @@
         <w:t xml:space="preserve">References</w:t>
       </w:r>
     </w:p>
-    <w:bookmarkStart w:id="71" w:name="refs"/>
-    <w:bookmarkStart w:id="60" w:name="ref-Beck21c"/>
+    <w:bookmarkStart w:id="72" w:name="refs"/>
+    <w:bookmarkStart w:id="61" w:name="ref-Beck21c"/>
     <w:p>
       <w:pPr>
         <w:pStyle w:val="Bibliography"/>
@@ -13358,7 +13393,7 @@
       <w:r>
         <w:t xml:space="preserve"> </w:t>
       </w:r>
-      <w:hyperlink r:id="rId59">
+      <w:hyperlink r:id="rId60">
         <w:r>
           <w:rPr>
             <w:rStyle w:val="Hyperlink"/>
@@ -13367,8 +13402,8 @@
         </w:r>
       </w:hyperlink>
     </w:p>
-    <w:bookmarkEnd w:id="60"/>
-    <w:bookmarkStart w:id="61" w:name="ref-DiPinto01"/>
+    <w:bookmarkEnd w:id="61"/>
+    <w:bookmarkStart w:id="62" w:name="ref-DiPinto01"/>
     <w:p>
       <w:pPr>
         <w:pStyle w:val="Bibliography"/>
@@ -13404,8 +13439,8 @@
         <w:t xml:space="preserve">lorida, in: International Oil Spill Conference. American Petroleum Institute, pp. 1511–1516.</w:t>
       </w:r>
     </w:p>
-    <w:bookmarkEnd w:id="61"/>
-    <w:bookmarkStart w:id="63" w:name="ref-Garrett11"/>
+    <w:bookmarkEnd w:id="62"/>
+    <w:bookmarkStart w:id="64" w:name="ref-Garrett11"/>
     <w:p>
       <w:pPr>
         <w:pStyle w:val="Bibliography"/>
@@ -13416,7 +13451,7 @@
       <w:r>
         <w:t xml:space="preserve"> </w:t>
       </w:r>
-      <w:hyperlink r:id="rId62">
+      <w:hyperlink r:id="rId63">
         <w:r>
           <w:rPr>
             <w:rStyle w:val="Hyperlink"/>
@@ -13425,8 +13460,8 @@
         </w:r>
       </w:hyperlink>
     </w:p>
-    <w:bookmarkEnd w:id="63"/>
-    <w:bookmarkStart w:id="64" w:name="ref-Henderson04"/>
+    <w:bookmarkEnd w:id="64"/>
+    <w:bookmarkStart w:id="65" w:name="ref-Henderson04"/>
     <w:p>
       <w:pPr>
         <w:pStyle w:val="Bibliography"/>
@@ -13453,8 +13488,8 @@
         <w:t xml:space="preserve">oint phosphate plant: An environmental analysis.</w:t>
       </w:r>
     </w:p>
-    <w:bookmarkEnd w:id="64"/>
-    <w:bookmarkStart w:id="65" w:name="ref-Hu03"/>
+    <w:bookmarkEnd w:id="65"/>
+    <w:bookmarkStart w:id="66" w:name="ref-Hu03"/>
     <w:p>
       <w:pPr>
         <w:pStyle w:val="Bibliography"/>
@@ -13496,8 +13531,8 @@
         <w:t xml:space="preserve">oint treated wastewater. University of South Florida, Institute for Marine Remote Sensing, St. Petersburg, Florida.</w:t>
       </w:r>
     </w:p>
-    <w:bookmarkEnd w:id="65"/>
-    <w:bookmarkStart w:id="67" w:name="ref-Sherwood17"/>
+    <w:bookmarkEnd w:id="66"/>
+    <w:bookmarkStart w:id="68" w:name="ref-Sherwood17"/>
     <w:p>
       <w:pPr>
         <w:pStyle w:val="Bibliography"/>
@@ -13517,7 +13552,7 @@
       <w:r>
         <w:t xml:space="preserve"> </w:t>
       </w:r>
-      <w:hyperlink r:id="rId66">
+      <w:hyperlink r:id="rId67">
         <w:r>
           <w:rPr>
             <w:rStyle w:val="Hyperlink"/>
@@ -13526,8 +13561,8 @@
         </w:r>
       </w:hyperlink>
     </w:p>
-    <w:bookmarkEnd w:id="67"/>
-    <w:bookmarkStart w:id="68" w:name="ref-tbep1620"/>
+    <w:bookmarkEnd w:id="68"/>
+    <w:bookmarkStart w:id="69" w:name="ref-tbep1620"/>
     <w:p>
       <w:pPr>
         <w:pStyle w:val="Bibliography"/>
@@ -13572,8 +13607,8 @@
         <w:t xml:space="preserve">rogram: Quality management plan (No. 16-20). Tampa Bay Estuary Program, St. Petersburg, Florida.</w:t>
       </w:r>
     </w:p>
-    <w:bookmarkEnd w:id="68"/>
-    <w:bookmarkStart w:id="69" w:name="ref-Switzer11"/>
+    <w:bookmarkEnd w:id="69"/>
+    <w:bookmarkStart w:id="70" w:name="ref-Switzer11"/>
     <w:p>
       <w:pPr>
         <w:pStyle w:val="Bibliography"/>
@@ -13582,8 +13617,8 @@
         <w:t xml:space="preserve">Switzer, T.S., Tyler-Jedlund, A.J., Rogers, K.R., Grier, H., McMichael Jr, R.H., Fox, S., 2011. Response of estuarine nekton to the regulated discharge of treated phosphate-production process water. Florida Fish; Wildlife Conservation Commission, Fish; Wildlife Research Institute, St. Petersburg, Florida.</w:t>
       </w:r>
     </w:p>
-    <w:bookmarkEnd w:id="69"/>
-    <w:bookmarkStart w:id="70" w:name="ref-Xie20"/>
+    <w:bookmarkEnd w:id="70"/>
+    <w:bookmarkStart w:id="71" w:name="ref-Xie20"/>
     <w:p>
       <w:pPr>
         <w:pStyle w:val="Bibliography"/>
@@ -13592,9 +13627,9 @@
         <w:t xml:space="preserve">Xie, Y., Dervieux, C., Riederer, E., 2020. R markdown cookbook. Chapman; Hall/CRC, Boca Raton, Florida.</w:t>
       </w:r>
     </w:p>
-    <w:bookmarkEnd w:id="70"/>
     <w:bookmarkEnd w:id="71"/>
     <w:bookmarkEnd w:id="72"/>
+    <w:bookmarkEnd w:id="73"/>
     <w:sectPr>
       <w:footerReference r:id="rId9" w:type="default"/>
       <w:pgSz w:h="15840" w:w="12240"/>

</xml_diff>

<commit_message>
nw second revision done
</commit_message>
<xml_diff>
--- a/supplement.docx
+++ b/supplement.docx
@@ -1048,7 +1048,7 @@
         <w:t xml:space="preserve"> </w:t>
       </w:r>
       <w:r>
-        <w:t xml:space="preserve">maintained by the TBEP in agreement with USEPA standards and those of the inter-agency partners. Data quality objectives followed guidelines outlined in the TBEP Data Quality Management Plan</w:t>
+        <w:t xml:space="preserve">maintained by the TBEP and those of the inter-agency partners. Data quality objectives followed guidelines outlined in the USEPA-approved TBEP Data Quality Management Plan</w:t>
       </w:r>
       <w:r>
         <w:t xml:space="preserve"> </w:t>
@@ -1219,7 +1219,7 @@
         </m:sSubSup>
       </m:oMath>
       <w:r>
-        <w:t xml:space="preserve">, mg/L), and chlorophyll-a (ug/L) concentrations. Samples for pH, salinity (psu), temperature (C), and dissolved oxygen saturation (%) were also evaluated given the role these parameters can have as indicators of surface water contamination (pH), physical drivers of primary production (salinity, temperature), and indicators of primary production and respiration (dissolved oxygen, mg/L). Overall, sample frequency was approximately biweekly over the subsequent months, with some variability given agency resource limitations during the event and weather restrictions on boating. As appropriate, water quality data were aggregated at the weekly scale and by major areas of interest (Figure 1a) given the hypothesized impacts adjacent to the release site as indicated by the TBCOM tracer model simulated plume patterns.</w:t>
+        <w:t xml:space="preserve">, mg/L), and chlorophyll-a (ug/L) concentrations. Samples for pH, salinity (psu), temperature (C), and dissolved oxygen saturation (%) were also evaluated given the role these parameters can have as indicators of surface water contamination (pH), physical drivers of primary production (salinity, temperature), and indicators of primary production and respiration (dissolved oxygen). Overall, sample frequency was approximately biweekly over the subsequent months with greatest effort during the first three months and with some variability given agency resource limitations during the event and weather restrictions on boating. As appropriate, water quality data were aggregated at the weekly scale and by major areas of interest (Figure 1a) given the hypothesized impacts adjacent to the release site as indicated by the TBCOM tracer model simulated plume patterns.</w:t>
       </w:r>
     </w:p>
     <w:p>

</xml_diff>

<commit_message>
cl and kh second revision done
</commit_message>
<xml_diff>
--- a/supplement.docx
+++ b/supplement.docx
@@ -1017,7 +1017,7 @@
       </w:r>
     </w:p>
     <w:bookmarkEnd w:id="43"/>
-    <w:bookmarkStart w:id="50" w:name="sampling-methods"/>
+    <w:bookmarkStart w:id="48" w:name="sampling-methods"/>
     <w:p>
       <w:pPr>
         <w:pStyle w:val="Heading1"/>
@@ -1219,7 +1219,15 @@
         </m:sSubSup>
       </m:oMath>
       <w:r>
-        <w:t xml:space="preserve">, mg/L), and chlorophyll-a (ug/L) concentrations. Samples for pH, salinity (psu), temperature (C), and dissolved oxygen saturation (%) were also evaluated given the role these parameters can have as indicators of surface water contamination (pH), physical drivers of primary production (salinity, temperature), and indicators of primary production and respiration (dissolved oxygen). Overall, sample frequency was approximately biweekly over the subsequent months with greatest effort during the first three months and with some variability given agency resource limitations during the event and weather restrictions on boating. As appropriate, water quality data were aggregated at the weekly scale and by major areas of interest (Figure 1a) given the hypothesized impacts adjacent to the release site as indicated by the TBCOM tracer model simulated plume patterns.</w:t>
+        <w:t xml:space="preserve">, mg/L), and chlorophyll-a (</w:t>
+      </w:r>
+      <m:oMath>
+        <m:r>
+          <m:t>μ</m:t>
+        </m:r>
+      </m:oMath>
+      <w:r>
+        <w:t xml:space="preserve">g/L) concentrations. Samples for pH, salinity (psu), temperature (C), and dissolved oxygen saturation (%) were also evaluated given the role these parameters can have as indicators of surface water contamination (pH), physical drivers of primary production (salinity, temperature), and indicators of primary production and respiration (dissolved oxygen). Overall, sample frequency was approximately biweekly over the subsequent months with greatest effort during the first three months and with some variability given agency resource limitations during the event and weather restrictions on boating. As appropriate, water quality data were aggregated at the weekly scale and by major areas of interest (Figure 1a) given the hypothesized impacts adjacent to the release site as indicated by the TBCOM tracer model simulated plume patterns.</w:t>
       </w:r>
     </w:p>
     <w:p>
@@ -1227,7 +1235,7 @@
         <w:pStyle w:val="BodyText"/>
       </w:pPr>
       <w:r>
-        <w:t xml:space="preserve">Phytoplankton samples were also collected by multiple partners and included a mix of quantitative samples from light microscopy that enumerated major taxa by cell concentrations and qualitative presence/absence samples. Taxa were aggregated into major groups of interest for Tampa Bay, with a focus on diatoms (Bacillariophyta and other centric taxa), as common primary producers observed throughout the growing season, and species associated with harmful algal blooms (HABs), as a potentially adverse outcome of these species outcompeting others in response to nutrient inputs from Piney Point. Evaluation herein of HABs data included specific focus on the red tide organism</w:t>
+        <w:t xml:space="preserve">Phytoplankton samples were also collected by multiple partners and included a mix of quantitative samples from light microscopy that enumerated major taxa by cell concentrations and qualitative presence/absence samples. Taxa were aggregated into major groups of interest for Tampa Bay, with a focus on diatoms, as common primary producers observed throughout the growing season, and species associated with harmful algal blooms (HABs), as a potentially adverse outcome of these species outcompeting others in response to nutrient inputs from Piney Point. Evaluation herein of HABs data included specific focus on the red tide organism</w:t>
       </w:r>
       <w:r>
         <w:t xml:space="preserve"> </w:t>
@@ -1240,50 +1248,12 @@
         <w:t xml:space="preserve">Karenia brevis</w:t>
       </w:r>
       <w:r>
-        <w:t xml:space="preserve">. Data for</w:t>
+        <w:t xml:space="preserve">. Because of the increased occurrence of red tide in July following the emergency release, fish kill reports from FWC were also evaluated in relation to key municipalities (Tampa, St. Petersberg) impacted by the event. Fish kill reports were obtained from the FWC</w:t>
       </w:r>
       <w:r>
         <w:t xml:space="preserve"> </w:t>
       </w:r>
-      <w:r>
-        <w:rPr>
-          <w:iCs/>
-          <w:i/>
-        </w:rPr>
-        <w:t xml:space="preserve">K. brevis</w:t>
-      </w:r>
-      <w:r>
-        <w:t xml:space="preserve"> </w:t>
-      </w:r>
-      <w:r>
-        <w:t xml:space="preserve">were obtained from event-based monitoring samples collected by FWC and available from a joint FWC-USF short-term red tide tracking product (</w:t>
-      </w:r>
       <w:hyperlink r:id="rId46">
-        <w:r>
-          <w:rPr>
-            <w:rStyle w:val="Hyperlink"/>
-          </w:rPr>
-          <w:t xml:space="preserve">http://ocgweb.marine.usf.edu/hab_tracking/wfcom_hab.html</w:t>
-        </w:r>
-      </w:hyperlink>
-      <w:r>
-        <w:t xml:space="preserve">) and from the Harmful Algal BloomS Observing System (</w:t>
-      </w:r>
-      <w:hyperlink r:id="rId47">
-        <w:r>
-          <w:rPr>
-            <w:rStyle w:val="Hyperlink"/>
-          </w:rPr>
-          <w:t xml:space="preserve">HABSOS</w:t>
-        </w:r>
-      </w:hyperlink>
-      <w:r>
-        <w:t xml:space="preserve">). Because of the increased occurrence of red tide in July following the emergency release, fish kill reports from FWC were also evaluated in relation to key municipalities (Tampa, St. Petersberg) impacted by the event. Fish kill reports were obtained from the FWC</w:t>
-      </w:r>
-      <w:r>
-        <w:t xml:space="preserve"> </w:t>
-      </w:r>
-      <w:hyperlink r:id="rId48">
         <w:r>
           <w:rPr>
             <w:rStyle w:val="Hyperlink"/>
@@ -1349,7 +1319,7 @@
       <w:r>
         <w:t xml:space="preserve">“</w:t>
       </w:r>
-      <w:hyperlink r:id="rId49">
+      <w:hyperlink r:id="rId47">
         <w:r>
           <w:rPr>
             <w:rStyle w:val="Hyperlink"/>
@@ -1455,8 +1425,8 @@
         <w:t xml:space="preserve">) were also observed but were present at much lower abundances and were not evaluated herein. Macroalgae taxa were aggregated by major group (i.e., red, green, and cyanobacteria). Seagrasses and macroalgae abundances were converted to frequency of occurrence estimates (i.e., number of locations present divided by total locations sampled) at the transect scale or within major areas (Figure 1a) depending on the analysis.</w:t>
       </w:r>
     </w:p>
-    <w:bookmarkEnd w:id="50"/>
-    <w:bookmarkStart w:id="58" w:name="figures"/>
+    <w:bookmarkEnd w:id="48"/>
+    <w:bookmarkStart w:id="56" w:name="figures"/>
     <w:p>
       <w:pPr>
         <w:pStyle w:val="Heading1"/>
@@ -1474,7 +1444,7 @@
           <wp:inline>
             <wp:extent cx="5943600" cy="4195482"/>
             <wp:effectExtent b="0" l="0" r="0" t="0"/>
-            <wp:docPr descr="Figure 1: Sampled water quality data by week for late March through September 2021 following the release from Piney Point for (a) total nitrogen (mg/L), (b) chlorophyll-a (ug/L), and (c) secchi disk depth (meters). Observations are aggregated by week and within assessment areas shown in Figure 1a. Normal ranges for the month of observation (monthly baseline) and area are shown by the blue shaded areas. Normal ranges are defined as within +/-1 standard deviation of the mean for the month of observation from 2006 to 2021 for values collected at long-term monitoring sites within each area (Figure 1a)." title="" id="1" name="Picture"/>
+            <wp:docPr descr="Figure 1: Sampled water quality data by week for late March through September 2021 following the release from Piney Point for (a) total nitrogen (mg/L), (b) chlorophyll-a (\mug/L), and (c) secchi disk depth (meters). Observations are aggregated by week and within assessment areas shown in Figure 1a. Normal ranges for the month of observation (monthly baseline) and area are shown by the blue shaded areas. Normal ranges are defined as within +/-1 standard deviation of the mean for the month of observation from 2006 to 2021 for values collected at long-term monitoring sites within each area (Figure 1a)." title="" id="1" name="Picture"/>
             <a:graphic>
               <a:graphicData uri="http://schemas.openxmlformats.org/drawingml/2006/picture">
                 <pic:pic>
@@ -1485,7 +1455,7 @@
                     </pic:cNvPicPr>
                   </pic:nvPicPr>
                   <pic:blipFill>
-                    <a:blip r:embed="rId51"/>
+                    <a:blip r:embed="rId49"/>
                     <a:stretch>
                       <a:fillRect/>
                     </a:stretch>
@@ -1517,7 +1487,15 @@
         <w:pStyle w:val="ImageCaption"/>
       </w:pPr>
       <w:r>
-        <w:t xml:space="preserve">Figure 1: Sampled water quality data by week for late March through September 2021 following the release from Piney Point for (a) total nitrogen (mg/L), (b) chlorophyll-a (ug/L), and (c) secchi disk depth (meters). Observations are aggregated by week and within assessment areas shown in Figure 1a. Normal ranges for the month of observation (monthly baseline) and area are shown by the blue shaded areas. Normal ranges are defined as within +/-1 standard deviation of the mean for the month of observation from 2006 to 2021 for values collected at long-term monitoring sites within each area (Figure 1a).</w:t>
+        <w:t xml:space="preserve">Figure 1: Sampled water quality data by week for late March through September 2021 following the release from Piney Point for (a) total nitrogen (mg/L), (b) chlorophyll-a (</w:t>
+      </w:r>
+      <m:oMath>
+        <m:r>
+          <m:t>μ</m:t>
+        </m:r>
+      </m:oMath>
+      <w:r>
+        <w:t xml:space="preserve">g/L), and (c) secchi disk depth (meters). Observations are aggregated by week and within assessment areas shown in Figure 1a. Normal ranges for the month of observation (monthly baseline) and area are shown by the blue shaded areas. Normal ranges are defined as within +/-1 standard deviation of the mean for the month of observation from 2006 to 2021 for values collected at long-term monitoring sites within each area (Figure 1a).</w:t>
       </w:r>
     </w:p>
     <w:p>
@@ -1540,7 +1518,7 @@
                     </pic:cNvPicPr>
                   </pic:nvPicPr>
                   <pic:blipFill>
-                    <a:blip r:embed="rId52"/>
+                    <a:blip r:embed="rId50"/>
                     <a:stretch>
                       <a:fillRect/>
                     </a:stretch>
@@ -1590,6 +1568,116 @@
                 <pic:pic>
                   <pic:nvPicPr>
                     <pic:cNvPr descr="figs/wqgamadd-supp.jpeg" id="0" name="Picture"/>
+                    <pic:cNvPicPr>
+                      <a:picLocks noChangeArrowheads="1" noChangeAspect="1"/>
+                    </pic:cNvPicPr>
+                  </pic:nvPicPr>
+                  <pic:blipFill>
+                    <a:blip r:embed="rId51"/>
+                    <a:stretch>
+                      <a:fillRect/>
+                    </a:stretch>
+                  </pic:blipFill>
+                  <pic:spPr bwMode="auto">
+                    <a:xfrm>
+                      <a:off x="0" y="0"/>
+                      <a:ext cx="5943600" cy="5094514"/>
+                    </a:xfrm>
+                    <a:prstGeom prst="rect">
+                      <a:avLst/>
+                    </a:prstGeom>
+                    <a:noFill/>
+                    <a:ln w="9525">
+                      <a:noFill/>
+                      <a:headEnd/>
+                      <a:tailEnd/>
+                    </a:ln>
+                  </pic:spPr>
+                </pic:pic>
+              </a:graphicData>
+            </a:graphic>
+          </wp:inline>
+        </w:drawing>
+      </w:r>
+    </w:p>
+    <w:p>
+      <w:pPr>
+        <w:pStyle w:val="ImageCaption"/>
+      </w:pPr>
+      <w:r>
+        <w:t xml:space="preserve">Figure 3: Forecasted 2021 (a) total ammonia nitogen (mg/L), (b) orthophosphate (mg/L), (c) total phosphorus (mg/L), (d) dissolved oxygen saturation (%), (e) turbidity (NTU), and (f) salinity (ppt) by area based on historal seasonal models. Forecasts from the historical models for dates during and after the Piney Point release are shown in thick lines (+/- 95% confidence), with observed samples overlaid on the plots to emphasize deviation of 2021 data from historical seasonal estimates. Forecasted values are based on Generalized Additive Models fit to historical baseline data from 2006 to early 2021, where historical predictions are shown as thin grey lines, with darker lines for more recent years. Results are grouped by assessment areas shown in Figure 1a.</w:t>
+      </w:r>
+    </w:p>
+    <w:p>
+      <w:pPr>
+        <w:pStyle w:val="CaptionedFigure"/>
+      </w:pPr>
+      <w:r>
+        <w:drawing>
+          <wp:inline>
+            <wp:extent cx="5943600" cy="3962400"/>
+            <wp:effectExtent b="0" l="0" r="0" t="0"/>
+            <wp:docPr descr="Figure 4: Abundance estimates (+/- 95% confidence) for (a) Area 1 and (b) Area 3 (see map in Figure 1a for locations) for macroalgae (top) and seagrass (bottom) rapid response transect surveys across all transects (n = 38) near Piney Point. Estimates are grouped by sample months in 2021. Points are offset slightly for readability. No transects were sampled in Area 2 to the north of Piney Point and no transects were sampled past September in Area 1 given allocated sampling effort following projected dispersal patterns of the plume from model simulations." title="" id="1" name="Picture"/>
+            <a:graphic>
+              <a:graphicData uri="http://schemas.openxmlformats.org/drawingml/2006/picture">
+                <pic:pic>
+                  <pic:nvPicPr>
+                    <pic:cNvPr descr="C:/proj/piney-point-manu/figs/trnabu-supp.jpeg" id="0" name="Picture"/>
+                    <pic:cNvPicPr>
+                      <a:picLocks noChangeArrowheads="1" noChangeAspect="1"/>
+                    </pic:cNvPicPr>
+                  </pic:nvPicPr>
+                  <pic:blipFill>
+                    <a:blip r:embed="rId52"/>
+                    <a:stretch>
+                      <a:fillRect/>
+                    </a:stretch>
+                  </pic:blipFill>
+                  <pic:spPr bwMode="auto">
+                    <a:xfrm>
+                      <a:off x="0" y="0"/>
+                      <a:ext cx="5943600" cy="3962400"/>
+                    </a:xfrm>
+                    <a:prstGeom prst="rect">
+                      <a:avLst/>
+                    </a:prstGeom>
+                    <a:noFill/>
+                    <a:ln w="9525">
+                      <a:noFill/>
+                      <a:headEnd/>
+                      <a:tailEnd/>
+                    </a:ln>
+                  </pic:spPr>
+                </pic:pic>
+              </a:graphicData>
+            </a:graphic>
+          </wp:inline>
+        </w:drawing>
+      </w:r>
+    </w:p>
+    <w:p>
+      <w:pPr>
+        <w:pStyle w:val="ImageCaption"/>
+      </w:pPr>
+      <w:r>
+        <w:t xml:space="preserve">Figure 4: Abundance estimates (+/- 95% confidence) for (a) Area 1 and (b) Area 3 (see map in Figure 1a for locations) for macroalgae (top) and seagrass (bottom) rapid response transect surveys across all transects (n = 38) near Piney Point. Estimates are grouped by sample months in 2021. Points are offset slightly for readability. No transects were sampled in Area 2 to the north of Piney Point and no transects were sampled past September in Area 1 given allocated sampling effort following projected dispersal patterns of the plume from model simulations.</w:t>
+      </w:r>
+    </w:p>
+    <w:p>
+      <w:pPr>
+        <w:pStyle w:val="CaptionedFigure"/>
+      </w:pPr>
+      <w:r>
+        <w:drawing>
+          <wp:inline>
+            <wp:extent cx="5943600" cy="5094514"/>
+            <wp:effectExtent b="0" l="0" r="0" t="0"/>
+            <wp:docPr descr="Figure 5: Wind rose plots for 2021 by month. Data are from St. Petersburg, Florida. Wind roses show relative counts of six minute observations in directional (30 degree bins, north is vertical) and speed (m/s) categories." title="" id="1" name="Picture"/>
+            <a:graphic>
+              <a:graphicData uri="http://schemas.openxmlformats.org/drawingml/2006/picture">
+                <pic:pic>
+                  <pic:nvPicPr>
+                    <pic:cNvPr descr="figs/windroses-supp.jpeg" id="0" name="Picture"/>
                     <pic:cNvPicPr>
                       <a:picLocks noChangeArrowheads="1" noChangeAspect="1"/>
                     </pic:cNvPicPr>
@@ -1627,116 +1715,6 @@
         <w:pStyle w:val="ImageCaption"/>
       </w:pPr>
       <w:r>
-        <w:t xml:space="preserve">Figure 3: Forecasted 2021 (a) total ammonia nitogen (mg/L), (b) orthophosphate (mg/L), (c) total phosphorus (mg/L), (d) dissolved oxygen saturation (%), (e) turbidity (NTU), and (f) salinity (ppt) by area based on historal seasonal models. Forecasts from the historical models for dates during and after the Piney Point release are shown in thick lines (+/- 95% confidence), with observed samples overlaid on the plots to emphasize deviation of 2021 data from historical seasonal estimates. Forecasted values are based on Generalized Additive Models fit to historical baseline data from 2006 to early 2021, where historical predictions are shown as thin grey lines, with darker lines for more recent years. Results are grouped by assessment areas shown in Figure 1a.</w:t>
-      </w:r>
-    </w:p>
-    <w:p>
-      <w:pPr>
-        <w:pStyle w:val="CaptionedFigure"/>
-      </w:pPr>
-      <w:r>
-        <w:drawing>
-          <wp:inline>
-            <wp:extent cx="5943600" cy="3962400"/>
-            <wp:effectExtent b="0" l="0" r="0" t="0"/>
-            <wp:docPr descr="Figure 4: Abundance estimates (+/- 95% confidence) for (a) Area 1 and (b) Area 3 (see map in Figure 1a for locations) for macroalgae (top) and seagrass (bottom) rapid response transect surveys across all transects (n = 38) near Piney Point. Estimates are grouped by sample months in 2021. Points are offset slightly for readability. No transects were sampled in Area 2 to the north of Piney Point and no transects were sampled past September in Area 1 given allocated sampling effort following projected dispersal patterns of the plume from model simulations." title="" id="1" name="Picture"/>
-            <a:graphic>
-              <a:graphicData uri="http://schemas.openxmlformats.org/drawingml/2006/picture">
-                <pic:pic>
-                  <pic:nvPicPr>
-                    <pic:cNvPr descr="C:/proj/piney-point-manu/figs/trnabu-supp.jpeg" id="0" name="Picture"/>
-                    <pic:cNvPicPr>
-                      <a:picLocks noChangeArrowheads="1" noChangeAspect="1"/>
-                    </pic:cNvPicPr>
-                  </pic:nvPicPr>
-                  <pic:blipFill>
-                    <a:blip r:embed="rId54"/>
-                    <a:stretch>
-                      <a:fillRect/>
-                    </a:stretch>
-                  </pic:blipFill>
-                  <pic:spPr bwMode="auto">
-                    <a:xfrm>
-                      <a:off x="0" y="0"/>
-                      <a:ext cx="5943600" cy="3962400"/>
-                    </a:xfrm>
-                    <a:prstGeom prst="rect">
-                      <a:avLst/>
-                    </a:prstGeom>
-                    <a:noFill/>
-                    <a:ln w="9525">
-                      <a:noFill/>
-                      <a:headEnd/>
-                      <a:tailEnd/>
-                    </a:ln>
-                  </pic:spPr>
-                </pic:pic>
-              </a:graphicData>
-            </a:graphic>
-          </wp:inline>
-        </w:drawing>
-      </w:r>
-    </w:p>
-    <w:p>
-      <w:pPr>
-        <w:pStyle w:val="ImageCaption"/>
-      </w:pPr>
-      <w:r>
-        <w:t xml:space="preserve">Figure 4: Abundance estimates (+/- 95% confidence) for (a) Area 1 and (b) Area 3 (see map in Figure 1a for locations) for macroalgae (top) and seagrass (bottom) rapid response transect surveys across all transects (n = 38) near Piney Point. Estimates are grouped by sample months in 2021. Points are offset slightly for readability. No transects were sampled in Area 2 to the north of Piney Point and no transects were sampled past September in Area 1 given allocated sampling effort following projected dispersal patterns of the plume from model simulations.</w:t>
-      </w:r>
-    </w:p>
-    <w:p>
-      <w:pPr>
-        <w:pStyle w:val="CaptionedFigure"/>
-      </w:pPr>
-      <w:r>
-        <w:drawing>
-          <wp:inline>
-            <wp:extent cx="5943600" cy="5094514"/>
-            <wp:effectExtent b="0" l="0" r="0" t="0"/>
-            <wp:docPr descr="Figure 5: Wind rose plots for 2021 by month. Data are from St. Petersburg, Florida. Wind roses show relative counts of six minute observations in directional (30 degree bins, north is vertical) and speed (m/s) categories." title="" id="1" name="Picture"/>
-            <a:graphic>
-              <a:graphicData uri="http://schemas.openxmlformats.org/drawingml/2006/picture">
-                <pic:pic>
-                  <pic:nvPicPr>
-                    <pic:cNvPr descr="figs/windroses-supp.jpeg" id="0" name="Picture"/>
-                    <pic:cNvPicPr>
-                      <a:picLocks noChangeArrowheads="1" noChangeAspect="1"/>
-                    </pic:cNvPicPr>
-                  </pic:nvPicPr>
-                  <pic:blipFill>
-                    <a:blip r:embed="rId55"/>
-                    <a:stretch>
-                      <a:fillRect/>
-                    </a:stretch>
-                  </pic:blipFill>
-                  <pic:spPr bwMode="auto">
-                    <a:xfrm>
-                      <a:off x="0" y="0"/>
-                      <a:ext cx="5943600" cy="5094514"/>
-                    </a:xfrm>
-                    <a:prstGeom prst="rect">
-                      <a:avLst/>
-                    </a:prstGeom>
-                    <a:noFill/>
-                    <a:ln w="9525">
-                      <a:noFill/>
-                      <a:headEnd/>
-                      <a:tailEnd/>
-                    </a:ln>
-                  </pic:spPr>
-                </pic:pic>
-              </a:graphicData>
-            </a:graphic>
-          </wp:inline>
-        </w:drawing>
-      </w:r>
-    </w:p>
-    <w:p>
-      <w:pPr>
-        <w:pStyle w:val="ImageCaption"/>
-      </w:pPr>
-      <w:r>
         <w:t xml:space="preserve">Figure 5: Wind rose plots for 2021 by month. Data are from St. Petersburg, Florida. Wind roses show relative counts of six minute observations in directional (30 degree bins, north is vertical) and speed (m/s) categories.</w:t>
       </w:r>
     </w:p>
@@ -1760,7 +1738,7 @@
                     </pic:cNvPicPr>
                   </pic:nvPicPr>
                   <pic:blipFill>
-                    <a:blip r:embed="rId56"/>
+                    <a:blip r:embed="rId54"/>
                     <a:stretch>
                       <a:fillRect/>
                     </a:stretch>
@@ -1854,7 +1832,7 @@
                     </pic:cNvPicPr>
                   </pic:nvPicPr>
                   <pic:blipFill>
-                    <a:blip r:embed="rId57"/>
+                    <a:blip r:embed="rId55"/>
                     <a:stretch>
                       <a:fillRect/>
                     </a:stretch>
@@ -1918,8 +1896,8 @@
         <w:t xml:space="preserve">) or macroalgal dominance.</w:t>
       </w:r>
     </w:p>
-    <w:bookmarkEnd w:id="58"/>
-    <w:bookmarkStart w:id="59" w:name="tables"/>
+    <w:bookmarkEnd w:id="56"/>
+    <w:bookmarkStart w:id="57" w:name="tables"/>
     <w:p>
       <w:pPr>
         <w:pStyle w:val="Heading1"/>
@@ -1933,7 +1911,7 @@
         <w:pStyle w:val="TableCaption"/>
       </w:pPr>
       <w:r>
-        <w:t xml:space="preserve">Table 1: Comparison of macroalgae frequency occurrence by areas of interest (Figure 1a) and month. Overall signifance of differences of frequency occurrence between months for macroalgae groups and area combination are shown with Chi-squared statistics based on Kruskall-Wallis rank sum tests. Multiple comparisons with Mann-Whitney U tests (Comp. column) were used to evaluate pairwise monthly frequency occurrences for each macroalgae group in each area. Rows that share a letter within each area and macroalgae group combination have frequency occurrences that are not significantly different between month pairs. Data are not seasonally-corrected due to limited long-term seasonal observations. ** p &lt; 0.005, * p &lt; 0.05, blank is not significant at</w:t>
+        <w:t xml:space="preserve">Table 1: Comparison of macroalgae frequency occurrence by areas of interest (Figure 1a) and month. Overall significance of differences of frequency occurrence between months for macroalgae groups and area combination are shown with Chi-squared statistics based on Kruskall-Wallis rank sum tests. Multiple comparisons with Mann-Whitney U tests (Comp. column) were used to evaluate pairwise monthly frequency occurrences for each macroalgae group in each area. Rows that share a letter within each area and macroalgae group combination have frequency occurrences that are not significantly different between month pairs. Data are not seasonally-corrected due to limited long-term seasonal observations. ** p &lt; 0.005, * p &lt; 0.05, blank is not significant at</w:t>
       </w:r>
       <w:r>
         <w:t xml:space="preserve"> </w:t>
@@ -1955,7 +1933,7 @@
         <w:tblStyle w:val="Table"/>
         <w:tblW w:type="auto" w:w="0"/>
         <w:tblLook w:firstRow="1" w:lastRow="0" w:firstColumn="0" w:lastColumn="0" w:noHBand="0" w:noVBand="0" w:val="0020"/>
-        <w:tblCaption w:val="Table 1: Comparison of macroalgae frequency occurrence by areas of interest (Figure 1a) and month. Overall signifance of differences of frequency occurrence between months for macroalgae groups and area combination are shown with Chi-squared statistics based on Kruskall-Wallis rank sum tests. Multiple comparisons with Mann-Whitney U tests (Comp. column) were used to evaluate pairwise monthly frequency occurrences for each macroalgae group in each area. Rows that share a letter within each area and macroalgae group combination have frequency occurrences that are not significantly different between month pairs. Data are not seasonally-corrected due to limited long-term seasonal observations. ** p &lt; 0.005, * p &lt; 0.05, blank is not significant at \alpha = 0.05."/>
+        <w:tblCaption w:val="Table 1: Comparison of macroalgae frequency occurrence by areas of interest (Figure 1a) and month. Overall significance of differences of frequency occurrence between months for macroalgae groups and area combination are shown with Chi-squared statistics based on Kruskall-Wallis rank sum tests. Multiple comparisons with Mann-Whitney U tests (Comp. column) were used to evaluate pairwise monthly frequency occurrences for each macroalgae group in each area. Rows that share a letter within each area and macroalgae group combination have frequency occurrences that are not significantly different between month pairs. Data are not seasonally-corrected due to limited long-term seasonal observations. ** p &lt; 0.005, * p &lt; 0.05, blank is not significant at \alpha = 0.05."/>
       </w:tblPr>
       <w:tblGrid>
         <w:gridCol w:w="1131"/>
@@ -4782,7 +4760,7 @@
         <w:pStyle w:val="TableCaption"/>
       </w:pPr>
       <w:r>
-        <w:t xml:space="preserve">Table 2: Comparison of seagrass species frequency occurrence by areas of interest (Figure 1a) and month. Overall signifance of differences of frequency occurrence between months for seagrass species and area combination are shown with Chi-squared statistics based on Kruskall-Wallis rank sum tests. Multiple comparisons with Mann-Whitney U tests (Comp. column) were used to evaluate pairwise monthly frequency occurrences for each seagrass species in each area. Rows that share a letter within each area and seagrass species combination have frequency occurrences that are not significantly different between month pairs. Data are not seasonally-corrected due to limited long-term seasonal observations. ** p &lt; 0.005, * p &lt; 0.05, blank is not significant at</w:t>
+        <w:t xml:space="preserve">Table 2: Comparison of seagrass species frequency occurrence by areas of interest (Figure 1a) and month. Overall significance of differences of frequency occurrence between months for seagrass species and area combination are shown with Chi-squared statistics based on Kruskall-Wallis rank sum tests. Multiple comparisons with Mann-Whitney U tests (Comp. column) were used to evaluate pairwise monthly frequency occurrences for each seagrass species in each area. Rows that share a letter within each area and seagrass species combination have frequency occurrences that are not significantly different between month pairs. Data are not seasonally-corrected due to limited long-term seasonal observations. ** p &lt; 0.005, * p &lt; 0.05, blank is not significant at</w:t>
       </w:r>
       <w:r>
         <w:t xml:space="preserve"> </w:t>
@@ -4804,7 +4782,7 @@
         <w:tblStyle w:val="Table"/>
         <w:tblW w:type="auto" w:w="0"/>
         <w:tblLook w:firstRow="1" w:lastRow="0" w:firstColumn="0" w:lastColumn="0" w:noHBand="0" w:noVBand="0" w:val="0020"/>
-        <w:tblCaption w:val="Table 2: Comparison of seagrass species frequency occurrence by areas of interest (Figure 1a) and month. Overall signifance of differences of frequency occurrence between months for seagrass species and area combination are shown with Chi-squared statistics based on Kruskall-Wallis rank sum tests. Multiple comparisons with Mann-Whitney U tests (Comp. column) were used to evaluate pairwise monthly frequency occurrences for each seagrass species in each area. Rows that share a letter within each area and seagrass species combination have frequency occurrences that are not significantly different between month pairs. Data are not seasonally-corrected due to limited long-term seasonal observations. ** p &lt; 0.005, * p &lt; 0.05, blank is not significant at \alpha = 0.05."/>
+        <w:tblCaption w:val="Table 2: Comparison of seagrass species frequency occurrence by areas of interest (Figure 1a) and month. Overall significance of differences of frequency occurrence between months for seagrass species and area combination are shown with Chi-squared statistics based on Kruskall-Wallis rank sum tests. Multiple comparisons with Mann-Whitney U tests (Comp. column) were used to evaluate pairwise monthly frequency occurrences for each seagrass species in each area. Rows that share a letter within each area and seagrass species combination have frequency occurrences that are not significantly different between month pairs. Data are not seasonally-corrected due to limited long-term seasonal observations. ** p &lt; 0.005, * p &lt; 0.05, blank is not significant at \alpha = 0.05."/>
       </w:tblPr>
       <w:tblGrid>
         <w:gridCol w:w="1131"/>
@@ -7655,7 +7633,7 @@
         <w:pStyle w:val="TableCaption"/>
       </w:pPr>
       <w:r>
-        <w:t xml:space="preserve">Table 3: Comparison of macroalgae Braun-Blanquet abundances by areas of interest (Figure 1a) and month. Overall signifance of differences of abundances between months for macroalgae groups and area combination are shown with Chi-squared statistics based on Kruskall-Wallis rank sum tests. Multiple comparisons with Mann-Whitney U tests (Comp. column) were used to evaluate pairwise monthly abundances for each macroalgae group in each area. Rows that share a letter within each area and macroalgae group combination have abundances that are not significantly different between month pairs. Data are not seasonally-corrected due to limited long-term seasonal observations. ** p &lt; 0.005, * p &lt; 0.05, blank is not significant at</w:t>
+        <w:t xml:space="preserve">Table 3: Comparison of macroalgae Braun-Blanquet abundances by areas of interest (Figure 1a) and month. Overall significance of differences of abundances between months for macroalgae groups and area combination are shown with Chi-squared statistics based on Kruskall-Wallis rank sum tests. Multiple comparisons with Mann-Whitney U tests (Comp. column) were used to evaluate pairwise monthly abundances for each macroalgae group in each area. Rows that share a letter within each area and macroalgae group combination have abundances that are not significantly different between month pairs. Data are not seasonally-corrected due to limited long-term seasonal observations. ** p &lt; 0.005, * p &lt; 0.05, blank is not significant at</w:t>
       </w:r>
       <w:r>
         <w:t xml:space="preserve"> </w:t>
@@ -7677,7 +7655,7 @@
         <w:tblStyle w:val="Table"/>
         <w:tblW w:type="auto" w:w="0"/>
         <w:tblLook w:firstRow="1" w:lastRow="0" w:firstColumn="0" w:lastColumn="0" w:noHBand="0" w:noVBand="0" w:val="0020"/>
-        <w:tblCaption w:val="Table 3: Comparison of macroalgae Braun-Blanquet abundances by areas of interest (Figure 1a) and month. Overall signifance of differences of abundances between months for macroalgae groups and area combination are shown with Chi-squared statistics based on Kruskall-Wallis rank sum tests. Multiple comparisons with Mann-Whitney U tests (Comp. column) were used to evaluate pairwise monthly abundances for each macroalgae group in each area. Rows that share a letter within each area and macroalgae group combination have abundances that are not significantly different between month pairs. Data are not seasonally-corrected due to limited long-term seasonal observations. ** p &lt; 0.005, * p &lt; 0.05, blank is not significant at \alpha = 0.05."/>
+        <w:tblCaption w:val="Table 3: Comparison of macroalgae Braun-Blanquet abundances by areas of interest (Figure 1a) and month. Overall significance of differences of abundances between months for macroalgae groups and area combination are shown with Chi-squared statistics based on Kruskall-Wallis rank sum tests. Multiple comparisons with Mann-Whitney U tests (Comp. column) were used to evaluate pairwise monthly abundances for each macroalgae group in each area. Rows that share a letter within each area and macroalgae group combination have abundances that are not significantly different between month pairs. Data are not seasonally-corrected due to limited long-term seasonal observations. ** p &lt; 0.005, * p &lt; 0.05, blank is not significant at \alpha = 0.05."/>
       </w:tblPr>
       <w:tblGrid>
         <w:gridCol w:w="1131"/>
@@ -10504,7 +10482,7 @@
         <w:pStyle w:val="TableCaption"/>
       </w:pPr>
       <w:r>
-        <w:t xml:space="preserve">Table 4: Comparison of seagrass species Braun-Blanquet abundances by areas of interest (Figure 1a) and month. Overall signifance of differences of abundances between months for seagrass species and area combination are shown with Chi-squared statistics based on Kruskall-Wallis rank sum tests. Multiple comparisons with Mann-Whitney U tests (Comp. column) were used to evaluate pairwise monthly abudances for each seagrass species in each area. Rows that share a letter within each area and seagrass species combination have abundances that are not significantly different between month pairs. Data are not seasonally-corrected due to limited long-term seasonal observations. ** p &lt; 0.005, * p &lt; 0.05, blank is not significant at</w:t>
+        <w:t xml:space="preserve">Table 4: Comparison of seagrass species Braun-Blanquet abundances by areas of interest (Figure 1a) and month. Overall significance of differences of abundances between months for seagrass species and area combination are shown with Chi-squared statistics based on Kruskall-Wallis rank sum tests. Multiple comparisons with Mann-Whitney U tests (Comp. column) were used to evaluate pairwise monthly abudances for each seagrass species in each area. Rows that share a letter within each area and seagrass species combination have abundances that are not significantly different between month pairs. Data are not seasonally-corrected due to limited long-term seasonal observations. ** p &lt; 0.005, * p &lt; 0.05, blank is not significant at</w:t>
       </w:r>
       <w:r>
         <w:t xml:space="preserve"> </w:t>
@@ -10526,7 +10504,7 @@
         <w:tblStyle w:val="Table"/>
         <w:tblW w:type="auto" w:w="0"/>
         <w:tblLook w:firstRow="1" w:lastRow="0" w:firstColumn="0" w:lastColumn="0" w:noHBand="0" w:noVBand="0" w:val="0020"/>
-        <w:tblCaption w:val="Table 4: Comparison of seagrass species Braun-Blanquet abundances by areas of interest (Figure 1a) and month. Overall signifance of differences of abundances between months for seagrass species and area combination are shown with Chi-squared statistics based on Kruskall-Wallis rank sum tests. Multiple comparisons with Mann-Whitney U tests (Comp. column) were used to evaluate pairwise monthly abudances for each seagrass species in each area. Rows that share a letter within each area and seagrass species combination have abundances that are not significantly different between month pairs. Data are not seasonally-corrected due to limited long-term seasonal observations. ** p &lt; 0.005, * p &lt; 0.05, blank is not significant at \alpha = 0.05."/>
+        <w:tblCaption w:val="Table 4: Comparison of seagrass species Braun-Blanquet abundances by areas of interest (Figure 1a) and month. Overall significance of differences of abundances between months for seagrass species and area combination are shown with Chi-squared statistics based on Kruskall-Wallis rank sum tests. Multiple comparisons with Mann-Whitney U tests (Comp. column) were used to evaluate pairwise monthly abudances for each seagrass species in each area. Rows that share a letter within each area and seagrass species combination have abundances that are not significantly different between month pairs. Data are not seasonally-corrected due to limited long-term seasonal observations. ** p &lt; 0.005, * p &lt; 0.05, blank is not significant at \alpha = 0.05."/>
       </w:tblPr>
       <w:tblGrid>
         <w:gridCol w:w="1131"/>
@@ -13371,8 +13349,8 @@
         </w:tc>
       </w:tr>
     </w:tbl>
-    <w:bookmarkEnd w:id="59"/>
-    <w:bookmarkStart w:id="73" w:name="references"/>
+    <w:bookmarkEnd w:id="57"/>
+    <w:bookmarkStart w:id="71" w:name="references"/>
     <w:p>
       <w:pPr>
         <w:pStyle w:val="Heading1"/>
@@ -13381,8 +13359,8 @@
         <w:t xml:space="preserve">References</w:t>
       </w:r>
     </w:p>
-    <w:bookmarkStart w:id="72" w:name="refs"/>
-    <w:bookmarkStart w:id="61" w:name="ref-Beck21c"/>
+    <w:bookmarkStart w:id="70" w:name="refs"/>
+    <w:bookmarkStart w:id="59" w:name="ref-Beck21c"/>
     <w:p>
       <w:pPr>
         <w:pStyle w:val="Bibliography"/>
@@ -13393,7 +13371,7 @@
       <w:r>
         <w:t xml:space="preserve"> </w:t>
       </w:r>
-      <w:hyperlink r:id="rId60">
+      <w:hyperlink r:id="rId58">
         <w:r>
           <w:rPr>
             <w:rStyle w:val="Hyperlink"/>
@@ -13402,8 +13380,8 @@
         </w:r>
       </w:hyperlink>
     </w:p>
-    <w:bookmarkEnd w:id="61"/>
-    <w:bookmarkStart w:id="62" w:name="ref-DiPinto01"/>
+    <w:bookmarkEnd w:id="59"/>
+    <w:bookmarkStart w:id="60" w:name="ref-DiPinto01"/>
     <w:p>
       <w:pPr>
         <w:pStyle w:val="Bibliography"/>
@@ -13439,8 +13417,8 @@
         <w:t xml:space="preserve">lorida, in: International Oil Spill Conference. American Petroleum Institute, pp. 1511–1516.</w:t>
       </w:r>
     </w:p>
-    <w:bookmarkEnd w:id="62"/>
-    <w:bookmarkStart w:id="64" w:name="ref-Garrett11"/>
+    <w:bookmarkEnd w:id="60"/>
+    <w:bookmarkStart w:id="62" w:name="ref-Garrett11"/>
     <w:p>
       <w:pPr>
         <w:pStyle w:val="Bibliography"/>
@@ -13451,7 +13429,7 @@
       <w:r>
         <w:t xml:space="preserve"> </w:t>
       </w:r>
-      <w:hyperlink r:id="rId63">
+      <w:hyperlink r:id="rId61">
         <w:r>
           <w:rPr>
             <w:rStyle w:val="Hyperlink"/>
@@ -13460,8 +13438,8 @@
         </w:r>
       </w:hyperlink>
     </w:p>
-    <w:bookmarkEnd w:id="64"/>
-    <w:bookmarkStart w:id="65" w:name="ref-Henderson04"/>
+    <w:bookmarkEnd w:id="62"/>
+    <w:bookmarkStart w:id="63" w:name="ref-Henderson04"/>
     <w:p>
       <w:pPr>
         <w:pStyle w:val="Bibliography"/>
@@ -13488,8 +13466,8 @@
         <w:t xml:space="preserve">oint phosphate plant: An environmental analysis.</w:t>
       </w:r>
     </w:p>
-    <w:bookmarkEnd w:id="65"/>
-    <w:bookmarkStart w:id="66" w:name="ref-Hu03"/>
+    <w:bookmarkEnd w:id="63"/>
+    <w:bookmarkStart w:id="64" w:name="ref-Hu03"/>
     <w:p>
       <w:pPr>
         <w:pStyle w:val="Bibliography"/>
@@ -13531,8 +13509,8 @@
         <w:t xml:space="preserve">oint treated wastewater. University of South Florida, Institute for Marine Remote Sensing, St. Petersburg, Florida.</w:t>
       </w:r>
     </w:p>
-    <w:bookmarkEnd w:id="66"/>
-    <w:bookmarkStart w:id="68" w:name="ref-Sherwood17"/>
+    <w:bookmarkEnd w:id="64"/>
+    <w:bookmarkStart w:id="66" w:name="ref-Sherwood17"/>
     <w:p>
       <w:pPr>
         <w:pStyle w:val="Bibliography"/>
@@ -13552,7 +13530,7 @@
       <w:r>
         <w:t xml:space="preserve"> </w:t>
       </w:r>
-      <w:hyperlink r:id="rId67">
+      <w:hyperlink r:id="rId65">
         <w:r>
           <w:rPr>
             <w:rStyle w:val="Hyperlink"/>
@@ -13561,8 +13539,8 @@
         </w:r>
       </w:hyperlink>
     </w:p>
-    <w:bookmarkEnd w:id="68"/>
-    <w:bookmarkStart w:id="69" w:name="ref-tbep1620"/>
+    <w:bookmarkEnd w:id="66"/>
+    <w:bookmarkStart w:id="67" w:name="ref-tbep1620"/>
     <w:p>
       <w:pPr>
         <w:pStyle w:val="Bibliography"/>
@@ -13607,8 +13585,8 @@
         <w:t xml:space="preserve">rogram: Quality management plan (No. 16-20). Tampa Bay Estuary Program, St. Petersburg, Florida.</w:t>
       </w:r>
     </w:p>
-    <w:bookmarkEnd w:id="69"/>
-    <w:bookmarkStart w:id="70" w:name="ref-Switzer11"/>
+    <w:bookmarkEnd w:id="67"/>
+    <w:bookmarkStart w:id="68" w:name="ref-Switzer11"/>
     <w:p>
       <w:pPr>
         <w:pStyle w:val="Bibliography"/>
@@ -13617,8 +13595,8 @@
         <w:t xml:space="preserve">Switzer, T.S., Tyler-Jedlund, A.J., Rogers, K.R., Grier, H., McMichael Jr, R.H., Fox, S., 2011. Response of estuarine nekton to the regulated discharge of treated phosphate-production process water. Florida Fish; Wildlife Conservation Commission, Fish; Wildlife Research Institute, St. Petersburg, Florida.</w:t>
       </w:r>
     </w:p>
-    <w:bookmarkEnd w:id="70"/>
-    <w:bookmarkStart w:id="71" w:name="ref-Xie20"/>
+    <w:bookmarkEnd w:id="68"/>
+    <w:bookmarkStart w:id="69" w:name="ref-Xie20"/>
     <w:p>
       <w:pPr>
         <w:pStyle w:val="Bibliography"/>
@@ -13627,9 +13605,9 @@
         <w:t xml:space="preserve">Xie, Y., Dervieux, C., Riederer, E., 2020. R markdown cookbook. Chapman; Hall/CRC, Boca Raton, Florida.</w:t>
       </w:r>
     </w:p>
+    <w:bookmarkEnd w:id="69"/>
+    <w:bookmarkEnd w:id="70"/>
     <w:bookmarkEnd w:id="71"/>
-    <w:bookmarkEnd w:id="72"/>
-    <w:bookmarkEnd w:id="73"/>
     <w:sectPr>
       <w:footerReference r:id="rId9" w:type="default"/>
       <w:pgSz w:h="15840" w:w="12240"/>

</xml_diff>

<commit_message>
DC second revision done
</commit_message>
<xml_diff>
--- a/supplement.docx
+++ b/supplement.docx
@@ -749,7 +749,7 @@
         <w:t xml:space="preserve"> </w:t>
       </w:r>
       <w:r>
-        <w:t xml:space="preserve">and citable at</w:t>
+        <w:t xml:space="preserve">and citable as</w:t>
       </w:r>
       <w:r>
         <w:t xml:space="preserve"> </w:t>
@@ -833,7 +833,7 @@
         <w:pStyle w:val="BodyText"/>
       </w:pPr>
       <w:r>
-        <w:t xml:space="preserve">The Piney Point Environmental Monitoring Dashboard can be used to view all data together through an interactive, online application. It provides a synthesis of data to assess baseline conditions prior to April 2021 and to evaluate changing water quality conditions as new data become available. The dashboard is available at</w:t>
+        <w:t xml:space="preserve">The Piney Point Environmental Monitoring Dashboard can be used to view all data together through an interactive, online application. It provides a synthesis of data to assess baseline conditions prior to April 2021 and all 2021 monitoring data collected in response to the Piney Point event. The dashboard is available at</w:t>
       </w:r>
       <w:r>
         <w:t xml:space="preserve"> </w:t>
@@ -850,7 +850,7 @@
         <w:t xml:space="preserve"> </w:t>
       </w:r>
       <w:r>
-        <w:t xml:space="preserve">and citable at</w:t>
+        <w:t xml:space="preserve">and citable as</w:t>
       </w:r>
       <w:r>
         <w:t xml:space="preserve"> </w:t>
@@ -967,7 +967,7 @@
         <w:t xml:space="preserve">)</w:t>
       </w:r>
       <w:r>
-        <w:t xml:space="preserve">. Another event lasting from November 2003 to October 2004, treated process water from Piney Point was released to Bishop Harbor to further reduce the likelihood of an uncontrolled spill.</w:t>
+        <w:t xml:space="preserve">. During another event lasting from November 2003 to October 2004, treated process water from Piney Point was released to Bishop Harbor to further reduce the likelihood of an uncontrolled spill.</w:t>
       </w:r>
       <w:r>
         <w:t xml:space="preserve"> </w:t>
@@ -1133,7 +1133,7 @@
         <w:t xml:space="preserve"> </w:t>
       </w:r>
       <w:r>
-        <w:t xml:space="preserve">(RAMP) that ensures similar standards and protocols are followed in the collection and processing of monitoring data, including routine cross-reference of samples between laboratories to check precision of measured values. Discrete water quality samples were taken primarily from surface grabs by boat and processed for relevant parameters (see below) by the respective laboratories of each participating agency. Surface samples requiring laboratory analysis (e.g., nutrient assays) were obtained primarily from bottle collection at the surface, whereas in situ measurements were available for many parameters (e.g., dissolved oxygen, secchi depth, etc.). In situ measurements were collected using common monitoring equipment, such as YSI sondes or Seabird CTD casts depending on monitoring agency. Laboratory methods used to process samples were based on accepted procedures promoted through the Southwest Florida RAMP.</w:t>
+        <w:t xml:space="preserve">(RAMP) that ensures similar standards and protocols are followed in the collection and processing of monitoring data, including routine cross-reference of samples between laboratories to check precision of measured values. Discrete water quality samples were taken primarily from surface grabs by boat and processed for relevant parameters (see below) by the respective laboratories of each participating agency. Surface samples requiring laboratory analysis (e.g., nutrient assays) were obtained primarily from bottle collection at the surface, whereas in situ measurements were available for many parameters (e.g., dissolved oxygen, Secchi depth, etc.). In situ measurements were collected using common monitoring equipment, such as YSI sondes or Seabird CTD casts, depending on monitoring agency. Laboratory methods used to process samples were based on accepted procedures promoted through the Southwest Florida RAMP.</w:t>
       </w:r>
     </w:p>
     <w:p>
@@ -1275,7 +1275,7 @@
         </m:r>
       </m:oMath>
       <w:r>
-        <w:t xml:space="preserve">g/L) concentrations. Samples for pH, salinity (ppt), temperature (C), and dissolved oxygen saturation (%) were also evaluated given the role these parameters can have as indicators of surface water contamination (pH), physical drivers of primary production (salinity, temperature), and indicators of primary production and respiration (dissolved oxygen). Overall, sample frequency was approximately biweekly over the subsequent months with greatest effort during the first three months and with some variability given agency resource limitations during the event and weather restrictions on boating. As appropriate, water quality data were aggregated at the weekly scale and by major areas of interest (Figure 1a) given the hypothesized impacts adjacent to the release site as indicated by the TBCOM tracer model simulated plume patterns.</w:t>
+        <w:t xml:space="preserve">g/L) concentrations. Samples for pH, salinity (ppt), temperature (C), and dissolved oxygen saturation (%) were also evaluated given the role these parameters can have as indicators of surface water contamination (pH), physical drivers of primary production (salinity, temperature), and indicators of primary production and respiration (dissolved oxygen). Overall, sample frequency was approximately biweekly over the months following the Piney Point release, with greatest effort during the first three months and with some variability given agency resource limitations during the event and weather restrictions on boating. As appropriate, water quality data were aggregated at the weekly scale and by major areas of interest (Figure 1a) given the hypothesized impacts adjacent to the release site as indicated by the TBCOM tracer model simulated plume patterns.</w:t>
       </w:r>
     </w:p>
     <w:p>
@@ -1283,7 +1283,7 @@
         <w:pStyle w:val="BodyText"/>
       </w:pPr>
       <w:r>
-        <w:t xml:space="preserve">Phytoplankton samples were also collected by multiple partners and included a mix of quantitative samples from light microscopy that enumerated major taxa by cell concentrations and qualitative presence/absence samples. Taxa were aggregated into major groups of interest for Tampa Bay, with a focus on diatoms, as common primary producers observed throughout the growing season, and species associated with harmful algal blooms (HABs), as a potentially adverse outcome of these species outcompeting others in response to nutrient inputs from Piney Point. Evaluation herein of HABs data included specific focus on the red tide organism</w:t>
+        <w:t xml:space="preserve">Phytoplankton samples were also collected by multiple partners and included a mix of quantitative samples from light microscopy that enumerated major taxa by cell concentrations and qualitative presence/absence samples. Taxa were aggregated into major groups of interest for Tampa Bay, with a focus on diatoms as common primary producers observed throughout the growing season, and species associated with harmful algal blooms (HABs) as a potentially adverse outcome of these species outcompeting others in response to nutrient inputs from Piney Point. Evaluation herein of HABs data included specific focus on the red tide organism</w:t>
       </w:r>
       <w:r>
         <w:t xml:space="preserve"> </w:t>
@@ -1492,7 +1492,7 @@
           <wp:inline>
             <wp:extent cx="5943600" cy="4195482"/>
             <wp:effectExtent b="0" l="0" r="0" t="0"/>
-            <wp:docPr descr="Figure 1: Sampled water quality data by week for late March through September 2021 following the release from Piney Point for (a) total nitrogen (mg/L), (b) chlorophyll-a (\mug/L), and (c) secchi disk depth (meters). Observations are aggregated by week and within assessment areas shown in Figure 1a. Normal ranges for the month of observation (monthly baseline) and area are shown by the blue shaded areas. Normal ranges are defined as within +/-1 standard deviation of the mean for the month of observation from 2006 to 2021 for values collected at long-term monitoring sites within each area (Figure 1a)." title="" id="1" name="Picture"/>
+            <wp:docPr descr="Figure 1: Sampled water quality data by week for late March through September 2021 following the release from Piney Point for (a) total nitrogen (mg/L), (b) chlorophyll-a (\mug/L), and (c) Secchi disk depth (meters). Observations are aggregated by week and within assessment areas shown in Figure 1a. Normal ranges for the month of observation (monthly baseline) and area are shown by the blue shaded areas. Normal ranges are defined as within +/-1 standard deviation of the mean for the month of observation from 2006 to 2021 for values collected at long-term monitoring sites within each area (Figure 1a)." title="" id="1" name="Picture"/>
             <a:graphic>
               <a:graphicData uri="http://schemas.openxmlformats.org/drawingml/2006/picture">
                 <pic:pic>
@@ -1543,7 +1543,7 @@
         </m:r>
       </m:oMath>
       <w:r>
-        <w:t xml:space="preserve">g/L), and (c) secchi disk depth (meters). Observations are aggregated by week and within assessment areas shown in Figure 1a. Normal ranges for the month of observation (monthly baseline) and area are shown by the blue shaded areas. Normal ranges are defined as within +/-1 standard deviation of the mean for the month of observation from 2006 to 2021 for values collected at long-term monitoring sites within each area (Figure 1a).</w:t>
+        <w:t xml:space="preserve">g/L), and (c) Secchi disk depth (meters). Observations are aggregated by week and within assessment areas shown in Figure 1a. Normal ranges for the month of observation (monthly baseline) and area are shown by the blue shaded areas. Normal ranges are defined as within +/-1 standard deviation of the mean for the month of observation from 2006 to 2021 for values collected at long-term monitoring sites within each area (Figure 1a).</w:t>
       </w:r>
     </w:p>
     <w:p>
@@ -1610,7 +1610,7 @@
           <wp:inline>
             <wp:extent cx="5943600" cy="5094514"/>
             <wp:effectExtent b="0" l="0" r="0" t="0"/>
-            <wp:docPr descr="Figure 3: Forecasted 2021 (a) total ammonia nitogen (mg/L), (b) orthophosphate (mg/L), (c) total phosphorus (mg/L), (d) dissolved oxygen saturation (%), (e) turbidity (NTU), and (f) salinity (ppt) by area based on historal seasonal models. Forecasts from the historical models for dates during and after the Piney Point release are shown in thick lines (+/- 95% confidence), with observed samples overlaid on the plots to emphasize deviation of 2021 data from historical seasonal estimates. Forecasted values are based on Generalized Additive Models fit to historical baseline data from 2006 to early 2021, where historical predictions are shown as thin grey lines, with darker lines for more recent years. Results are grouped by assessment areas shown in Figure 1a." title="" id="1" name="Picture"/>
+            <wp:docPr descr="Figure 3: Expected 2021 (a) total ammonia nitogen (mg/L), (b) orthophosphate (mg/L), (c) total phosphorus (mg/L), (d) dissolved oxygen saturation (%), (e) turbidity (NTU), and (f) salinity (ppt) by area based on historal seasonal models. Predictions (expected values) from the historical models for dates during and after the Piney Point release are shown in thick lines (+/- 95% confidence), with observed samples overlaid on the plots to emphasize deviation of 2021 data from historical seasonal estimates. Expected values are based on Generalized Additive Models fit to historical baseline data from 2006 to early 2021, where historical predictions are shown as thin grey lines, with darker lines for more recent years. Results are grouped by assessment areas shown in Figure 1a." title="" id="1" name="Picture"/>
             <a:graphic>
               <a:graphicData uri="http://schemas.openxmlformats.org/drawingml/2006/picture">
                 <pic:pic>
@@ -1653,7 +1653,7 @@
         <w:pStyle w:val="ImageCaption"/>
       </w:pPr>
       <w:r>
-        <w:t xml:space="preserve">Figure 3: Forecasted 2021 (a) total ammonia nitogen (mg/L), (b) orthophosphate (mg/L), (c) total phosphorus (mg/L), (d) dissolved oxygen saturation (%), (e) turbidity (NTU), and (f) salinity (ppt) by area based on historal seasonal models. Forecasts from the historical models for dates during and after the Piney Point release are shown in thick lines (+/- 95% confidence), with observed samples overlaid on the plots to emphasize deviation of 2021 data from historical seasonal estimates. Forecasted values are based on Generalized Additive Models fit to historical baseline data from 2006 to early 2021, where historical predictions are shown as thin grey lines, with darker lines for more recent years. Results are grouped by assessment areas shown in Figure 1a.</w:t>
+        <w:t xml:space="preserve">Figure 3: Expected 2021 (a) total ammonia nitogen (mg/L), (b) orthophosphate (mg/L), (c) total phosphorus (mg/L), (d) dissolved oxygen saturation (%), (e) turbidity (NTU), and (f) salinity (ppt) by area based on historal seasonal models. Predictions (expected values) from the historical models for dates during and after the Piney Point release are shown in thick lines (+/- 95% confidence), with observed samples overlaid on the plots to emphasize deviation of 2021 data from historical seasonal estimates. Expected values are based on Generalized Additive Models fit to historical baseline data from 2006 to early 2021, where historical predictions are shown as thin grey lines, with darker lines for more recent years. Results are grouped by assessment areas shown in Figure 1a.</w:t>
       </w:r>
     </w:p>
     <w:p>
@@ -1775,7 +1775,7 @@
           <wp:inline>
             <wp:extent cx="5943600" cy="4245428"/>
             <wp:effectExtent b="0" l="0" r="0" t="0"/>
-            <wp:docPr descr="Figure 6: Frequency occurrence estimates for (a) phytoplankton (diatoms and K. brevis) and (b) macroalgae groups. Frequency occurrence estimates are aggregated by week of observation based on all sample locations where a phytoplankton or macroalgal taxa was observed divided by all sample locations in a week. Estimates are not additive and are specific to each taxa. Sample dates are noted by vertical grey lines in each plot. Diatoms are based on presence/absense of Asterionellopsis sp. and Skeletonema sp. Note that frequency occurrence is not a precise measure of cell concentrations." title="" id="1" name="Picture"/>
+            <wp:docPr descr="Figure 6: Frequency occurrence estimates for (a) phytoplankton (diatoms and K. brevis) and (b) macroalgae groups. Frequency occurrence estimates are aggregated by week of observation based on all sample locations where a phytoplankton or macroalgal taxa was observed divided by all sample locations in a week. Estimates are not additive and are specific to each taxa. Sample dates are noted by vertical grey lines in each plot. Diatoms are based on presence/absence of Asterionellopsis sp. and Skeletonema sp. Note that frequency occurrence is not a precise measure of cell concentrations." title="" id="1" name="Picture"/>
             <a:graphic>
               <a:graphicData uri="http://schemas.openxmlformats.org/drawingml/2006/picture">
                 <pic:pic>
@@ -1831,7 +1831,7 @@
         <w:t xml:space="preserve">K. brevis</w:t>
       </w:r>
       <w:r>
-        <w:t xml:space="preserve">) and (b) macroalgae groups. Frequency occurrence estimates are aggregated by week of observation based on all sample locations where a phytoplankton or macroalgal taxa was observed divided by all sample locations in a week. Estimates are not additive and are specific to each taxa. Sample dates are noted by vertical grey lines in each plot. Diatoms are based on presence/absense of</w:t>
+        <w:t xml:space="preserve">) and (b) macroalgae groups. Frequency occurrence estimates are aggregated by week of observation based on all sample locations where a phytoplankton or macroalgal taxa was observed divided by all sample locations in a week. Estimates are not additive and are specific to each taxa. Sample dates are noted by vertical grey lines in each plot. Diatoms are based on presence/absence of</w:t>
       </w:r>
       <w:r>
         <w:t xml:space="preserve"> </w:t>
@@ -1869,7 +1869,7 @@
           <wp:inline>
             <wp:extent cx="3200400" cy="3657600"/>
             <wp:effectExtent b="0" l="0" r="0" t="0"/>
-            <wp:docPr descr="Figure 7: Ordination results comparing weekly summarized observations across all sampled locations for total nitrogen concentrations, chlorophyll-a concentrations, diatom cell concentrations, Karenia brevis cell concentrations, and cyanobacteria macroalgal abundances. Ordination results are from non-metric multi-dimensional scaling performed on the 97.5th percentile values of observations in each week for each parameter. Observations are grouped by month periods based on phytoplankton (diatoms or K. brevis) or macroalgal dominance." title="" id="1" name="Picture"/>
+            <wp:docPr descr="Figure 7: Ordination results comparing weekly summarized observations across all sampled locations for total nitrogen concentrations, chlorophyll-a concentrations, diatom cell concentrations, Karenia brevis cell concentrations, and filamentous cyanobacteria abundances. Ordination results are from non-metric multi-dimensional scaling performed on the 97.5th percentile values of observations in each week for each parameter. Observations are grouped by month periods based on phytoplankton (diatoms or K. brevis) or macroalgal dominance." title="" id="1" name="Picture"/>
             <a:graphic>
               <a:graphicData uri="http://schemas.openxmlformats.org/drawingml/2006/picture">
                 <pic:pic>
@@ -1928,7 +1928,7 @@
         <w:t xml:space="preserve"> </w:t>
       </w:r>
       <w:r>
-        <w:t xml:space="preserve">cell concentrations, and cyanobacteria macroalgal abundances. Ordination results are from non-metric multi-dimensional scaling performed on the 97.5th percentile values of observations in each week for each parameter. Observations are grouped by month periods based on phytoplankton (diatoms or</w:t>
+        <w:t xml:space="preserve">cell concentrations, and filamentous cyanobacteria abundances. Ordination results are from non-metric multi-dimensional scaling performed on the 97.5th percentile values of observations in each week for each parameter. Observations are grouped by month periods based on phytoplankton (diatoms or</w:t>
       </w:r>
       <w:r>
         <w:t xml:space="preserve"> </w:t>

</xml_diff>

<commit_message>
removed dep from co-auth, add graph abs
</commit_message>
<xml_diff>
--- a/supplement.docx
+++ b/supplement.docx
@@ -663,13 +663,13 @@
         <w:t xml:space="preserve"> </w:t>
       </w:r>
       <w:r>
-        <w:t xml:space="preserve">Nijole</w:t>
+        <w:t xml:space="preserve">Joe</w:t>
       </w:r>
       <w:r>
         <w:t xml:space="preserve"> </w:t>
       </w:r>
       <w:r>
-        <w:t xml:space="preserve">Wellendorf</w:t>
+        <w:t xml:space="preserve">Whalen</w:t>
       </w:r>
       <w:r>
         <w:t xml:space="preserve"> </w:t>
@@ -678,35 +678,6 @@
         <w:t xml:space="preserve">(</w:t>
       </w:r>
       <w:hyperlink r:id="rId38">
-        <w:r>
-          <w:rPr>
-            <w:rStyle w:val="Hyperlink"/>
-          </w:rPr>
-          <w:t xml:space="preserve">nijole.wellendorf@floridadep.gov</w:t>
-        </w:r>
-      </w:hyperlink>
-      <w:r>
-        <w:t xml:space="preserve">),</w:t>
-      </w:r>
-      <w:r>
-        <w:t xml:space="preserve"> </w:t>
-      </w:r>
-      <w:r>
-        <w:t xml:space="preserve">Joe</w:t>
-      </w:r>
-      <w:r>
-        <w:t xml:space="preserve"> </w:t>
-      </w:r>
-      <w:r>
-        <w:t xml:space="preserve">Whalen</w:t>
-      </w:r>
-      <w:r>
-        <w:t xml:space="preserve"> </w:t>
-      </w:r>
-      <w:r>
-        <w:t xml:space="preserve">(</w:t>
-      </w:r>
-      <w:hyperlink r:id="rId39">
         <w:r>
           <w:rPr>
             <w:rStyle w:val="Hyperlink"/>
@@ -718,7 +689,7 @@
         <w:t xml:space="preserve">)</w:t>
       </w:r>
     </w:p>
-    <w:bookmarkStart w:id="43" w:name="data-source-materials-and-dashboard"/>
+    <w:bookmarkStart w:id="42" w:name="data-source-materials-and-dashboard"/>
     <w:p>
       <w:pPr>
         <w:pStyle w:val="Heading1"/>
@@ -737,7 +708,7 @@
       <w:r>
         <w:t xml:space="preserve"> </w:t>
       </w:r>
-      <w:hyperlink r:id="rId40">
+      <w:hyperlink r:id="rId39">
         <w:r>
           <w:rPr>
             <w:rStyle w:val="Hyperlink"/>
@@ -816,7 +787,7 @@
       <w:r>
         <w:t xml:space="preserve"> </w:t>
       </w:r>
-      <w:hyperlink r:id="rId41">
+      <w:hyperlink r:id="rId40">
         <w:r>
           <w:rPr>
             <w:rStyle w:val="Hyperlink"/>
@@ -838,7 +809,7 @@
       <w:r>
         <w:t xml:space="preserve"> </w:t>
       </w:r>
-      <w:hyperlink r:id="rId42">
+      <w:hyperlink r:id="rId41">
         <w:r>
           <w:rPr>
             <w:rStyle w:val="Hyperlink"/>
@@ -884,8 +855,8 @@
         <w:t xml:space="preserve">.</w:t>
       </w:r>
     </w:p>
-    <w:bookmarkEnd w:id="43"/>
-    <w:bookmarkStart w:id="44" w:name="history-of-piney-point"/>
+    <w:bookmarkEnd w:id="42"/>
+    <w:bookmarkStart w:id="43" w:name="history-of-piney-point"/>
     <w:p>
       <w:pPr>
         <w:pStyle w:val="Heading1"/>
@@ -1064,8 +1035,8 @@
         <w:t xml:space="preserve">Piney Point was acquired by HRK Holdings, LLC in August 2006 through an administrative agreement with FDEP, where oversight was still maintained by the latter. This agreement transferred responsibility of the site to HRK with the intention that any future uses must protect and be compatible with the integrity of stack closure and long-term care. In 2011, HRK agreed to the storage of 1.1 million cubic meters of dredged material and seawater from Port Manatee to improve shipping capacity at the port (i.e., Berth 12 construction). This material was added to an existing gypstack at Piney Point (NGS-S, the point of release for 2021). Placement of the dredged material was suspected in compromising the liner integrity which led to an emergency release of 640 million liters of dredged saltwater slurry and 3.2 metric tons of nitrogen to receiving waters leading to Bishop Harbor. The dredging and deposit of slurry at Piney Point continued following structural fortifications to the holding stacks to ensure integrity with additional loadings. HRK maintains ownership and responsibility of the site to present day with oversight by FDEP.</w:t>
       </w:r>
     </w:p>
-    <w:bookmarkEnd w:id="44"/>
-    <w:bookmarkStart w:id="49" w:name="sampling-methods"/>
+    <w:bookmarkEnd w:id="43"/>
+    <w:bookmarkStart w:id="48" w:name="sampling-methods"/>
     <w:p>
       <w:pPr>
         <w:pStyle w:val="Heading1"/>
@@ -1084,7 +1055,7 @@
       <w:r>
         <w:t xml:space="preserve"> </w:t>
       </w:r>
-      <w:hyperlink r:id="rId45">
+      <w:hyperlink r:id="rId44">
         <w:r>
           <w:rPr>
             <w:rStyle w:val="Hyperlink"/>
@@ -1121,7 +1092,7 @@
       <w:r>
         <w:t xml:space="preserve"> </w:t>
       </w:r>
-      <w:hyperlink r:id="rId46">
+      <w:hyperlink r:id="rId45">
         <w:r>
           <w:rPr>
             <w:rStyle w:val="Hyperlink"/>
@@ -1301,7 +1272,7 @@
       <w:r>
         <w:t xml:space="preserve"> </w:t>
       </w:r>
-      <w:hyperlink r:id="rId47">
+      <w:hyperlink r:id="rId46">
         <w:r>
           <w:rPr>
             <w:rStyle w:val="Hyperlink"/>
@@ -1367,7 +1338,7 @@
       <w:r>
         <w:t xml:space="preserve">“</w:t>
       </w:r>
-      <w:hyperlink r:id="rId48">
+      <w:hyperlink r:id="rId47">
         <w:r>
           <w:rPr>
             <w:rStyle w:val="Hyperlink"/>
@@ -1473,8 +1444,8 @@
         <w:t xml:space="preserve">) were also observed but were present at much lower abundances and were not evaluated herein. Macroalgae taxa were aggregated by major group (i.e., red, green, and cyanobacteria). Seagrasses and macroalgae abundances were converted to frequency of occurrence estimates (i.e., number of locations present divided by total locations sampled) at the transect scale or within major areas (Figure 1a) depending on the analysis.</w:t>
       </w:r>
     </w:p>
-    <w:bookmarkEnd w:id="49"/>
-    <w:bookmarkStart w:id="57" w:name="figures"/>
+    <w:bookmarkEnd w:id="48"/>
+    <w:bookmarkStart w:id="56" w:name="figures"/>
     <w:p>
       <w:pPr>
         <w:pStyle w:val="Heading1"/>
@@ -1503,7 +1474,7 @@
                     </pic:cNvPicPr>
                   </pic:nvPicPr>
                   <pic:blipFill>
-                    <a:blip r:embed="rId50"/>
+                    <a:blip r:embed="rId49"/>
                     <a:stretch>
                       <a:fillRect/>
                     </a:stretch>
@@ -1561,6 +1532,61 @@
                 <pic:pic>
                   <pic:nvPicPr>
                     <pic:cNvPr descr="figs/wqtrndsadd-supp.jpeg" id="0" name="Picture"/>
+                    <pic:cNvPicPr>
+                      <a:picLocks noChangeArrowheads="1" noChangeAspect="1"/>
+                    </pic:cNvPicPr>
+                  </pic:nvPicPr>
+                  <pic:blipFill>
+                    <a:blip r:embed="rId50"/>
+                    <a:stretch>
+                      <a:fillRect/>
+                    </a:stretch>
+                  </pic:blipFill>
+                  <pic:spPr bwMode="auto">
+                    <a:xfrm>
+                      <a:off x="0" y="0"/>
+                      <a:ext cx="5943600" cy="5094514"/>
+                    </a:xfrm>
+                    <a:prstGeom prst="rect">
+                      <a:avLst/>
+                    </a:prstGeom>
+                    <a:noFill/>
+                    <a:ln w="9525">
+                      <a:noFill/>
+                      <a:headEnd/>
+                      <a:tailEnd/>
+                    </a:ln>
+                  </pic:spPr>
+                </pic:pic>
+              </a:graphicData>
+            </a:graphic>
+          </wp:inline>
+        </w:drawing>
+      </w:r>
+    </w:p>
+    <w:p>
+      <w:pPr>
+        <w:pStyle w:val="ImageCaption"/>
+      </w:pPr>
+      <w:r>
+        <w:t xml:space="preserve">Figure 2: Sampled water quality data by week for late March through September 2021 following the release from Piney Point for (a) total ammonia nitogen (mg/L), (b) total phosphorus (mg/L), (c) orthophosphate (mg/L), (d) dissolved oxygen saturation (%), (e) turbidity (NTU), and (f) salinity (ppt). Observations are aggregated by week and within assessment areas shown in Figure 1a. Normal ranges for the month of observation (monthly baseline) and area are shown by the blue shaded areas. Normal ranges are defined as within +/-1 standard deviation of the mean for the month of observation from 2006 to 2020 for values collected at long-term monitoring sites within each area (Figure 1a).</w:t>
+      </w:r>
+    </w:p>
+    <w:p>
+      <w:pPr>
+        <w:pStyle w:val="CaptionedFigure"/>
+      </w:pPr>
+      <w:r>
+        <w:drawing>
+          <wp:inline>
+            <wp:extent cx="5943600" cy="5094514"/>
+            <wp:effectExtent b="0" l="0" r="0" t="0"/>
+            <wp:docPr descr="Figure 3: Expected 2021 (a) total ammonia nitogen (mg/L), (b) orthophosphate (mg/L), (c) total phosphorus (mg/L), (d) dissolved oxygen saturation (%), (e) turbidity (NTU), and (f) salinity (ppt) by area based on historal seasonal models. Predictions (expected values) from the historical models for dates during and after the Piney Point release are shown in thick lines (+/- 95% confidence), with observed samples overlaid on the plots to emphasize deviation of 2021 data from historical seasonal estimates. Expected values are based on Generalized Additive Models fit to historical baseline data from 2006 to early 2021, where historical predictions are shown as thin grey lines, with darker lines for more recent years. Results are grouped by assessment areas shown in Figure 1a." title="" id="1" name="Picture"/>
+            <a:graphic>
+              <a:graphicData uri="http://schemas.openxmlformats.org/drawingml/2006/picture">
+                <pic:pic>
+                  <pic:nvPicPr>
+                    <pic:cNvPr descr="figs/wqgamadd-supp.jpeg" id="0" name="Picture"/>
                     <pic:cNvPicPr>
                       <a:picLocks noChangeArrowheads="1" noChangeAspect="1"/>
                     </pic:cNvPicPr>
@@ -1598,7 +1624,7 @@
         <w:pStyle w:val="ImageCaption"/>
       </w:pPr>
       <w:r>
-        <w:t xml:space="preserve">Figure 2: Sampled water quality data by week for late March through September 2021 following the release from Piney Point for (a) total ammonia nitogen (mg/L), (b) total phosphorus (mg/L), (c) orthophosphate (mg/L), (d) dissolved oxygen saturation (%), (e) turbidity (NTU), and (f) salinity (ppt). Observations are aggregated by week and within assessment areas shown in Figure 1a. Normal ranges for the month of observation (monthly baseline) and area are shown by the blue shaded areas. Normal ranges are defined as within +/-1 standard deviation of the mean for the month of observation from 2006 to 2020 for values collected at long-term monitoring sites within each area (Figure 1a).</w:t>
+        <w:t xml:space="preserve">Figure 3: Expected 2021 (a) total ammonia nitogen (mg/L), (b) orthophosphate (mg/L), (c) total phosphorus (mg/L), (d) dissolved oxygen saturation (%), (e) turbidity (NTU), and (f) salinity (ppt) by area based on historal seasonal models. Predictions (expected values) from the historical models for dates during and after the Piney Point release are shown in thick lines (+/- 95% confidence), with observed samples overlaid on the plots to emphasize deviation of 2021 data from historical seasonal estimates. Expected values are based on Generalized Additive Models fit to historical baseline data from 2006 to early 2021, where historical predictions are shown as thin grey lines, with darker lines for more recent years. Results are grouped by assessment areas shown in Figure 1a.</w:t>
       </w:r>
     </w:p>
     <w:p>
@@ -1608,20 +1634,75 @@
       <w:r>
         <w:drawing>
           <wp:inline>
-            <wp:extent cx="5943600" cy="5094514"/>
+            <wp:extent cx="5943600" cy="3962400"/>
             <wp:effectExtent b="0" l="0" r="0" t="0"/>
-            <wp:docPr descr="Figure 3: Expected 2021 (a) total ammonia nitogen (mg/L), (b) orthophosphate (mg/L), (c) total phosphorus (mg/L), (d) dissolved oxygen saturation (%), (e) turbidity (NTU), and (f) salinity (ppt) by area based on historal seasonal models. Predictions (expected values) from the historical models for dates during and after the Piney Point release are shown in thick lines (+/- 95% confidence), with observed samples overlaid on the plots to emphasize deviation of 2021 data from historical seasonal estimates. Expected values are based on Generalized Additive Models fit to historical baseline data from 2006 to early 2021, where historical predictions are shown as thin grey lines, with darker lines for more recent years. Results are grouped by assessment areas shown in Figure 1a." title="" id="1" name="Picture"/>
+            <wp:docPr descr="Figure 4: Abundance estimates (+/- 95% confidence) for (a) Area 1 and (b) Area 3 (see map in Figure 1a for locations) for macroalgae (top) and seagrass (bottom) rapid response transect surveys across all transects (n = 38) near Piney Point. Estimates are grouped by sample months in 2021. Points are offset slightly for readability. No transects were sampled in Area 2 to the north of Piney Point and no transects were sampled past September in Area 1 given allocated sampling effort following projected dispersal patterns of the plume from model simulations." title="" id="1" name="Picture"/>
             <a:graphic>
               <a:graphicData uri="http://schemas.openxmlformats.org/drawingml/2006/picture">
                 <pic:pic>
                   <pic:nvPicPr>
-                    <pic:cNvPr descr="figs/wqgamadd-supp.jpeg" id="0" name="Picture"/>
+                    <pic:cNvPr descr="T:/04_STAFF/MARCUS/03_GIT/piney-point-manu/figs/trnabu-supp.jpeg" id="0" name="Picture"/>
                     <pic:cNvPicPr>
                       <a:picLocks noChangeArrowheads="1" noChangeAspect="1"/>
                     </pic:cNvPicPr>
                   </pic:nvPicPr>
                   <pic:blipFill>
                     <a:blip r:embed="rId52"/>
+                    <a:stretch>
+                      <a:fillRect/>
+                    </a:stretch>
+                  </pic:blipFill>
+                  <pic:spPr bwMode="auto">
+                    <a:xfrm>
+                      <a:off x="0" y="0"/>
+                      <a:ext cx="5943600" cy="3962400"/>
+                    </a:xfrm>
+                    <a:prstGeom prst="rect">
+                      <a:avLst/>
+                    </a:prstGeom>
+                    <a:noFill/>
+                    <a:ln w="9525">
+                      <a:noFill/>
+                      <a:headEnd/>
+                      <a:tailEnd/>
+                    </a:ln>
+                  </pic:spPr>
+                </pic:pic>
+              </a:graphicData>
+            </a:graphic>
+          </wp:inline>
+        </w:drawing>
+      </w:r>
+    </w:p>
+    <w:p>
+      <w:pPr>
+        <w:pStyle w:val="ImageCaption"/>
+      </w:pPr>
+      <w:r>
+        <w:t xml:space="preserve">Figure 4: Abundance estimates (+/- 95% confidence) for (a) Area 1 and (b) Area 3 (see map in Figure 1a for locations) for macroalgae (top) and seagrass (bottom) rapid response transect surveys across all transects (n = 38) near Piney Point. Estimates are grouped by sample months in 2021. Points are offset slightly for readability. No transects were sampled in Area 2 to the north of Piney Point and no transects were sampled past September in Area 1 given allocated sampling effort following projected dispersal patterns of the plume from model simulations.</w:t>
+      </w:r>
+    </w:p>
+    <w:p>
+      <w:pPr>
+        <w:pStyle w:val="CaptionedFigure"/>
+      </w:pPr>
+      <w:r>
+        <w:drawing>
+          <wp:inline>
+            <wp:extent cx="5943600" cy="5094514"/>
+            <wp:effectExtent b="0" l="0" r="0" t="0"/>
+            <wp:docPr descr="Figure 5: Wind rose plots for 2021 by month. Data are from St. Petersburg, Florida. Wind roses show relative counts of six minute observations in directional (30 degree bins, north is vertical) and speed (m/s) categories." title="" id="1" name="Picture"/>
+            <a:graphic>
+              <a:graphicData uri="http://schemas.openxmlformats.org/drawingml/2006/picture">
+                <pic:pic>
+                  <pic:nvPicPr>
+                    <pic:cNvPr descr="figs/windroses-supp.jpeg" id="0" name="Picture"/>
+                    <pic:cNvPicPr>
+                      <a:picLocks noChangeArrowheads="1" noChangeAspect="1"/>
+                    </pic:cNvPicPr>
+                  </pic:nvPicPr>
+                  <pic:blipFill>
+                    <a:blip r:embed="rId53"/>
                     <a:stretch>
                       <a:fillRect/>
                     </a:stretch>
@@ -1653,116 +1734,6 @@
         <w:pStyle w:val="ImageCaption"/>
       </w:pPr>
       <w:r>
-        <w:t xml:space="preserve">Figure 3: Expected 2021 (a) total ammonia nitogen (mg/L), (b) orthophosphate (mg/L), (c) total phosphorus (mg/L), (d) dissolved oxygen saturation (%), (e) turbidity (NTU), and (f) salinity (ppt) by area based on historal seasonal models. Predictions (expected values) from the historical models for dates during and after the Piney Point release are shown in thick lines (+/- 95% confidence), with observed samples overlaid on the plots to emphasize deviation of 2021 data from historical seasonal estimates. Expected values are based on Generalized Additive Models fit to historical baseline data from 2006 to early 2021, where historical predictions are shown as thin grey lines, with darker lines for more recent years. Results are grouped by assessment areas shown in Figure 1a.</w:t>
-      </w:r>
-    </w:p>
-    <w:p>
-      <w:pPr>
-        <w:pStyle w:val="CaptionedFigure"/>
-      </w:pPr>
-      <w:r>
-        <w:drawing>
-          <wp:inline>
-            <wp:extent cx="5943600" cy="3962400"/>
-            <wp:effectExtent b="0" l="0" r="0" t="0"/>
-            <wp:docPr descr="Figure 4: Abundance estimates (+/- 95% confidence) for (a) Area 1 and (b) Area 3 (see map in Figure 1a for locations) for macroalgae (top) and seagrass (bottom) rapid response transect surveys across all transects (n = 38) near Piney Point. Estimates are grouped by sample months in 2021. Points are offset slightly for readability. No transects were sampled in Area 2 to the north of Piney Point and no transects were sampled past September in Area 1 given allocated sampling effort following projected dispersal patterns of the plume from model simulations." title="" id="1" name="Picture"/>
-            <a:graphic>
-              <a:graphicData uri="http://schemas.openxmlformats.org/drawingml/2006/picture">
-                <pic:pic>
-                  <pic:nvPicPr>
-                    <pic:cNvPr descr="T:/04_STAFF/MARCUS/03_GIT/piney-point-manu/figs/trnabu-supp.jpeg" id="0" name="Picture"/>
-                    <pic:cNvPicPr>
-                      <a:picLocks noChangeArrowheads="1" noChangeAspect="1"/>
-                    </pic:cNvPicPr>
-                  </pic:nvPicPr>
-                  <pic:blipFill>
-                    <a:blip r:embed="rId53"/>
-                    <a:stretch>
-                      <a:fillRect/>
-                    </a:stretch>
-                  </pic:blipFill>
-                  <pic:spPr bwMode="auto">
-                    <a:xfrm>
-                      <a:off x="0" y="0"/>
-                      <a:ext cx="5943600" cy="3962400"/>
-                    </a:xfrm>
-                    <a:prstGeom prst="rect">
-                      <a:avLst/>
-                    </a:prstGeom>
-                    <a:noFill/>
-                    <a:ln w="9525">
-                      <a:noFill/>
-                      <a:headEnd/>
-                      <a:tailEnd/>
-                    </a:ln>
-                  </pic:spPr>
-                </pic:pic>
-              </a:graphicData>
-            </a:graphic>
-          </wp:inline>
-        </w:drawing>
-      </w:r>
-    </w:p>
-    <w:p>
-      <w:pPr>
-        <w:pStyle w:val="ImageCaption"/>
-      </w:pPr>
-      <w:r>
-        <w:t xml:space="preserve">Figure 4: Abundance estimates (+/- 95% confidence) for (a) Area 1 and (b) Area 3 (see map in Figure 1a for locations) for macroalgae (top) and seagrass (bottom) rapid response transect surveys across all transects (n = 38) near Piney Point. Estimates are grouped by sample months in 2021. Points are offset slightly for readability. No transects were sampled in Area 2 to the north of Piney Point and no transects were sampled past September in Area 1 given allocated sampling effort following projected dispersal patterns of the plume from model simulations.</w:t>
-      </w:r>
-    </w:p>
-    <w:p>
-      <w:pPr>
-        <w:pStyle w:val="CaptionedFigure"/>
-      </w:pPr>
-      <w:r>
-        <w:drawing>
-          <wp:inline>
-            <wp:extent cx="5943600" cy="5094514"/>
-            <wp:effectExtent b="0" l="0" r="0" t="0"/>
-            <wp:docPr descr="Figure 5: Wind rose plots for 2021 by month. Data are from St. Petersburg, Florida. Wind roses show relative counts of six minute observations in directional (30 degree bins, north is vertical) and speed (m/s) categories." title="" id="1" name="Picture"/>
-            <a:graphic>
-              <a:graphicData uri="http://schemas.openxmlformats.org/drawingml/2006/picture">
-                <pic:pic>
-                  <pic:nvPicPr>
-                    <pic:cNvPr descr="figs/windroses-supp.jpeg" id="0" name="Picture"/>
-                    <pic:cNvPicPr>
-                      <a:picLocks noChangeArrowheads="1" noChangeAspect="1"/>
-                    </pic:cNvPicPr>
-                  </pic:nvPicPr>
-                  <pic:blipFill>
-                    <a:blip r:embed="rId54"/>
-                    <a:stretch>
-                      <a:fillRect/>
-                    </a:stretch>
-                  </pic:blipFill>
-                  <pic:spPr bwMode="auto">
-                    <a:xfrm>
-                      <a:off x="0" y="0"/>
-                      <a:ext cx="5943600" cy="5094514"/>
-                    </a:xfrm>
-                    <a:prstGeom prst="rect">
-                      <a:avLst/>
-                    </a:prstGeom>
-                    <a:noFill/>
-                    <a:ln w="9525">
-                      <a:noFill/>
-                      <a:headEnd/>
-                      <a:tailEnd/>
-                    </a:ln>
-                  </pic:spPr>
-                </pic:pic>
-              </a:graphicData>
-            </a:graphic>
-          </wp:inline>
-        </w:drawing>
-      </w:r>
-    </w:p>
-    <w:p>
-      <w:pPr>
-        <w:pStyle w:val="ImageCaption"/>
-      </w:pPr>
-      <w:r>
         <w:t xml:space="preserve">Figure 5: Wind rose plots for 2021 by month. Data are from St. Petersburg, Florida. Wind roses show relative counts of six minute observations in directional (30 degree bins, north is vertical) and speed (m/s) categories.</w:t>
       </w:r>
     </w:p>
@@ -1786,7 +1757,7 @@
                     </pic:cNvPicPr>
                   </pic:nvPicPr>
                   <pic:blipFill>
-                    <a:blip r:embed="rId55"/>
+                    <a:blip r:embed="rId54"/>
                     <a:stretch>
                       <a:fillRect/>
                     </a:stretch>
@@ -1880,7 +1851,7 @@
                     </pic:cNvPicPr>
                   </pic:nvPicPr>
                   <pic:blipFill>
-                    <a:blip r:embed="rId56"/>
+                    <a:blip r:embed="rId55"/>
                     <a:stretch>
                       <a:fillRect/>
                     </a:stretch>
@@ -1944,8 +1915,8 @@
         <w:t xml:space="preserve">) or macroalgal dominance.</w:t>
       </w:r>
     </w:p>
-    <w:bookmarkEnd w:id="57"/>
-    <w:bookmarkStart w:id="58" w:name="tables"/>
+    <w:bookmarkEnd w:id="56"/>
+    <w:bookmarkStart w:id="57" w:name="tables"/>
     <w:p>
       <w:pPr>
         <w:pStyle w:val="Heading1"/>
@@ -13397,8 +13368,8 @@
         </w:tc>
       </w:tr>
     </w:tbl>
-    <w:bookmarkEnd w:id="58"/>
-    <w:bookmarkStart w:id="73" w:name="references"/>
+    <w:bookmarkEnd w:id="57"/>
+    <w:bookmarkStart w:id="72" w:name="references"/>
     <w:p>
       <w:pPr>
         <w:pStyle w:val="Heading1"/>
@@ -13407,8 +13378,8 @@
         <w:t xml:space="preserve">References</w:t>
       </w:r>
     </w:p>
-    <w:bookmarkStart w:id="72" w:name="refs"/>
-    <w:bookmarkStart w:id="59" w:name="ref-Beck21d"/>
+    <w:bookmarkStart w:id="71" w:name="refs"/>
+    <w:bookmarkStart w:id="58" w:name="ref-Beck21d"/>
     <w:p>
       <w:pPr>
         <w:pStyle w:val="Bibliography"/>
@@ -13426,8 +13397,8 @@
         <w:t xml:space="preserve">.</w:t>
       </w:r>
     </w:p>
-    <w:bookmarkEnd w:id="59"/>
-    <w:bookmarkStart w:id="61" w:name="ref-Beck21c"/>
+    <w:bookmarkEnd w:id="58"/>
+    <w:bookmarkStart w:id="60" w:name="ref-Beck21c"/>
     <w:p>
       <w:pPr>
         <w:pStyle w:val="Bibliography"/>
@@ -13438,7 +13409,7 @@
       <w:r>
         <w:t xml:space="preserve"> </w:t>
       </w:r>
-      <w:hyperlink r:id="rId60">
+      <w:hyperlink r:id="rId59">
         <w:r>
           <w:rPr>
             <w:rStyle w:val="Hyperlink"/>
@@ -13447,8 +13418,8 @@
         </w:r>
       </w:hyperlink>
     </w:p>
-    <w:bookmarkEnd w:id="61"/>
-    <w:bookmarkStart w:id="62" w:name="ref-DiPinto01"/>
+    <w:bookmarkEnd w:id="60"/>
+    <w:bookmarkStart w:id="61" w:name="ref-DiPinto01"/>
     <w:p>
       <w:pPr>
         <w:pStyle w:val="Bibliography"/>
@@ -13484,8 +13455,8 @@
         <w:t xml:space="preserve">lorida, in: International Oil Spill Conference. American Petroleum Institute, pp. 1511–1516.</w:t>
       </w:r>
     </w:p>
-    <w:bookmarkEnd w:id="62"/>
-    <w:bookmarkStart w:id="64" w:name="ref-Garrett11"/>
+    <w:bookmarkEnd w:id="61"/>
+    <w:bookmarkStart w:id="63" w:name="ref-Garrett11"/>
     <w:p>
       <w:pPr>
         <w:pStyle w:val="Bibliography"/>
@@ -13496,7 +13467,7 @@
       <w:r>
         <w:t xml:space="preserve"> </w:t>
       </w:r>
-      <w:hyperlink r:id="rId63">
+      <w:hyperlink r:id="rId62">
         <w:r>
           <w:rPr>
             <w:rStyle w:val="Hyperlink"/>
@@ -13505,8 +13476,8 @@
         </w:r>
       </w:hyperlink>
     </w:p>
-    <w:bookmarkEnd w:id="64"/>
-    <w:bookmarkStart w:id="65" w:name="ref-Henderson04"/>
+    <w:bookmarkEnd w:id="63"/>
+    <w:bookmarkStart w:id="64" w:name="ref-Henderson04"/>
     <w:p>
       <w:pPr>
         <w:pStyle w:val="Bibliography"/>
@@ -13533,8 +13504,8 @@
         <w:t xml:space="preserve">oint phosphate plant: An environmental analysis.</w:t>
       </w:r>
     </w:p>
-    <w:bookmarkEnd w:id="65"/>
-    <w:bookmarkStart w:id="66" w:name="ref-Hu03"/>
+    <w:bookmarkEnd w:id="64"/>
+    <w:bookmarkStart w:id="65" w:name="ref-Hu03"/>
     <w:p>
       <w:pPr>
         <w:pStyle w:val="Bibliography"/>
@@ -13576,8 +13547,8 @@
         <w:t xml:space="preserve">oint treated wastewater. University of South Florida, Institute for Marine Remote Sensing, St. Petersburg, Florida.</w:t>
       </w:r>
     </w:p>
-    <w:bookmarkEnd w:id="66"/>
-    <w:bookmarkStart w:id="68" w:name="ref-Sherwood17"/>
+    <w:bookmarkEnd w:id="65"/>
+    <w:bookmarkStart w:id="67" w:name="ref-Sherwood17"/>
     <w:p>
       <w:pPr>
         <w:pStyle w:val="Bibliography"/>
@@ -13597,7 +13568,7 @@
       <w:r>
         <w:t xml:space="preserve"> </w:t>
       </w:r>
-      <w:hyperlink r:id="rId67">
+      <w:hyperlink r:id="rId66">
         <w:r>
           <w:rPr>
             <w:rStyle w:val="Hyperlink"/>
@@ -13606,8 +13577,8 @@
         </w:r>
       </w:hyperlink>
     </w:p>
-    <w:bookmarkEnd w:id="68"/>
-    <w:bookmarkStart w:id="69" w:name="ref-tbep1620"/>
+    <w:bookmarkEnd w:id="67"/>
+    <w:bookmarkStart w:id="68" w:name="ref-tbep1620"/>
     <w:p>
       <w:pPr>
         <w:pStyle w:val="Bibliography"/>
@@ -13652,8 +13623,8 @@
         <w:t xml:space="preserve">rogram: Quality management plan (No. 16-20). Tampa Bay Estuary Program, St. Petersburg, Florida.</w:t>
       </w:r>
     </w:p>
-    <w:bookmarkEnd w:id="69"/>
-    <w:bookmarkStart w:id="70" w:name="ref-Switzer11"/>
+    <w:bookmarkEnd w:id="68"/>
+    <w:bookmarkStart w:id="69" w:name="ref-Switzer11"/>
     <w:p>
       <w:pPr>
         <w:pStyle w:val="Bibliography"/>
@@ -13662,8 +13633,8 @@
         <w:t xml:space="preserve">Switzer, T.S., Tyler-Jedlund, A.J., Rogers, K.R., Grier, H., McMichael Jr, R.H., Fox, S., 2011. Response of estuarine nekton to the regulated discharge of treated phosphate-production process water. Florida Fish; Wildlife Conservation Commission, Fish; Wildlife Research Institute, St. Petersburg, Florida.</w:t>
       </w:r>
     </w:p>
-    <w:bookmarkEnd w:id="70"/>
-    <w:bookmarkStart w:id="71" w:name="ref-Xie20"/>
+    <w:bookmarkEnd w:id="69"/>
+    <w:bookmarkStart w:id="70" w:name="ref-Xie20"/>
     <w:p>
       <w:pPr>
         <w:pStyle w:val="Bibliography"/>
@@ -13672,9 +13643,9 @@
         <w:t xml:space="preserve">Xie, Y., Dervieux, C., Riederer, E., 2020. R markdown cookbook. Chapman; Hall/CRC, Boca Raton, Florida.</w:t>
       </w:r>
     </w:p>
+    <w:bookmarkEnd w:id="70"/>
     <w:bookmarkEnd w:id="71"/>
     <w:bookmarkEnd w:id="72"/>
-    <w:bookmarkEnd w:id="73"/>
     <w:sectPr>
       <w:footerReference r:id="rId9" w:type="default"/>
       <w:pgSz w:h="15840" w:w="12240"/>

</xml_diff>

<commit_message>
reproc figs to correct order for revision folder
</commit_message>
<xml_diff>
--- a/supplement.docx
+++ b/supplement.docx
@@ -1270,7 +1270,7 @@
               <a:graphicData uri="http://schemas.openxmlformats.org/drawingml/2006/picture">
                 <pic:pic>
                   <pic:nvPicPr>
-                    <pic:cNvPr descr="T:/04_STAFF/MARCUS/03_GIT/piney-point-manu/figs/wqtrnds-supp.jpeg" id="0" name="Picture"/>
+                    <pic:cNvPr descr="C:/proj/piney-point-manu/figs/wqtrnds-supp.jpeg" id="0" name="Picture"/>
                     <pic:cNvPicPr>
                       <a:picLocks noChangeArrowheads="1" noChangeAspect="1"/>
                     </pic:cNvPicPr>
@@ -1443,7 +1443,7 @@
               <a:graphicData uri="http://schemas.openxmlformats.org/drawingml/2006/picture">
                 <pic:pic>
                   <pic:nvPicPr>
-                    <pic:cNvPr descr="T:/04_STAFF/MARCUS/03_GIT/piney-point-manu/figs/trnabu-supp.jpeg" id="0" name="Picture"/>
+                    <pic:cNvPr descr="C:/proj/piney-point-manu/figs/trnabu-supp.jpeg" id="0" name="Picture"/>
                     <pic:cNvPicPr>
                       <a:picLocks noChangeArrowheads="1" noChangeAspect="1"/>
                     </pic:cNvPicPr>
@@ -1548,7 +1548,7 @@
           <wp:inline>
             <wp:extent cx="5943600" cy="4245428"/>
             <wp:effectExtent b="0" l="0" r="0" t="0"/>
-            <wp:docPr descr="Figure 6: Frequency occurrence estimates for (a) phytoplankton (diatoms and K. brevis) and (b) macroalgae groups. Frequency occurrence estimates are aggregated by week of observation based on all sample locations where a phytoplankton or macroalgal taxa was observed divided by all sample locations in a week. Estimates are not additive and are specific to each taxa. Sample dates are noted by vertical grey lines in each plot. Diatoms are based on presence/absence of Asterionellopsis sp. and Skeletonema sp. Note that frequency occurrence is not a precise measure of cell concentrations." title="" id="1" name="Picture"/>
+            <wp:docPr descr="Figure 6: Frequency occurrence estimates for (a) phytoplankton (diatoms and K. brevis) and (b) macroalgae groups. Frequency occurrence estimates are aggregated by week of observation based on all sample locations where a phytoplankton or macroalgal taxa was observed divided by all sample locations in a week. Estimates are not additive and are specific to each taxa. Sample dates are noted by vertical grey lines in each plot. Diatoms are based on presence/absence of Asterionellopsis sp. and Skeletonema sp." title="" id="1" name="Picture"/>
             <a:graphic>
               <a:graphicData uri="http://schemas.openxmlformats.org/drawingml/2006/picture">
                 <pic:pic>
@@ -1630,7 +1630,7 @@
         <w:t xml:space="preserve">Skeletonema sp</w:t>
       </w:r>
       <w:r>
-        <w:t xml:space="preserve">. Note that frequency occurrence is not a precise measure of cell concentrations.</w:t>
+        <w:t xml:space="preserve">.</w:t>
       </w:r>
     </w:p>
     <w:p>

</xml_diff>

<commit_message>
review one revision done
</commit_message>
<xml_diff>
--- a/supplement.docx
+++ b/supplement.docx
@@ -43,37 +43,55 @@
         <w:t xml:space="preserve"> </w:t>
       </w:r>
       <w:r>
-        <w:t xml:space="preserve">the</w:t>
+        <w:t xml:space="preserve">inorganic</w:t>
       </w:r>
       <w:r>
         <w:t xml:space="preserve"> </w:t>
       </w:r>
       <w:r>
-        <w:t xml:space="preserve">nutrient-rich</w:t>
+        <w:t xml:space="preserve">nutrient</w:t>
       </w:r>
       <w:r>
         <w:t xml:space="preserve"> </w:t>
       </w:r>
       <w:r>
-        <w:t xml:space="preserve">Piney</w:t>
+        <w:t xml:space="preserve">inputs</w:t>
       </w:r>
       <w:r>
         <w:t xml:space="preserve"> </w:t>
       </w:r>
       <w:r>
-        <w:t xml:space="preserve">Point</w:t>
+        <w:t xml:space="preserve">from</w:t>
       </w:r>
       <w:r>
         <w:t xml:space="preserve"> </w:t>
       </w:r>
       <w:r>
-        <w:t xml:space="preserve">release</w:t>
+        <w:t xml:space="preserve">a</w:t>
       </w:r>
       <w:r>
         <w:t xml:space="preserve"> </w:t>
       </w:r>
       <w:r>
-        <w:t xml:space="preserve">into</w:t>
+        <w:t xml:space="preserve">legacy</w:t>
+      </w:r>
+      <w:r>
+        <w:t xml:space="preserve"> </w:t>
+      </w:r>
+      <w:r>
+        <w:t xml:space="preserve">mining</w:t>
+      </w:r>
+      <w:r>
+        <w:t xml:space="preserve"> </w:t>
+      </w:r>
+      <w:r>
+        <w:t xml:space="preserve">facility</w:t>
+      </w:r>
+      <w:r>
+        <w:t xml:space="preserve"> </w:t>
+      </w:r>
+      <w:r>
+        <w:t xml:space="preserve">to</w:t>
       </w:r>
       <w:r>
         <w:t xml:space="preserve"> </w:t>
@@ -1270,7 +1288,7 @@
               <a:graphicData uri="http://schemas.openxmlformats.org/drawingml/2006/picture">
                 <pic:pic>
                   <pic:nvPicPr>
-                    <pic:cNvPr descr="T:/04_STAFF/MARCUS/03_GIT/piney-point-manu/figs/wqtrnds-supp.jpeg" id="0" name="Picture"/>
+                    <pic:cNvPr descr="C:/proj/piney-point-manu/figs/wqtrnds-supp.jpeg" id="0" name="Picture"/>
                     <pic:cNvPicPr>
                       <a:picLocks noChangeArrowheads="1" noChangeAspect="1"/>
                     </pic:cNvPicPr>
@@ -1443,7 +1461,7 @@
               <a:graphicData uri="http://schemas.openxmlformats.org/drawingml/2006/picture">
                 <pic:pic>
                   <pic:nvPicPr>
-                    <pic:cNvPr descr="T:/04_STAFF/MARCUS/03_GIT/piney-point-manu/figs/trnabu-supp.jpeg" id="0" name="Picture"/>
+                    <pic:cNvPr descr="C:/proj/piney-point-manu/figs/trnabu-supp.jpeg" id="0" name="Picture"/>
                     <pic:cNvPicPr>
                       <a:picLocks noChangeArrowheads="1" noChangeAspect="1"/>
                     </pic:cNvPicPr>

</xml_diff>